<commit_message>
ajout de la partie serveur dans le compte rendu + des photos
</commit_message>
<xml_diff>
--- a/Compte rendu.docx
+++ b/Compte rendu.docx
@@ -1,6 +1,6 @@
 
 <file path=word/document.xml><?xml version="1.0" encoding="utf-8"?>
-<w:document xmlns:wpc="http://schemas.microsoft.com/office/word/2010/wordprocessingCanvas" xmlns:mc="http://schemas.openxmlformats.org/markup-compatibility/2006" xmlns:o="urn:schemas-microsoft-com:office:office" xmlns:r="http://schemas.openxmlformats.org/officeDocument/2006/relationships" xmlns:m="http://schemas.openxmlformats.org/officeDocument/2006/math" xmlns:v="urn:schemas-microsoft-com:vml" xmlns:wp14="http://schemas.microsoft.com/office/word/2010/wordprocessingDrawing" xmlns:wp="http://schemas.openxmlformats.org/drawingml/2006/wordprocessingDrawing" xmlns:w10="urn:schemas-microsoft-com:office:word" xmlns:w="http://schemas.openxmlformats.org/wordprocessingml/2006/main" xmlns:w14="http://schemas.microsoft.com/office/word/2010/wordml" xmlns:w15="http://schemas.microsoft.com/office/word/2012/wordml" xmlns:wpg="http://schemas.microsoft.com/office/word/2010/wordprocessingGroup" xmlns:wpi="http://schemas.microsoft.com/office/word/2010/wordprocessingInk" xmlns:wne="http://schemas.microsoft.com/office/word/2006/wordml" xmlns:wps="http://schemas.microsoft.com/office/word/2010/wordprocessingShape" mc:Ignorable="w14 w15 wp14">
+<w:document xmlns:wpc="http://schemas.microsoft.com/office/word/2010/wordprocessingCanvas" xmlns:cx="http://schemas.microsoft.com/office/drawing/2014/chartex" xmlns:cx1="http://schemas.microsoft.com/office/drawing/2015/9/8/chartex" xmlns:cx2="http://schemas.microsoft.com/office/drawing/2015/10/21/chartex" xmlns:cx3="http://schemas.microsoft.com/office/drawing/2016/5/9/chartex" xmlns:cx4="http://schemas.microsoft.com/office/drawing/2016/5/10/chartex" xmlns:cx5="http://schemas.microsoft.com/office/drawing/2016/5/11/chartex" xmlns:cx6="http://schemas.microsoft.com/office/drawing/2016/5/12/chartex" xmlns:cx7="http://schemas.microsoft.com/office/drawing/2016/5/13/chartex" xmlns:cx8="http://schemas.microsoft.com/office/drawing/2016/5/14/chartex" xmlns:mc="http://schemas.openxmlformats.org/markup-compatibility/2006" xmlns:aink="http://schemas.microsoft.com/office/drawing/2016/ink" xmlns:am3d="http://schemas.microsoft.com/office/drawing/2017/model3d" xmlns:o="urn:schemas-microsoft-com:office:office" xmlns:r="http://schemas.openxmlformats.org/officeDocument/2006/relationships" xmlns:m="http://schemas.openxmlformats.org/officeDocument/2006/math" xmlns:v="urn:schemas-microsoft-com:vml" xmlns:wp14="http://schemas.microsoft.com/office/word/2010/wordprocessingDrawing" xmlns:wp="http://schemas.openxmlformats.org/drawingml/2006/wordprocessingDrawing" xmlns:w10="urn:schemas-microsoft-com:office:word" xmlns:w="http://schemas.openxmlformats.org/wordprocessingml/2006/main" xmlns:w14="http://schemas.microsoft.com/office/word/2010/wordml" xmlns:w15="http://schemas.microsoft.com/office/word/2012/wordml" xmlns:w16cid="http://schemas.microsoft.com/office/word/2016/wordml/cid" xmlns:w16se="http://schemas.microsoft.com/office/word/2015/wordml/symex" xmlns:wpg="http://schemas.microsoft.com/office/word/2010/wordprocessingGroup" xmlns:wpi="http://schemas.microsoft.com/office/word/2010/wordprocessingInk" xmlns:wne="http://schemas.microsoft.com/office/word/2006/wordml" xmlns:wps="http://schemas.microsoft.com/office/word/2010/wordprocessingShape" mc:Ignorable="w14 w15 w16se w16cid wp14">
   <w:body>
     <w:p>
       <w:pPr>
@@ -27,8 +27,13 @@
       <w:pPr>
         <w:pStyle w:val="Titre"/>
       </w:pPr>
-      <w:r>
-        <w:t>Prep’ISIMA 2 :</w:t>
+      <w:proofErr w:type="spellStart"/>
+      <w:r>
+        <w:t>Prep’ISIMA</w:t>
+      </w:r>
+      <w:proofErr w:type="spellEnd"/>
+      <w:r>
+        <w:t xml:space="preserve"> 2 :</w:t>
       </w:r>
     </w:p>
     <w:p>
@@ -2080,7 +2085,25 @@
           <w:color w:val="auto"/>
           <w:szCs w:val="28"/>
         </w:rPr>
-        <w:t>Améliorer le design du jeu (les sprites, le background,</w:t>
+        <w:t xml:space="preserve">Améliorer le design du jeu (les </w:t>
+      </w:r>
+      <w:proofErr w:type="spellStart"/>
+      <w:r>
+        <w:rPr>
+          <w:rFonts w:asciiTheme="minorHAnsi" w:hAnsiTheme="minorHAnsi" w:cstheme="minorBidi"/>
+          <w:color w:val="auto"/>
+          <w:szCs w:val="28"/>
+        </w:rPr>
+        <w:t>sprites</w:t>
+      </w:r>
+      <w:proofErr w:type="spellEnd"/>
+      <w:r>
+        <w:rPr>
+          <w:rFonts w:asciiTheme="minorHAnsi" w:hAnsiTheme="minorHAnsi" w:cstheme="minorBidi"/>
+          <w:color w:val="auto"/>
+          <w:szCs w:val="28"/>
+        </w:rPr>
+        <w:t>, le background,</w:t>
       </w:r>
       <w:r>
         <w:rPr>
@@ -2146,7 +2169,25 @@
           <w:color w:val="auto"/>
           <w:szCs w:val="28"/>
         </w:rPr>
-        <w:t>Remplacer le « Timer » par un score augmentant au fil du temps.</w:t>
+        <w:t>Remplacer le « </w:t>
+      </w:r>
+      <w:proofErr w:type="spellStart"/>
+      <w:r>
+        <w:rPr>
+          <w:rFonts w:asciiTheme="minorHAnsi" w:hAnsiTheme="minorHAnsi" w:cstheme="minorBidi"/>
+          <w:color w:val="auto"/>
+          <w:szCs w:val="28"/>
+        </w:rPr>
+        <w:t>Timer</w:t>
+      </w:r>
+      <w:proofErr w:type="spellEnd"/>
+      <w:r>
+        <w:rPr>
+          <w:rFonts w:asciiTheme="minorHAnsi" w:hAnsiTheme="minorHAnsi" w:cstheme="minorBidi"/>
+          <w:color w:val="auto"/>
+          <w:szCs w:val="28"/>
+        </w:rPr>
+        <w:t> » par un score augmentant au fil du temps.</w:t>
       </w:r>
     </w:p>
     <w:p>
@@ -2714,6 +2755,7 @@
                 <w:szCs w:val="26"/>
               </w:rPr>
             </w:pPr>
+            <w:proofErr w:type="spellStart"/>
             <w:r>
               <w:rPr>
                 <w:sz w:val="26"/>
@@ -2721,6 +2763,7 @@
               </w:rPr>
               <w:t>fA</w:t>
             </w:r>
+            <w:proofErr w:type="spellEnd"/>
           </w:p>
         </w:tc>
         <w:tc>
@@ -2743,6 +2786,7 @@
                 <w:szCs w:val="26"/>
               </w:rPr>
             </w:pPr>
+            <w:proofErr w:type="spellStart"/>
             <w:r>
               <w:rPr>
                 <w:sz w:val="26"/>
@@ -2750,6 +2794,7 @@
               </w:rPr>
               <w:t>fB</w:t>
             </w:r>
+            <w:proofErr w:type="spellEnd"/>
           </w:p>
         </w:tc>
         <w:tc>
@@ -2773,6 +2818,7 @@
                 <w:szCs w:val="26"/>
               </w:rPr>
             </w:pPr>
+            <w:proofErr w:type="spellStart"/>
             <w:r>
               <w:rPr>
                 <w:sz w:val="26"/>
@@ -2780,6 +2826,7 @@
               </w:rPr>
               <w:t>fC</w:t>
             </w:r>
+            <w:proofErr w:type="spellEnd"/>
           </w:p>
         </w:tc>
       </w:tr>
@@ -5017,27 +5064,14 @@
                             <w:r>
                               <w:t xml:space="preserve">Figure </w:t>
                             </w:r>
-                            <w:r>
-                              <w:fldChar w:fldCharType="begin"/>
-                            </w:r>
-                            <w:r>
-                              <w:instrText xml:space="preserve"> SEQ Figure \* ARABIC </w:instrText>
-                            </w:r>
-                            <w:r>
-                              <w:fldChar w:fldCharType="separate"/>
-                            </w:r>
-                            <w:r>
-                              <w:rPr>
-                                <w:noProof/>
-                              </w:rPr>
-                              <w:t>1</w:t>
-                            </w:r>
-                            <w:r>
-                              <w:rPr>
-                                <w:noProof/>
-                              </w:rPr>
-                              <w:fldChar w:fldCharType="end"/>
-                            </w:r>
+                            <w:fldSimple w:instr=" SEQ Figure \* ARABIC ">
+                              <w:r>
+                                <w:rPr>
+                                  <w:noProof/>
+                                </w:rPr>
+                                <w:t>1</w:t>
+                              </w:r>
+                            </w:fldSimple>
                             <w:r>
                               <w:t xml:space="preserve"> : Première image du jeu</w:t>
                             </w:r>
@@ -5083,27 +5117,14 @@
                       <w:r>
                         <w:t xml:space="preserve">Figure </w:t>
                       </w:r>
-                      <w:r>
-                        <w:fldChar w:fldCharType="begin"/>
-                      </w:r>
-                      <w:r>
-                        <w:instrText xml:space="preserve"> SEQ Figure \* ARABIC </w:instrText>
-                      </w:r>
-                      <w:r>
-                        <w:fldChar w:fldCharType="separate"/>
-                      </w:r>
-                      <w:r>
-                        <w:rPr>
-                          <w:noProof/>
-                        </w:rPr>
-                        <w:t>1</w:t>
-                      </w:r>
-                      <w:r>
-                        <w:rPr>
-                          <w:noProof/>
-                        </w:rPr>
-                        <w:fldChar w:fldCharType="end"/>
-                      </w:r>
+                      <w:fldSimple w:instr=" SEQ Figure \* ARABIC ">
+                        <w:r>
+                          <w:rPr>
+                            <w:noProof/>
+                          </w:rPr>
+                          <w:t>1</w:t>
+                        </w:r>
+                      </w:fldSimple>
                       <w:r>
                         <w:t xml:space="preserve"> : Première image du jeu</w:t>
                       </w:r>
@@ -5175,27 +5196,14 @@
                             <w:r>
                               <w:t xml:space="preserve">Figure </w:t>
                             </w:r>
-                            <w:r>
-                              <w:fldChar w:fldCharType="begin"/>
-                            </w:r>
-                            <w:r>
-                              <w:instrText xml:space="preserve"> SEQ Figure \* ARABIC </w:instrText>
-                            </w:r>
-                            <w:r>
-                              <w:fldChar w:fldCharType="separate"/>
-                            </w:r>
-                            <w:r>
-                              <w:rPr>
-                                <w:noProof/>
-                              </w:rPr>
-                              <w:t>2</w:t>
-                            </w:r>
-                            <w:r>
-                              <w:rPr>
-                                <w:noProof/>
-                              </w:rPr>
-                              <w:fldChar w:fldCharType="end"/>
-                            </w:r>
+                            <w:fldSimple w:instr=" SEQ Figure \* ARABIC ">
+                              <w:r>
+                                <w:rPr>
+                                  <w:noProof/>
+                                </w:rPr>
+                                <w:t>2</w:t>
+                              </w:r>
+                            </w:fldSimple>
                             <w:r>
                               <w:t xml:space="preserve"> : Illustration du problème de collision. La fusée à gauche de la balle ne devrait pas entraîner un Game Over</w:t>
                             </w:r>
@@ -5238,27 +5246,14 @@
                       <w:r>
                         <w:t xml:space="preserve">Figure </w:t>
                       </w:r>
-                      <w:r>
-                        <w:fldChar w:fldCharType="begin"/>
-                      </w:r>
-                      <w:r>
-                        <w:instrText xml:space="preserve"> SEQ Figure \* ARABIC </w:instrText>
-                      </w:r>
-                      <w:r>
-                        <w:fldChar w:fldCharType="separate"/>
-                      </w:r>
-                      <w:r>
-                        <w:rPr>
-                          <w:noProof/>
-                        </w:rPr>
-                        <w:t>2</w:t>
-                      </w:r>
-                      <w:r>
-                        <w:rPr>
-                          <w:noProof/>
-                        </w:rPr>
-                        <w:fldChar w:fldCharType="end"/>
-                      </w:r>
+                      <w:fldSimple w:instr=" SEQ Figure \* ARABIC ">
+                        <w:r>
+                          <w:rPr>
+                            <w:noProof/>
+                          </w:rPr>
+                          <w:t>2</w:t>
+                        </w:r>
+                      </w:fldSimple>
                       <w:r>
                         <w:t xml:space="preserve"> : Illustration du problème de collision. La fusée à gauche de la balle ne devrait pas entraîner un Game Over</w:t>
                       </w:r>
@@ -5517,27 +5512,14 @@
                             <w:r>
                               <w:t xml:space="preserve">Figure </w:t>
                             </w:r>
-                            <w:r>
-                              <w:fldChar w:fldCharType="begin"/>
-                            </w:r>
-                            <w:r>
-                              <w:instrText xml:space="preserve"> SEQ Figure \* ARABIC </w:instrText>
-                            </w:r>
-                            <w:r>
-                              <w:fldChar w:fldCharType="separate"/>
-                            </w:r>
-                            <w:r>
-                              <w:rPr>
-                                <w:noProof/>
-                              </w:rPr>
-                              <w:t>3</w:t>
-                            </w:r>
-                            <w:r>
-                              <w:rPr>
-                                <w:noProof/>
-                              </w:rPr>
-                              <w:fldChar w:fldCharType="end"/>
-                            </w:r>
+                            <w:fldSimple w:instr=" SEQ Figure \* ARABIC ">
+                              <w:r>
+                                <w:rPr>
+                                  <w:noProof/>
+                                </w:rPr>
+                                <w:t>3</w:t>
+                              </w:r>
+                            </w:fldSimple>
                             <w:r>
                               <w:t xml:space="preserve"> : Collision problématique à cause d'une rotation à 90° vers la droite</w:t>
                             </w:r>
@@ -5575,27 +5557,14 @@
                       <w:r>
                         <w:t xml:space="preserve">Figure </w:t>
                       </w:r>
-                      <w:r>
-                        <w:fldChar w:fldCharType="begin"/>
-                      </w:r>
-                      <w:r>
-                        <w:instrText xml:space="preserve"> SEQ Figure \* ARABIC </w:instrText>
-                      </w:r>
-                      <w:r>
-                        <w:fldChar w:fldCharType="separate"/>
-                      </w:r>
-                      <w:r>
-                        <w:rPr>
-                          <w:noProof/>
-                        </w:rPr>
-                        <w:t>3</w:t>
-                      </w:r>
-                      <w:r>
-                        <w:rPr>
-                          <w:noProof/>
-                        </w:rPr>
-                        <w:fldChar w:fldCharType="end"/>
-                      </w:r>
+                      <w:fldSimple w:instr=" SEQ Figure \* ARABIC ">
+                        <w:r>
+                          <w:rPr>
+                            <w:noProof/>
+                          </w:rPr>
+                          <w:t>3</w:t>
+                        </w:r>
+                      </w:fldSimple>
                       <w:r>
                         <w:t xml:space="preserve"> : Collision problématique à cause d'une rotation à 90° vers la droite</w:t>
                       </w:r>
@@ -5734,27 +5703,14 @@
                             <w:r>
                               <w:t xml:space="preserve">Figure </w:t>
                             </w:r>
-                            <w:r>
-                              <w:fldChar w:fldCharType="begin"/>
-                            </w:r>
-                            <w:r>
-                              <w:instrText xml:space="preserve"> SEQ Figure \* ARABIC </w:instrText>
-                            </w:r>
-                            <w:r>
-                              <w:fldChar w:fldCharType="separate"/>
-                            </w:r>
-                            <w:r>
-                              <w:rPr>
-                                <w:noProof/>
-                              </w:rPr>
-                              <w:t>4</w:t>
-                            </w:r>
-                            <w:r>
-                              <w:rPr>
-                                <w:noProof/>
-                              </w:rPr>
-                              <w:fldChar w:fldCharType="end"/>
-                            </w:r>
+                            <w:fldSimple w:instr=" SEQ Figure \* ARABIC ">
+                              <w:r>
+                                <w:rPr>
+                                  <w:noProof/>
+                                </w:rPr>
+                                <w:t>4</w:t>
+                              </w:r>
+                            </w:fldSimple>
                             <w:r>
                               <w:t xml:space="preserve"> : Collision normale. La rotation à 180° n'affecte pas les coordonnées</w:t>
                             </w:r>
@@ -5794,27 +5750,14 @@
                       <w:r>
                         <w:t xml:space="preserve">Figure </w:t>
                       </w:r>
-                      <w:r>
-                        <w:fldChar w:fldCharType="begin"/>
-                      </w:r>
-                      <w:r>
-                        <w:instrText xml:space="preserve"> SEQ Figure \* ARABIC </w:instrText>
-                      </w:r>
-                      <w:r>
-                        <w:fldChar w:fldCharType="separate"/>
-                      </w:r>
-                      <w:r>
-                        <w:rPr>
-                          <w:noProof/>
-                        </w:rPr>
-                        <w:t>4</w:t>
-                      </w:r>
-                      <w:r>
-                        <w:rPr>
-                          <w:noProof/>
-                        </w:rPr>
-                        <w:fldChar w:fldCharType="end"/>
-                      </w:r>
+                      <w:fldSimple w:instr=" SEQ Figure \* ARABIC ">
+                        <w:r>
+                          <w:rPr>
+                            <w:noProof/>
+                          </w:rPr>
+                          <w:t>4</w:t>
+                        </w:r>
+                      </w:fldSimple>
                       <w:r>
                         <w:t xml:space="preserve"> : Collision normale. La rotation à 180° n'affecte pas les coordonnées</w:t>
                       </w:r>
@@ -5853,7 +5796,23 @@
           <w:sz w:val="24"/>
           <w:szCs w:val="28"/>
         </w:rPr>
-        <w:t xml:space="preserve"> La position « de base » étant « orientée vers le haut » et, le sprite étant rectangulaire, l</w:t>
+        <w:t xml:space="preserve"> La position « de base » étant « orientée vers le haut » et, le </w:t>
+      </w:r>
+      <w:proofErr w:type="spellStart"/>
+      <w:r>
+        <w:rPr>
+          <w:sz w:val="24"/>
+          <w:szCs w:val="28"/>
+        </w:rPr>
+        <w:t>sprite</w:t>
+      </w:r>
+      <w:proofErr w:type="spellEnd"/>
+      <w:r>
+        <w:rPr>
+          <w:sz w:val="24"/>
+          <w:szCs w:val="28"/>
+        </w:rPr>
+        <w:t xml:space="preserve"> étant rectangulaire, l</w:t>
       </w:r>
       <w:r>
         <w:rPr>
@@ -6130,14 +6089,27 @@
                             <w:r>
                               <w:t xml:space="preserve">Figure </w:t>
                             </w:r>
-                            <w:fldSimple w:instr=" SEQ Figure \* ARABIC ">
-                              <w:r>
-                                <w:rPr>
-                                  <w:noProof/>
-                                </w:rPr>
-                                <w:t>5</w:t>
-                              </w:r>
-                            </w:fldSimple>
+                            <w:r>
+                              <w:fldChar w:fldCharType="begin"/>
+                            </w:r>
+                            <w:r>
+                              <w:instrText xml:space="preserve"> SEQ Figure \* ARABIC </w:instrText>
+                            </w:r>
+                            <w:r>
+                              <w:fldChar w:fldCharType="separate"/>
+                            </w:r>
+                            <w:r>
+                              <w:rPr>
+                                <w:noProof/>
+                              </w:rPr>
+                              <w:t>5</w:t>
+                            </w:r>
+                            <w:r>
+                              <w:rPr>
+                                <w:noProof/>
+                              </w:rPr>
+                              <w:fldChar w:fldCharType="end"/>
+                            </w:r>
                             <w:r>
                               <w:t xml:space="preserve"> : Collision anormale dans le coin inférieur</w:t>
                             </w:r>
@@ -6185,14 +6157,27 @@
                       <w:r>
                         <w:t xml:space="preserve">Figure </w:t>
                       </w:r>
-                      <w:fldSimple w:instr=" SEQ Figure \* ARABIC ">
-                        <w:r>
-                          <w:rPr>
-                            <w:noProof/>
-                          </w:rPr>
-                          <w:t>5</w:t>
-                        </w:r>
-                      </w:fldSimple>
+                      <w:r>
+                        <w:fldChar w:fldCharType="begin"/>
+                      </w:r>
+                      <w:r>
+                        <w:instrText xml:space="preserve"> SEQ Figure \* ARABIC </w:instrText>
+                      </w:r>
+                      <w:r>
+                        <w:fldChar w:fldCharType="separate"/>
+                      </w:r>
+                      <w:r>
+                        <w:rPr>
+                          <w:noProof/>
+                        </w:rPr>
+                        <w:t>5</w:t>
+                      </w:r>
+                      <w:r>
+                        <w:rPr>
+                          <w:noProof/>
+                        </w:rPr>
+                        <w:fldChar w:fldCharType="end"/>
+                      </w:r>
                       <w:r>
                         <w:t xml:space="preserve"> : Collision anormale dans le coin inférieur</w:t>
                       </w:r>
@@ -6295,25 +6280,7 @@
         <w:rPr>
           <w:sz w:val="28"/>
         </w:rPr>
-        <w:t>L</w:t>
-      </w:r>
-      <w:r>
-        <w:rPr>
-          <w:sz w:val="28"/>
-        </w:rPr>
-        <w:t>es collisions : dernière étape</w:t>
-      </w:r>
-      <w:r>
-        <w:rPr>
-          <w:sz w:val="28"/>
-        </w:rPr>
-        <w:t xml:space="preserve"> – </w:t>
-      </w:r>
-      <w:r>
-        <w:rPr>
-          <w:sz w:val="28"/>
-        </w:rPr>
-        <w:t>1</w:t>
+        <w:t>Les collisions : dernière étape – 1</w:t>
       </w:r>
       <w:r>
         <w:rPr>
@@ -6326,13 +6293,7 @@
         <w:rPr>
           <w:sz w:val="28"/>
         </w:rPr>
-        <w:t xml:space="preserve"> </w:t>
-      </w:r>
-      <w:r>
-        <w:rPr>
-          <w:sz w:val="28"/>
-        </w:rPr>
-        <w:t>mars</w:t>
+        <w:t xml:space="preserve"> mars</w:t>
       </w:r>
       <w:r>
         <w:rPr>
@@ -6363,7 +6324,23 @@
           <w:sz w:val="24"/>
           <w:szCs w:val="28"/>
         </w:rPr>
-        <w:t>Tous les problèmes de collision sont résolus grâce à l’utilisation de bounding boxes qui permettent de grandement simplifier le calcul et d’optimiser la tâche pour le processeur.</w:t>
+        <w:t xml:space="preserve">Tous les problèmes de collision sont résolus grâce à l’utilisation de </w:t>
+      </w:r>
+      <w:proofErr w:type="spellStart"/>
+      <w:r>
+        <w:rPr>
+          <w:sz w:val="24"/>
+          <w:szCs w:val="28"/>
+        </w:rPr>
+        <w:t>bounding</w:t>
+      </w:r>
+      <w:proofErr w:type="spellEnd"/>
+      <w:r>
+        <w:rPr>
+          <w:sz w:val="24"/>
+          <w:szCs w:val="28"/>
+        </w:rPr>
+        <w:t xml:space="preserve"> boxes qui permettent de grandement simplifier le calcul et d’optimiser la tâche pour le processeur.</w:t>
       </w:r>
     </w:p>
     <w:p>
@@ -6379,37 +6356,19 @@
         <w:rPr>
           <w:sz w:val="28"/>
         </w:rPr>
-        <w:t xml:space="preserve">L’apparition du menu </w:t>
+        <w:t xml:space="preserve">L’apparition du menu – </w:t>
       </w:r>
       <w:r>
         <w:rPr>
           <w:sz w:val="28"/>
         </w:rPr>
-        <w:t xml:space="preserve">– </w:t>
+        <w:t>9</w:t>
       </w:r>
       <w:r>
         <w:rPr>
           <w:sz w:val="28"/>
         </w:rPr>
-        <w:t>9</w:t>
-      </w:r>
-      <w:r>
-        <w:rPr>
-          <w:sz w:val="28"/>
-        </w:rPr>
-        <w:t xml:space="preserve"> mars</w:t>
-      </w:r>
-      <w:r>
-        <w:rPr>
-          <w:sz w:val="28"/>
-        </w:rPr>
-        <w:t xml:space="preserve"> </w:t>
-      </w:r>
-      <w:r>
-        <w:rPr>
-          <w:sz w:val="28"/>
-        </w:rPr>
-        <w:t>2018</w:t>
+        <w:t xml:space="preserve"> mars 2018</w:t>
       </w:r>
       <w:bookmarkEnd w:id="9"/>
     </w:p>
@@ -6477,16 +6436,37 @@
                             <w:r>
                               <w:t xml:space="preserve">Figure </w:t>
                             </w:r>
-                            <w:fldSimple w:instr=" SEQ Figure \* ARABIC ">
-                              <w:r>
-                                <w:rPr>
-                                  <w:noProof/>
-                                </w:rPr>
-                                <w:t>6</w:t>
-                              </w:r>
-                            </w:fldSimple>
                             <w:r>
-                              <w:t xml:space="preserve"> : La bounding box permet des résultats très satisfaisants concernant les collisions. Elle est ici mise en valeur en vert sur la fusée ci-dessus.</w:t>
+                              <w:fldChar w:fldCharType="begin"/>
+                            </w:r>
+                            <w:r>
+                              <w:instrText xml:space="preserve"> SEQ Figure \* ARABIC </w:instrText>
+                            </w:r>
+                            <w:r>
+                              <w:fldChar w:fldCharType="separate"/>
+                            </w:r>
+                            <w:r>
+                              <w:rPr>
+                                <w:noProof/>
+                              </w:rPr>
+                              <w:t>6</w:t>
+                            </w:r>
+                            <w:r>
+                              <w:rPr>
+                                <w:noProof/>
+                              </w:rPr>
+                              <w:fldChar w:fldCharType="end"/>
+                            </w:r>
+                            <w:r>
+                              <w:t xml:space="preserve"> : La </w:t>
+                            </w:r>
+                            <w:proofErr w:type="spellStart"/>
+                            <w:r>
+                              <w:t>bounding</w:t>
+                            </w:r>
+                            <w:proofErr w:type="spellEnd"/>
+                            <w:r>
+                              <w:t xml:space="preserve"> box permet des résultats très satisfaisants concernant les collisions. Elle est ici mise en valeur en vert sur la fusée ci-dessus.</w:t>
                             </w:r>
                           </w:p>
                         </w:txbxContent>
@@ -6526,16 +6506,37 @@
                       <w:r>
                         <w:t xml:space="preserve">Figure </w:t>
                       </w:r>
-                      <w:fldSimple w:instr=" SEQ Figure \* ARABIC ">
-                        <w:r>
-                          <w:rPr>
-                            <w:noProof/>
-                          </w:rPr>
-                          <w:t>6</w:t>
-                        </w:r>
-                      </w:fldSimple>
                       <w:r>
-                        <w:t xml:space="preserve"> : La bounding box permet des résultats très satisfaisants concernant les collisions. Elle est ici mise en valeur en vert sur la fusée ci-dessus.</w:t>
+                        <w:fldChar w:fldCharType="begin"/>
+                      </w:r>
+                      <w:r>
+                        <w:instrText xml:space="preserve"> SEQ Figure \* ARABIC </w:instrText>
+                      </w:r>
+                      <w:r>
+                        <w:fldChar w:fldCharType="separate"/>
+                      </w:r>
+                      <w:r>
+                        <w:rPr>
+                          <w:noProof/>
+                        </w:rPr>
+                        <w:t>6</w:t>
+                      </w:r>
+                      <w:r>
+                        <w:rPr>
+                          <w:noProof/>
+                        </w:rPr>
+                        <w:fldChar w:fldCharType="end"/>
+                      </w:r>
+                      <w:r>
+                        <w:t xml:space="preserve"> : La </w:t>
+                      </w:r>
+                      <w:proofErr w:type="spellStart"/>
+                      <w:r>
+                        <w:t>bounding</w:t>
+                      </w:r>
+                      <w:proofErr w:type="spellEnd"/>
+                      <w:r>
+                        <w:t xml:space="preserve"> box permet des résultats très satisfaisants concernant les collisions. Elle est ici mise en valeur en vert sur la fusée ci-dessus.</w:t>
                       </w:r>
                     </w:p>
                   </w:txbxContent>
@@ -6701,19 +6702,29 @@
                             <w:r>
                               <w:t xml:space="preserve">Figure </w:t>
                             </w:r>
-                            <w:fldSimple w:instr=" SEQ Figure \* ARABIC ">
-                              <w:r>
-                                <w:rPr>
-                                  <w:noProof/>
-                                </w:rPr>
-                                <w:t>7</w:t>
-                              </w:r>
-                            </w:fldSimple>
                             <w:r>
-                              <w:t xml:space="preserve"> : </w:t>
+                              <w:fldChar w:fldCharType="begin"/>
                             </w:r>
                             <w:r>
-                              <w:t>Tableau des scores</w:t>
+                              <w:instrText xml:space="preserve"> SEQ Figure \* ARABIC </w:instrText>
+                            </w:r>
+                            <w:r>
+                              <w:fldChar w:fldCharType="separate"/>
+                            </w:r>
+                            <w:r>
+                              <w:rPr>
+                                <w:noProof/>
+                              </w:rPr>
+                              <w:t>7</w:t>
+                            </w:r>
+                            <w:r>
+                              <w:rPr>
+                                <w:noProof/>
+                              </w:rPr>
+                              <w:fldChar w:fldCharType="end"/>
+                            </w:r>
+                            <w:r>
+                              <w:t xml:space="preserve"> : Tableau des scores</w:t>
                             </w:r>
                           </w:p>
                         </w:txbxContent>
@@ -6746,19 +6757,29 @@
                       <w:r>
                         <w:t xml:space="preserve">Figure </w:t>
                       </w:r>
-                      <w:fldSimple w:instr=" SEQ Figure \* ARABIC ">
-                        <w:r>
-                          <w:rPr>
-                            <w:noProof/>
-                          </w:rPr>
-                          <w:t>7</w:t>
-                        </w:r>
-                      </w:fldSimple>
                       <w:r>
-                        <w:t xml:space="preserve"> : </w:t>
+                        <w:fldChar w:fldCharType="begin"/>
                       </w:r>
                       <w:r>
-                        <w:t>Tableau des scores</w:t>
+                        <w:instrText xml:space="preserve"> SEQ Figure \* ARABIC </w:instrText>
+                      </w:r>
+                      <w:r>
+                        <w:fldChar w:fldCharType="separate"/>
+                      </w:r>
+                      <w:r>
+                        <w:rPr>
+                          <w:noProof/>
+                        </w:rPr>
+                        <w:t>7</w:t>
+                      </w:r>
+                      <w:r>
+                        <w:rPr>
+                          <w:noProof/>
+                        </w:rPr>
+                        <w:fldChar w:fldCharType="end"/>
+                      </w:r>
+                      <w:r>
+                        <w:t xml:space="preserve"> : Tableau des scores</w:t>
                       </w:r>
                     </w:p>
                   </w:txbxContent>
@@ -6819,14 +6840,27 @@
                             <w:r>
                               <w:t xml:space="preserve">Figure </w:t>
                             </w:r>
-                            <w:fldSimple w:instr=" SEQ Figure \* ARABIC ">
-                              <w:r>
-                                <w:rPr>
-                                  <w:noProof/>
-                                </w:rPr>
-                                <w:t>8</w:t>
-                              </w:r>
-                            </w:fldSimple>
+                            <w:r>
+                              <w:fldChar w:fldCharType="begin"/>
+                            </w:r>
+                            <w:r>
+                              <w:instrText xml:space="preserve"> SEQ Figure \* ARABIC </w:instrText>
+                            </w:r>
+                            <w:r>
+                              <w:fldChar w:fldCharType="separate"/>
+                            </w:r>
+                            <w:r>
+                              <w:rPr>
+                                <w:noProof/>
+                              </w:rPr>
+                              <w:t>8</w:t>
+                            </w:r>
+                            <w:r>
+                              <w:rPr>
+                                <w:noProof/>
+                              </w:rPr>
+                              <w:fldChar w:fldCharType="end"/>
+                            </w:r>
                             <w:r>
                               <w:t xml:space="preserve"> : </w:t>
                             </w:r>
@@ -6864,14 +6898,27 @@
                       <w:r>
                         <w:t xml:space="preserve">Figure </w:t>
                       </w:r>
-                      <w:fldSimple w:instr=" SEQ Figure \* ARABIC ">
-                        <w:r>
-                          <w:rPr>
-                            <w:noProof/>
-                          </w:rPr>
-                          <w:t>8</w:t>
-                        </w:r>
-                      </w:fldSimple>
+                      <w:r>
+                        <w:fldChar w:fldCharType="begin"/>
+                      </w:r>
+                      <w:r>
+                        <w:instrText xml:space="preserve"> SEQ Figure \* ARABIC </w:instrText>
+                      </w:r>
+                      <w:r>
+                        <w:fldChar w:fldCharType="separate"/>
+                      </w:r>
+                      <w:r>
+                        <w:rPr>
+                          <w:noProof/>
+                        </w:rPr>
+                        <w:t>8</w:t>
+                      </w:r>
+                      <w:r>
+                        <w:rPr>
+                          <w:noProof/>
+                        </w:rPr>
+                        <w:fldChar w:fldCharType="end"/>
+                      </w:r>
                       <w:r>
                         <w:t xml:space="preserve"> : </w:t>
                       </w:r>
@@ -6942,14 +6989,27 @@
                             <w:r>
                               <w:t xml:space="preserve">Figure </w:t>
                             </w:r>
-                            <w:fldSimple w:instr=" SEQ Figure \* ARABIC ">
-                              <w:r>
-                                <w:rPr>
-                                  <w:noProof/>
-                                </w:rPr>
-                                <w:t>9</w:t>
-                              </w:r>
-                            </w:fldSimple>
+                            <w:r>
+                              <w:fldChar w:fldCharType="begin"/>
+                            </w:r>
+                            <w:r>
+                              <w:instrText xml:space="preserve"> SEQ Figure \* ARABIC </w:instrText>
+                            </w:r>
+                            <w:r>
+                              <w:fldChar w:fldCharType="separate"/>
+                            </w:r>
+                            <w:r>
+                              <w:rPr>
+                                <w:noProof/>
+                              </w:rPr>
+                              <w:t>9</w:t>
+                            </w:r>
+                            <w:r>
+                              <w:rPr>
+                                <w:noProof/>
+                              </w:rPr>
+                              <w:fldChar w:fldCharType="end"/>
+                            </w:r>
                             <w:r>
                               <w:t xml:space="preserve"> : Le menu principal de l'application</w:t>
                             </w:r>
@@ -6989,14 +7049,27 @@
                       <w:r>
                         <w:t xml:space="preserve">Figure </w:t>
                       </w:r>
-                      <w:fldSimple w:instr=" SEQ Figure \* ARABIC ">
-                        <w:r>
-                          <w:rPr>
-                            <w:noProof/>
-                          </w:rPr>
-                          <w:t>9</w:t>
-                        </w:r>
-                      </w:fldSimple>
+                      <w:r>
+                        <w:fldChar w:fldCharType="begin"/>
+                      </w:r>
+                      <w:r>
+                        <w:instrText xml:space="preserve"> SEQ Figure \* ARABIC </w:instrText>
+                      </w:r>
+                      <w:r>
+                        <w:fldChar w:fldCharType="separate"/>
+                      </w:r>
+                      <w:r>
+                        <w:rPr>
+                          <w:noProof/>
+                        </w:rPr>
+                        <w:t>9</w:t>
+                      </w:r>
+                      <w:r>
+                        <w:rPr>
+                          <w:noProof/>
+                        </w:rPr>
+                        <w:fldChar w:fldCharType="end"/>
+                      </w:r>
                       <w:r>
                         <w:t xml:space="preserve"> : Le menu principal de l'application</w:t>
                       </w:r>
@@ -7254,25 +7327,7 @@
         <w:rPr>
           <w:sz w:val="28"/>
         </w:rPr>
-        <w:t>Et la physique ?</w:t>
-      </w:r>
-      <w:r>
-        <w:rPr>
-          <w:sz w:val="28"/>
-        </w:rPr>
-        <w:t xml:space="preserve"> –</w:t>
-      </w:r>
-      <w:r>
-        <w:rPr>
-          <w:sz w:val="28"/>
-        </w:rPr>
-        <w:t xml:space="preserve"> 9</w:t>
-      </w:r>
-      <w:r>
-        <w:rPr>
-          <w:sz w:val="28"/>
-        </w:rPr>
-        <w:t xml:space="preserve"> mars 2018</w:t>
+        <w:t>Et la physique ? – 9 mars 2018</w:t>
       </w:r>
       <w:bookmarkEnd w:id="10"/>
     </w:p>
@@ -7319,16 +7374,7 @@
           <w:sz w:val="24"/>
           <w:szCs w:val="28"/>
         </w:rPr>
-        <w:t xml:space="preserve"> d’un point de vue </w:t>
-      </w:r>
-      <w:bookmarkStart w:id="11" w:name="_GoBack"/>
-      <w:bookmarkEnd w:id="11"/>
-      <w:r>
-        <w:rPr>
-          <w:sz w:val="24"/>
-          <w:szCs w:val="28"/>
-        </w:rPr>
-        <w:t>ph</w:t>
+        <w:t xml:space="preserve"> d’un point de vue ph</w:t>
       </w:r>
       <w:r>
         <w:rPr>
@@ -7365,20 +7411,14 @@
           <w:sz w:val="28"/>
         </w:rPr>
       </w:pPr>
-      <w:bookmarkStart w:id="12" w:name="_Toc512117475"/>
+      <w:bookmarkStart w:id="11" w:name="_Toc512117475"/>
       <w:r>
         <w:rPr>
           <w:sz w:val="28"/>
         </w:rPr>
-        <w:t xml:space="preserve">Toujours plus de réalisme physique </w:t>
-      </w:r>
-      <w:r>
-        <w:rPr>
-          <w:sz w:val="28"/>
-        </w:rPr>
-        <w:t>– 9 mars 2018</w:t>
-      </w:r>
-      <w:bookmarkEnd w:id="12"/>
+        <w:t>Toujours plus de réalisme physique – 9 mars 2018</w:t>
+      </w:r>
+      <w:bookmarkEnd w:id="11"/>
     </w:p>
     <w:p>
       <w:pPr>
@@ -7411,14 +7451,14 @@
           <w:sz w:val="36"/>
         </w:rPr>
       </w:pPr>
-      <w:bookmarkStart w:id="13" w:name="_Toc512117476"/>
+      <w:bookmarkStart w:id="12" w:name="_Toc512117476"/>
       <w:r>
         <w:rPr>
           <w:sz w:val="36"/>
         </w:rPr>
         <w:t>Problèmes et difficultés rencontrées</w:t>
       </w:r>
-      <w:bookmarkEnd w:id="13"/>
+      <w:bookmarkEnd w:id="12"/>
     </w:p>
     <w:p>
       <w:pPr>
@@ -7629,7 +7669,23 @@
           <w:sz w:val="24"/>
           <w:szCs w:val="28"/>
         </w:rPr>
-        <w:t>Par la suite, la recherche d’un système de collision convenable n’aura pas été une mince affaire car elle aura nécessité l’apparition de plusieurs fonctions mathématiques ainsi que l’inclusion de bounding boxes</w:t>
+        <w:t xml:space="preserve">Par la suite, la recherche d’un système de collision convenable n’aura pas été une mince affaire car elle aura nécessité l’apparition de plusieurs fonctions mathématiques ainsi que l’inclusion de </w:t>
+      </w:r>
+      <w:proofErr w:type="spellStart"/>
+      <w:r>
+        <w:rPr>
+          <w:sz w:val="24"/>
+          <w:szCs w:val="28"/>
+        </w:rPr>
+        <w:t>bounding</w:t>
+      </w:r>
+      <w:proofErr w:type="spellEnd"/>
+      <w:r>
+        <w:rPr>
+          <w:sz w:val="24"/>
+          <w:szCs w:val="28"/>
+        </w:rPr>
+        <w:t xml:space="preserve"> boxes</w:t>
       </w:r>
       <w:r>
         <w:rPr>
@@ -7659,14 +7715,14 @@
           <w:sz w:val="32"/>
         </w:rPr>
       </w:pPr>
-      <w:bookmarkStart w:id="14" w:name="_Toc512117477"/>
+      <w:bookmarkStart w:id="13" w:name="_Toc512117477"/>
       <w:r>
         <w:rPr>
           <w:sz w:val="32"/>
         </w:rPr>
         <w:t>Apports personnels du projet</w:t>
       </w:r>
-      <w:bookmarkEnd w:id="14"/>
+      <w:bookmarkEnd w:id="13"/>
     </w:p>
     <w:p>
       <w:pPr>
@@ -8017,14 +8073,14 @@
           <w:sz w:val="32"/>
         </w:rPr>
       </w:pPr>
-      <w:bookmarkStart w:id="15" w:name="_Toc512117478"/>
+      <w:bookmarkStart w:id="14" w:name="_Toc512117478"/>
       <w:r>
         <w:rPr>
           <w:sz w:val="32"/>
         </w:rPr>
         <w:t>Idées d’amélioration</w:t>
       </w:r>
-      <w:bookmarkEnd w:id="15"/>
+      <w:bookmarkEnd w:id="14"/>
     </w:p>
     <w:p>
       <w:pPr>
@@ -8141,6 +8197,430 @@
           <w:szCs w:val="28"/>
         </w:rPr>
         <w:t>Si nous avions eu plus de temps, nous aurions développé un système d’achat de skins et de fonds d’écran et aurions aussi mis l’application sur le Play Store.</w:t>
+      </w:r>
+    </w:p>
+    <w:p>
+      <w:pPr>
+        <w:ind w:firstLine="425"/>
+        <w:jc w:val="both"/>
+        <w:rPr>
+          <w:sz w:val="24"/>
+          <w:szCs w:val="28"/>
+        </w:rPr>
+      </w:pPr>
+    </w:p>
+    <w:p>
+      <w:pPr>
+        <w:ind w:firstLine="425"/>
+        <w:jc w:val="both"/>
+        <w:rPr>
+          <w:sz w:val="24"/>
+          <w:szCs w:val="28"/>
+        </w:rPr>
+      </w:pPr>
+    </w:p>
+    <w:p>
+      <w:pPr>
+        <w:ind w:firstLine="425"/>
+        <w:jc w:val="both"/>
+        <w:rPr>
+          <w:sz w:val="24"/>
+          <w:szCs w:val="28"/>
+        </w:rPr>
+      </w:pPr>
+    </w:p>
+    <w:p>
+      <w:pPr>
+        <w:ind w:firstLine="425"/>
+        <w:jc w:val="both"/>
+        <w:rPr>
+          <w:sz w:val="24"/>
+          <w:szCs w:val="28"/>
+        </w:rPr>
+      </w:pPr>
+      <w:r>
+        <w:rPr>
+          <w:sz w:val="24"/>
+          <w:szCs w:val="28"/>
+        </w:rPr>
+        <w:t>Texte partie base de donnée Sylvain</w:t>
+      </w:r>
+    </w:p>
+    <w:p>
+      <w:pPr>
+        <w:ind w:firstLine="425"/>
+        <w:jc w:val="both"/>
+        <w:rPr>
+          <w:sz w:val="24"/>
+          <w:szCs w:val="28"/>
+        </w:rPr>
+      </w:pPr>
+      <w:r>
+        <w:rPr>
+          <w:sz w:val="24"/>
+          <w:szCs w:val="28"/>
+        </w:rPr>
+        <w:t>Nous avons aussi rajouté un système d’inscription et de connexion dans l’application.(</w:t>
+      </w:r>
+      <w:proofErr w:type="spellStart"/>
+      <w:r>
+        <w:rPr>
+          <w:sz w:val="24"/>
+          <w:szCs w:val="28"/>
+        </w:rPr>
+        <w:t>cf</w:t>
+      </w:r>
+      <w:proofErr w:type="spellEnd"/>
+      <w:r>
+        <w:rPr>
+          <w:sz w:val="24"/>
+          <w:szCs w:val="28"/>
+        </w:rPr>
+        <w:t xml:space="preserve"> img1.jpg et img2.jpg)</w:t>
+      </w:r>
+    </w:p>
+    <w:p>
+      <w:pPr>
+        <w:ind w:firstLine="425"/>
+        <w:jc w:val="both"/>
+        <w:rPr>
+          <w:sz w:val="24"/>
+          <w:szCs w:val="28"/>
+        </w:rPr>
+      </w:pPr>
+      <w:r>
+        <w:rPr>
+          <w:sz w:val="24"/>
+          <w:szCs w:val="28"/>
+        </w:rPr>
+        <w:t>Un nouveau joueur peut s’inscrire. Une fois qu’il appuis sur s’inscrire, une requête est envoyée au serveur. Celui-ci va entrer le nouveau joueur dans la base de donnée.</w:t>
+      </w:r>
+    </w:p>
+    <w:p>
+      <w:pPr>
+        <w:ind w:firstLine="425"/>
+        <w:jc w:val="both"/>
+        <w:rPr>
+          <w:sz w:val="24"/>
+          <w:szCs w:val="28"/>
+        </w:rPr>
+      </w:pPr>
+      <w:r>
+        <w:rPr>
+          <w:sz w:val="24"/>
+          <w:szCs w:val="28"/>
+        </w:rPr>
+        <w:t>Je joueur peut ensuite avoir accès au menu du jeu qui ressemble à (</w:t>
+      </w:r>
+      <w:proofErr w:type="spellStart"/>
+      <w:r>
+        <w:rPr>
+          <w:sz w:val="24"/>
+          <w:szCs w:val="28"/>
+        </w:rPr>
+        <w:t>cf</w:t>
+      </w:r>
+      <w:proofErr w:type="spellEnd"/>
+      <w:r>
+        <w:rPr>
+          <w:sz w:val="24"/>
+          <w:szCs w:val="28"/>
+        </w:rPr>
+        <w:t xml:space="preserve"> img3.jpg). A chaque lancement du jeu, s’il a activé sa connexion internet, le joueur n’aura pas besoin de rentrer son mot de passe à chaque fois.</w:t>
+      </w:r>
+    </w:p>
+    <w:p>
+      <w:pPr>
+        <w:ind w:firstLine="425"/>
+        <w:jc w:val="both"/>
+        <w:rPr>
+          <w:sz w:val="24"/>
+          <w:szCs w:val="28"/>
+        </w:rPr>
+      </w:pPr>
+      <w:r>
+        <w:rPr>
+          <w:sz w:val="24"/>
+          <w:szCs w:val="28"/>
+        </w:rPr>
+        <w:t>Il joue des parties et à chaque fin de partie, le programme vérifie si le score est le meilleur score du joueur, si oui on vérifie la connexion internet. Si celle-ci est ok, on envoie une requête au serveur pour insérer le nouveau score dans  la base de donnée.</w:t>
+      </w:r>
+    </w:p>
+    <w:p>
+      <w:pPr>
+        <w:ind w:firstLine="425"/>
+        <w:jc w:val="both"/>
+        <w:rPr>
+          <w:sz w:val="24"/>
+          <w:szCs w:val="28"/>
+        </w:rPr>
+      </w:pPr>
+      <w:r>
+        <w:rPr>
+          <w:sz w:val="24"/>
+          <w:szCs w:val="28"/>
+        </w:rPr>
+        <w:t>Dans le menu, on a maintenant accès au 10 meilleurs scores du monde</w:t>
+      </w:r>
+      <w:r>
+        <w:rPr>
+          <w:sz w:val="24"/>
+          <w:szCs w:val="28"/>
+        </w:rPr>
+        <w:t xml:space="preserve"> (</w:t>
+      </w:r>
+      <w:proofErr w:type="spellStart"/>
+      <w:r>
+        <w:rPr>
+          <w:sz w:val="24"/>
+          <w:szCs w:val="28"/>
+        </w:rPr>
+        <w:t>cf</w:t>
+      </w:r>
+      <w:proofErr w:type="spellEnd"/>
+      <w:r>
+        <w:rPr>
+          <w:sz w:val="24"/>
+          <w:szCs w:val="28"/>
+        </w:rPr>
+        <w:t xml:space="preserve"> img4.jpg</w:t>
+      </w:r>
+      <w:bookmarkStart w:id="15" w:name="_GoBack"/>
+      <w:bookmarkEnd w:id="15"/>
+      <w:r>
+        <w:rPr>
+          <w:sz w:val="24"/>
+          <w:szCs w:val="28"/>
+        </w:rPr>
+        <w:t>)</w:t>
+      </w:r>
+      <w:r>
+        <w:rPr>
+          <w:sz w:val="24"/>
+          <w:szCs w:val="28"/>
+        </w:rPr>
+        <w:t xml:space="preserve">. Pour les obtenir, on envoie une  </w:t>
+      </w:r>
+      <w:r>
+        <w:rPr>
+          <w:sz w:val="24"/>
+          <w:szCs w:val="28"/>
+        </w:rPr>
+        <w:t>requête</w:t>
+      </w:r>
+      <w:r>
+        <w:rPr>
+          <w:sz w:val="24"/>
+          <w:szCs w:val="28"/>
+        </w:rPr>
+        <w:t xml:space="preserve"> au serveur. Le serveur </w:t>
+      </w:r>
+      <w:r>
+        <w:rPr>
+          <w:sz w:val="24"/>
+          <w:szCs w:val="28"/>
+        </w:rPr>
+        <w:t>renvoi</w:t>
+      </w:r>
+      <w:r>
+        <w:rPr>
+          <w:sz w:val="24"/>
+          <w:szCs w:val="28"/>
+        </w:rPr>
+        <w:t xml:space="preserve"> les 10 meilleurs score en format JSON que l’application peut récupérer facilement</w:t>
+      </w:r>
+      <w:r>
+        <w:rPr>
+          <w:sz w:val="24"/>
+          <w:szCs w:val="28"/>
+        </w:rPr>
+        <w:t>.</w:t>
+      </w:r>
+    </w:p>
+    <w:p>
+      <w:pPr>
+        <w:ind w:firstLine="425"/>
+        <w:jc w:val="both"/>
+        <w:rPr>
+          <w:sz w:val="24"/>
+          <w:szCs w:val="28"/>
+        </w:rPr>
+      </w:pPr>
+      <w:r>
+        <w:rPr>
+          <w:sz w:val="24"/>
+          <w:szCs w:val="28"/>
+        </w:rPr>
+        <w:lastRenderedPageBreak/>
+        <w:t>Au niveau du serveur : Nous utilisons l’</w:t>
+      </w:r>
+      <w:r>
+        <w:rPr>
+          <w:sz w:val="24"/>
+          <w:szCs w:val="28"/>
+        </w:rPr>
+        <w:t>hébergeur</w:t>
+      </w:r>
+      <w:r>
+        <w:rPr>
+          <w:sz w:val="24"/>
+          <w:szCs w:val="28"/>
+        </w:rPr>
+        <w:t xml:space="preserve"> </w:t>
+      </w:r>
+      <w:proofErr w:type="spellStart"/>
+      <w:r>
+        <w:rPr>
+          <w:sz w:val="24"/>
+          <w:szCs w:val="28"/>
+        </w:rPr>
+        <w:t>alwaysdata</w:t>
+      </w:r>
+      <w:proofErr w:type="spellEnd"/>
+      <w:r>
+        <w:rPr>
+          <w:sz w:val="24"/>
+          <w:szCs w:val="28"/>
+        </w:rPr>
+        <w:t>. L’avantage de cet hébergeur est qu’il est gratuit et le support est très bien et extrêmement rapide à répondre.</w:t>
+      </w:r>
+    </w:p>
+    <w:p>
+      <w:pPr>
+        <w:ind w:firstLine="425"/>
+        <w:jc w:val="both"/>
+        <w:rPr>
+          <w:sz w:val="24"/>
+          <w:szCs w:val="28"/>
+        </w:rPr>
+      </w:pPr>
+      <w:r>
+        <w:rPr>
+          <w:sz w:val="24"/>
+          <w:szCs w:val="28"/>
+        </w:rPr>
+        <w:t xml:space="preserve">La base de donnée est une base de donnée </w:t>
+      </w:r>
+      <w:proofErr w:type="spellStart"/>
+      <w:r>
+        <w:rPr>
+          <w:sz w:val="24"/>
+          <w:szCs w:val="28"/>
+        </w:rPr>
+        <w:t>mySql</w:t>
+      </w:r>
+      <w:proofErr w:type="spellEnd"/>
+      <w:r>
+        <w:rPr>
+          <w:sz w:val="24"/>
+          <w:szCs w:val="28"/>
+        </w:rPr>
+        <w:t xml:space="preserve">. Nous y avons accès par le </w:t>
+      </w:r>
+      <w:r>
+        <w:rPr>
+          <w:sz w:val="24"/>
+          <w:szCs w:val="28"/>
+        </w:rPr>
+        <w:t>phpMyAdmin</w:t>
+      </w:r>
+      <w:r>
+        <w:rPr>
+          <w:sz w:val="24"/>
+          <w:szCs w:val="28"/>
+        </w:rPr>
+        <w:t xml:space="preserve"> du site d’</w:t>
+      </w:r>
+      <w:proofErr w:type="spellStart"/>
+      <w:r>
+        <w:rPr>
+          <w:sz w:val="24"/>
+          <w:szCs w:val="28"/>
+        </w:rPr>
+        <w:t>alwaysdata</w:t>
+      </w:r>
+      <w:proofErr w:type="spellEnd"/>
+      <w:r>
+        <w:rPr>
+          <w:sz w:val="24"/>
+          <w:szCs w:val="28"/>
+        </w:rPr>
+        <w:t>. Dans cette base de donnée, il y a 2 tables, une pour les membres et une autre pour les meilleurs scores.</w:t>
+      </w:r>
+    </w:p>
+    <w:p>
+      <w:pPr>
+        <w:ind w:firstLine="425"/>
+        <w:jc w:val="both"/>
+        <w:rPr>
+          <w:sz w:val="24"/>
+          <w:szCs w:val="28"/>
+        </w:rPr>
+      </w:pPr>
+      <w:r>
+        <w:rPr>
+          <w:sz w:val="24"/>
+          <w:szCs w:val="28"/>
+        </w:rPr>
+        <w:t xml:space="preserve">Notre script qui récupère les </w:t>
+      </w:r>
+      <w:r>
+        <w:rPr>
+          <w:sz w:val="24"/>
+          <w:szCs w:val="28"/>
+        </w:rPr>
+        <w:t>requêtes</w:t>
+      </w:r>
+      <w:r>
+        <w:rPr>
+          <w:sz w:val="24"/>
+          <w:szCs w:val="28"/>
+        </w:rPr>
+        <w:t xml:space="preserve"> de l’application est un script </w:t>
+      </w:r>
+      <w:r>
+        <w:rPr>
+          <w:sz w:val="24"/>
+          <w:szCs w:val="28"/>
+        </w:rPr>
+        <w:t>PHP</w:t>
+      </w:r>
+      <w:r>
+        <w:rPr>
+          <w:sz w:val="24"/>
+          <w:szCs w:val="28"/>
+        </w:rPr>
+        <w:t xml:space="preserve">. Celui-ci reçoit les données à partir de l’URL, en GET. Cela n’est pas très sécurisé. Nous allons voir comment faire passer les données en POST. Cependant, pour bien sécuriser, il faudrait crypter les donnée avec https, mais cela est payant sur </w:t>
+      </w:r>
+      <w:proofErr w:type="spellStart"/>
+      <w:r>
+        <w:rPr>
+          <w:sz w:val="24"/>
+          <w:szCs w:val="28"/>
+        </w:rPr>
+        <w:t>alwaysdata</w:t>
+      </w:r>
+      <w:proofErr w:type="spellEnd"/>
+      <w:r>
+        <w:rPr>
+          <w:sz w:val="24"/>
+          <w:szCs w:val="28"/>
+        </w:rPr>
+        <w:t xml:space="preserve">. Fais des requêtes à la base de donnée avec SQL et </w:t>
+      </w:r>
+      <w:r>
+        <w:rPr>
+          <w:sz w:val="24"/>
+          <w:szCs w:val="28"/>
+        </w:rPr>
+        <w:t>renvoi</w:t>
+      </w:r>
+      <w:r>
+        <w:rPr>
+          <w:sz w:val="24"/>
+          <w:szCs w:val="28"/>
+        </w:rPr>
+        <w:t xml:space="preserve"> les données en JSON.</w:t>
       </w:r>
     </w:p>
     <w:sectPr>
@@ -8154,7 +8634,7 @@
 </file>
 
 <file path=word/endnotes.xml><?xml version="1.0" encoding="utf-8"?>
-<w:endnotes xmlns:wpc="http://schemas.microsoft.com/office/word/2010/wordprocessingCanvas" xmlns:mc="http://schemas.openxmlformats.org/markup-compatibility/2006" xmlns:o="urn:schemas-microsoft-com:office:office" xmlns:r="http://schemas.openxmlformats.org/officeDocument/2006/relationships" xmlns:m="http://schemas.openxmlformats.org/officeDocument/2006/math" xmlns:v="urn:schemas-microsoft-com:vml" xmlns:wp14="http://schemas.microsoft.com/office/word/2010/wordprocessingDrawing" xmlns:wp="http://schemas.openxmlformats.org/drawingml/2006/wordprocessingDrawing" xmlns:w10="urn:schemas-microsoft-com:office:word" xmlns:w="http://schemas.openxmlformats.org/wordprocessingml/2006/main" xmlns:w14="http://schemas.microsoft.com/office/word/2010/wordml" xmlns:w15="http://schemas.microsoft.com/office/word/2012/wordml" xmlns:wpg="http://schemas.microsoft.com/office/word/2010/wordprocessingGroup" xmlns:wpi="http://schemas.microsoft.com/office/word/2010/wordprocessingInk" xmlns:wne="http://schemas.microsoft.com/office/word/2006/wordml" xmlns:wps="http://schemas.microsoft.com/office/word/2010/wordprocessingShape" mc:Ignorable="w14 w15 wp14">
+<w:endnotes xmlns:wpc="http://schemas.microsoft.com/office/word/2010/wordprocessingCanvas" xmlns:cx="http://schemas.microsoft.com/office/drawing/2014/chartex" xmlns:cx1="http://schemas.microsoft.com/office/drawing/2015/9/8/chartex" xmlns:cx2="http://schemas.microsoft.com/office/drawing/2015/10/21/chartex" xmlns:cx3="http://schemas.microsoft.com/office/drawing/2016/5/9/chartex" xmlns:cx4="http://schemas.microsoft.com/office/drawing/2016/5/10/chartex" xmlns:cx5="http://schemas.microsoft.com/office/drawing/2016/5/11/chartex" xmlns:cx6="http://schemas.microsoft.com/office/drawing/2016/5/12/chartex" xmlns:cx7="http://schemas.microsoft.com/office/drawing/2016/5/13/chartex" xmlns:cx8="http://schemas.microsoft.com/office/drawing/2016/5/14/chartex" xmlns:mc="http://schemas.openxmlformats.org/markup-compatibility/2006" xmlns:aink="http://schemas.microsoft.com/office/drawing/2016/ink" xmlns:am3d="http://schemas.microsoft.com/office/drawing/2017/model3d" xmlns:o="urn:schemas-microsoft-com:office:office" xmlns:r="http://schemas.openxmlformats.org/officeDocument/2006/relationships" xmlns:m="http://schemas.openxmlformats.org/officeDocument/2006/math" xmlns:v="urn:schemas-microsoft-com:vml" xmlns:wp14="http://schemas.microsoft.com/office/word/2010/wordprocessingDrawing" xmlns:wp="http://schemas.openxmlformats.org/drawingml/2006/wordprocessingDrawing" xmlns:w10="urn:schemas-microsoft-com:office:word" xmlns:w="http://schemas.openxmlformats.org/wordprocessingml/2006/main" xmlns:w14="http://schemas.microsoft.com/office/word/2010/wordml" xmlns:w15="http://schemas.microsoft.com/office/word/2012/wordml" xmlns:w16cid="http://schemas.microsoft.com/office/word/2016/wordml/cid" xmlns:w16se="http://schemas.microsoft.com/office/word/2015/wordml/symex" xmlns:wpg="http://schemas.microsoft.com/office/word/2010/wordprocessingGroup" xmlns:wpi="http://schemas.microsoft.com/office/word/2010/wordprocessingInk" xmlns:wne="http://schemas.microsoft.com/office/word/2006/wordml" xmlns:wps="http://schemas.microsoft.com/office/word/2010/wordprocessingShape" mc:Ignorable="w14 w15 w16se w16cid wp14">
   <w:endnote w:type="separator" w:id="-1">
     <w:p>
       <w:pPr>
@@ -8179,7 +8659,7 @@
 </file>
 
 <file path=word/footer1.xml><?xml version="1.0" encoding="utf-8"?>
-<w:ftr xmlns:wpc="http://schemas.microsoft.com/office/word/2010/wordprocessingCanvas" xmlns:mc="http://schemas.openxmlformats.org/markup-compatibility/2006" xmlns:o="urn:schemas-microsoft-com:office:office" xmlns:r="http://schemas.openxmlformats.org/officeDocument/2006/relationships" xmlns:m="http://schemas.openxmlformats.org/officeDocument/2006/math" xmlns:v="urn:schemas-microsoft-com:vml" xmlns:wp14="http://schemas.microsoft.com/office/word/2010/wordprocessingDrawing" xmlns:wp="http://schemas.openxmlformats.org/drawingml/2006/wordprocessingDrawing" xmlns:w10="urn:schemas-microsoft-com:office:word" xmlns:w="http://schemas.openxmlformats.org/wordprocessingml/2006/main" xmlns:w14="http://schemas.microsoft.com/office/word/2010/wordml" xmlns:w15="http://schemas.microsoft.com/office/word/2012/wordml" xmlns:wpg="http://schemas.microsoft.com/office/word/2010/wordprocessingGroup" xmlns:wpi="http://schemas.microsoft.com/office/word/2010/wordprocessingInk" xmlns:wne="http://schemas.microsoft.com/office/word/2006/wordml" xmlns:wps="http://schemas.microsoft.com/office/word/2010/wordprocessingShape" mc:Ignorable="w14 w15 wp14">
+<w:ftr xmlns:wpc="http://schemas.microsoft.com/office/word/2010/wordprocessingCanvas" xmlns:cx="http://schemas.microsoft.com/office/drawing/2014/chartex" xmlns:cx1="http://schemas.microsoft.com/office/drawing/2015/9/8/chartex" xmlns:cx2="http://schemas.microsoft.com/office/drawing/2015/10/21/chartex" xmlns:cx3="http://schemas.microsoft.com/office/drawing/2016/5/9/chartex" xmlns:cx4="http://schemas.microsoft.com/office/drawing/2016/5/10/chartex" xmlns:cx5="http://schemas.microsoft.com/office/drawing/2016/5/11/chartex" xmlns:cx6="http://schemas.microsoft.com/office/drawing/2016/5/12/chartex" xmlns:cx7="http://schemas.microsoft.com/office/drawing/2016/5/13/chartex" xmlns:cx8="http://schemas.microsoft.com/office/drawing/2016/5/14/chartex" xmlns:mc="http://schemas.openxmlformats.org/markup-compatibility/2006" xmlns:aink="http://schemas.microsoft.com/office/drawing/2016/ink" xmlns:am3d="http://schemas.microsoft.com/office/drawing/2017/model3d" xmlns:o="urn:schemas-microsoft-com:office:office" xmlns:r="http://schemas.openxmlformats.org/officeDocument/2006/relationships" xmlns:m="http://schemas.openxmlformats.org/officeDocument/2006/math" xmlns:v="urn:schemas-microsoft-com:vml" xmlns:wp14="http://schemas.microsoft.com/office/word/2010/wordprocessingDrawing" xmlns:wp="http://schemas.openxmlformats.org/drawingml/2006/wordprocessingDrawing" xmlns:w10="urn:schemas-microsoft-com:office:word" xmlns:w="http://schemas.openxmlformats.org/wordprocessingml/2006/main" xmlns:w14="http://schemas.microsoft.com/office/word/2010/wordml" xmlns:w15="http://schemas.microsoft.com/office/word/2012/wordml" xmlns:w16cid="http://schemas.microsoft.com/office/word/2016/wordml/cid" xmlns:w16se="http://schemas.microsoft.com/office/word/2015/wordml/symex" xmlns:wpg="http://schemas.microsoft.com/office/word/2010/wordprocessingGroup" xmlns:wpi="http://schemas.microsoft.com/office/word/2010/wordprocessingInk" xmlns:wne="http://schemas.microsoft.com/office/word/2006/wordml" xmlns:wps="http://schemas.microsoft.com/office/word/2010/wordprocessingShape" mc:Ignorable="w14 w15 w16se w16cid wp14">
   <w:p>
     <w:pPr>
       <w:pStyle w:val="Pieddepage"/>
@@ -8208,6 +8688,64 @@
         <w:noProof/>
       </w:rPr>
       <w:t>4</w:t>
+    </w:r>
+    <w:r>
+      <w:rPr>
+        <w:noProof/>
+      </w:rPr>
+      <w:fldChar w:fldCharType="end"/>
+    </w:r>
+    <w:r>
+      <w:t>/</w:t>
+    </w:r>
+    <w:fldSimple w:instr=" NUMPAGES   \* MERGEFORMAT ">
+      <w:r>
+        <w:rPr>
+          <w:noProof/>
+        </w:rPr>
+        <w:t>10</w:t>
+      </w:r>
+    </w:fldSimple>
+    <w:r>
+      <w:ptab w:relativeTo="margin" w:alignment="right" w:leader="none"/>
+    </w:r>
+    <w:r>
+      <w:t>Sylvain BESSONNEAU, Clément DIF</w:t>
+    </w:r>
+  </w:p>
+</w:ftr>
+</file>
+
+<file path=word/footer2.xml><?xml version="1.0" encoding="utf-8"?>
+<w:ftr xmlns:wpc="http://schemas.microsoft.com/office/word/2010/wordprocessingCanvas" xmlns:cx="http://schemas.microsoft.com/office/drawing/2014/chartex" xmlns:cx1="http://schemas.microsoft.com/office/drawing/2015/9/8/chartex" xmlns:cx2="http://schemas.microsoft.com/office/drawing/2015/10/21/chartex" xmlns:cx3="http://schemas.microsoft.com/office/drawing/2016/5/9/chartex" xmlns:cx4="http://schemas.microsoft.com/office/drawing/2016/5/10/chartex" xmlns:cx5="http://schemas.microsoft.com/office/drawing/2016/5/11/chartex" xmlns:cx6="http://schemas.microsoft.com/office/drawing/2016/5/12/chartex" xmlns:cx7="http://schemas.microsoft.com/office/drawing/2016/5/13/chartex" xmlns:cx8="http://schemas.microsoft.com/office/drawing/2016/5/14/chartex" xmlns:mc="http://schemas.openxmlformats.org/markup-compatibility/2006" xmlns:aink="http://schemas.microsoft.com/office/drawing/2016/ink" xmlns:am3d="http://schemas.microsoft.com/office/drawing/2017/model3d" xmlns:o="urn:schemas-microsoft-com:office:office" xmlns:r="http://schemas.openxmlformats.org/officeDocument/2006/relationships" xmlns:m="http://schemas.openxmlformats.org/officeDocument/2006/math" xmlns:v="urn:schemas-microsoft-com:vml" xmlns:wp14="http://schemas.microsoft.com/office/word/2010/wordprocessingDrawing" xmlns:wp="http://schemas.openxmlformats.org/drawingml/2006/wordprocessingDrawing" xmlns:w10="urn:schemas-microsoft-com:office:word" xmlns:w="http://schemas.openxmlformats.org/wordprocessingml/2006/main" xmlns:w14="http://schemas.microsoft.com/office/word/2010/wordml" xmlns:w15="http://schemas.microsoft.com/office/word/2012/wordml" xmlns:w16cid="http://schemas.microsoft.com/office/word/2016/wordml/cid" xmlns:w16se="http://schemas.microsoft.com/office/word/2015/wordml/symex" xmlns:wpg="http://schemas.microsoft.com/office/word/2010/wordprocessingGroup" xmlns:wpi="http://schemas.microsoft.com/office/word/2010/wordprocessingInk" xmlns:wne="http://schemas.microsoft.com/office/word/2006/wordml" xmlns:wps="http://schemas.microsoft.com/office/word/2010/wordprocessingShape" mc:Ignorable="w14 w15 w16se w16cid wp14">
+  <w:p>
+    <w:pPr>
+      <w:pStyle w:val="Pieddepage"/>
+      <w:tabs>
+        <w:tab w:val="clear" w:pos="4536"/>
+        <w:tab w:val="center" w:pos="2552"/>
+      </w:tabs>
+    </w:pPr>
+    <w:r>
+      <w:t>Année 2017/2018</w:t>
+    </w:r>
+    <w:r>
+      <w:ptab w:relativeTo="margin" w:alignment="center" w:leader="none"/>
+    </w:r>
+    <w:r>
+      <w:fldChar w:fldCharType="begin"/>
+    </w:r>
+    <w:r>
+      <w:instrText xml:space="preserve"> PAGE   \* MERGEFORMAT </w:instrText>
+    </w:r>
+    <w:r>
+      <w:fldChar w:fldCharType="separate"/>
+    </w:r>
+    <w:r>
+      <w:rPr>
+        <w:noProof/>
+      </w:rPr>
+      <w:t>7</w:t>
     </w:r>
     <w:r>
       <w:rPr>
@@ -8249,66 +8787,8 @@
 </w:ftr>
 </file>
 
-<file path=word/footer2.xml><?xml version="1.0" encoding="utf-8"?>
-<w:ftr xmlns:wpc="http://schemas.microsoft.com/office/word/2010/wordprocessingCanvas" xmlns:mc="http://schemas.openxmlformats.org/markup-compatibility/2006" xmlns:o="urn:schemas-microsoft-com:office:office" xmlns:r="http://schemas.openxmlformats.org/officeDocument/2006/relationships" xmlns:m="http://schemas.openxmlformats.org/officeDocument/2006/math" xmlns:v="urn:schemas-microsoft-com:vml" xmlns:wp14="http://schemas.microsoft.com/office/word/2010/wordprocessingDrawing" xmlns:wp="http://schemas.openxmlformats.org/drawingml/2006/wordprocessingDrawing" xmlns:w10="urn:schemas-microsoft-com:office:word" xmlns:w="http://schemas.openxmlformats.org/wordprocessingml/2006/main" xmlns:w14="http://schemas.microsoft.com/office/word/2010/wordml" xmlns:w15="http://schemas.microsoft.com/office/word/2012/wordml" xmlns:wpg="http://schemas.microsoft.com/office/word/2010/wordprocessingGroup" xmlns:wpi="http://schemas.microsoft.com/office/word/2010/wordprocessingInk" xmlns:wne="http://schemas.microsoft.com/office/word/2006/wordml" xmlns:wps="http://schemas.microsoft.com/office/word/2010/wordprocessingShape" mc:Ignorable="w14 w15 wp14">
-  <w:p>
-    <w:pPr>
-      <w:pStyle w:val="Pieddepage"/>
-      <w:tabs>
-        <w:tab w:val="clear" w:pos="4536"/>
-        <w:tab w:val="center" w:pos="2552"/>
-      </w:tabs>
-    </w:pPr>
-    <w:r>
-      <w:t>Année 2017/2018</w:t>
-    </w:r>
-    <w:r>
-      <w:ptab w:relativeTo="margin" w:alignment="center" w:leader="none"/>
-    </w:r>
-    <w:r>
-      <w:fldChar w:fldCharType="begin"/>
-    </w:r>
-    <w:r>
-      <w:instrText xml:space="preserve"> PAGE   \* MERGEFORMAT </w:instrText>
-    </w:r>
-    <w:r>
-      <w:fldChar w:fldCharType="separate"/>
-    </w:r>
-    <w:r>
-      <w:rPr>
-        <w:noProof/>
-      </w:rPr>
-      <w:t>7</w:t>
-    </w:r>
-    <w:r>
-      <w:rPr>
-        <w:noProof/>
-      </w:rPr>
-      <w:fldChar w:fldCharType="end"/>
-    </w:r>
-    <w:r>
-      <w:t>/</w:t>
-    </w:r>
-    <w:fldSimple w:instr=" NUMPAGES   \* MERGEFORMAT ">
-      <w:r>
-        <w:rPr>
-          <w:noProof/>
-        </w:rPr>
-        <w:t>10</w:t>
-      </w:r>
-    </w:fldSimple>
-    <w:r>
-      <w:ptab w:relativeTo="margin" w:alignment="right" w:leader="none"/>
-    </w:r>
-    <w:r>
-      <w:t>Sylvain BESSONNEAU, Clément DIF</w:t>
-    </w:r>
-  </w:p>
-</w:ftr>
-</file>
-
 <file path=word/footnotes.xml><?xml version="1.0" encoding="utf-8"?>
-<w:footnotes xmlns:wpc="http://schemas.microsoft.com/office/word/2010/wordprocessingCanvas" xmlns:mc="http://schemas.openxmlformats.org/markup-compatibility/2006" xmlns:o="urn:schemas-microsoft-com:office:office" xmlns:r="http://schemas.openxmlformats.org/officeDocument/2006/relationships" xmlns:m="http://schemas.openxmlformats.org/officeDocument/2006/math" xmlns:v="urn:schemas-microsoft-com:vml" xmlns:wp14="http://schemas.microsoft.com/office/word/2010/wordprocessingDrawing" xmlns:wp="http://schemas.openxmlformats.org/drawingml/2006/wordprocessingDrawing" xmlns:w10="urn:schemas-microsoft-com:office:word" xmlns:w="http://schemas.openxmlformats.org/wordprocessingml/2006/main" xmlns:w14="http://schemas.microsoft.com/office/word/2010/wordml" xmlns:w15="http://schemas.microsoft.com/office/word/2012/wordml" xmlns:wpg="http://schemas.microsoft.com/office/word/2010/wordprocessingGroup" xmlns:wpi="http://schemas.microsoft.com/office/word/2010/wordprocessingInk" xmlns:wne="http://schemas.microsoft.com/office/word/2006/wordml" xmlns:wps="http://schemas.microsoft.com/office/word/2010/wordprocessingShape" mc:Ignorable="w14 w15 wp14">
+<w:footnotes xmlns:wpc="http://schemas.microsoft.com/office/word/2010/wordprocessingCanvas" xmlns:cx="http://schemas.microsoft.com/office/drawing/2014/chartex" xmlns:cx1="http://schemas.microsoft.com/office/drawing/2015/9/8/chartex" xmlns:cx2="http://schemas.microsoft.com/office/drawing/2015/10/21/chartex" xmlns:cx3="http://schemas.microsoft.com/office/drawing/2016/5/9/chartex" xmlns:cx4="http://schemas.microsoft.com/office/drawing/2016/5/10/chartex" xmlns:cx5="http://schemas.microsoft.com/office/drawing/2016/5/11/chartex" xmlns:cx6="http://schemas.microsoft.com/office/drawing/2016/5/12/chartex" xmlns:cx7="http://schemas.microsoft.com/office/drawing/2016/5/13/chartex" xmlns:cx8="http://schemas.microsoft.com/office/drawing/2016/5/14/chartex" xmlns:mc="http://schemas.openxmlformats.org/markup-compatibility/2006" xmlns:aink="http://schemas.microsoft.com/office/drawing/2016/ink" xmlns:am3d="http://schemas.microsoft.com/office/drawing/2017/model3d" xmlns:o="urn:schemas-microsoft-com:office:office" xmlns:r="http://schemas.openxmlformats.org/officeDocument/2006/relationships" xmlns:m="http://schemas.openxmlformats.org/officeDocument/2006/math" xmlns:v="urn:schemas-microsoft-com:vml" xmlns:wp14="http://schemas.microsoft.com/office/word/2010/wordprocessingDrawing" xmlns:wp="http://schemas.openxmlformats.org/drawingml/2006/wordprocessingDrawing" xmlns:w10="urn:schemas-microsoft-com:office:word" xmlns:w="http://schemas.openxmlformats.org/wordprocessingml/2006/main" xmlns:w14="http://schemas.microsoft.com/office/word/2010/wordml" xmlns:w15="http://schemas.microsoft.com/office/word/2012/wordml" xmlns:w16cid="http://schemas.microsoft.com/office/word/2016/wordml/cid" xmlns:w16se="http://schemas.microsoft.com/office/word/2015/wordml/symex" xmlns:wpg="http://schemas.microsoft.com/office/word/2010/wordprocessingGroup" xmlns:wpi="http://schemas.microsoft.com/office/word/2010/wordprocessingInk" xmlns:wne="http://schemas.microsoft.com/office/word/2006/wordml" xmlns:wps="http://schemas.microsoft.com/office/word/2010/wordprocessingShape" mc:Ignorable="w14 w15 w16se w16cid wp14">
   <w:footnote w:type="separator" w:id="-1">
     <w:p>
       <w:pPr>
@@ -8333,7 +8813,7 @@
 </file>
 
 <file path=word/header1.xml><?xml version="1.0" encoding="utf-8"?>
-<w:hdr xmlns:wpc="http://schemas.microsoft.com/office/word/2010/wordprocessingCanvas" xmlns:mc="http://schemas.openxmlformats.org/markup-compatibility/2006" xmlns:o="urn:schemas-microsoft-com:office:office" xmlns:r="http://schemas.openxmlformats.org/officeDocument/2006/relationships" xmlns:m="http://schemas.openxmlformats.org/officeDocument/2006/math" xmlns:v="urn:schemas-microsoft-com:vml" xmlns:wp14="http://schemas.microsoft.com/office/word/2010/wordprocessingDrawing" xmlns:wp="http://schemas.openxmlformats.org/drawingml/2006/wordprocessingDrawing" xmlns:w10="urn:schemas-microsoft-com:office:word" xmlns:w="http://schemas.openxmlformats.org/wordprocessingml/2006/main" xmlns:w14="http://schemas.microsoft.com/office/word/2010/wordml" xmlns:w15="http://schemas.microsoft.com/office/word/2012/wordml" xmlns:wpg="http://schemas.microsoft.com/office/word/2010/wordprocessingGroup" xmlns:wpi="http://schemas.microsoft.com/office/word/2010/wordprocessingInk" xmlns:wne="http://schemas.microsoft.com/office/word/2006/wordml" xmlns:wps="http://schemas.microsoft.com/office/word/2010/wordprocessingShape" mc:Ignorable="w14 w15 wp14">
+<w:hdr xmlns:wpc="http://schemas.microsoft.com/office/word/2010/wordprocessingCanvas" xmlns:cx="http://schemas.microsoft.com/office/drawing/2014/chartex" xmlns:cx1="http://schemas.microsoft.com/office/drawing/2015/9/8/chartex" xmlns:cx2="http://schemas.microsoft.com/office/drawing/2015/10/21/chartex" xmlns:cx3="http://schemas.microsoft.com/office/drawing/2016/5/9/chartex" xmlns:cx4="http://schemas.microsoft.com/office/drawing/2016/5/10/chartex" xmlns:cx5="http://schemas.microsoft.com/office/drawing/2016/5/11/chartex" xmlns:cx6="http://schemas.microsoft.com/office/drawing/2016/5/12/chartex" xmlns:cx7="http://schemas.microsoft.com/office/drawing/2016/5/13/chartex" xmlns:cx8="http://schemas.microsoft.com/office/drawing/2016/5/14/chartex" xmlns:mc="http://schemas.openxmlformats.org/markup-compatibility/2006" xmlns:aink="http://schemas.microsoft.com/office/drawing/2016/ink" xmlns:am3d="http://schemas.microsoft.com/office/drawing/2017/model3d" xmlns:o="urn:schemas-microsoft-com:office:office" xmlns:r="http://schemas.openxmlformats.org/officeDocument/2006/relationships" xmlns:m="http://schemas.openxmlformats.org/officeDocument/2006/math" xmlns:v="urn:schemas-microsoft-com:vml" xmlns:wp14="http://schemas.microsoft.com/office/word/2010/wordprocessingDrawing" xmlns:wp="http://schemas.openxmlformats.org/drawingml/2006/wordprocessingDrawing" xmlns:w10="urn:schemas-microsoft-com:office:word" xmlns:w="http://schemas.openxmlformats.org/wordprocessingml/2006/main" xmlns:w14="http://schemas.microsoft.com/office/word/2010/wordml" xmlns:w15="http://schemas.microsoft.com/office/word/2012/wordml" xmlns:w16cid="http://schemas.microsoft.com/office/word/2016/wordml/cid" xmlns:w16se="http://schemas.microsoft.com/office/word/2015/wordml/symex" xmlns:wpg="http://schemas.microsoft.com/office/word/2010/wordprocessingGroup" xmlns:wpi="http://schemas.microsoft.com/office/word/2010/wordprocessingInk" xmlns:wne="http://schemas.microsoft.com/office/word/2006/wordml" xmlns:wps="http://schemas.microsoft.com/office/word/2010/wordprocessingShape" mc:Ignorable="w14 w15 w16se w16cid wp14">
   <w:p>
     <w:pPr>
       <w:pStyle w:val="En-tte"/>
@@ -8356,7 +8836,7 @@
 </file>
 
 <file path=word/numbering.xml><?xml version="1.0" encoding="utf-8"?>
-<w:numbering xmlns:wpc="http://schemas.microsoft.com/office/word/2010/wordprocessingCanvas" xmlns:mc="http://schemas.openxmlformats.org/markup-compatibility/2006" xmlns:o="urn:schemas-microsoft-com:office:office" xmlns:r="http://schemas.openxmlformats.org/officeDocument/2006/relationships" xmlns:m="http://schemas.openxmlformats.org/officeDocument/2006/math" xmlns:v="urn:schemas-microsoft-com:vml" xmlns:wp14="http://schemas.microsoft.com/office/word/2010/wordprocessingDrawing" xmlns:wp="http://schemas.openxmlformats.org/drawingml/2006/wordprocessingDrawing" xmlns:w10="urn:schemas-microsoft-com:office:word" xmlns:w="http://schemas.openxmlformats.org/wordprocessingml/2006/main" xmlns:w14="http://schemas.microsoft.com/office/word/2010/wordml" xmlns:w15="http://schemas.microsoft.com/office/word/2012/wordml" xmlns:wpg="http://schemas.microsoft.com/office/word/2010/wordprocessingGroup" xmlns:wpi="http://schemas.microsoft.com/office/word/2010/wordprocessingInk" xmlns:wne="http://schemas.microsoft.com/office/word/2006/wordml" xmlns:wps="http://schemas.microsoft.com/office/word/2010/wordprocessingShape" mc:Ignorable="w14 w15 wp14">
+<w:numbering xmlns:wpc="http://schemas.microsoft.com/office/word/2010/wordprocessingCanvas" xmlns:cx="http://schemas.microsoft.com/office/drawing/2014/chartex" xmlns:cx1="http://schemas.microsoft.com/office/drawing/2015/9/8/chartex" xmlns:cx2="http://schemas.microsoft.com/office/drawing/2015/10/21/chartex" xmlns:cx3="http://schemas.microsoft.com/office/drawing/2016/5/9/chartex" xmlns:cx4="http://schemas.microsoft.com/office/drawing/2016/5/10/chartex" xmlns:cx5="http://schemas.microsoft.com/office/drawing/2016/5/11/chartex" xmlns:cx6="http://schemas.microsoft.com/office/drawing/2016/5/12/chartex" xmlns:cx7="http://schemas.microsoft.com/office/drawing/2016/5/13/chartex" xmlns:cx8="http://schemas.microsoft.com/office/drawing/2016/5/14/chartex" xmlns:mc="http://schemas.openxmlformats.org/markup-compatibility/2006" xmlns:aink="http://schemas.microsoft.com/office/drawing/2016/ink" xmlns:am3d="http://schemas.microsoft.com/office/drawing/2017/model3d" xmlns:o="urn:schemas-microsoft-com:office:office" xmlns:r="http://schemas.openxmlformats.org/officeDocument/2006/relationships" xmlns:m="http://schemas.openxmlformats.org/officeDocument/2006/math" xmlns:v="urn:schemas-microsoft-com:vml" xmlns:wp14="http://schemas.microsoft.com/office/word/2010/wordprocessingDrawing" xmlns:wp="http://schemas.openxmlformats.org/drawingml/2006/wordprocessingDrawing" xmlns:w10="urn:schemas-microsoft-com:office:word" xmlns:w="http://schemas.openxmlformats.org/wordprocessingml/2006/main" xmlns:w14="http://schemas.microsoft.com/office/word/2010/wordml" xmlns:w15="http://schemas.microsoft.com/office/word/2012/wordml" xmlns:w16cid="http://schemas.microsoft.com/office/word/2016/wordml/cid" xmlns:w16se="http://schemas.microsoft.com/office/word/2015/wordml/symex" xmlns:wpg="http://schemas.microsoft.com/office/word/2010/wordprocessingGroup" xmlns:wpi="http://schemas.microsoft.com/office/word/2010/wordprocessingInk" xmlns:wne="http://schemas.microsoft.com/office/word/2006/wordml" xmlns:wps="http://schemas.microsoft.com/office/word/2010/wordprocessingShape" mc:Ignorable="w14 w15 w16se w16cid wp14">
   <w:abstractNum w:abstractNumId="0" w15:restartNumberingAfterBreak="0">
     <w:nsid w:val="15F752A4"/>
     <w:multiLevelType w:val="hybridMultilevel"/>
@@ -9265,7 +9745,7 @@
 </file>
 
 <file path=word/styles.xml><?xml version="1.0" encoding="utf-8"?>
-<w:styles xmlns:mc="http://schemas.openxmlformats.org/markup-compatibility/2006" xmlns:r="http://schemas.openxmlformats.org/officeDocument/2006/relationships" xmlns:w="http://schemas.openxmlformats.org/wordprocessingml/2006/main" xmlns:w14="http://schemas.microsoft.com/office/word/2010/wordml" xmlns:w15="http://schemas.microsoft.com/office/word/2012/wordml" mc:Ignorable="w14 w15">
+<w:styles xmlns:mc="http://schemas.openxmlformats.org/markup-compatibility/2006" xmlns:r="http://schemas.openxmlformats.org/officeDocument/2006/relationships" xmlns:w="http://schemas.openxmlformats.org/wordprocessingml/2006/main" xmlns:w14="http://schemas.microsoft.com/office/word/2010/wordml" xmlns:w15="http://schemas.microsoft.com/office/word/2012/wordml" xmlns:w16cid="http://schemas.microsoft.com/office/word/2016/wordml/cid" xmlns:w16se="http://schemas.microsoft.com/office/word/2015/wordml/symex" mc:Ignorable="w14 w15 w16se w16cid">
   <w:docDefaults>
     <w:rPrDefault>
       <w:rPr>
@@ -9281,7 +9761,7 @@
       </w:pPr>
     </w:pPrDefault>
   </w:docDefaults>
-  <w:latentStyles w:defLockedState="0" w:defUIPriority="99" w:defSemiHidden="0" w:defUnhideWhenUsed="0" w:defQFormat="0" w:count="371">
+  <w:latentStyles w:defLockedState="0" w:defUIPriority="99" w:defSemiHidden="0" w:defUnhideWhenUsed="0" w:defQFormat="0" w:count="375">
     <w:lsdException w:name="Normal" w:uiPriority="0" w:qFormat="1"/>
     <w:lsdException w:name="heading 1" w:uiPriority="9" w:qFormat="1"/>
     <w:lsdException w:name="heading 2" w:semiHidden="1" w:uiPriority="9" w:unhideWhenUsed="1" w:qFormat="1"/>
@@ -9387,7 +9867,6 @@
     <w:lsdException w:name="HTML Sample" w:semiHidden="1" w:unhideWhenUsed="1"/>
     <w:lsdException w:name="HTML Typewriter" w:semiHidden="1" w:unhideWhenUsed="1"/>
     <w:lsdException w:name="HTML Variable" w:semiHidden="1" w:unhideWhenUsed="1"/>
-    <w:lsdException w:name="Normal Table" w:semiHidden="1" w:unhideWhenUsed="1"/>
     <w:lsdException w:name="annotation subject" w:semiHidden="1" w:unhideWhenUsed="1"/>
     <w:lsdException w:name="No List" w:semiHidden="1" w:unhideWhenUsed="1"/>
     <w:lsdException w:name="Outline List 1" w:semiHidden="1" w:unhideWhenUsed="1"/>
@@ -9431,10 +9910,8 @@
     <w:lsdException w:name="Table Elegant" w:semiHidden="1" w:unhideWhenUsed="1"/>
     <w:lsdException w:name="Table Professional" w:semiHidden="1" w:unhideWhenUsed="1"/>
     <w:lsdException w:name="Table Subtle 1" w:semiHidden="1" w:unhideWhenUsed="1"/>
-    <w:lsdException w:name="Table Subtle 2" w:semiHidden="1" w:unhideWhenUsed="1"/>
     <w:lsdException w:name="Table Web 1" w:semiHidden="1" w:unhideWhenUsed="1"/>
     <w:lsdException w:name="Table Web 2" w:semiHidden="1" w:unhideWhenUsed="1"/>
-    <w:lsdException w:name="Table Web 3" w:semiHidden="1" w:unhideWhenUsed="1"/>
     <w:lsdException w:name="Balloon Text" w:semiHidden="1" w:unhideWhenUsed="1"/>
     <w:lsdException w:name="Table Grid" w:uiPriority="39"/>
     <w:lsdException w:name="Table Theme" w:semiHidden="1" w:unhideWhenUsed="1"/>
@@ -9653,6 +10130,10 @@
     <w:lsdException w:name="List Table 5 Dark Accent 6" w:uiPriority="50"/>
     <w:lsdException w:name="List Table 6 Colorful Accent 6" w:uiPriority="51"/>
     <w:lsdException w:name="List Table 7 Colorful Accent 6" w:uiPriority="52"/>
+    <w:lsdException w:name="Mention" w:semiHidden="1" w:unhideWhenUsed="1"/>
+    <w:lsdException w:name="Smart Hyperlink" w:semiHidden="1" w:unhideWhenUsed="1"/>
+    <w:lsdException w:name="Hashtag" w:semiHidden="1" w:unhideWhenUsed="1"/>
+    <w:lsdException w:name="Unresolved Mention" w:semiHidden="1" w:unhideWhenUsed="1"/>
   </w:latentStyles>
   <w:style w:type="paragraph" w:default="1" w:styleId="Normal">
     <w:name w:val="Normal"/>
@@ -10386,7 +10867,7 @@
 </file>
 
 <file path=customXml/itemProps1.xml><?xml version="1.0" encoding="utf-8"?>
-<ds:datastoreItem xmlns:ds="http://schemas.openxmlformats.org/officeDocument/2006/customXml" ds:itemID="{0E0876A0-83B3-4658-B66E-BDD09549A567}">
+<ds:datastoreItem xmlns:ds="http://schemas.openxmlformats.org/officeDocument/2006/customXml" ds:itemID="{D495F84F-8823-465A-84D1-1606DEB0E061}">
   <ds:schemaRefs>
     <ds:schemaRef ds:uri="http://schemas.openxmlformats.org/officeDocument/2006/bibliography"/>
   </ds:schemaRefs>

</xml_diff>

<commit_message>
Amélioration du compte rendu. Ajout des étapes de développement juqu'à l'intégration de la base de données distante.
</commit_message>
<xml_diff>
--- a/Compte rendu.docx
+++ b/Compte rendu.docx
@@ -1,6 +1,6 @@
 
 <file path=word/document.xml><?xml version="1.0" encoding="utf-8"?>
-<w:document xmlns:wpc="http://schemas.microsoft.com/office/word/2010/wordprocessingCanvas" xmlns:cx="http://schemas.microsoft.com/office/drawing/2014/chartex" xmlns:cx1="http://schemas.microsoft.com/office/drawing/2015/9/8/chartex" xmlns:cx2="http://schemas.microsoft.com/office/drawing/2015/10/21/chartex" xmlns:cx3="http://schemas.microsoft.com/office/drawing/2016/5/9/chartex" xmlns:cx4="http://schemas.microsoft.com/office/drawing/2016/5/10/chartex" xmlns:cx5="http://schemas.microsoft.com/office/drawing/2016/5/11/chartex" xmlns:cx6="http://schemas.microsoft.com/office/drawing/2016/5/12/chartex" xmlns:cx7="http://schemas.microsoft.com/office/drawing/2016/5/13/chartex" xmlns:cx8="http://schemas.microsoft.com/office/drawing/2016/5/14/chartex" xmlns:mc="http://schemas.openxmlformats.org/markup-compatibility/2006" xmlns:aink="http://schemas.microsoft.com/office/drawing/2016/ink" xmlns:am3d="http://schemas.microsoft.com/office/drawing/2017/model3d" xmlns:o="urn:schemas-microsoft-com:office:office" xmlns:r="http://schemas.openxmlformats.org/officeDocument/2006/relationships" xmlns:m="http://schemas.openxmlformats.org/officeDocument/2006/math" xmlns:v="urn:schemas-microsoft-com:vml" xmlns:wp14="http://schemas.microsoft.com/office/word/2010/wordprocessingDrawing" xmlns:wp="http://schemas.openxmlformats.org/drawingml/2006/wordprocessingDrawing" xmlns:w10="urn:schemas-microsoft-com:office:word" xmlns:w="http://schemas.openxmlformats.org/wordprocessingml/2006/main" xmlns:w14="http://schemas.microsoft.com/office/word/2010/wordml" xmlns:w15="http://schemas.microsoft.com/office/word/2012/wordml" xmlns:w16cid="http://schemas.microsoft.com/office/word/2016/wordml/cid" xmlns:w16se="http://schemas.microsoft.com/office/word/2015/wordml/symex" xmlns:wpg="http://schemas.microsoft.com/office/word/2010/wordprocessingGroup" xmlns:wpi="http://schemas.microsoft.com/office/word/2010/wordprocessingInk" xmlns:wne="http://schemas.microsoft.com/office/word/2006/wordml" xmlns:wps="http://schemas.microsoft.com/office/word/2010/wordprocessingShape" mc:Ignorable="w14 w15 w16se w16cid wp14">
+<w:document xmlns:wpc="http://schemas.microsoft.com/office/word/2010/wordprocessingCanvas" xmlns:mc="http://schemas.openxmlformats.org/markup-compatibility/2006" xmlns:o="urn:schemas-microsoft-com:office:office" xmlns:r="http://schemas.openxmlformats.org/officeDocument/2006/relationships" xmlns:m="http://schemas.openxmlformats.org/officeDocument/2006/math" xmlns:v="urn:schemas-microsoft-com:vml" xmlns:wp14="http://schemas.microsoft.com/office/word/2010/wordprocessingDrawing" xmlns:wp="http://schemas.openxmlformats.org/drawingml/2006/wordprocessingDrawing" xmlns:w10="urn:schemas-microsoft-com:office:word" xmlns:w="http://schemas.openxmlformats.org/wordprocessingml/2006/main" xmlns:w14="http://schemas.microsoft.com/office/word/2010/wordml" xmlns:w15="http://schemas.microsoft.com/office/word/2012/wordml" xmlns:wpg="http://schemas.microsoft.com/office/word/2010/wordprocessingGroup" xmlns:wpi="http://schemas.microsoft.com/office/word/2010/wordprocessingInk" xmlns:wne="http://schemas.microsoft.com/office/word/2006/wordml" xmlns:wps="http://schemas.microsoft.com/office/word/2010/wordprocessingShape" mc:Ignorable="w14 w15 wp14">
   <w:body>
     <w:p>
       <w:pPr>
@@ -171,7 +171,7 @@
             </w:rPr>
             <w:fldChar w:fldCharType="separate"/>
           </w:r>
-          <w:hyperlink w:anchor="_Toc512117464" w:history="1">
+          <w:hyperlink w:anchor="_Toc512801645" w:history="1">
             <w:r>
               <w:rPr>
                 <w:rStyle w:val="Lienhypertexte"/>
@@ -216,7 +216,7 @@
                 <w:noProof/>
                 <w:webHidden/>
               </w:rPr>
-              <w:instrText xml:space="preserve"> PAGEREF _Toc512117464 \h </w:instrText>
+              <w:instrText xml:space="preserve"> PAGEREF _Toc512801645 \h </w:instrText>
             </w:r>
             <w:r>
               <w:rPr>
@@ -263,7 +263,7 @@
               <w:lang w:eastAsia="fr-FR"/>
             </w:rPr>
           </w:pPr>
-          <w:hyperlink w:anchor="_Toc512117465" w:history="1">
+          <w:hyperlink w:anchor="_Toc512801646" w:history="1">
             <w:r>
               <w:rPr>
                 <w:rStyle w:val="Lienhypertexte"/>
@@ -308,7 +308,7 @@
                 <w:noProof/>
                 <w:webHidden/>
               </w:rPr>
-              <w:instrText xml:space="preserve"> PAGEREF _Toc512117465 \h </w:instrText>
+              <w:instrText xml:space="preserve"> PAGEREF _Toc512801646 \h </w:instrText>
             </w:r>
             <w:r>
               <w:rPr>
@@ -355,7 +355,7 @@
               <w:lang w:eastAsia="fr-FR"/>
             </w:rPr>
           </w:pPr>
-          <w:hyperlink w:anchor="_Toc512117466" w:history="1">
+          <w:hyperlink w:anchor="_Toc512801647" w:history="1">
             <w:r>
               <w:rPr>
                 <w:rStyle w:val="Lienhypertexte"/>
@@ -400,7 +400,7 @@
                 <w:noProof/>
                 <w:webHidden/>
               </w:rPr>
-              <w:instrText xml:space="preserve"> PAGEREF _Toc512117466 \h </w:instrText>
+              <w:instrText xml:space="preserve"> PAGEREF _Toc512801647 \h </w:instrText>
             </w:r>
             <w:r>
               <w:rPr>
@@ -447,7 +447,7 @@
               <w:lang w:eastAsia="fr-FR"/>
             </w:rPr>
           </w:pPr>
-          <w:hyperlink w:anchor="_Toc512117467" w:history="1">
+          <w:hyperlink w:anchor="_Toc512801648" w:history="1">
             <w:r>
               <w:rPr>
                 <w:rStyle w:val="Lienhypertexte"/>
@@ -492,7 +492,7 @@
                 <w:noProof/>
                 <w:webHidden/>
               </w:rPr>
-              <w:instrText xml:space="preserve"> PAGEREF _Toc512117467 \h </w:instrText>
+              <w:instrText xml:space="preserve"> PAGEREF _Toc512801648 \h </w:instrText>
             </w:r>
             <w:r>
               <w:rPr>
@@ -539,7 +539,7 @@
               <w:lang w:eastAsia="fr-FR"/>
             </w:rPr>
           </w:pPr>
-          <w:hyperlink w:anchor="_Toc512117468" w:history="1">
+          <w:hyperlink w:anchor="_Toc512801649" w:history="1">
             <w:r>
               <w:rPr>
                 <w:rStyle w:val="Lienhypertexte"/>
@@ -584,7 +584,7 @@
                 <w:noProof/>
                 <w:webHidden/>
               </w:rPr>
-              <w:instrText xml:space="preserve"> PAGEREF _Toc512117468 \h </w:instrText>
+              <w:instrText xml:space="preserve"> PAGEREF _Toc512801649 \h </w:instrText>
             </w:r>
             <w:r>
               <w:rPr>
@@ -630,7 +630,7 @@
               <w:lang w:eastAsia="fr-FR"/>
             </w:rPr>
           </w:pPr>
-          <w:hyperlink w:anchor="_Toc512117469" w:history="1">
+          <w:hyperlink w:anchor="_Toc512801650" w:history="1">
             <w:r>
               <w:rPr>
                 <w:rStyle w:val="Lienhypertexte"/>
@@ -657,7 +657,7 @@
                 <w:noProof/>
                 <w:webHidden/>
               </w:rPr>
-              <w:instrText xml:space="preserve"> PAGEREF _Toc512117469 \h </w:instrText>
+              <w:instrText xml:space="preserve"> PAGEREF _Toc512801650 \h </w:instrText>
             </w:r>
             <w:r>
               <w:rPr>
@@ -703,7 +703,7 @@
               <w:lang w:eastAsia="fr-FR"/>
             </w:rPr>
           </w:pPr>
-          <w:hyperlink w:anchor="_Toc512117470" w:history="1">
+          <w:hyperlink w:anchor="_Toc512801651" w:history="1">
             <w:r>
               <w:rPr>
                 <w:rStyle w:val="Lienhypertexte"/>
@@ -730,7 +730,7 @@
                 <w:noProof/>
                 <w:webHidden/>
               </w:rPr>
-              <w:instrText xml:space="preserve"> PAGEREF _Toc512117470 \h </w:instrText>
+              <w:instrText xml:space="preserve"> PAGEREF _Toc512801651 \h </w:instrText>
             </w:r>
             <w:r>
               <w:rPr>
@@ -776,13 +776,13 @@
               <w:lang w:eastAsia="fr-FR"/>
             </w:rPr>
           </w:pPr>
-          <w:hyperlink w:anchor="_Toc512117471" w:history="1">
+          <w:hyperlink w:anchor="_Toc512801652" w:history="1">
             <w:r>
               <w:rPr>
                 <w:rStyle w:val="Lienhypertexte"/>
                 <w:noProof/>
               </w:rPr>
-              <w:t>Les collisions encore et toujours – 27 février 2018</w:t>
+              <w:t>Les collisions : encore et toujours – 27 février 2018</w:t>
             </w:r>
             <w:r>
               <w:rPr>
@@ -803,7 +803,7 @@
                 <w:noProof/>
                 <w:webHidden/>
               </w:rPr>
-              <w:instrText xml:space="preserve"> PAGEREF _Toc512117471 \h </w:instrText>
+              <w:instrText xml:space="preserve"> PAGEREF _Toc512801652 \h </w:instrText>
             </w:r>
             <w:r>
               <w:rPr>
@@ -849,7 +849,7 @@
               <w:lang w:eastAsia="fr-FR"/>
             </w:rPr>
           </w:pPr>
-          <w:hyperlink w:anchor="_Toc512117472" w:history="1">
+          <w:hyperlink w:anchor="_Toc512801653" w:history="1">
             <w:r>
               <w:rPr>
                 <w:rStyle w:val="Lienhypertexte"/>
@@ -891,7 +891,7 @@
                 <w:noProof/>
                 <w:webHidden/>
               </w:rPr>
-              <w:instrText xml:space="preserve"> PAGEREF _Toc512117472 \h </w:instrText>
+              <w:instrText xml:space="preserve"> PAGEREF _Toc512801653 \h </w:instrText>
             </w:r>
             <w:r>
               <w:rPr>
@@ -937,7 +937,7 @@
               <w:lang w:eastAsia="fr-FR"/>
             </w:rPr>
           </w:pPr>
-          <w:hyperlink w:anchor="_Toc512117473" w:history="1">
+          <w:hyperlink w:anchor="_Toc512801654" w:history="1">
             <w:r>
               <w:rPr>
                 <w:rStyle w:val="Lienhypertexte"/>
@@ -964,7 +964,7 @@
                 <w:noProof/>
                 <w:webHidden/>
               </w:rPr>
-              <w:instrText xml:space="preserve"> PAGEREF _Toc512117473 \h </w:instrText>
+              <w:instrText xml:space="preserve"> PAGEREF _Toc512801654 \h </w:instrText>
             </w:r>
             <w:r>
               <w:rPr>
@@ -1010,7 +1010,7 @@
               <w:lang w:eastAsia="fr-FR"/>
             </w:rPr>
           </w:pPr>
-          <w:hyperlink w:anchor="_Toc512117474" w:history="1">
+          <w:hyperlink w:anchor="_Toc512801655" w:history="1">
             <w:r>
               <w:rPr>
                 <w:rStyle w:val="Lienhypertexte"/>
@@ -1037,7 +1037,7 @@
                 <w:noProof/>
                 <w:webHidden/>
               </w:rPr>
-              <w:instrText xml:space="preserve"> PAGEREF _Toc512117474 \h </w:instrText>
+              <w:instrText xml:space="preserve"> PAGEREF _Toc512801655 \h </w:instrText>
             </w:r>
             <w:r>
               <w:rPr>
@@ -1083,13 +1083,13 @@
               <w:lang w:eastAsia="fr-FR"/>
             </w:rPr>
           </w:pPr>
-          <w:hyperlink w:anchor="_Toc512117475" w:history="1">
+          <w:hyperlink w:anchor="_Toc512801656" w:history="1">
             <w:r>
               <w:rPr>
                 <w:rStyle w:val="Lienhypertexte"/>
                 <w:noProof/>
               </w:rPr>
-              <w:t>Toujours plus de réalisme physique – 9 mars 2018</w:t>
+              <w:t>Toujours plus de réalisme physique – 14 mars 2018</w:t>
             </w:r>
             <w:r>
               <w:rPr>
@@ -1110,7 +1110,7 @@
                 <w:noProof/>
                 <w:webHidden/>
               </w:rPr>
-              <w:instrText xml:space="preserve"> PAGEREF _Toc512117475 \h </w:instrText>
+              <w:instrText xml:space="preserve"> PAGEREF _Toc512801656 \h </w:instrText>
             </w:r>
             <w:r>
               <w:rPr>
@@ -1131,6 +1131,371 @@
                 <w:webHidden/>
               </w:rPr>
               <w:t>9</w:t>
+            </w:r>
+            <w:r>
+              <w:rPr>
+                <w:noProof/>
+                <w:webHidden/>
+              </w:rPr>
+              <w:fldChar w:fldCharType="end"/>
+            </w:r>
+          </w:hyperlink>
+        </w:p>
+        <w:p>
+          <w:pPr>
+            <w:pStyle w:val="TM3"/>
+            <w:tabs>
+              <w:tab w:val="right" w:leader="dot" w:pos="9062"/>
+            </w:tabs>
+            <w:rPr>
+              <w:rFonts w:asciiTheme="minorHAnsi" w:eastAsiaTheme="minorEastAsia" w:hAnsiTheme="minorHAnsi" w:cstheme="minorBidi"/>
+              <w:noProof/>
+              <w:color w:val="auto"/>
+              <w:sz w:val="22"/>
+              <w:szCs w:val="22"/>
+              <w:lang w:eastAsia="fr-FR"/>
+            </w:rPr>
+          </w:pPr>
+          <w:hyperlink w:anchor="_Toc512801657" w:history="1">
+            <w:r>
+              <w:rPr>
+                <w:rStyle w:val="Lienhypertexte"/>
+                <w:noProof/>
+              </w:rPr>
+              <w:t>Une base de données pour sauvegarder les scores – 16 mars 2018</w:t>
+            </w:r>
+            <w:r>
+              <w:rPr>
+                <w:noProof/>
+                <w:webHidden/>
+              </w:rPr>
+              <w:tab/>
+            </w:r>
+            <w:r>
+              <w:rPr>
+                <w:noProof/>
+                <w:webHidden/>
+              </w:rPr>
+              <w:fldChar w:fldCharType="begin"/>
+            </w:r>
+            <w:r>
+              <w:rPr>
+                <w:noProof/>
+                <w:webHidden/>
+              </w:rPr>
+              <w:instrText xml:space="preserve"> PAGEREF _Toc512801657 \h </w:instrText>
+            </w:r>
+            <w:r>
+              <w:rPr>
+                <w:noProof/>
+                <w:webHidden/>
+              </w:rPr>
+            </w:r>
+            <w:r>
+              <w:rPr>
+                <w:noProof/>
+                <w:webHidden/>
+              </w:rPr>
+              <w:fldChar w:fldCharType="separate"/>
+            </w:r>
+            <w:r>
+              <w:rPr>
+                <w:noProof/>
+                <w:webHidden/>
+              </w:rPr>
+              <w:t>9</w:t>
+            </w:r>
+            <w:r>
+              <w:rPr>
+                <w:noProof/>
+                <w:webHidden/>
+              </w:rPr>
+              <w:fldChar w:fldCharType="end"/>
+            </w:r>
+          </w:hyperlink>
+        </w:p>
+        <w:p>
+          <w:pPr>
+            <w:pStyle w:val="TM3"/>
+            <w:tabs>
+              <w:tab w:val="right" w:leader="dot" w:pos="9062"/>
+            </w:tabs>
+            <w:rPr>
+              <w:rFonts w:asciiTheme="minorHAnsi" w:eastAsiaTheme="minorEastAsia" w:hAnsiTheme="minorHAnsi" w:cstheme="minorBidi"/>
+              <w:noProof/>
+              <w:color w:val="auto"/>
+              <w:sz w:val="22"/>
+              <w:szCs w:val="22"/>
+              <w:lang w:eastAsia="fr-FR"/>
+            </w:rPr>
+          </w:pPr>
+          <w:hyperlink w:anchor="_Toc512801658" w:history="1">
+            <w:r>
+              <w:rPr>
+                <w:rStyle w:val="Lienhypertexte"/>
+                <w:noProof/>
+              </w:rPr>
+              <w:t>Amélioration graphique : les bordures – 7 avril2018</w:t>
+            </w:r>
+            <w:r>
+              <w:rPr>
+                <w:noProof/>
+                <w:webHidden/>
+              </w:rPr>
+              <w:tab/>
+            </w:r>
+            <w:r>
+              <w:rPr>
+                <w:noProof/>
+                <w:webHidden/>
+              </w:rPr>
+              <w:fldChar w:fldCharType="begin"/>
+            </w:r>
+            <w:r>
+              <w:rPr>
+                <w:noProof/>
+                <w:webHidden/>
+              </w:rPr>
+              <w:instrText xml:space="preserve"> PAGEREF _Toc512801658 \h </w:instrText>
+            </w:r>
+            <w:r>
+              <w:rPr>
+                <w:noProof/>
+                <w:webHidden/>
+              </w:rPr>
+            </w:r>
+            <w:r>
+              <w:rPr>
+                <w:noProof/>
+                <w:webHidden/>
+              </w:rPr>
+              <w:fldChar w:fldCharType="separate"/>
+            </w:r>
+            <w:r>
+              <w:rPr>
+                <w:noProof/>
+                <w:webHidden/>
+              </w:rPr>
+              <w:t>9</w:t>
+            </w:r>
+            <w:r>
+              <w:rPr>
+                <w:noProof/>
+                <w:webHidden/>
+              </w:rPr>
+              <w:fldChar w:fldCharType="end"/>
+            </w:r>
+          </w:hyperlink>
+        </w:p>
+        <w:p>
+          <w:pPr>
+            <w:pStyle w:val="TM3"/>
+            <w:tabs>
+              <w:tab w:val="right" w:leader="dot" w:pos="9062"/>
+            </w:tabs>
+            <w:rPr>
+              <w:rFonts w:asciiTheme="minorHAnsi" w:eastAsiaTheme="minorEastAsia" w:hAnsiTheme="minorHAnsi" w:cstheme="minorBidi"/>
+              <w:noProof/>
+              <w:color w:val="auto"/>
+              <w:sz w:val="22"/>
+              <w:szCs w:val="22"/>
+              <w:lang w:eastAsia="fr-FR"/>
+            </w:rPr>
+          </w:pPr>
+          <w:hyperlink w:anchor="_Toc512801659" w:history="1">
+            <w:r>
+              <w:rPr>
+                <w:rStyle w:val="Lienhypertexte"/>
+                <w:noProof/>
+              </w:rPr>
+              <w:t>Un peu plus de difficulté – 13 avril2018</w:t>
+            </w:r>
+            <w:r>
+              <w:rPr>
+                <w:noProof/>
+                <w:webHidden/>
+              </w:rPr>
+              <w:tab/>
+            </w:r>
+            <w:r>
+              <w:rPr>
+                <w:noProof/>
+                <w:webHidden/>
+              </w:rPr>
+              <w:fldChar w:fldCharType="begin"/>
+            </w:r>
+            <w:r>
+              <w:rPr>
+                <w:noProof/>
+                <w:webHidden/>
+              </w:rPr>
+              <w:instrText xml:space="preserve"> PAGEREF _Toc512801659 \h </w:instrText>
+            </w:r>
+            <w:r>
+              <w:rPr>
+                <w:noProof/>
+                <w:webHidden/>
+              </w:rPr>
+            </w:r>
+            <w:r>
+              <w:rPr>
+                <w:noProof/>
+                <w:webHidden/>
+              </w:rPr>
+              <w:fldChar w:fldCharType="separate"/>
+            </w:r>
+            <w:r>
+              <w:rPr>
+                <w:noProof/>
+                <w:webHidden/>
+              </w:rPr>
+              <w:t>10</w:t>
+            </w:r>
+            <w:r>
+              <w:rPr>
+                <w:noProof/>
+                <w:webHidden/>
+              </w:rPr>
+              <w:fldChar w:fldCharType="end"/>
+            </w:r>
+          </w:hyperlink>
+        </w:p>
+        <w:p>
+          <w:pPr>
+            <w:pStyle w:val="TM3"/>
+            <w:tabs>
+              <w:tab w:val="right" w:leader="dot" w:pos="9062"/>
+            </w:tabs>
+            <w:rPr>
+              <w:rFonts w:asciiTheme="minorHAnsi" w:eastAsiaTheme="minorEastAsia" w:hAnsiTheme="minorHAnsi" w:cstheme="minorBidi"/>
+              <w:noProof/>
+              <w:color w:val="auto"/>
+              <w:sz w:val="22"/>
+              <w:szCs w:val="22"/>
+              <w:lang w:eastAsia="fr-FR"/>
+            </w:rPr>
+          </w:pPr>
+          <w:hyperlink w:anchor="_Toc512801660" w:history="1">
+            <w:r>
+              <w:rPr>
+                <w:rStyle w:val="Lienhypertexte"/>
+                <w:noProof/>
+              </w:rPr>
+              <w:t>Que serait un jeu sans musique ? – 14 avril2018</w:t>
+            </w:r>
+            <w:r>
+              <w:rPr>
+                <w:noProof/>
+                <w:webHidden/>
+              </w:rPr>
+              <w:tab/>
+            </w:r>
+            <w:r>
+              <w:rPr>
+                <w:noProof/>
+                <w:webHidden/>
+              </w:rPr>
+              <w:fldChar w:fldCharType="begin"/>
+            </w:r>
+            <w:r>
+              <w:rPr>
+                <w:noProof/>
+                <w:webHidden/>
+              </w:rPr>
+              <w:instrText xml:space="preserve"> PAGEREF _Toc512801660 \h </w:instrText>
+            </w:r>
+            <w:r>
+              <w:rPr>
+                <w:noProof/>
+                <w:webHidden/>
+              </w:rPr>
+            </w:r>
+            <w:r>
+              <w:rPr>
+                <w:noProof/>
+                <w:webHidden/>
+              </w:rPr>
+              <w:fldChar w:fldCharType="separate"/>
+            </w:r>
+            <w:r>
+              <w:rPr>
+                <w:noProof/>
+                <w:webHidden/>
+              </w:rPr>
+              <w:t>10</w:t>
+            </w:r>
+            <w:r>
+              <w:rPr>
+                <w:noProof/>
+                <w:webHidden/>
+              </w:rPr>
+              <w:fldChar w:fldCharType="end"/>
+            </w:r>
+          </w:hyperlink>
+        </w:p>
+        <w:p>
+          <w:pPr>
+            <w:pStyle w:val="TM3"/>
+            <w:tabs>
+              <w:tab w:val="right" w:leader="dot" w:pos="9062"/>
+            </w:tabs>
+            <w:rPr>
+              <w:rFonts w:asciiTheme="minorHAnsi" w:eastAsiaTheme="minorEastAsia" w:hAnsiTheme="minorHAnsi" w:cstheme="minorBidi"/>
+              <w:noProof/>
+              <w:color w:val="auto"/>
+              <w:sz w:val="22"/>
+              <w:szCs w:val="22"/>
+              <w:lang w:eastAsia="fr-FR"/>
+            </w:rPr>
+          </w:pPr>
+          <w:hyperlink w:anchor="_Toc512801661" w:history="1">
+            <w:r>
+              <w:rPr>
+                <w:rStyle w:val="Lienhypertexte"/>
+                <w:noProof/>
+              </w:rPr>
+              <w:t>Consulter ses scores c’est bien, être classé c’est mieux ! – 25 avril2018</w:t>
+            </w:r>
+            <w:r>
+              <w:rPr>
+                <w:noProof/>
+                <w:webHidden/>
+              </w:rPr>
+              <w:tab/>
+            </w:r>
+            <w:r>
+              <w:rPr>
+                <w:noProof/>
+                <w:webHidden/>
+              </w:rPr>
+              <w:fldChar w:fldCharType="begin"/>
+            </w:r>
+            <w:r>
+              <w:rPr>
+                <w:noProof/>
+                <w:webHidden/>
+              </w:rPr>
+              <w:instrText xml:space="preserve"> PAGEREF _Toc512801661 \h </w:instrText>
+            </w:r>
+            <w:r>
+              <w:rPr>
+                <w:noProof/>
+                <w:webHidden/>
+              </w:rPr>
+            </w:r>
+            <w:r>
+              <w:rPr>
+                <w:noProof/>
+                <w:webHidden/>
+              </w:rPr>
+              <w:fldChar w:fldCharType="separate"/>
+            </w:r>
+            <w:r>
+              <w:rPr>
+                <w:noProof/>
+                <w:webHidden/>
+              </w:rPr>
+              <w:t>10</w:t>
             </w:r>
             <w:r>
               <w:rPr>
@@ -1157,7 +1522,7 @@
               <w:lang w:eastAsia="fr-FR"/>
             </w:rPr>
           </w:pPr>
-          <w:hyperlink w:anchor="_Toc512117476" w:history="1">
+          <w:hyperlink w:anchor="_Toc512801662" w:history="1">
             <w:r>
               <w:rPr>
                 <w:rStyle w:val="Lienhypertexte"/>
@@ -1202,7 +1567,7 @@
                 <w:noProof/>
                 <w:webHidden/>
               </w:rPr>
-              <w:instrText xml:space="preserve"> PAGEREF _Toc512117476 \h </w:instrText>
+              <w:instrText xml:space="preserve"> PAGEREF _Toc512801662 \h </w:instrText>
             </w:r>
             <w:r>
               <w:rPr>
@@ -1222,7 +1587,7 @@
                 <w:noProof/>
                 <w:webHidden/>
               </w:rPr>
-              <w:t>9</w:t>
+              <w:t>11</w:t>
             </w:r>
             <w:r>
               <w:rPr>
@@ -1249,7 +1614,7 @@
               <w:lang w:eastAsia="fr-FR"/>
             </w:rPr>
           </w:pPr>
-          <w:hyperlink w:anchor="_Toc512117477" w:history="1">
+          <w:hyperlink w:anchor="_Toc512801663" w:history="1">
             <w:r>
               <w:rPr>
                 <w:rStyle w:val="Lienhypertexte"/>
@@ -1294,7 +1659,7 @@
                 <w:noProof/>
                 <w:webHidden/>
               </w:rPr>
-              <w:instrText xml:space="preserve"> PAGEREF _Toc512117477 \h </w:instrText>
+              <w:instrText xml:space="preserve"> PAGEREF _Toc512801663 \h </w:instrText>
             </w:r>
             <w:r>
               <w:rPr>
@@ -1314,7 +1679,7 @@
                 <w:noProof/>
                 <w:webHidden/>
               </w:rPr>
-              <w:t>9</w:t>
+              <w:t>11</w:t>
             </w:r>
             <w:r>
               <w:rPr>
@@ -1341,7 +1706,7 @@
               <w:lang w:eastAsia="fr-FR"/>
             </w:rPr>
           </w:pPr>
-          <w:hyperlink w:anchor="_Toc512117478" w:history="1">
+          <w:hyperlink w:anchor="_Toc512801664" w:history="1">
             <w:r>
               <w:rPr>
                 <w:rStyle w:val="Lienhypertexte"/>
@@ -1386,7 +1751,7 @@
                 <w:noProof/>
                 <w:webHidden/>
               </w:rPr>
-              <w:instrText xml:space="preserve"> PAGEREF _Toc512117478 \h </w:instrText>
+              <w:instrText xml:space="preserve"> PAGEREF _Toc512801664 \h </w:instrText>
             </w:r>
             <w:r>
               <w:rPr>
@@ -1406,7 +1771,7 @@
                 <w:noProof/>
                 <w:webHidden/>
               </w:rPr>
-              <w:t>10</w:t>
+              <w:t>12</w:t>
             </w:r>
             <w:r>
               <w:rPr>
@@ -1446,6 +1811,8 @@
       <w:r>
         <w:br w:type="page"/>
       </w:r>
+      <w:bookmarkStart w:id="0" w:name="_GoBack"/>
+      <w:bookmarkEnd w:id="0"/>
     </w:p>
     <w:p>
       <w:pPr>
@@ -1461,7 +1828,7 @@
           <w:sz w:val="36"/>
         </w:rPr>
       </w:pPr>
-      <w:bookmarkStart w:id="0" w:name="_Toc512117464"/>
+      <w:bookmarkStart w:id="1" w:name="_Toc512801645"/>
       <w:r>
         <w:rPr>
           <w:sz w:val="36"/>
@@ -1469,7 +1836,7 @@
         <w:lastRenderedPageBreak/>
         <w:t>Présentation du projet</w:t>
       </w:r>
-      <w:bookmarkEnd w:id="0"/>
+      <w:bookmarkEnd w:id="1"/>
     </w:p>
     <w:p>
       <w:pPr>
@@ -1645,14 +2012,14 @@
           <w:sz w:val="36"/>
         </w:rPr>
       </w:pPr>
-      <w:bookmarkStart w:id="1" w:name="_Toc512117465"/>
+      <w:bookmarkStart w:id="2" w:name="_Toc512801646"/>
       <w:r>
         <w:rPr>
           <w:sz w:val="36"/>
         </w:rPr>
         <w:t>Cahier des charges</w:t>
       </w:r>
-      <w:bookmarkEnd w:id="1"/>
+      <w:bookmarkEnd w:id="2"/>
     </w:p>
     <w:p>
       <w:pPr>
@@ -1666,14 +2033,14 @@
           <w:sz w:val="28"/>
         </w:rPr>
       </w:pPr>
-      <w:bookmarkStart w:id="2" w:name="_Toc512117466"/>
+      <w:bookmarkStart w:id="3" w:name="_Toc512801647"/>
       <w:r>
         <w:rPr>
           <w:sz w:val="32"/>
         </w:rPr>
         <w:t>Liste des fonctionnalités à implémenter</w:t>
       </w:r>
-      <w:bookmarkEnd w:id="2"/>
+      <w:bookmarkEnd w:id="3"/>
     </w:p>
     <w:p>
       <w:pPr>
@@ -2325,14 +2692,14 @@
           <w:sz w:val="32"/>
         </w:rPr>
       </w:pPr>
-      <w:bookmarkStart w:id="3" w:name="_Toc512117467"/>
+      <w:bookmarkStart w:id="4" w:name="_Toc512801648"/>
       <w:r>
         <w:rPr>
           <w:sz w:val="32"/>
         </w:rPr>
         <w:t>Time line de la difficulté</w:t>
       </w:r>
-      <w:bookmarkEnd w:id="3"/>
+      <w:bookmarkEnd w:id="4"/>
     </w:p>
     <w:p>
       <w:pPr>
@@ -4732,7 +5099,7 @@
           <w:sz w:val="36"/>
         </w:rPr>
       </w:pPr>
-      <w:bookmarkStart w:id="4" w:name="_Toc512117468"/>
+      <w:bookmarkStart w:id="5" w:name="_Toc512801649"/>
       <w:r>
         <w:rPr>
           <w:sz w:val="36"/>
@@ -4752,7 +5119,7 @@
         </w:rPr>
         <w:t xml:space="preserve"> et explications techniques</w:t>
       </w:r>
-      <w:bookmarkEnd w:id="4"/>
+      <w:bookmarkEnd w:id="5"/>
     </w:p>
     <w:p>
       <w:pPr>
@@ -4779,7 +5146,7 @@
           <w:sz w:val="28"/>
         </w:rPr>
       </w:pPr>
-      <w:bookmarkStart w:id="5" w:name="_Toc512117469"/>
+      <w:bookmarkStart w:id="6" w:name="_Toc512801650"/>
       <w:r>
         <w:rPr>
           <w:sz w:val="28"/>
@@ -4792,7 +5159,7 @@
         </w:rPr>
         <w:t xml:space="preserve"> – 15 février 2018</w:t>
       </w:r>
-      <w:bookmarkEnd w:id="5"/>
+      <w:bookmarkEnd w:id="6"/>
     </w:p>
     <w:p>
       <w:pPr>
@@ -5073,10 +5440,7 @@
                               </w:r>
                             </w:fldSimple>
                             <w:r>
-                              <w:t xml:space="preserve"> : Première image du jeu</w:t>
-                            </w:r>
-                            <w:r>
-                              <w:t xml:space="preserve"> en plein fonctionnement</w:t>
+                              <w:t xml:space="preserve"> : Première image du jeu en plein fonctionnement</w:t>
                             </w:r>
                           </w:p>
                         </w:txbxContent>
@@ -5126,10 +5490,7 @@
                         </w:r>
                       </w:fldSimple>
                       <w:r>
-                        <w:t xml:space="preserve"> : Première image du jeu</w:t>
-                      </w:r>
-                      <w:r>
-                        <w:t xml:space="preserve"> en plein fonctionnement</w:t>
+                        <w:t xml:space="preserve"> : Première image du jeu en plein fonctionnement</w:t>
                       </w:r>
                     </w:p>
                   </w:txbxContent>
@@ -5351,7 +5712,7 @@
           <w:sz w:val="28"/>
         </w:rPr>
       </w:pPr>
-      <w:bookmarkStart w:id="6" w:name="_Toc512117470"/>
+      <w:bookmarkStart w:id="7" w:name="_Toc512801651"/>
       <w:r>
         <w:rPr>
           <w:sz w:val="28"/>
@@ -5377,7 +5738,7 @@
         </w:rPr>
         <w:t xml:space="preserve"> février 2018</w:t>
       </w:r>
-      <w:bookmarkEnd w:id="6"/>
+      <w:bookmarkEnd w:id="7"/>
     </w:p>
     <w:p>
       <w:pPr>
@@ -5396,7 +5757,7 @@
           <w:lang w:eastAsia="fr-FR"/>
         </w:rPr>
         <w:drawing>
-          <wp:anchor distT="0" distB="0" distL="114300" distR="114300" simplePos="0" relativeHeight="251665408" behindDoc="0" locked="0" layoutInCell="1" allowOverlap="1" wp14:anchorId="516710A3" wp14:editId="41647D33">
+          <wp:anchor distT="0" distB="0" distL="114300" distR="114300" simplePos="0" relativeHeight="251665408" behindDoc="0" locked="0" layoutInCell="1" allowOverlap="1" wp14:anchorId="516710A3" wp14:editId="3F662E0B">
             <wp:simplePos x="0" y="0"/>
             <wp:positionH relativeFrom="column">
               <wp:posOffset>3395980</wp:posOffset>
@@ -5862,7 +6223,7 @@
           <w:sz w:val="28"/>
         </w:rPr>
       </w:pPr>
-      <w:bookmarkStart w:id="7" w:name="_Toc512117471"/>
+      <w:bookmarkStart w:id="8" w:name="_Toc512801652"/>
       <w:r>
         <w:rPr>
           <w:noProof/>
@@ -5936,12 +6297,24 @@
         <w:rPr>
           <w:sz w:val="28"/>
         </w:rPr>
-        <w:t xml:space="preserve">Les collisions encore et toujours – </w:t>
+        <w:t>Les collisions</w:t>
       </w:r>
       <w:r>
         <w:rPr>
           <w:sz w:val="28"/>
         </w:rPr>
+        <w:t> :</w:t>
+      </w:r>
+      <w:r>
+        <w:rPr>
+          <w:sz w:val="28"/>
+        </w:rPr>
+        <w:t xml:space="preserve"> encore et toujours – </w:t>
+      </w:r>
+      <w:r>
+        <w:rPr>
+          <w:sz w:val="28"/>
+        </w:rPr>
         <w:t>27</w:t>
       </w:r>
       <w:r>
@@ -5950,7 +6323,7 @@
         </w:rPr>
         <w:t xml:space="preserve"> février 2018</w:t>
       </w:r>
-      <w:bookmarkEnd w:id="7"/>
+      <w:bookmarkEnd w:id="8"/>
     </w:p>
     <w:p>
       <w:pPr>
@@ -6038,6 +6411,7 @@
       <w:r>
         <w:rPr>
           <w:noProof/>
+          <w:lang w:eastAsia="fr-FR"/>
         </w:rPr>
         <mc:AlternateContent>
           <mc:Choice Requires="wps">
@@ -6089,27 +6463,14 @@
                             <w:r>
                               <w:t xml:space="preserve">Figure </w:t>
                             </w:r>
-                            <w:r>
-                              <w:fldChar w:fldCharType="begin"/>
-                            </w:r>
-                            <w:r>
-                              <w:instrText xml:space="preserve"> SEQ Figure \* ARABIC </w:instrText>
-                            </w:r>
-                            <w:r>
-                              <w:fldChar w:fldCharType="separate"/>
-                            </w:r>
-                            <w:r>
-                              <w:rPr>
-                                <w:noProof/>
-                              </w:rPr>
-                              <w:t>5</w:t>
-                            </w:r>
-                            <w:r>
-                              <w:rPr>
-                                <w:noProof/>
-                              </w:rPr>
-                              <w:fldChar w:fldCharType="end"/>
-                            </w:r>
+                            <w:fldSimple w:instr=" SEQ Figure \* ARABIC ">
+                              <w:r>
+                                <w:rPr>
+                                  <w:noProof/>
+                                </w:rPr>
+                                <w:t>5</w:t>
+                              </w:r>
+                            </w:fldSimple>
                             <w:r>
                               <w:t xml:space="preserve"> : Collision anormale dans le coin inférieur</w:t>
                             </w:r>
@@ -6157,27 +6518,14 @@
                       <w:r>
                         <w:t xml:space="preserve">Figure </w:t>
                       </w:r>
-                      <w:r>
-                        <w:fldChar w:fldCharType="begin"/>
-                      </w:r>
-                      <w:r>
-                        <w:instrText xml:space="preserve"> SEQ Figure \* ARABIC </w:instrText>
-                      </w:r>
-                      <w:r>
-                        <w:fldChar w:fldCharType="separate"/>
-                      </w:r>
-                      <w:r>
-                        <w:rPr>
-                          <w:noProof/>
-                        </w:rPr>
-                        <w:t>5</w:t>
-                      </w:r>
-                      <w:r>
-                        <w:rPr>
-                          <w:noProof/>
-                        </w:rPr>
-                        <w:fldChar w:fldCharType="end"/>
-                      </w:r>
+                      <w:fldSimple w:instr=" SEQ Figure \* ARABIC ">
+                        <w:r>
+                          <w:rPr>
+                            <w:noProof/>
+                          </w:rPr>
+                          <w:t>5</w:t>
+                        </w:r>
+                      </w:fldSimple>
                       <w:r>
                         <w:t xml:space="preserve"> : Collision anormale dans le coin inférieur</w:t>
                       </w:r>
@@ -6205,7 +6553,7 @@
           <w:sz w:val="28"/>
         </w:rPr>
       </w:pPr>
-      <w:bookmarkStart w:id="8" w:name="_Toc512117472"/>
+      <w:bookmarkStart w:id="9" w:name="_Toc512801653"/>
       <w:r>
         <w:rPr>
           <w:noProof/>
@@ -6307,7 +6655,7 @@
         </w:rPr>
         <w:t>2018</w:t>
       </w:r>
-      <w:bookmarkEnd w:id="8"/>
+      <w:bookmarkEnd w:id="9"/>
     </w:p>
     <w:p>
       <w:pPr>
@@ -6351,7 +6699,7 @@
           <w:sz w:val="28"/>
         </w:rPr>
       </w:pPr>
-      <w:bookmarkStart w:id="9" w:name="_Toc512117473"/>
+      <w:bookmarkStart w:id="10" w:name="_Toc512801654"/>
       <w:r>
         <w:rPr>
           <w:sz w:val="28"/>
@@ -6370,7 +6718,7 @@
         </w:rPr>
         <w:t xml:space="preserve"> mars 2018</w:t>
       </w:r>
-      <w:bookmarkEnd w:id="9"/>
+      <w:bookmarkEnd w:id="10"/>
     </w:p>
     <w:p>
       <w:pPr>
@@ -6385,6 +6733,7 @@
       <w:r>
         <w:rPr>
           <w:noProof/>
+          <w:lang w:eastAsia="fr-FR"/>
         </w:rPr>
         <mc:AlternateContent>
           <mc:Choice Requires="wps">
@@ -6436,27 +6785,14 @@
                             <w:r>
                               <w:t xml:space="preserve">Figure </w:t>
                             </w:r>
-                            <w:r>
-                              <w:fldChar w:fldCharType="begin"/>
-                            </w:r>
-                            <w:r>
-                              <w:instrText xml:space="preserve"> SEQ Figure \* ARABIC </w:instrText>
-                            </w:r>
-                            <w:r>
-                              <w:fldChar w:fldCharType="separate"/>
-                            </w:r>
-                            <w:r>
-                              <w:rPr>
-                                <w:noProof/>
-                              </w:rPr>
-                              <w:t>6</w:t>
-                            </w:r>
-                            <w:r>
-                              <w:rPr>
-                                <w:noProof/>
-                              </w:rPr>
-                              <w:fldChar w:fldCharType="end"/>
-                            </w:r>
+                            <w:fldSimple w:instr=" SEQ Figure \* ARABIC ">
+                              <w:r>
+                                <w:rPr>
+                                  <w:noProof/>
+                                </w:rPr>
+                                <w:t>6</w:t>
+                              </w:r>
+                            </w:fldSimple>
                             <w:r>
                               <w:t xml:space="preserve"> : La </w:t>
                             </w:r>
@@ -6506,27 +6842,14 @@
                       <w:r>
                         <w:t xml:space="preserve">Figure </w:t>
                       </w:r>
-                      <w:r>
-                        <w:fldChar w:fldCharType="begin"/>
-                      </w:r>
-                      <w:r>
-                        <w:instrText xml:space="preserve"> SEQ Figure \* ARABIC </w:instrText>
-                      </w:r>
-                      <w:r>
-                        <w:fldChar w:fldCharType="separate"/>
-                      </w:r>
-                      <w:r>
-                        <w:rPr>
-                          <w:noProof/>
-                        </w:rPr>
-                        <w:t>6</w:t>
-                      </w:r>
-                      <w:r>
-                        <w:rPr>
-                          <w:noProof/>
-                        </w:rPr>
-                        <w:fldChar w:fldCharType="end"/>
-                      </w:r>
+                      <w:fldSimple w:instr=" SEQ Figure \* ARABIC ">
+                        <w:r>
+                          <w:rPr>
+                            <w:noProof/>
+                          </w:rPr>
+                          <w:t>6</w:t>
+                        </w:r>
+                      </w:fldSimple>
                       <w:r>
                         <w:t xml:space="preserve"> : La </w:t>
                       </w:r>
@@ -6638,6 +6961,13 @@
         </w:rPr>
         <w:t>, ce dernier est constitué linéairement de haut en bas, d’un bouton permettant d’accéder à l’activité des scores, d’un champ de saisie pour le pseudonyme de l’utilisateur et enfin d’un bouton jouer pour lancer une partie.</w:t>
       </w:r>
+      <w:r>
+        <w:rPr>
+          <w:sz w:val="24"/>
+          <w:szCs w:val="28"/>
+        </w:rPr>
+        <w:t xml:space="preserve"> Malheureusement, la sauvegarde des scores n’est pas fonctionnelle à cause de l’absence d’une base de données locale à l’application.</w:t>
+      </w:r>
     </w:p>
     <w:p>
       <w:pPr>
@@ -6652,6 +6982,7 @@
       <w:r>
         <w:rPr>
           <w:noProof/>
+          <w:lang w:eastAsia="fr-FR"/>
         </w:rPr>
         <mc:AlternateContent>
           <mc:Choice Requires="wps">
@@ -6702,27 +7033,14 @@
                             <w:r>
                               <w:t xml:space="preserve">Figure </w:t>
                             </w:r>
-                            <w:r>
-                              <w:fldChar w:fldCharType="begin"/>
-                            </w:r>
-                            <w:r>
-                              <w:instrText xml:space="preserve"> SEQ Figure \* ARABIC </w:instrText>
-                            </w:r>
-                            <w:r>
-                              <w:fldChar w:fldCharType="separate"/>
-                            </w:r>
-                            <w:r>
-                              <w:rPr>
-                                <w:noProof/>
-                              </w:rPr>
-                              <w:t>7</w:t>
-                            </w:r>
-                            <w:r>
-                              <w:rPr>
-                                <w:noProof/>
-                              </w:rPr>
-                              <w:fldChar w:fldCharType="end"/>
-                            </w:r>
+                            <w:fldSimple w:instr=" SEQ Figure \* ARABIC ">
+                              <w:r>
+                                <w:rPr>
+                                  <w:noProof/>
+                                </w:rPr>
+                                <w:t>7</w:t>
+                              </w:r>
+                            </w:fldSimple>
                             <w:r>
                               <w:t xml:space="preserve"> : Tableau des scores</w:t>
                             </w:r>
@@ -6757,27 +7075,14 @@
                       <w:r>
                         <w:t xml:space="preserve">Figure </w:t>
                       </w:r>
-                      <w:r>
-                        <w:fldChar w:fldCharType="begin"/>
-                      </w:r>
-                      <w:r>
-                        <w:instrText xml:space="preserve"> SEQ Figure \* ARABIC </w:instrText>
-                      </w:r>
-                      <w:r>
-                        <w:fldChar w:fldCharType="separate"/>
-                      </w:r>
-                      <w:r>
-                        <w:rPr>
-                          <w:noProof/>
-                        </w:rPr>
-                        <w:t>7</w:t>
-                      </w:r>
-                      <w:r>
-                        <w:rPr>
-                          <w:noProof/>
-                        </w:rPr>
-                        <w:fldChar w:fldCharType="end"/>
-                      </w:r>
+                      <w:fldSimple w:instr=" SEQ Figure \* ARABIC ">
+                        <w:r>
+                          <w:rPr>
+                            <w:noProof/>
+                          </w:rPr>
+                          <w:t>7</w:t>
+                        </w:r>
+                      </w:fldSimple>
                       <w:r>
                         <w:t xml:space="preserve"> : Tableau des scores</w:t>
                       </w:r>
@@ -6793,6 +7098,7 @@
       <w:r>
         <w:rPr>
           <w:noProof/>
+          <w:lang w:eastAsia="fr-FR"/>
         </w:rPr>
         <mc:AlternateContent>
           <mc:Choice Requires="wps">
@@ -6840,27 +7146,14 @@
                             <w:r>
                               <w:t xml:space="preserve">Figure </w:t>
                             </w:r>
-                            <w:r>
-                              <w:fldChar w:fldCharType="begin"/>
-                            </w:r>
-                            <w:r>
-                              <w:instrText xml:space="preserve"> SEQ Figure \* ARABIC </w:instrText>
-                            </w:r>
-                            <w:r>
-                              <w:fldChar w:fldCharType="separate"/>
-                            </w:r>
-                            <w:r>
-                              <w:rPr>
-                                <w:noProof/>
-                              </w:rPr>
-                              <w:t>8</w:t>
-                            </w:r>
-                            <w:r>
-                              <w:rPr>
-                                <w:noProof/>
-                              </w:rPr>
-                              <w:fldChar w:fldCharType="end"/>
-                            </w:r>
+                            <w:fldSimple w:instr=" SEQ Figure \* ARABIC ">
+                              <w:r>
+                                <w:rPr>
+                                  <w:noProof/>
+                                </w:rPr>
+                                <w:t>8</w:t>
+                              </w:r>
+                            </w:fldSimple>
                             <w:r>
                               <w:t xml:space="preserve"> : </w:t>
                             </w:r>
@@ -6898,27 +7191,14 @@
                       <w:r>
                         <w:t xml:space="preserve">Figure </w:t>
                       </w:r>
-                      <w:r>
-                        <w:fldChar w:fldCharType="begin"/>
-                      </w:r>
-                      <w:r>
-                        <w:instrText xml:space="preserve"> SEQ Figure \* ARABIC </w:instrText>
-                      </w:r>
-                      <w:r>
-                        <w:fldChar w:fldCharType="separate"/>
-                      </w:r>
-                      <w:r>
-                        <w:rPr>
-                          <w:noProof/>
-                        </w:rPr>
-                        <w:t>8</w:t>
-                      </w:r>
-                      <w:r>
-                        <w:rPr>
-                          <w:noProof/>
-                        </w:rPr>
-                        <w:fldChar w:fldCharType="end"/>
-                      </w:r>
+                      <w:fldSimple w:instr=" SEQ Figure \* ARABIC ">
+                        <w:r>
+                          <w:rPr>
+                            <w:noProof/>
+                          </w:rPr>
+                          <w:t>8</w:t>
+                        </w:r>
+                      </w:fldSimple>
                       <w:r>
                         <w:t xml:space="preserve"> : </w:t>
                       </w:r>
@@ -6937,6 +7217,7 @@
       <w:r>
         <w:rPr>
           <w:noProof/>
+          <w:lang w:eastAsia="fr-FR"/>
         </w:rPr>
         <mc:AlternateContent>
           <mc:Choice Requires="wps">
@@ -6989,27 +7270,14 @@
                             <w:r>
                               <w:t xml:space="preserve">Figure </w:t>
                             </w:r>
-                            <w:r>
-                              <w:fldChar w:fldCharType="begin"/>
-                            </w:r>
-                            <w:r>
-                              <w:instrText xml:space="preserve"> SEQ Figure \* ARABIC </w:instrText>
-                            </w:r>
-                            <w:r>
-                              <w:fldChar w:fldCharType="separate"/>
-                            </w:r>
-                            <w:r>
-                              <w:rPr>
-                                <w:noProof/>
-                              </w:rPr>
-                              <w:t>9</w:t>
-                            </w:r>
-                            <w:r>
-                              <w:rPr>
-                                <w:noProof/>
-                              </w:rPr>
-                              <w:fldChar w:fldCharType="end"/>
-                            </w:r>
+                            <w:fldSimple w:instr=" SEQ Figure \* ARABIC ">
+                              <w:r>
+                                <w:rPr>
+                                  <w:noProof/>
+                                </w:rPr>
+                                <w:t>9</w:t>
+                              </w:r>
+                            </w:fldSimple>
                             <w:r>
                               <w:t xml:space="preserve"> : Le menu principal de l'application</w:t>
                             </w:r>
@@ -7049,27 +7317,14 @@
                       <w:r>
                         <w:t xml:space="preserve">Figure </w:t>
                       </w:r>
-                      <w:r>
-                        <w:fldChar w:fldCharType="begin"/>
-                      </w:r>
-                      <w:r>
-                        <w:instrText xml:space="preserve"> SEQ Figure \* ARABIC </w:instrText>
-                      </w:r>
-                      <w:r>
-                        <w:fldChar w:fldCharType="separate"/>
-                      </w:r>
-                      <w:r>
-                        <w:rPr>
-                          <w:noProof/>
-                        </w:rPr>
-                        <w:t>9</w:t>
-                      </w:r>
-                      <w:r>
-                        <w:rPr>
-                          <w:noProof/>
-                        </w:rPr>
-                        <w:fldChar w:fldCharType="end"/>
-                      </w:r>
+                      <w:fldSimple w:instr=" SEQ Figure \* ARABIC ">
+                        <w:r>
+                          <w:rPr>
+                            <w:noProof/>
+                          </w:rPr>
+                          <w:t>9</w:t>
+                        </w:r>
+                      </w:fldSimple>
                       <w:r>
                         <w:t xml:space="preserve"> : Le menu principal de l'application</w:t>
                       </w:r>
@@ -7322,14 +7577,14 @@
           <w:sz w:val="28"/>
         </w:rPr>
       </w:pPr>
-      <w:bookmarkStart w:id="10" w:name="_Toc512117474"/>
+      <w:bookmarkStart w:id="11" w:name="_Toc512801655"/>
       <w:r>
         <w:rPr>
           <w:sz w:val="28"/>
         </w:rPr>
         <w:t>Et la physique ? – 9 mars 2018</w:t>
       </w:r>
-      <w:bookmarkEnd w:id="10"/>
+      <w:bookmarkEnd w:id="11"/>
     </w:p>
     <w:p>
       <w:pPr>
@@ -7411,14 +7666,26 @@
           <w:sz w:val="28"/>
         </w:rPr>
       </w:pPr>
-      <w:bookmarkStart w:id="11" w:name="_Toc512117475"/>
+      <w:bookmarkStart w:id="12" w:name="_Toc512801656"/>
       <w:r>
         <w:rPr>
           <w:sz w:val="28"/>
         </w:rPr>
-        <w:t>Toujours plus de réalisme physique – 9 mars 2018</w:t>
-      </w:r>
-      <w:bookmarkEnd w:id="11"/>
+        <w:t xml:space="preserve">Toujours plus de réalisme physique – </w:t>
+      </w:r>
+      <w:r>
+        <w:rPr>
+          <w:sz w:val="28"/>
+        </w:rPr>
+        <w:t>14</w:t>
+      </w:r>
+      <w:r>
+        <w:rPr>
+          <w:sz w:val="28"/>
+        </w:rPr>
+        <w:t xml:space="preserve"> mars 2018</w:t>
+      </w:r>
+      <w:bookmarkEnd w:id="12"/>
     </w:p>
     <w:p>
       <w:pPr>
@@ -7436,6 +7703,2199 @@
           <w:szCs w:val="28"/>
         </w:rPr>
         <w:t>L’ajout d’une composante visant à modéliser la dispersion de l’inertie, c’est-à-dire la manière que cette dernière a de s’atténuer avec le temps par la faute des frottements, nous a permis d’atteindre des résultats très satisfaisants. Les coefficients ainsi créés peuvent amenés à être modifier pour parvenir à mimer la réalité de la meilleure manière possible.</w:t>
+      </w:r>
+    </w:p>
+    <w:p>
+      <w:pPr>
+        <w:spacing w:before="240"/>
+        <w:ind w:firstLine="425"/>
+        <w:jc w:val="both"/>
+        <w:rPr>
+          <w:sz w:val="24"/>
+          <w:szCs w:val="28"/>
+        </w:rPr>
+      </w:pPr>
+      <w:r>
+        <w:rPr>
+          <w:sz w:val="24"/>
+          <w:szCs w:val="28"/>
+        </w:rPr>
+        <w:t>Le bug du « recommencer » malgré ses corrections antérieures, s’est présenté à nouveau.</w:t>
+      </w:r>
+    </w:p>
+    <w:p>
+      <w:pPr>
+        <w:spacing w:before="240"/>
+        <w:ind w:firstLine="425"/>
+        <w:jc w:val="both"/>
+        <w:rPr>
+          <w:sz w:val="24"/>
+          <w:szCs w:val="28"/>
+        </w:rPr>
+      </w:pPr>
+      <w:r>
+        <w:rPr>
+          <w:b/>
+          <w:bCs/>
+          <w:noProof/>
+          <w:sz w:val="24"/>
+          <w:lang w:eastAsia="fr-FR"/>
+        </w:rPr>
+        <w:drawing>
+          <wp:anchor distT="0" distB="0" distL="114300" distR="114300" simplePos="0" relativeHeight="251685888" behindDoc="0" locked="0" layoutInCell="1" allowOverlap="1" wp14:anchorId="02BB51F9" wp14:editId="1DCC17D7">
+            <wp:simplePos x="0" y="0"/>
+            <wp:positionH relativeFrom="column">
+              <wp:posOffset>3964940</wp:posOffset>
+            </wp:positionH>
+            <wp:positionV relativeFrom="paragraph">
+              <wp:posOffset>243840</wp:posOffset>
+            </wp:positionV>
+            <wp:extent cx="1602105" cy="2847975"/>
+            <wp:effectExtent l="0" t="0" r="0" b="9525"/>
+            <wp:wrapSquare wrapText="bothSides"/>
+            <wp:docPr id="10" name="Image 10" descr="E:\Sauvegarde du 21-04-18 projet Java + syst exploitation\screenshots_projetisima\7b853c1\Screenshot_20180420-160308.png"/>
+            <wp:cNvGraphicFramePr>
+              <a:graphicFrameLocks xmlns:a="http://schemas.openxmlformats.org/drawingml/2006/main" noChangeAspect="1"/>
+            </wp:cNvGraphicFramePr>
+            <a:graphic xmlns:a="http://schemas.openxmlformats.org/drawingml/2006/main">
+              <a:graphicData uri="http://schemas.openxmlformats.org/drawingml/2006/picture">
+                <pic:pic xmlns:pic="http://schemas.openxmlformats.org/drawingml/2006/picture">
+                  <pic:nvPicPr>
+                    <pic:cNvPr id="0" name="Picture 1" descr="E:\Sauvegarde du 21-04-18 projet Java + syst exploitation\screenshots_projetisima\7b853c1\Screenshot_20180420-160308.png"/>
+                    <pic:cNvPicPr>
+                      <a:picLocks noChangeAspect="1" noChangeArrowheads="1"/>
+                    </pic:cNvPicPr>
+                  </pic:nvPicPr>
+                  <pic:blipFill>
+                    <a:blip r:embed="rId20" cstate="print">
+                      <a:extLst>
+                        <a:ext uri="{28A0092B-C50C-407E-A947-70E740481C1C}">
+                          <a14:useLocalDpi xmlns:a14="http://schemas.microsoft.com/office/drawing/2010/main" val="0"/>
+                        </a:ext>
+                      </a:extLst>
+                    </a:blip>
+                    <a:srcRect/>
+                    <a:stretch>
+                      <a:fillRect/>
+                    </a:stretch>
+                  </pic:blipFill>
+                  <pic:spPr bwMode="auto">
+                    <a:xfrm>
+                      <a:off x="0" y="0"/>
+                      <a:ext cx="1602105" cy="2847975"/>
+                    </a:xfrm>
+                    <a:prstGeom prst="rect">
+                      <a:avLst/>
+                    </a:prstGeom>
+                    <a:noFill/>
+                    <a:ln>
+                      <a:noFill/>
+                    </a:ln>
+                  </pic:spPr>
+                </pic:pic>
+              </a:graphicData>
+            </a:graphic>
+            <wp14:sizeRelH relativeFrom="margin">
+              <wp14:pctWidth>0</wp14:pctWidth>
+            </wp14:sizeRelH>
+            <wp14:sizeRelV relativeFrom="margin">
+              <wp14:pctHeight>0</wp14:pctHeight>
+            </wp14:sizeRelV>
+          </wp:anchor>
+        </w:drawing>
+      </w:r>
+    </w:p>
+    <w:p>
+      <w:pPr>
+        <w:pStyle w:val="Titre3"/>
+        <w:spacing w:before="360" w:after="120"/>
+        <w:rPr>
+          <w:sz w:val="28"/>
+        </w:rPr>
+      </w:pPr>
+      <w:bookmarkStart w:id="13" w:name="_Toc512801657"/>
+      <w:r>
+        <w:rPr>
+          <w:sz w:val="28"/>
+        </w:rPr>
+        <w:t>Une base de données pour sauvegarder les scores – 16 mars 2018</w:t>
+      </w:r>
+      <w:bookmarkEnd w:id="13"/>
+    </w:p>
+    <w:p>
+      <w:pPr>
+        <w:spacing w:before="240"/>
+        <w:ind w:firstLine="425"/>
+        <w:jc w:val="both"/>
+        <w:rPr>
+          <w:sz w:val="24"/>
+          <w:szCs w:val="28"/>
+        </w:rPr>
+      </w:pPr>
+      <w:r>
+        <w:rPr>
+          <w:sz w:val="24"/>
+          <w:szCs w:val="28"/>
+        </w:rPr>
+        <w:t>L’ajout de l’interface graphique</w:t>
+      </w:r>
+      <w:r>
+        <w:rPr>
+          <w:sz w:val="24"/>
+          <w:szCs w:val="28"/>
+        </w:rPr>
+        <w:t>,</w:t>
+      </w:r>
+      <w:r>
+        <w:rPr>
+          <w:sz w:val="24"/>
+          <w:szCs w:val="28"/>
+        </w:rPr>
+        <w:t xml:space="preserve"> </w:t>
+      </w:r>
+      <w:r>
+        <w:rPr>
+          <w:sz w:val="24"/>
+          <w:szCs w:val="28"/>
+        </w:rPr>
+        <w:t>le 9 mars 2018</w:t>
+      </w:r>
+      <w:r>
+        <w:rPr>
+          <w:sz w:val="24"/>
+          <w:szCs w:val="28"/>
+        </w:rPr>
+        <w:t xml:space="preserve">, </w:t>
+      </w:r>
+      <w:r>
+        <w:rPr>
+          <w:sz w:val="24"/>
+          <w:szCs w:val="28"/>
+        </w:rPr>
+        <w:t>pour le classement des scores</w:t>
+      </w:r>
+      <w:r>
+        <w:rPr>
+          <w:sz w:val="24"/>
+          <w:szCs w:val="28"/>
+        </w:rPr>
+        <w:t xml:space="preserve"> sous forme d’activité Android, n’aurait pas grand intérêt sans l’utilisation d’une base de données pour sauvegarder les dits scores. C’est pourquoi nous avons implémenté, via la technologie </w:t>
+      </w:r>
+      <w:proofErr w:type="spellStart"/>
+      <w:r>
+        <w:rPr>
+          <w:sz w:val="24"/>
+          <w:szCs w:val="28"/>
+        </w:rPr>
+        <w:t>SQLite</w:t>
+      </w:r>
+      <w:proofErr w:type="spellEnd"/>
+      <w:r>
+        <w:rPr>
+          <w:sz w:val="24"/>
+          <w:szCs w:val="28"/>
+        </w:rPr>
+        <w:t xml:space="preserve"> de l’application</w:t>
+      </w:r>
+      <w:r>
+        <w:rPr>
+          <w:sz w:val="24"/>
+          <w:szCs w:val="28"/>
+        </w:rPr>
+        <w:t>,</w:t>
+      </w:r>
+      <w:r>
+        <w:rPr>
+          <w:sz w:val="24"/>
+          <w:szCs w:val="28"/>
+        </w:rPr>
+        <w:t xml:space="preserve"> la gestion d’une base de données locale c’est-à-dire non reliée au réseau Internet afin de garder en mémoire les dix meilleurs scores du joueur.</w:t>
+      </w:r>
+      <w:r>
+        <w:rPr>
+          <w:sz w:val="24"/>
+          <w:szCs w:val="28"/>
+        </w:rPr>
+        <w:t xml:space="preserve"> </w:t>
+      </w:r>
+    </w:p>
+    <w:p>
+      <w:pPr>
+        <w:spacing w:before="240"/>
+        <w:ind w:firstLine="425"/>
+        <w:jc w:val="both"/>
+        <w:rPr>
+          <w:sz w:val="24"/>
+          <w:szCs w:val="28"/>
+        </w:rPr>
+      </w:pPr>
+      <w:r>
+        <w:rPr>
+          <w:noProof/>
+          <w:sz w:val="24"/>
+          <w:szCs w:val="28"/>
+          <w:lang w:eastAsia="fr-FR"/>
+        </w:rPr>
+        <w:drawing>
+          <wp:anchor distT="0" distB="0" distL="114300" distR="114300" simplePos="0" relativeHeight="251688960" behindDoc="0" locked="0" layoutInCell="1" allowOverlap="1" wp14:anchorId="7D557628" wp14:editId="39182642">
+            <wp:simplePos x="0" y="0"/>
+            <wp:positionH relativeFrom="margin">
+              <wp:posOffset>-52070</wp:posOffset>
+            </wp:positionH>
+            <wp:positionV relativeFrom="paragraph">
+              <wp:posOffset>53340</wp:posOffset>
+            </wp:positionV>
+            <wp:extent cx="1638300" cy="2910205"/>
+            <wp:effectExtent l="0" t="0" r="0" b="4445"/>
+            <wp:wrapSquare wrapText="bothSides"/>
+            <wp:docPr id="19" name="Image 19" descr="E:\Sauvegarde du 21-04-18 projet Java + syst exploitation\screenshots_projetisima\cf45ab8\Screenshot_20180420-160906.png"/>
+            <wp:cNvGraphicFramePr>
+              <a:graphicFrameLocks xmlns:a="http://schemas.openxmlformats.org/drawingml/2006/main" noChangeAspect="1"/>
+            </wp:cNvGraphicFramePr>
+            <a:graphic xmlns:a="http://schemas.openxmlformats.org/drawingml/2006/main">
+              <a:graphicData uri="http://schemas.openxmlformats.org/drawingml/2006/picture">
+                <pic:pic xmlns:pic="http://schemas.openxmlformats.org/drawingml/2006/picture">
+                  <pic:nvPicPr>
+                    <pic:cNvPr id="0" name="Picture 3" descr="E:\Sauvegarde du 21-04-18 projet Java + syst exploitation\screenshots_projetisima\cf45ab8\Screenshot_20180420-160906.png"/>
+                    <pic:cNvPicPr>
+                      <a:picLocks noChangeAspect="1" noChangeArrowheads="1"/>
+                    </pic:cNvPicPr>
+                  </pic:nvPicPr>
+                  <pic:blipFill>
+                    <a:blip r:embed="rId21" cstate="print">
+                      <a:extLst>
+                        <a:ext uri="{28A0092B-C50C-407E-A947-70E740481C1C}">
+                          <a14:useLocalDpi xmlns:a14="http://schemas.microsoft.com/office/drawing/2010/main" val="0"/>
+                        </a:ext>
+                      </a:extLst>
+                    </a:blip>
+                    <a:srcRect/>
+                    <a:stretch>
+                      <a:fillRect/>
+                    </a:stretch>
+                  </pic:blipFill>
+                  <pic:spPr bwMode="auto">
+                    <a:xfrm>
+                      <a:off x="0" y="0"/>
+                      <a:ext cx="1638300" cy="2910205"/>
+                    </a:xfrm>
+                    <a:prstGeom prst="rect">
+                      <a:avLst/>
+                    </a:prstGeom>
+                    <a:noFill/>
+                    <a:ln>
+                      <a:noFill/>
+                    </a:ln>
+                  </pic:spPr>
+                </pic:pic>
+              </a:graphicData>
+            </a:graphic>
+            <wp14:sizeRelH relativeFrom="margin">
+              <wp14:pctWidth>0</wp14:pctWidth>
+            </wp14:sizeRelH>
+            <wp14:sizeRelV relativeFrom="margin">
+              <wp14:pctHeight>0</wp14:pctHeight>
+            </wp14:sizeRelV>
+          </wp:anchor>
+        </w:drawing>
+      </w:r>
+    </w:p>
+    <w:p>
+      <w:pPr>
+        <w:pStyle w:val="Titre3"/>
+        <w:spacing w:before="360" w:after="120"/>
+        <w:rPr>
+          <w:sz w:val="28"/>
+        </w:rPr>
+      </w:pPr>
+      <w:bookmarkStart w:id="14" w:name="_Toc512801658"/>
+      <w:r>
+        <w:rPr>
+          <w:noProof/>
+        </w:rPr>
+        <mc:AlternateContent>
+          <mc:Choice Requires="wps">
+            <w:drawing>
+              <wp:anchor distT="0" distB="0" distL="114300" distR="114300" simplePos="0" relativeHeight="251691008" behindDoc="0" locked="0" layoutInCell="1" allowOverlap="1" wp14:anchorId="388EE04B" wp14:editId="4CC6E97B">
+                <wp:simplePos x="0" y="0"/>
+                <wp:positionH relativeFrom="column">
+                  <wp:posOffset>3957955</wp:posOffset>
+                </wp:positionH>
+                <wp:positionV relativeFrom="page">
+                  <wp:posOffset>6943725</wp:posOffset>
+                </wp:positionV>
+                <wp:extent cx="1600200" cy="304800"/>
+                <wp:effectExtent l="0" t="0" r="0" b="0"/>
+                <wp:wrapSquare wrapText="bothSides"/>
+                <wp:docPr id="22" name="Zone de texte 22"/>
+                <wp:cNvGraphicFramePr/>
+                <a:graphic xmlns:a="http://schemas.openxmlformats.org/drawingml/2006/main">
+                  <a:graphicData uri="http://schemas.microsoft.com/office/word/2010/wordprocessingShape">
+                    <wps:wsp>
+                      <wps:cNvSpPr txBox="1"/>
+                      <wps:spPr>
+                        <a:xfrm>
+                          <a:off x="0" y="0"/>
+                          <a:ext cx="1600200" cy="304800"/>
+                        </a:xfrm>
+                        <a:prstGeom prst="rect">
+                          <a:avLst/>
+                        </a:prstGeom>
+                        <a:solidFill>
+                          <a:prstClr val="white"/>
+                        </a:solidFill>
+                        <a:ln>
+                          <a:noFill/>
+                        </a:ln>
+                        <a:effectLst/>
+                      </wps:spPr>
+                      <wps:txbx>
+                        <w:txbxContent>
+                          <w:p>
+                            <w:pPr>
+                              <w:pStyle w:val="Lgende"/>
+                              <w:jc w:val="center"/>
+                              <w:rPr>
+                                <w:noProof/>
+                                <w:sz w:val="24"/>
+                                <w:szCs w:val="28"/>
+                              </w:rPr>
+                            </w:pPr>
+                            <w:r>
+                              <w:t xml:space="preserve">Figure </w:t>
+                            </w:r>
+                            <w:fldSimple w:instr=" SEQ Figure \* ARABIC ">
+                              <w:r>
+                                <w:rPr>
+                                  <w:noProof/>
+                                </w:rPr>
+                                <w:t>10</w:t>
+                              </w:r>
+                            </w:fldSimple>
+                            <w:r>
+                              <w:t xml:space="preserve"> : Aperçu du tableau des scores locaux</w:t>
+                            </w:r>
+                          </w:p>
+                        </w:txbxContent>
+                      </wps:txbx>
+                      <wps:bodyPr rot="0" spcFirstLastPara="0" vertOverflow="overflow" horzOverflow="overflow" vert="horz" wrap="square" lIns="0" tIns="0" rIns="0" bIns="0" numCol="1" spcCol="0" rtlCol="0" fromWordArt="0" anchor="t" anchorCtr="0" forceAA="0" compatLnSpc="1">
+                        <a:prstTxWarp prst="textNoShape">
+                          <a:avLst/>
+                        </a:prstTxWarp>
+                        <a:noAutofit/>
+                      </wps:bodyPr>
+                    </wps:wsp>
+                  </a:graphicData>
+                </a:graphic>
+                <wp14:sizeRelH relativeFrom="margin">
+                  <wp14:pctWidth>0</wp14:pctWidth>
+                </wp14:sizeRelH>
+                <wp14:sizeRelV relativeFrom="margin">
+                  <wp14:pctHeight>0</wp14:pctHeight>
+                </wp14:sizeRelV>
+              </wp:anchor>
+            </w:drawing>
+          </mc:Choice>
+          <mc:Fallback>
+            <w:pict>
+              <v:shape w14:anchorId="388EE04B" id="Zone de texte 22" o:spid="_x0000_s1035" type="#_x0000_t202" style="position:absolute;margin-left:311.65pt;margin-top:546.75pt;width:126pt;height:24pt;z-index:251691008;visibility:visible;mso-wrap-style:square;mso-width-percent:0;mso-height-percent:0;mso-wrap-distance-left:9pt;mso-wrap-distance-top:0;mso-wrap-distance-right:9pt;mso-wrap-distance-bottom:0;mso-position-horizontal:absolute;mso-position-horizontal-relative:text;mso-position-vertical:absolute;mso-position-vertical-relative:page;mso-width-percent:0;mso-height-percent:0;mso-width-relative:margin;mso-height-relative:margin;v-text-anchor:top" o:gfxdata="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" stroked="f">
+                <v:textbox inset="0,0,0,0">
+                  <w:txbxContent>
+                    <w:p>
+                      <w:pPr>
+                        <w:pStyle w:val="Lgende"/>
+                        <w:jc w:val="center"/>
+                        <w:rPr>
+                          <w:noProof/>
+                          <w:sz w:val="24"/>
+                          <w:szCs w:val="28"/>
+                        </w:rPr>
+                      </w:pPr>
+                      <w:r>
+                        <w:t xml:space="preserve">Figure </w:t>
+                      </w:r>
+                      <w:fldSimple w:instr=" SEQ Figure \* ARABIC ">
+                        <w:r>
+                          <w:rPr>
+                            <w:noProof/>
+                          </w:rPr>
+                          <w:t>10</w:t>
+                        </w:r>
+                      </w:fldSimple>
+                      <w:r>
+                        <w:t xml:space="preserve"> : Aperçu du tableau des scores locaux</w:t>
+                      </w:r>
+                    </w:p>
+                  </w:txbxContent>
+                </v:textbox>
+                <w10:wrap type="square" anchory="page"/>
+              </v:shape>
+            </w:pict>
+          </mc:Fallback>
+        </mc:AlternateContent>
+      </w:r>
+      <w:r>
+        <w:rPr>
+          <w:sz w:val="28"/>
+        </w:rPr>
+        <w:t>Amélioration graphique : les bordures – 7 avril2018</w:t>
+      </w:r>
+      <w:bookmarkEnd w:id="14"/>
+    </w:p>
+    <w:p>
+      <w:pPr>
+        <w:spacing w:before="240"/>
+        <w:ind w:firstLine="425"/>
+        <w:jc w:val="both"/>
+        <w:rPr>
+          <w:sz w:val="24"/>
+          <w:szCs w:val="28"/>
+        </w:rPr>
+      </w:pPr>
+      <w:r>
+        <w:rPr>
+          <w:sz w:val="24"/>
+          <w:szCs w:val="28"/>
+        </w:rPr>
+        <w:t>Pour le moment, notre application empêche le joueur de traverser les bords de la zone de jeu. Cette particularité</w:t>
+      </w:r>
+      <w:r>
+        <w:rPr>
+          <w:sz w:val="24"/>
+          <w:szCs w:val="28"/>
+        </w:rPr>
+        <w:t xml:space="preserve">, bien que </w:t>
+      </w:r>
+      <w:r>
+        <w:rPr>
+          <w:sz w:val="24"/>
+          <w:szCs w:val="28"/>
+        </w:rPr>
+        <w:t xml:space="preserve">pouvant </w:t>
+      </w:r>
+      <w:r>
+        <w:rPr>
+          <w:sz w:val="24"/>
+          <w:szCs w:val="28"/>
+        </w:rPr>
+        <w:t>être décelée ne serait-ce que par une seule partie, se devait évidemment d’être représentée graphiquement. C’est pourquoi nous avons intégré un autre type d’ennemis, matérialisé à l’écran sous forme de lasers verticaux et horizontaux. La collision aura inévitablement été adaptée en conséquence.</w:t>
+      </w:r>
+    </w:p>
+    <w:p>
+      <w:pPr>
+        <w:spacing w:before="240"/>
+        <w:ind w:firstLine="425"/>
+        <w:jc w:val="both"/>
+        <w:rPr>
+          <w:sz w:val="24"/>
+          <w:szCs w:val="28"/>
+        </w:rPr>
+      </w:pPr>
+      <w:r>
+        <w:rPr>
+          <w:noProof/>
+        </w:rPr>
+        <mc:AlternateContent>
+          <mc:Choice Requires="wps">
+            <w:drawing>
+              <wp:anchor distT="0" distB="0" distL="114300" distR="114300" simplePos="0" relativeHeight="251687936" behindDoc="0" locked="0" layoutInCell="1" allowOverlap="1" wp14:anchorId="014C2749" wp14:editId="4F712D2E">
+                <wp:simplePos x="0" y="0"/>
+                <wp:positionH relativeFrom="margin">
+                  <wp:posOffset>-38100</wp:posOffset>
+                </wp:positionH>
+                <wp:positionV relativeFrom="page">
+                  <wp:posOffset>9610725</wp:posOffset>
+                </wp:positionV>
+                <wp:extent cx="1590675" cy="295275"/>
+                <wp:effectExtent l="0" t="0" r="9525" b="9525"/>
+                <wp:wrapSquare wrapText="bothSides"/>
+                <wp:docPr id="12" name="Zone de texte 12"/>
+                <wp:cNvGraphicFramePr/>
+                <a:graphic xmlns:a="http://schemas.openxmlformats.org/drawingml/2006/main">
+                  <a:graphicData uri="http://schemas.microsoft.com/office/word/2010/wordprocessingShape">
+                    <wps:wsp>
+                      <wps:cNvSpPr txBox="1"/>
+                      <wps:spPr>
+                        <a:xfrm>
+                          <a:off x="0" y="0"/>
+                          <a:ext cx="1590675" cy="295275"/>
+                        </a:xfrm>
+                        <a:prstGeom prst="rect">
+                          <a:avLst/>
+                        </a:prstGeom>
+                        <a:solidFill>
+                          <a:prstClr val="white"/>
+                        </a:solidFill>
+                        <a:ln>
+                          <a:noFill/>
+                        </a:ln>
+                        <a:effectLst/>
+                      </wps:spPr>
+                      <wps:txbx>
+                        <w:txbxContent>
+                          <w:p>
+                            <w:pPr>
+                              <w:pStyle w:val="Lgende"/>
+                              <w:jc w:val="center"/>
+                            </w:pPr>
+                            <w:r>
+                              <w:t xml:space="preserve">Figure </w:t>
+                            </w:r>
+                            <w:fldSimple w:instr=" SEQ Figure \* ARABIC ">
+                              <w:r>
+                                <w:rPr>
+                                  <w:noProof/>
+                                </w:rPr>
+                                <w:t>11</w:t>
+                              </w:r>
+                            </w:fldSimple>
+                            <w:r>
+                              <w:t xml:space="preserve"> : </w:t>
+                            </w:r>
+                            <w:r>
+                              <w:t>Les bordures</w:t>
+                            </w:r>
+                            <w:r>
+                              <w:t xml:space="preserve"> améliorent l'aspect graphique</w:t>
+                            </w:r>
+                          </w:p>
+                        </w:txbxContent>
+                      </wps:txbx>
+                      <wps:bodyPr rot="0" spcFirstLastPara="0" vertOverflow="overflow" horzOverflow="overflow" vert="horz" wrap="square" lIns="0" tIns="0" rIns="0" bIns="0" numCol="1" spcCol="0" rtlCol="0" fromWordArt="0" anchor="t" anchorCtr="0" forceAA="0" compatLnSpc="1">
+                        <a:prstTxWarp prst="textNoShape">
+                          <a:avLst/>
+                        </a:prstTxWarp>
+                        <a:noAutofit/>
+                      </wps:bodyPr>
+                    </wps:wsp>
+                  </a:graphicData>
+                </a:graphic>
+                <wp14:sizeRelH relativeFrom="margin">
+                  <wp14:pctWidth>0</wp14:pctWidth>
+                </wp14:sizeRelH>
+                <wp14:sizeRelV relativeFrom="margin">
+                  <wp14:pctHeight>0</wp14:pctHeight>
+                </wp14:sizeRelV>
+              </wp:anchor>
+            </w:drawing>
+          </mc:Choice>
+          <mc:Fallback>
+            <w:pict>
+              <v:shape w14:anchorId="014C2749" id="Zone de texte 12" o:spid="_x0000_s1036" type="#_x0000_t202" style="position:absolute;left:0;text-align:left;margin-left:-3pt;margin-top:756.75pt;width:125.25pt;height:23.25pt;z-index:251687936;visibility:visible;mso-wrap-style:square;mso-width-percent:0;mso-height-percent:0;mso-wrap-distance-left:9pt;mso-wrap-distance-top:0;mso-wrap-distance-right:9pt;mso-wrap-distance-bottom:0;mso-position-horizontal:absolute;mso-position-horizontal-relative:margin;mso-position-vertical:absolute;mso-position-vertical-relative:page;mso-width-percent:0;mso-height-percent:0;mso-width-relative:margin;mso-height-relative:margin;v-text-anchor:top" o:gfxdata="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" stroked="f">
+                <v:textbox inset="0,0,0,0">
+                  <w:txbxContent>
+                    <w:p>
+                      <w:pPr>
+                        <w:pStyle w:val="Lgende"/>
+                        <w:jc w:val="center"/>
+                      </w:pPr>
+                      <w:r>
+                        <w:t xml:space="preserve">Figure </w:t>
+                      </w:r>
+                      <w:fldSimple w:instr=" SEQ Figure \* ARABIC ">
+                        <w:r>
+                          <w:rPr>
+                            <w:noProof/>
+                          </w:rPr>
+                          <w:t>11</w:t>
+                        </w:r>
+                      </w:fldSimple>
+                      <w:r>
+                        <w:t xml:space="preserve"> : </w:t>
+                      </w:r>
+                      <w:r>
+                        <w:t>Les bordures</w:t>
+                      </w:r>
+                      <w:r>
+                        <w:t xml:space="preserve"> améliorent l'aspect graphique</w:t>
+                      </w:r>
+                    </w:p>
+                  </w:txbxContent>
+                </v:textbox>
+                <w10:wrap type="square" anchorx="margin" anchory="page"/>
+              </v:shape>
+            </w:pict>
+          </mc:Fallback>
+        </mc:AlternateContent>
+      </w:r>
+    </w:p>
+    <w:p>
+      <w:pPr>
+        <w:pStyle w:val="Titre3"/>
+        <w:spacing w:before="360" w:after="120"/>
+        <w:rPr>
+          <w:sz w:val="28"/>
+        </w:rPr>
+      </w:pPr>
+      <w:bookmarkStart w:id="15" w:name="_Toc512801659"/>
+      <w:r>
+        <w:rPr>
+          <w:sz w:val="28"/>
+        </w:rPr>
+        <w:t>Un peu plus de difficulté – 13 avril2018</w:t>
+      </w:r>
+      <w:bookmarkEnd w:id="15"/>
+    </w:p>
+    <w:p>
+      <w:pPr>
+        <w:spacing w:before="240"/>
+        <w:ind w:firstLine="425"/>
+        <w:jc w:val="both"/>
+        <w:rPr>
+          <w:sz w:val="24"/>
+          <w:szCs w:val="28"/>
+        </w:rPr>
+      </w:pPr>
+      <w:r>
+        <w:rPr>
+          <w:noProof/>
+          <w:szCs w:val="28"/>
+          <w:lang w:eastAsia="fr-FR"/>
+        </w:rPr>
+        <w:drawing>
+          <wp:anchor distT="0" distB="0" distL="114300" distR="114300" simplePos="0" relativeHeight="251692032" behindDoc="0" locked="0" layoutInCell="1" allowOverlap="1" wp14:anchorId="07BCF42B" wp14:editId="7F1A6866">
+            <wp:simplePos x="0" y="0"/>
+            <wp:positionH relativeFrom="margin">
+              <wp:posOffset>4548505</wp:posOffset>
+            </wp:positionH>
+            <wp:positionV relativeFrom="paragraph">
+              <wp:posOffset>44450</wp:posOffset>
+            </wp:positionV>
+            <wp:extent cx="1619250" cy="2878455"/>
+            <wp:effectExtent l="0" t="0" r="0" b="0"/>
+            <wp:wrapSquare wrapText="bothSides"/>
+            <wp:docPr id="23" name="Image 23" descr="E:\Sauvegarde du 21-04-18 projet Java + syst exploitation\screenshots_projetisima\7ec91b5\Screenshot_20180420-162229.png"/>
+            <wp:cNvGraphicFramePr>
+              <a:graphicFrameLocks xmlns:a="http://schemas.openxmlformats.org/drawingml/2006/main" noChangeAspect="1"/>
+            </wp:cNvGraphicFramePr>
+            <a:graphic xmlns:a="http://schemas.openxmlformats.org/drawingml/2006/main">
+              <a:graphicData uri="http://schemas.openxmlformats.org/drawingml/2006/picture">
+                <pic:pic xmlns:pic="http://schemas.openxmlformats.org/drawingml/2006/picture">
+                  <pic:nvPicPr>
+                    <pic:cNvPr id="0" name="Picture 4" descr="E:\Sauvegarde du 21-04-18 projet Java + syst exploitation\screenshots_projetisima\7ec91b5\Screenshot_20180420-162229.png"/>
+                    <pic:cNvPicPr>
+                      <a:picLocks noChangeAspect="1" noChangeArrowheads="1"/>
+                    </pic:cNvPicPr>
+                  </pic:nvPicPr>
+                  <pic:blipFill>
+                    <a:blip r:embed="rId22" cstate="print">
+                      <a:extLst>
+                        <a:ext uri="{28A0092B-C50C-407E-A947-70E740481C1C}">
+                          <a14:useLocalDpi xmlns:a14="http://schemas.microsoft.com/office/drawing/2010/main" val="0"/>
+                        </a:ext>
+                      </a:extLst>
+                    </a:blip>
+                    <a:srcRect/>
+                    <a:stretch>
+                      <a:fillRect/>
+                    </a:stretch>
+                  </pic:blipFill>
+                  <pic:spPr bwMode="auto">
+                    <a:xfrm>
+                      <a:off x="0" y="0"/>
+                      <a:ext cx="1619250" cy="2878455"/>
+                    </a:xfrm>
+                    <a:prstGeom prst="rect">
+                      <a:avLst/>
+                    </a:prstGeom>
+                    <a:noFill/>
+                    <a:ln>
+                      <a:noFill/>
+                    </a:ln>
+                  </pic:spPr>
+                </pic:pic>
+              </a:graphicData>
+            </a:graphic>
+            <wp14:sizeRelH relativeFrom="page">
+              <wp14:pctWidth>0</wp14:pctWidth>
+            </wp14:sizeRelH>
+            <wp14:sizeRelV relativeFrom="page">
+              <wp14:pctHeight>0</wp14:pctHeight>
+            </wp14:sizeRelV>
+          </wp:anchor>
+        </w:drawing>
+      </w:r>
+      <w:r>
+        <w:rPr>
+          <w:noProof/>
+          <w:szCs w:val="28"/>
+          <w:lang w:eastAsia="fr-FR"/>
+        </w:rPr>
+        <w:drawing>
+          <wp:anchor distT="0" distB="0" distL="114300" distR="114300" simplePos="0" relativeHeight="251695104" behindDoc="0" locked="0" layoutInCell="1" allowOverlap="1" wp14:anchorId="6D1401A3" wp14:editId="2533FF17">
+            <wp:simplePos x="0" y="0"/>
+            <wp:positionH relativeFrom="column">
+              <wp:posOffset>-299720</wp:posOffset>
+            </wp:positionH>
+            <wp:positionV relativeFrom="paragraph">
+              <wp:posOffset>85090</wp:posOffset>
+            </wp:positionV>
+            <wp:extent cx="1622425" cy="2886075"/>
+            <wp:effectExtent l="0" t="0" r="0" b="9525"/>
+            <wp:wrapSquare wrapText="bothSides"/>
+            <wp:docPr id="26" name="Image 26" descr="E:\Sauvegarde du 21-04-18 projet Java + syst exploitation\screenshots_projetisima\7ec91b5\Screenshot_20180420-161513.png"/>
+            <wp:cNvGraphicFramePr>
+              <a:graphicFrameLocks xmlns:a="http://schemas.openxmlformats.org/drawingml/2006/main" noChangeAspect="1"/>
+            </wp:cNvGraphicFramePr>
+            <a:graphic xmlns:a="http://schemas.openxmlformats.org/drawingml/2006/main">
+              <a:graphicData uri="http://schemas.openxmlformats.org/drawingml/2006/picture">
+                <pic:pic xmlns:pic="http://schemas.openxmlformats.org/drawingml/2006/picture">
+                  <pic:nvPicPr>
+                    <pic:cNvPr id="0" name="Picture 5" descr="E:\Sauvegarde du 21-04-18 projet Java + syst exploitation\screenshots_projetisima\7ec91b5\Screenshot_20180420-161513.png"/>
+                    <pic:cNvPicPr>
+                      <a:picLocks noChangeAspect="1" noChangeArrowheads="1"/>
+                    </pic:cNvPicPr>
+                  </pic:nvPicPr>
+                  <pic:blipFill>
+                    <a:blip r:embed="rId23" cstate="print">
+                      <a:extLst>
+                        <a:ext uri="{28A0092B-C50C-407E-A947-70E740481C1C}">
+                          <a14:useLocalDpi xmlns:a14="http://schemas.microsoft.com/office/drawing/2010/main" val="0"/>
+                        </a:ext>
+                      </a:extLst>
+                    </a:blip>
+                    <a:srcRect/>
+                    <a:stretch>
+                      <a:fillRect/>
+                    </a:stretch>
+                  </pic:blipFill>
+                  <pic:spPr bwMode="auto">
+                    <a:xfrm>
+                      <a:off x="0" y="0"/>
+                      <a:ext cx="1622425" cy="2886075"/>
+                    </a:xfrm>
+                    <a:prstGeom prst="rect">
+                      <a:avLst/>
+                    </a:prstGeom>
+                    <a:noFill/>
+                    <a:ln>
+                      <a:noFill/>
+                    </a:ln>
+                  </pic:spPr>
+                </pic:pic>
+              </a:graphicData>
+            </a:graphic>
+            <wp14:sizeRelH relativeFrom="page">
+              <wp14:pctWidth>0</wp14:pctWidth>
+            </wp14:sizeRelH>
+            <wp14:sizeRelV relativeFrom="page">
+              <wp14:pctHeight>0</wp14:pctHeight>
+            </wp14:sizeRelV>
+          </wp:anchor>
+        </w:drawing>
+      </w:r>
+      <w:r>
+        <w:rPr>
+          <w:sz w:val="24"/>
+          <w:szCs w:val="28"/>
+        </w:rPr>
+        <w:t>La « </w:t>
+      </w:r>
+      <w:proofErr w:type="spellStart"/>
+      <w:r>
+        <w:rPr>
+          <w:sz w:val="24"/>
+          <w:szCs w:val="28"/>
+        </w:rPr>
+        <w:t>timeline</w:t>
+      </w:r>
+      <w:proofErr w:type="spellEnd"/>
+      <w:r>
+        <w:rPr>
+          <w:sz w:val="24"/>
+          <w:szCs w:val="28"/>
+        </w:rPr>
+        <w:t xml:space="preserve"> de la difficulté » en page 5 </w:t>
+      </w:r>
+      <w:r>
+        <w:rPr>
+          <w:sz w:val="24"/>
+          <w:szCs w:val="28"/>
+        </w:rPr>
+        <w:t>permettant, comme indiqué, de baliser l’accroissement de la difficulté relativement à la progression du joueur, a été retranscrite dans le jeu à la lettre. Les nouveaux ennemis sont venus se greffer à ceux déjà implémentés. On retrouvera ainsi deux nouveaux types de fusées :</w:t>
+      </w:r>
+      <w:r>
+        <w:rPr>
+          <w:sz w:val="24"/>
+          <w:szCs w:val="28"/>
+        </w:rPr>
+        <w:t xml:space="preserve"> les fusées de type B, de couleur rose, </w:t>
+      </w:r>
+      <w:r>
+        <w:rPr>
+          <w:sz w:val="24"/>
+          <w:szCs w:val="28"/>
+        </w:rPr>
+        <w:t>se déplaçant à vitesse croissante d’un bord vers son opposé</w:t>
+      </w:r>
+      <w:r>
+        <w:rPr>
+          <w:sz w:val="24"/>
+          <w:szCs w:val="28"/>
+        </w:rPr>
+        <w:t xml:space="preserve"> et les fusées de type C, de couleur bleue, </w:t>
+      </w:r>
+      <w:r>
+        <w:rPr>
+          <w:sz w:val="24"/>
+          <w:szCs w:val="28"/>
+        </w:rPr>
+        <w:t>se déplaçant en courbe à vitesse constante d’un bord vers un autre.</w:t>
+      </w:r>
+    </w:p>
+    <w:p>
+      <w:pPr>
+        <w:spacing w:before="240"/>
+        <w:ind w:firstLine="425"/>
+        <w:jc w:val="both"/>
+        <w:rPr>
+          <w:sz w:val="24"/>
+          <w:szCs w:val="28"/>
+        </w:rPr>
+      </w:pPr>
+      <w:r>
+        <w:rPr>
+          <w:noProof/>
+        </w:rPr>
+        <mc:AlternateContent>
+          <mc:Choice Requires="wps">
+            <w:drawing>
+              <wp:anchor distT="0" distB="0" distL="114300" distR="114300" simplePos="0" relativeHeight="251694080" behindDoc="0" locked="0" layoutInCell="1" allowOverlap="1" wp14:anchorId="1F5F0FF3" wp14:editId="40EFD925">
+                <wp:simplePos x="0" y="0"/>
+                <wp:positionH relativeFrom="column">
+                  <wp:posOffset>-280670</wp:posOffset>
+                </wp:positionH>
+                <wp:positionV relativeFrom="paragraph">
+                  <wp:posOffset>460375</wp:posOffset>
+                </wp:positionV>
+                <wp:extent cx="1590675" cy="323850"/>
+                <wp:effectExtent l="0" t="0" r="9525" b="0"/>
+                <wp:wrapSquare wrapText="bothSides"/>
+                <wp:docPr id="24" name="Zone de texte 24"/>
+                <wp:cNvGraphicFramePr/>
+                <a:graphic xmlns:a="http://schemas.openxmlformats.org/drawingml/2006/main">
+                  <a:graphicData uri="http://schemas.microsoft.com/office/word/2010/wordprocessingShape">
+                    <wps:wsp>
+                      <wps:cNvSpPr txBox="1"/>
+                      <wps:spPr>
+                        <a:xfrm>
+                          <a:off x="0" y="0"/>
+                          <a:ext cx="1590675" cy="323850"/>
+                        </a:xfrm>
+                        <a:prstGeom prst="rect">
+                          <a:avLst/>
+                        </a:prstGeom>
+                        <a:solidFill>
+                          <a:prstClr val="white"/>
+                        </a:solidFill>
+                        <a:ln>
+                          <a:noFill/>
+                        </a:ln>
+                        <a:effectLst/>
+                      </wps:spPr>
+                      <wps:txbx>
+                        <w:txbxContent>
+                          <w:p>
+                            <w:pPr>
+                              <w:pStyle w:val="Lgende"/>
+                              <w:jc w:val="center"/>
+                              <w:rPr>
+                                <w:noProof/>
+                                <w:szCs w:val="28"/>
+                              </w:rPr>
+                            </w:pPr>
+                            <w:r>
+                              <w:t xml:space="preserve">Figure </w:t>
+                            </w:r>
+                            <w:fldSimple w:instr=" SEQ Figure \* ARABIC ">
+                              <w:r>
+                                <w:rPr>
+                                  <w:noProof/>
+                                </w:rPr>
+                                <w:t>12</w:t>
+                              </w:r>
+                            </w:fldSimple>
+                            <w:r>
+                              <w:t xml:space="preserve"> : </w:t>
+                            </w:r>
+                            <w:r>
+                              <w:t>Aperçu du nouveau menu principal</w:t>
+                            </w:r>
+                          </w:p>
+                        </w:txbxContent>
+                      </wps:txbx>
+                      <wps:bodyPr rot="0" spcFirstLastPara="0" vertOverflow="overflow" horzOverflow="overflow" vert="horz" wrap="square" lIns="0" tIns="0" rIns="0" bIns="0" numCol="1" spcCol="0" rtlCol="0" fromWordArt="0" anchor="t" anchorCtr="0" forceAA="0" compatLnSpc="1">
+                        <a:prstTxWarp prst="textNoShape">
+                          <a:avLst/>
+                        </a:prstTxWarp>
+                        <a:noAutofit/>
+                      </wps:bodyPr>
+                    </wps:wsp>
+                  </a:graphicData>
+                </a:graphic>
+                <wp14:sizeRelH relativeFrom="margin">
+                  <wp14:pctWidth>0</wp14:pctWidth>
+                </wp14:sizeRelH>
+                <wp14:sizeRelV relativeFrom="margin">
+                  <wp14:pctHeight>0</wp14:pctHeight>
+                </wp14:sizeRelV>
+              </wp:anchor>
+            </w:drawing>
+          </mc:Choice>
+          <mc:Fallback>
+            <w:pict>
+              <v:shape w14:anchorId="1F5F0FF3" id="Zone de texte 24" o:spid="_x0000_s1037" type="#_x0000_t202" style="position:absolute;left:0;text-align:left;margin-left:-22.1pt;margin-top:36.25pt;width:125.25pt;height:25.5pt;z-index:251694080;visibility:visible;mso-wrap-style:square;mso-width-percent:0;mso-height-percent:0;mso-wrap-distance-left:9pt;mso-wrap-distance-top:0;mso-wrap-distance-right:9pt;mso-wrap-distance-bottom:0;mso-position-horizontal:absolute;mso-position-horizontal-relative:text;mso-position-vertical:absolute;mso-position-vertical-relative:text;mso-width-percent:0;mso-height-percent:0;mso-width-relative:margin;mso-height-relative:margin;v-text-anchor:top" o:gfxdata="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" stroked="f">
+                <v:textbox inset="0,0,0,0">
+                  <w:txbxContent>
+                    <w:p>
+                      <w:pPr>
+                        <w:pStyle w:val="Lgende"/>
+                        <w:jc w:val="center"/>
+                        <w:rPr>
+                          <w:noProof/>
+                          <w:szCs w:val="28"/>
+                        </w:rPr>
+                      </w:pPr>
+                      <w:r>
+                        <w:t xml:space="preserve">Figure </w:t>
+                      </w:r>
+                      <w:fldSimple w:instr=" SEQ Figure \* ARABIC ">
+                        <w:r>
+                          <w:rPr>
+                            <w:noProof/>
+                          </w:rPr>
+                          <w:t>12</w:t>
+                        </w:r>
+                      </w:fldSimple>
+                      <w:r>
+                        <w:t xml:space="preserve"> : </w:t>
+                      </w:r>
+                      <w:r>
+                        <w:t>Aperçu du nouveau menu principal</w:t>
+                      </w:r>
+                    </w:p>
+                  </w:txbxContent>
+                </v:textbox>
+                <w10:wrap type="square"/>
+              </v:shape>
+            </w:pict>
+          </mc:Fallback>
+        </mc:AlternateContent>
+      </w:r>
+      <w:r>
+        <w:rPr>
+          <w:noProof/>
+        </w:rPr>
+        <mc:AlternateContent>
+          <mc:Choice Requires="wps">
+            <w:drawing>
+              <wp:anchor distT="0" distB="0" distL="114300" distR="114300" simplePos="0" relativeHeight="251697152" behindDoc="0" locked="0" layoutInCell="1" allowOverlap="1" wp14:anchorId="466E7AC5" wp14:editId="13CF757D">
+                <wp:simplePos x="0" y="0"/>
+                <wp:positionH relativeFrom="column">
+                  <wp:posOffset>4545330</wp:posOffset>
+                </wp:positionH>
+                <wp:positionV relativeFrom="paragraph">
+                  <wp:posOffset>414020</wp:posOffset>
+                </wp:positionV>
+                <wp:extent cx="1622425" cy="600075"/>
+                <wp:effectExtent l="0" t="0" r="0" b="9525"/>
+                <wp:wrapSquare wrapText="bothSides"/>
+                <wp:docPr id="27" name="Zone de texte 27"/>
+                <wp:cNvGraphicFramePr/>
+                <a:graphic xmlns:a="http://schemas.openxmlformats.org/drawingml/2006/main">
+                  <a:graphicData uri="http://schemas.microsoft.com/office/word/2010/wordprocessingShape">
+                    <wps:wsp>
+                      <wps:cNvSpPr txBox="1"/>
+                      <wps:spPr>
+                        <a:xfrm>
+                          <a:off x="0" y="0"/>
+                          <a:ext cx="1622425" cy="600075"/>
+                        </a:xfrm>
+                        <a:prstGeom prst="rect">
+                          <a:avLst/>
+                        </a:prstGeom>
+                        <a:solidFill>
+                          <a:prstClr val="white"/>
+                        </a:solidFill>
+                        <a:ln>
+                          <a:noFill/>
+                        </a:ln>
+                        <a:effectLst/>
+                      </wps:spPr>
+                      <wps:txbx>
+                        <w:txbxContent>
+                          <w:p>
+                            <w:pPr>
+                              <w:pStyle w:val="Lgende"/>
+                              <w:jc w:val="center"/>
+                              <w:rPr>
+                                <w:noProof/>
+                              </w:rPr>
+                            </w:pPr>
+                            <w:r>
+                              <w:t xml:space="preserve">Figure </w:t>
+                            </w:r>
+                            <w:fldSimple w:instr=" SEQ Figure \* ARABIC ">
+                              <w:r>
+                                <w:rPr>
+                                  <w:noProof/>
+                                </w:rPr>
+                                <w:t>13</w:t>
+                              </w:r>
+                            </w:fldSimple>
+                            <w:r>
+                              <w:t xml:space="preserve"> :</w:t>
+                            </w:r>
+                            <w:r>
+                              <w:t xml:space="preserve"> </w:t>
+                            </w:r>
+                            <w:r>
+                              <w:t>Le joueur, submergé par les différentes fusées, tente de survire tant bien que mal</w:t>
+                            </w:r>
+                          </w:p>
+                        </w:txbxContent>
+                      </wps:txbx>
+                      <wps:bodyPr rot="0" spcFirstLastPara="0" vertOverflow="overflow" horzOverflow="overflow" vert="horz" wrap="square" lIns="0" tIns="0" rIns="0" bIns="0" numCol="1" spcCol="0" rtlCol="0" fromWordArt="0" anchor="t" anchorCtr="0" forceAA="0" compatLnSpc="1">
+                        <a:prstTxWarp prst="textNoShape">
+                          <a:avLst/>
+                        </a:prstTxWarp>
+                        <a:noAutofit/>
+                      </wps:bodyPr>
+                    </wps:wsp>
+                  </a:graphicData>
+                </a:graphic>
+                <wp14:sizeRelV relativeFrom="margin">
+                  <wp14:pctHeight>0</wp14:pctHeight>
+                </wp14:sizeRelV>
+              </wp:anchor>
+            </w:drawing>
+          </mc:Choice>
+          <mc:Fallback>
+            <w:pict>
+              <v:shape w14:anchorId="466E7AC5" id="Zone de texte 27" o:spid="_x0000_s1038" type="#_x0000_t202" style="position:absolute;left:0;text-align:left;margin-left:357.9pt;margin-top:32.6pt;width:127.75pt;height:47.25pt;z-index:251697152;visibility:visible;mso-wrap-style:square;mso-height-percent:0;mso-wrap-distance-left:9pt;mso-wrap-distance-top:0;mso-wrap-distance-right:9pt;mso-wrap-distance-bottom:0;mso-position-horizontal:absolute;mso-position-horizontal-relative:text;mso-position-vertical:absolute;mso-position-vertical-relative:text;mso-height-percent:0;mso-height-relative:margin;v-text-anchor:top" o:gfxdata="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" stroked="f">
+                <v:textbox inset="0,0,0,0">
+                  <w:txbxContent>
+                    <w:p>
+                      <w:pPr>
+                        <w:pStyle w:val="Lgende"/>
+                        <w:jc w:val="center"/>
+                        <w:rPr>
+                          <w:noProof/>
+                        </w:rPr>
+                      </w:pPr>
+                      <w:r>
+                        <w:t xml:space="preserve">Figure </w:t>
+                      </w:r>
+                      <w:fldSimple w:instr=" SEQ Figure \* ARABIC ">
+                        <w:r>
+                          <w:rPr>
+                            <w:noProof/>
+                          </w:rPr>
+                          <w:t>13</w:t>
+                        </w:r>
+                      </w:fldSimple>
+                      <w:r>
+                        <w:t xml:space="preserve"> :</w:t>
+                      </w:r>
+                      <w:r>
+                        <w:t xml:space="preserve"> </w:t>
+                      </w:r>
+                      <w:r>
+                        <w:t>Le joueur, submergé par les différentes fusées, tente de survire tant bien que mal</w:t>
+                      </w:r>
+                    </w:p>
+                  </w:txbxContent>
+                </v:textbox>
+                <w10:wrap type="square"/>
+              </v:shape>
+            </w:pict>
+          </mc:Fallback>
+        </mc:AlternateContent>
+      </w:r>
+      <w:r>
+        <w:rPr>
+          <w:sz w:val="24"/>
+          <w:szCs w:val="28"/>
+        </w:rPr>
+        <w:t>Par ailleurs, un fond a été rajouté en jeu pour améliorer le design graphique.</w:t>
+      </w:r>
+    </w:p>
+    <w:p>
+      <w:pPr>
+        <w:spacing w:before="240"/>
+        <w:ind w:firstLine="425"/>
+        <w:jc w:val="both"/>
+        <w:rPr>
+          <w:sz w:val="24"/>
+          <w:szCs w:val="28"/>
+        </w:rPr>
+      </w:pPr>
+      <w:r>
+        <w:rPr>
+          <w:sz w:val="24"/>
+          <w:szCs w:val="28"/>
+        </w:rPr>
+        <w:t>Le menu principal a d’ailleurs subi quelques modifications puisqu’il n’est plus possible de renseigner un pseudonyme. Son utilité étant en effet pour le moins limitée car les scores sont</w:t>
+      </w:r>
+      <w:r>
+        <w:rPr>
+          <w:sz w:val="24"/>
+          <w:szCs w:val="28"/>
+        </w:rPr>
+        <w:t xml:space="preserve"> pour le moment</w:t>
+      </w:r>
+      <w:r>
+        <w:rPr>
+          <w:sz w:val="24"/>
+          <w:szCs w:val="28"/>
+        </w:rPr>
+        <w:t xml:space="preserve"> gérés en local</w:t>
+      </w:r>
+    </w:p>
+    <w:p>
+      <w:pPr>
+        <w:pStyle w:val="Titre3"/>
+        <w:spacing w:before="360" w:after="120"/>
+        <w:rPr>
+          <w:sz w:val="28"/>
+        </w:rPr>
+      </w:pPr>
+      <w:bookmarkStart w:id="16" w:name="_Toc512801660"/>
+      <w:r>
+        <w:rPr>
+          <w:sz w:val="28"/>
+        </w:rPr>
+        <w:t>Que serait un jeu sans musique ?</w:t>
+      </w:r>
+      <w:r>
+        <w:rPr>
+          <w:sz w:val="28"/>
+        </w:rPr>
+        <w:t xml:space="preserve"> – 1</w:t>
+      </w:r>
+      <w:r>
+        <w:rPr>
+          <w:sz w:val="28"/>
+        </w:rPr>
+        <w:t>4</w:t>
+      </w:r>
+      <w:r>
+        <w:rPr>
+          <w:sz w:val="28"/>
+        </w:rPr>
+        <w:t xml:space="preserve"> avril2018</w:t>
+      </w:r>
+      <w:bookmarkEnd w:id="16"/>
+    </w:p>
+    <w:p>
+      <w:pPr>
+        <w:spacing w:before="240"/>
+        <w:ind w:firstLine="425"/>
+        <w:jc w:val="both"/>
+        <w:rPr>
+          <w:sz w:val="24"/>
+          <w:szCs w:val="28"/>
+        </w:rPr>
+      </w:pPr>
+      <w:r>
+        <w:rPr>
+          <w:sz w:val="24"/>
+          <w:szCs w:val="28"/>
+        </w:rPr>
+        <w:t>L’intégration</w:t>
+      </w:r>
+      <w:r>
+        <w:rPr>
+          <w:sz w:val="24"/>
+          <w:szCs w:val="28"/>
+        </w:rPr>
+        <w:t xml:space="preserve"> d’une musique ainsi que de bruitages, pour les collisions notamment</w:t>
+      </w:r>
+      <w:r>
+        <w:rPr>
+          <w:sz w:val="24"/>
+          <w:szCs w:val="28"/>
+        </w:rPr>
+        <w:t>, était une tâche demeurant inévitable pour obtenir un jeu plaisant à jouer qui attire au maximum le joueur c’est pourquoi nous avons mis en place une ambiance sonore satisfaisante mais qui pourra néanmoins être améliorée par la suite.</w:t>
+      </w:r>
+    </w:p>
+    <w:p>
+      <w:pPr>
+        <w:pStyle w:val="Titre3"/>
+        <w:spacing w:before="360" w:after="120"/>
+        <w:rPr>
+          <w:sz w:val="28"/>
+        </w:rPr>
+      </w:pPr>
+      <w:bookmarkStart w:id="17" w:name="_Toc512801661"/>
+      <w:r>
+        <w:rPr>
+          <w:sz w:val="28"/>
+        </w:rPr>
+        <w:t>Consulter ses scores c’est bien, être classé c’est mieux !</w:t>
+      </w:r>
+      <w:r>
+        <w:rPr>
+          <w:sz w:val="28"/>
+        </w:rPr>
+        <w:t xml:space="preserve"> – </w:t>
+      </w:r>
+      <w:r>
+        <w:rPr>
+          <w:sz w:val="28"/>
+        </w:rPr>
+        <w:t>25</w:t>
+      </w:r>
+      <w:r>
+        <w:rPr>
+          <w:sz w:val="28"/>
+        </w:rPr>
+        <w:t xml:space="preserve"> avril2018</w:t>
+      </w:r>
+      <w:bookmarkEnd w:id="17"/>
+    </w:p>
+    <w:p>
+      <w:pPr>
+        <w:ind w:firstLine="425"/>
+        <w:jc w:val="both"/>
+        <w:rPr>
+          <w:sz w:val="24"/>
+          <w:szCs w:val="28"/>
+        </w:rPr>
+      </w:pPr>
+      <w:r>
+        <w:rPr>
+          <w:sz w:val="24"/>
+          <w:szCs w:val="28"/>
+        </w:rPr>
+        <w:t>Le cahier des charges mentionne l’utilisation d’une base de données distante pour la gestion des scores c’est pourquoi n</w:t>
+      </w:r>
+      <w:r>
+        <w:rPr>
+          <w:sz w:val="24"/>
+          <w:szCs w:val="28"/>
+        </w:rPr>
+        <w:t xml:space="preserve">ous avons </w:t>
+      </w:r>
+      <w:r>
+        <w:rPr>
+          <w:sz w:val="24"/>
+          <w:szCs w:val="28"/>
+        </w:rPr>
+        <w:t>complété notre application par l’agrégation</w:t>
+      </w:r>
+      <w:r>
+        <w:rPr>
+          <w:sz w:val="24"/>
+          <w:szCs w:val="28"/>
+        </w:rPr>
+        <w:t xml:space="preserve"> </w:t>
+      </w:r>
+      <w:r>
+        <w:rPr>
+          <w:sz w:val="24"/>
+          <w:szCs w:val="28"/>
+        </w:rPr>
+        <w:t>d’</w:t>
+      </w:r>
+      <w:r>
+        <w:rPr>
+          <w:sz w:val="24"/>
+          <w:szCs w:val="28"/>
+        </w:rPr>
+        <w:t>un système d’inscription et d</w:t>
+      </w:r>
+      <w:r>
+        <w:rPr>
+          <w:sz w:val="24"/>
+          <w:szCs w:val="28"/>
+        </w:rPr>
+        <w:t>e connexion dans l’application et par des modifications du menu principal pour accueillir ces nouvelles fonctionnalités.</w:t>
+      </w:r>
+    </w:p>
+    <w:p>
+      <w:pPr>
+        <w:ind w:firstLine="425"/>
+        <w:jc w:val="both"/>
+        <w:rPr>
+          <w:sz w:val="24"/>
+          <w:szCs w:val="28"/>
+        </w:rPr>
+      </w:pPr>
+      <w:r>
+        <w:rPr>
+          <w:sz w:val="24"/>
+          <w:szCs w:val="28"/>
+        </w:rPr>
+        <w:t>Le processus commence en premier lieu par l’inscription d’un joueur lorsque que ce dernier appuie</w:t>
+      </w:r>
+      <w:r>
+        <w:rPr>
+          <w:sz w:val="24"/>
+          <w:szCs w:val="28"/>
+        </w:rPr>
+        <w:t xml:space="preserve"> sur </w:t>
+      </w:r>
+      <w:r>
+        <w:rPr>
+          <w:sz w:val="24"/>
+          <w:szCs w:val="28"/>
+        </w:rPr>
+        <w:t>« </w:t>
+      </w:r>
+      <w:r>
+        <w:rPr>
+          <w:sz w:val="24"/>
+          <w:szCs w:val="28"/>
+        </w:rPr>
+        <w:t>s’inscrire</w:t>
+      </w:r>
+      <w:r>
+        <w:rPr>
+          <w:sz w:val="24"/>
+          <w:szCs w:val="28"/>
+        </w:rPr>
+        <w:t> » dans le menu principal. L’utilisateur est alors invité à saisir un nom d’utilisateur et un mot de passe avant qu’u</w:t>
+      </w:r>
+      <w:r>
+        <w:rPr>
+          <w:sz w:val="24"/>
+          <w:szCs w:val="28"/>
+        </w:rPr>
+        <w:t xml:space="preserve">ne requête </w:t>
+      </w:r>
+      <w:r>
+        <w:rPr>
+          <w:sz w:val="24"/>
+          <w:szCs w:val="28"/>
+        </w:rPr>
+        <w:t xml:space="preserve">soit </w:t>
+      </w:r>
+      <w:r>
+        <w:rPr>
+          <w:sz w:val="24"/>
+          <w:szCs w:val="28"/>
+        </w:rPr>
+        <w:t>envoyée au serveur</w:t>
+      </w:r>
+      <w:r>
+        <w:rPr>
+          <w:sz w:val="24"/>
+          <w:szCs w:val="28"/>
+        </w:rPr>
+        <w:t xml:space="preserve"> qui</w:t>
+      </w:r>
+      <w:r>
+        <w:rPr>
+          <w:sz w:val="24"/>
+          <w:szCs w:val="28"/>
+        </w:rPr>
+        <w:t xml:space="preserve"> </w:t>
+      </w:r>
+      <w:r>
+        <w:rPr>
+          <w:sz w:val="24"/>
+          <w:szCs w:val="28"/>
+        </w:rPr>
+        <w:t xml:space="preserve">se charge d’insérer </w:t>
+      </w:r>
+      <w:r>
+        <w:rPr>
+          <w:sz w:val="24"/>
+          <w:szCs w:val="28"/>
+        </w:rPr>
+        <w:t>le nouveau joueur dans la base de donnée</w:t>
+      </w:r>
+      <w:r>
+        <w:rPr>
+          <w:sz w:val="24"/>
+          <w:szCs w:val="28"/>
+        </w:rPr>
+        <w:t>s</w:t>
+      </w:r>
+      <w:r>
+        <w:rPr>
+          <w:sz w:val="24"/>
+          <w:szCs w:val="28"/>
+        </w:rPr>
+        <w:t>.</w:t>
+      </w:r>
+    </w:p>
+    <w:p>
+      <w:pPr>
+        <w:ind w:firstLine="425"/>
+        <w:jc w:val="both"/>
+        <w:rPr>
+          <w:sz w:val="24"/>
+          <w:szCs w:val="28"/>
+        </w:rPr>
+      </w:pPr>
+      <w:r>
+        <w:rPr>
+          <w:sz w:val="24"/>
+          <w:szCs w:val="28"/>
+        </w:rPr>
+        <w:t>Par la suite,</w:t>
+      </w:r>
+      <w:r>
+        <w:rPr>
+          <w:sz w:val="24"/>
+          <w:szCs w:val="28"/>
+        </w:rPr>
+        <w:t xml:space="preserve"> </w:t>
+      </w:r>
+      <w:r>
+        <w:rPr>
+          <w:sz w:val="24"/>
+          <w:szCs w:val="28"/>
+        </w:rPr>
+        <w:t>à</w:t>
+      </w:r>
+      <w:r>
+        <w:rPr>
+          <w:sz w:val="24"/>
+          <w:szCs w:val="28"/>
+        </w:rPr>
+        <w:t xml:space="preserve"> chaque lancement du jeu, s</w:t>
+      </w:r>
+      <w:r>
+        <w:rPr>
+          <w:sz w:val="24"/>
+          <w:szCs w:val="28"/>
+        </w:rPr>
+        <w:t>i le joueur a pris soin d’activer</w:t>
+      </w:r>
+      <w:r>
+        <w:rPr>
+          <w:sz w:val="24"/>
+          <w:szCs w:val="28"/>
+        </w:rPr>
+        <w:t xml:space="preserve"> sa connexion internet, </w:t>
+      </w:r>
+      <w:r>
+        <w:rPr>
+          <w:sz w:val="24"/>
+          <w:szCs w:val="28"/>
+        </w:rPr>
+        <w:t>celui-ci</w:t>
+      </w:r>
+      <w:r>
+        <w:rPr>
+          <w:sz w:val="24"/>
+          <w:szCs w:val="28"/>
+        </w:rPr>
+        <w:t xml:space="preserve"> n’aura pas besoin de rentrer</w:t>
+      </w:r>
+      <w:r>
+        <w:rPr>
+          <w:sz w:val="24"/>
+          <w:szCs w:val="28"/>
+        </w:rPr>
+        <w:t xml:space="preserve"> à nouveau son mot de passe.</w:t>
+      </w:r>
+    </w:p>
+    <w:p>
+      <w:pPr>
+        <w:ind w:firstLine="425"/>
+        <w:jc w:val="both"/>
+        <w:rPr>
+          <w:sz w:val="24"/>
+          <w:szCs w:val="28"/>
+        </w:rPr>
+      </w:pPr>
+    </w:p>
+    <w:p>
+      <w:pPr>
+        <w:ind w:firstLine="425"/>
+        <w:jc w:val="both"/>
+        <w:rPr>
+          <w:sz w:val="24"/>
+          <w:szCs w:val="28"/>
+        </w:rPr>
+      </w:pPr>
+      <w:r>
+        <w:rPr>
+          <w:sz w:val="24"/>
+          <w:szCs w:val="28"/>
+        </w:rPr>
+        <w:t>Après chaque partie, l’application vérifie si le score que vient d’effectuer le joueur est un nouveau meilleur score en utilisant la base de données locale</w:t>
+      </w:r>
+      <w:r>
+        <w:rPr>
+          <w:sz w:val="24"/>
+          <w:szCs w:val="28"/>
+        </w:rPr>
+        <w:t>. Si oui, elle</w:t>
+      </w:r>
+      <w:r>
+        <w:rPr>
+          <w:sz w:val="24"/>
+          <w:szCs w:val="28"/>
+        </w:rPr>
+        <w:t xml:space="preserve"> </w:t>
+      </w:r>
+      <w:r>
+        <w:rPr>
+          <w:sz w:val="24"/>
+          <w:szCs w:val="28"/>
+        </w:rPr>
+        <w:t>examine</w:t>
+      </w:r>
+      <w:r>
+        <w:rPr>
+          <w:sz w:val="24"/>
+          <w:szCs w:val="28"/>
+        </w:rPr>
+        <w:t xml:space="preserve"> la</w:t>
+      </w:r>
+      <w:r>
+        <w:rPr>
+          <w:sz w:val="24"/>
+          <w:szCs w:val="28"/>
+        </w:rPr>
+        <w:t xml:space="preserve"> présence d’une</w:t>
+      </w:r>
+      <w:r>
+        <w:rPr>
+          <w:sz w:val="24"/>
+          <w:szCs w:val="28"/>
+        </w:rPr>
+        <w:t xml:space="preserve"> connexion internet</w:t>
+      </w:r>
+      <w:r>
+        <w:rPr>
+          <w:sz w:val="24"/>
+          <w:szCs w:val="28"/>
+        </w:rPr>
+        <w:t xml:space="preserve"> et </w:t>
+      </w:r>
+      <w:r>
+        <w:rPr>
+          <w:sz w:val="24"/>
+          <w:szCs w:val="28"/>
+        </w:rPr>
+        <w:t xml:space="preserve">envoie une requête au serveur </w:t>
+      </w:r>
+      <w:r>
+        <w:rPr>
+          <w:sz w:val="24"/>
+          <w:szCs w:val="28"/>
+        </w:rPr>
+        <w:t xml:space="preserve">pour mettre à jour le classement de </w:t>
+      </w:r>
+      <w:r>
+        <w:rPr>
+          <w:sz w:val="24"/>
+          <w:szCs w:val="28"/>
+        </w:rPr>
+        <w:t xml:space="preserve">la base de </w:t>
+      </w:r>
+      <w:r>
+        <w:rPr>
+          <w:sz w:val="24"/>
+          <w:szCs w:val="28"/>
+        </w:rPr>
+        <w:t>données</w:t>
+      </w:r>
+      <w:r>
+        <w:rPr>
+          <w:sz w:val="24"/>
+          <w:szCs w:val="28"/>
+        </w:rPr>
+        <w:t xml:space="preserve">. Cette dernière </w:t>
+      </w:r>
+      <w:r>
+        <w:rPr>
+          <w:sz w:val="24"/>
+          <w:szCs w:val="28"/>
+        </w:rPr>
+        <w:t>comport</w:t>
+      </w:r>
+      <w:r>
+        <w:rPr>
+          <w:sz w:val="24"/>
+          <w:szCs w:val="28"/>
+        </w:rPr>
+        <w:t>e d’ailleurs</w:t>
+      </w:r>
+      <w:r>
+        <w:rPr>
+          <w:sz w:val="24"/>
+          <w:szCs w:val="28"/>
+        </w:rPr>
+        <w:t xml:space="preserve"> deux tables. </w:t>
+      </w:r>
+      <w:r>
+        <w:rPr>
+          <w:sz w:val="24"/>
+          <w:szCs w:val="28"/>
+        </w:rPr>
+        <w:t>L’</w:t>
+      </w:r>
+      <w:r>
+        <w:rPr>
+          <w:sz w:val="24"/>
+          <w:szCs w:val="28"/>
+        </w:rPr>
+        <w:t>une</w:t>
+      </w:r>
+      <w:r>
+        <w:rPr>
+          <w:sz w:val="24"/>
+          <w:szCs w:val="28"/>
+        </w:rPr>
+        <w:t xml:space="preserve"> regroupe</w:t>
+      </w:r>
+      <w:r>
+        <w:rPr>
+          <w:sz w:val="24"/>
+          <w:szCs w:val="28"/>
+        </w:rPr>
+        <w:t xml:space="preserve"> les </w:t>
+      </w:r>
+      <w:r>
+        <w:rPr>
+          <w:sz w:val="24"/>
+          <w:szCs w:val="28"/>
+        </w:rPr>
+        <w:t>utilisateurs tandis que</w:t>
+      </w:r>
+      <w:r>
+        <w:rPr>
+          <w:sz w:val="24"/>
+          <w:szCs w:val="28"/>
+        </w:rPr>
+        <w:t xml:space="preserve"> </w:t>
+      </w:r>
+      <w:r>
+        <w:rPr>
+          <w:sz w:val="24"/>
+          <w:szCs w:val="28"/>
+        </w:rPr>
+        <w:t>l’a</w:t>
+      </w:r>
+      <w:r>
+        <w:rPr>
+          <w:sz w:val="24"/>
+          <w:szCs w:val="28"/>
+        </w:rPr>
+        <w:t>utre</w:t>
+      </w:r>
+      <w:r>
+        <w:rPr>
+          <w:sz w:val="24"/>
+          <w:szCs w:val="28"/>
+        </w:rPr>
+        <w:t>,</w:t>
+      </w:r>
+      <w:r>
+        <w:rPr>
+          <w:sz w:val="24"/>
+          <w:szCs w:val="28"/>
+        </w:rPr>
+        <w:t xml:space="preserve"> les meilleurs scores.</w:t>
+      </w:r>
+    </w:p>
+    <w:p>
+      <w:pPr>
+        <w:ind w:firstLine="425"/>
+        <w:jc w:val="both"/>
+        <w:rPr>
+          <w:sz w:val="24"/>
+          <w:szCs w:val="28"/>
+        </w:rPr>
+      </w:pPr>
+      <w:r>
+        <w:rPr>
+          <w:sz w:val="24"/>
+          <w:szCs w:val="28"/>
+        </w:rPr>
+        <w:t xml:space="preserve">Dans le menu, </w:t>
+      </w:r>
+      <w:r>
+        <w:rPr>
+          <w:sz w:val="24"/>
+          <w:szCs w:val="28"/>
+        </w:rPr>
+        <w:t>l’utilisateur a la possibilité de pouvoir accéder aux dix</w:t>
+      </w:r>
+      <w:r>
+        <w:rPr>
+          <w:sz w:val="24"/>
+          <w:szCs w:val="28"/>
+        </w:rPr>
+        <w:t xml:space="preserve"> meilleurs scores </w:t>
+      </w:r>
+      <w:r>
+        <w:rPr>
+          <w:sz w:val="24"/>
+          <w:szCs w:val="28"/>
+        </w:rPr>
+        <w:t>mondiaux</w:t>
+      </w:r>
+      <w:r>
+        <w:rPr>
+          <w:sz w:val="24"/>
+          <w:szCs w:val="28"/>
+        </w:rPr>
+        <w:t xml:space="preserve">. Pour les obtenir, </w:t>
+      </w:r>
+      <w:r>
+        <w:rPr>
+          <w:sz w:val="24"/>
+          <w:szCs w:val="28"/>
+        </w:rPr>
+        <w:t>notre programme envoie une</w:t>
+      </w:r>
+      <w:r>
+        <w:rPr>
+          <w:sz w:val="24"/>
+          <w:szCs w:val="28"/>
+        </w:rPr>
+        <w:t xml:space="preserve"> requête au serveur</w:t>
+      </w:r>
+      <w:r>
+        <w:rPr>
+          <w:sz w:val="24"/>
+          <w:szCs w:val="28"/>
+        </w:rPr>
+        <w:t xml:space="preserve"> qui, par la suite, renvoie </w:t>
+      </w:r>
+      <w:r>
+        <w:rPr>
+          <w:sz w:val="24"/>
+          <w:szCs w:val="28"/>
+        </w:rPr>
+        <w:t xml:space="preserve">les </w:t>
+      </w:r>
+      <w:r>
+        <w:rPr>
+          <w:sz w:val="24"/>
+          <w:szCs w:val="28"/>
+        </w:rPr>
+        <w:t>dix</w:t>
+      </w:r>
+      <w:r>
+        <w:rPr>
+          <w:sz w:val="24"/>
+          <w:szCs w:val="28"/>
+        </w:rPr>
+        <w:t xml:space="preserve"> meilleurs score</w:t>
+      </w:r>
+      <w:r>
+        <w:rPr>
+          <w:sz w:val="24"/>
+          <w:szCs w:val="28"/>
+        </w:rPr>
+        <w:t>s</w:t>
+      </w:r>
+      <w:r>
+        <w:rPr>
+          <w:sz w:val="24"/>
+          <w:szCs w:val="28"/>
+        </w:rPr>
+        <w:t xml:space="preserve"> en format JSON</w:t>
+      </w:r>
+      <w:r>
+        <w:rPr>
+          <w:sz w:val="24"/>
+          <w:szCs w:val="28"/>
+        </w:rPr>
+        <w:t xml:space="preserve"> de manière à ce que </w:t>
+      </w:r>
+      <w:r>
+        <w:rPr>
+          <w:sz w:val="24"/>
+          <w:szCs w:val="28"/>
+        </w:rPr>
+        <w:t xml:space="preserve">l’application </w:t>
+      </w:r>
+      <w:r>
+        <w:rPr>
+          <w:sz w:val="24"/>
+          <w:szCs w:val="28"/>
+        </w:rPr>
+        <w:t xml:space="preserve">puisse les traiter </w:t>
+      </w:r>
+      <w:r>
+        <w:rPr>
+          <w:sz w:val="24"/>
+          <w:szCs w:val="28"/>
+        </w:rPr>
+        <w:t>facilement.</w:t>
+      </w:r>
+    </w:p>
+    <w:p>
+      <w:pPr>
+        <w:ind w:firstLine="425"/>
+        <w:jc w:val="both"/>
+        <w:rPr>
+          <w:sz w:val="24"/>
+          <w:szCs w:val="28"/>
+        </w:rPr>
+      </w:pPr>
+      <w:r>
+        <w:rPr>
+          <w:sz w:val="24"/>
+          <w:szCs w:val="28"/>
+        </w:rPr>
+        <w:t>Concernant les outils utilisés, n</w:t>
+      </w:r>
+      <w:r>
+        <w:rPr>
+          <w:sz w:val="24"/>
+          <w:szCs w:val="28"/>
+        </w:rPr>
+        <w:t xml:space="preserve">ous </w:t>
+      </w:r>
+      <w:r>
+        <w:rPr>
+          <w:sz w:val="24"/>
+          <w:szCs w:val="28"/>
+        </w:rPr>
+        <w:t>faisons appel à</w:t>
+      </w:r>
+      <w:r>
+        <w:rPr>
+          <w:sz w:val="24"/>
+          <w:szCs w:val="28"/>
+        </w:rPr>
+        <w:t xml:space="preserve"> l’hébergeur </w:t>
+      </w:r>
+      <w:r>
+        <w:rPr>
+          <w:sz w:val="24"/>
+          <w:szCs w:val="28"/>
+        </w:rPr>
+        <w:t>« </w:t>
+      </w:r>
+      <w:proofErr w:type="spellStart"/>
+      <w:r>
+        <w:rPr>
+          <w:sz w:val="24"/>
+          <w:szCs w:val="28"/>
+        </w:rPr>
+        <w:t>alwaysdata</w:t>
+      </w:r>
+      <w:proofErr w:type="spellEnd"/>
+      <w:r>
+        <w:rPr>
+          <w:sz w:val="24"/>
+          <w:szCs w:val="28"/>
+        </w:rPr>
+        <w:t xml:space="preserve"> » qui possède l’avantage de fournir un service </w:t>
+      </w:r>
+      <w:r>
+        <w:rPr>
+          <w:sz w:val="24"/>
+          <w:szCs w:val="28"/>
+        </w:rPr>
+        <w:t>gratuit</w:t>
+      </w:r>
+      <w:r>
+        <w:rPr>
+          <w:sz w:val="24"/>
+          <w:szCs w:val="28"/>
+        </w:rPr>
+        <w:t xml:space="preserve"> pour les fonctionnalités qui nous intéressent</w:t>
+      </w:r>
+      <w:r>
+        <w:rPr>
+          <w:sz w:val="24"/>
+          <w:szCs w:val="28"/>
+        </w:rPr>
+        <w:t xml:space="preserve"> </w:t>
+      </w:r>
+      <w:r>
+        <w:rPr>
+          <w:sz w:val="24"/>
+          <w:szCs w:val="28"/>
+        </w:rPr>
+        <w:t>ainsi qu’un</w:t>
+      </w:r>
+      <w:r>
+        <w:rPr>
+          <w:sz w:val="24"/>
+          <w:szCs w:val="28"/>
+        </w:rPr>
+        <w:t xml:space="preserve"> support extrêmement </w:t>
+      </w:r>
+      <w:r>
+        <w:rPr>
+          <w:sz w:val="24"/>
+          <w:szCs w:val="28"/>
+        </w:rPr>
+        <w:t xml:space="preserve">sérieux. </w:t>
+      </w:r>
+      <w:r>
+        <w:rPr>
+          <w:sz w:val="24"/>
+          <w:szCs w:val="28"/>
+        </w:rPr>
+        <w:t>La base de donnée est</w:t>
+      </w:r>
+      <w:r>
+        <w:rPr>
+          <w:sz w:val="24"/>
+          <w:szCs w:val="28"/>
+        </w:rPr>
+        <w:t>, quant à elle fournie grâce au système « </w:t>
+      </w:r>
+      <w:proofErr w:type="spellStart"/>
+      <w:r>
+        <w:rPr>
+          <w:sz w:val="24"/>
+          <w:szCs w:val="28"/>
+        </w:rPr>
+        <w:t>mySql</w:t>
+      </w:r>
+      <w:proofErr w:type="spellEnd"/>
+      <w:r>
+        <w:rPr>
+          <w:sz w:val="24"/>
+          <w:szCs w:val="28"/>
+        </w:rPr>
+        <w:t xml:space="preserve"> » à laquelle on accède via </w:t>
+      </w:r>
+      <w:r>
+        <w:rPr>
+          <w:sz w:val="24"/>
+          <w:szCs w:val="28"/>
+        </w:rPr>
+        <w:t xml:space="preserve">le </w:t>
+      </w:r>
+      <w:r>
+        <w:rPr>
+          <w:sz w:val="24"/>
+          <w:szCs w:val="28"/>
+        </w:rPr>
+        <w:t>« </w:t>
+      </w:r>
+      <w:proofErr w:type="spellStart"/>
+      <w:r>
+        <w:rPr>
+          <w:sz w:val="24"/>
+          <w:szCs w:val="28"/>
+        </w:rPr>
+        <w:t>phpMyAdmin</w:t>
+      </w:r>
+      <w:proofErr w:type="spellEnd"/>
+      <w:r>
+        <w:rPr>
+          <w:sz w:val="24"/>
+          <w:szCs w:val="28"/>
+        </w:rPr>
+        <w:t> »</w:t>
+      </w:r>
+      <w:r>
+        <w:rPr>
+          <w:sz w:val="24"/>
+          <w:szCs w:val="28"/>
+        </w:rPr>
+        <w:t xml:space="preserve"> du site d’</w:t>
+      </w:r>
+      <w:r>
+        <w:rPr>
+          <w:sz w:val="24"/>
+          <w:szCs w:val="28"/>
+        </w:rPr>
+        <w:t> »</w:t>
+      </w:r>
+      <w:proofErr w:type="spellStart"/>
+      <w:r>
+        <w:rPr>
+          <w:sz w:val="24"/>
+          <w:szCs w:val="28"/>
+        </w:rPr>
+        <w:t>alwaysdata</w:t>
+      </w:r>
+      <w:proofErr w:type="spellEnd"/>
+      <w:r>
+        <w:rPr>
+          <w:sz w:val="24"/>
+          <w:szCs w:val="28"/>
+        </w:rPr>
+        <w:t> »</w:t>
+      </w:r>
+      <w:r>
+        <w:rPr>
+          <w:sz w:val="24"/>
+          <w:szCs w:val="28"/>
+        </w:rPr>
+        <w:t>.</w:t>
+      </w:r>
+    </w:p>
+    <w:p>
+      <w:pPr>
+        <w:ind w:firstLine="425"/>
+        <w:jc w:val="both"/>
+        <w:rPr>
+          <w:sz w:val="24"/>
+          <w:szCs w:val="28"/>
+        </w:rPr>
+      </w:pPr>
+      <w:r>
+        <w:rPr>
+          <w:sz w:val="24"/>
+          <w:szCs w:val="28"/>
+        </w:rPr>
+        <w:t>Notre script qui récupère les requêtes de l’application est un script PHP. Celui-ci reçoit les donn</w:t>
+      </w:r>
+      <w:r>
+        <w:rPr>
+          <w:sz w:val="24"/>
+          <w:szCs w:val="28"/>
+        </w:rPr>
+        <w:t>ées à partir de l’URL, en GET mais c</w:t>
+      </w:r>
+      <w:r>
+        <w:rPr>
+          <w:sz w:val="24"/>
+          <w:szCs w:val="28"/>
+        </w:rPr>
+        <w:t>ela</w:t>
+      </w:r>
+      <w:r>
+        <w:rPr>
+          <w:sz w:val="24"/>
+          <w:szCs w:val="28"/>
+        </w:rPr>
+        <w:t xml:space="preserve"> présente néanmoins l’inconvénient de ne pas</w:t>
+      </w:r>
+      <w:r>
+        <w:rPr>
+          <w:sz w:val="24"/>
+          <w:szCs w:val="28"/>
+        </w:rPr>
+        <w:t xml:space="preserve"> </w:t>
+      </w:r>
+      <w:r>
+        <w:rPr>
+          <w:sz w:val="24"/>
+          <w:szCs w:val="28"/>
+        </w:rPr>
+        <w:t xml:space="preserve">être convenablement </w:t>
+      </w:r>
+      <w:r>
+        <w:rPr>
+          <w:sz w:val="24"/>
+          <w:szCs w:val="28"/>
+        </w:rPr>
+        <w:t>sécurisé</w:t>
+      </w:r>
+      <w:r>
+        <w:rPr>
+          <w:sz w:val="24"/>
+          <w:szCs w:val="28"/>
+        </w:rPr>
+        <w:t>.</w:t>
+      </w:r>
+      <w:r>
+        <w:rPr>
+          <w:sz w:val="24"/>
+          <w:szCs w:val="28"/>
+        </w:rPr>
+        <w:t xml:space="preserve"> </w:t>
+      </w:r>
+      <w:r>
+        <w:rPr>
+          <w:sz w:val="24"/>
+          <w:szCs w:val="28"/>
+        </w:rPr>
+        <w:t>C</w:t>
+      </w:r>
+      <w:r>
+        <w:rPr>
+          <w:sz w:val="24"/>
+          <w:szCs w:val="28"/>
+        </w:rPr>
+        <w:t>’est pourquoi nous</w:t>
+      </w:r>
+      <w:r>
+        <w:rPr>
+          <w:sz w:val="24"/>
+          <w:szCs w:val="28"/>
+        </w:rPr>
+        <w:t xml:space="preserve"> allons </w:t>
+      </w:r>
+      <w:r>
+        <w:rPr>
+          <w:sz w:val="24"/>
+          <w:szCs w:val="28"/>
+        </w:rPr>
+        <w:t xml:space="preserve">nous renseigner sur la manière de </w:t>
+      </w:r>
+      <w:r>
+        <w:rPr>
+          <w:sz w:val="24"/>
+          <w:szCs w:val="28"/>
+        </w:rPr>
+        <w:t>passer les données en POST.</w:t>
+      </w:r>
+      <w:r>
+        <w:rPr>
+          <w:sz w:val="24"/>
+          <w:szCs w:val="28"/>
+        </w:rPr>
+        <w:t xml:space="preserve"> Cependant,</w:t>
+      </w:r>
+      <w:r>
+        <w:rPr>
+          <w:sz w:val="24"/>
+          <w:szCs w:val="28"/>
+        </w:rPr>
+        <w:t xml:space="preserve"> </w:t>
+      </w:r>
+      <w:r>
+        <w:rPr>
+          <w:sz w:val="24"/>
+          <w:szCs w:val="28"/>
+        </w:rPr>
+        <w:t>dans l’optique d’atteindre une sécurité optimale,</w:t>
+      </w:r>
+      <w:r>
+        <w:rPr>
+          <w:sz w:val="24"/>
+          <w:szCs w:val="28"/>
+        </w:rPr>
+        <w:t xml:space="preserve"> il faudrait crypter les donnée avec</w:t>
+      </w:r>
+      <w:r>
+        <w:rPr>
+          <w:sz w:val="24"/>
+          <w:szCs w:val="28"/>
+        </w:rPr>
+        <w:t xml:space="preserve"> le protocole</w:t>
+      </w:r>
+      <w:r>
+        <w:rPr>
+          <w:sz w:val="24"/>
+          <w:szCs w:val="28"/>
+        </w:rPr>
+        <w:t xml:space="preserve"> https, mais cela est payant sur</w:t>
+      </w:r>
+      <w:r>
+        <w:rPr>
+          <w:sz w:val="24"/>
+          <w:szCs w:val="28"/>
+        </w:rPr>
+        <w:t xml:space="preserve"> le service </w:t>
+      </w:r>
+      <w:proofErr w:type="spellStart"/>
+      <w:r>
+        <w:rPr>
+          <w:sz w:val="24"/>
+          <w:szCs w:val="28"/>
+        </w:rPr>
+        <w:t>alwaysdata</w:t>
+      </w:r>
+      <w:proofErr w:type="spellEnd"/>
+      <w:r>
+        <w:rPr>
+          <w:sz w:val="24"/>
+          <w:szCs w:val="28"/>
+        </w:rPr>
+        <w:t xml:space="preserve"> que l’on utilise.</w:t>
       </w:r>
     </w:p>
     <w:p>
@@ -7451,14 +9911,14 @@
           <w:sz w:val="36"/>
         </w:rPr>
       </w:pPr>
-      <w:bookmarkStart w:id="12" w:name="_Toc512117476"/>
+      <w:bookmarkStart w:id="18" w:name="_Toc512801662"/>
       <w:r>
         <w:rPr>
           <w:sz w:val="36"/>
         </w:rPr>
         <w:t>Problèmes et difficultés rencontrées</w:t>
       </w:r>
-      <w:bookmarkEnd w:id="12"/>
+      <w:bookmarkEnd w:id="18"/>
     </w:p>
     <w:p>
       <w:pPr>
@@ -7715,14 +10175,14 @@
           <w:sz w:val="32"/>
         </w:rPr>
       </w:pPr>
-      <w:bookmarkStart w:id="13" w:name="_Toc512117477"/>
+      <w:bookmarkStart w:id="19" w:name="_Toc512801663"/>
       <w:r>
         <w:rPr>
           <w:sz w:val="32"/>
         </w:rPr>
         <w:t>Apports personnels du projet</w:t>
       </w:r>
-      <w:bookmarkEnd w:id="13"/>
+      <w:bookmarkEnd w:id="19"/>
     </w:p>
     <w:p>
       <w:pPr>
@@ -7754,6 +10214,7 @@
         </w:rPr>
         <w:t xml:space="preserve">nous aura offert la possibilité de renforcer nos capacités en langage Java ainsi que de nous </w:t>
       </w:r>
+      <w:proofErr w:type="gramStart"/>
       <w:r>
         <w:rPr>
           <w:sz w:val="24"/>
@@ -7761,6 +10222,7 @@
         </w:rPr>
         <w:t>familiariser</w:t>
       </w:r>
+      <w:proofErr w:type="gramEnd"/>
       <w:r>
         <w:rPr>
           <w:sz w:val="24"/>
@@ -7965,15 +10427,7 @@
           <w:sz w:val="24"/>
           <w:szCs w:val="28"/>
         </w:rPr>
-        <w:t xml:space="preserve"> suivant un ordre modulable. </w:t>
-      </w:r>
-      <w:r>
-        <w:rPr>
-          <w:sz w:val="24"/>
-          <w:szCs w:val="28"/>
-        </w:rPr>
-        <w:lastRenderedPageBreak/>
-        <w:t xml:space="preserve">Avant le début de la programmation au sens propre du terme, </w:t>
+        <w:t xml:space="preserve"> suivant un ordre modulable. Avant le début de la programmation au sens propre du terme, </w:t>
       </w:r>
       <w:r>
         <w:rPr>
@@ -8073,14 +10527,14 @@
           <w:sz w:val="32"/>
         </w:rPr>
       </w:pPr>
-      <w:bookmarkStart w:id="14" w:name="_Toc512117478"/>
+      <w:bookmarkStart w:id="20" w:name="_Toc512801664"/>
       <w:r>
         <w:rPr>
           <w:sz w:val="32"/>
         </w:rPr>
         <w:t>Idées d’amélioration</w:t>
       </w:r>
-      <w:bookmarkEnd w:id="14"/>
+      <w:bookmarkEnd w:id="20"/>
     </w:p>
     <w:p>
       <w:pPr>
@@ -8096,7 +10550,23 @@
           <w:sz w:val="24"/>
           <w:szCs w:val="28"/>
         </w:rPr>
-        <w:t xml:space="preserve">Nous avons par exemple pensé à rajouter une page d’inscription et de connexion. L’utilisation devra alors créer un pseudo et un mot de passe pour pouvoir se connecter au jeu. Ces informations seraient stockées dans une base de donnée externe. La technologie utilisée serait soit un script python avec Django au niveau du serveur, soit un script </w:t>
+        <w:t xml:space="preserve">Nous avons par exemple pensé à rajouter une page d’inscription et de connexion. L’utilisation devra alors créer un pseudo et un mot de passe pour pouvoir se connecter au jeu. Ces informations seraient stockées dans une base de </w:t>
+      </w:r>
+      <w:proofErr w:type="gramStart"/>
+      <w:r>
+        <w:rPr>
+          <w:sz w:val="24"/>
+          <w:szCs w:val="28"/>
+        </w:rPr>
+        <w:t>donnée</w:t>
+      </w:r>
+      <w:proofErr w:type="gramEnd"/>
+      <w:r>
+        <w:rPr>
+          <w:sz w:val="24"/>
+          <w:szCs w:val="28"/>
+        </w:rPr>
+        <w:t xml:space="preserve"> externe. La technologie utilisée serait soit un script python avec Django au niveau du serveur, soit un script </w:t>
       </w:r>
       <w:r>
         <w:rPr>
@@ -8127,6 +10597,7 @@
           <w:sz w:val="24"/>
           <w:szCs w:val="28"/>
         </w:rPr>
+        <w:lastRenderedPageBreak/>
         <w:t>Nous avons aussi pensé à rajouter des skins de balle</w:t>
       </w:r>
       <w:r>
@@ -8196,431 +10667,23 @@
           <w:sz w:val="24"/>
           <w:szCs w:val="28"/>
         </w:rPr>
-        <w:t>Si nous avions eu plus de temps, nous aurions développé un système d’achat de skins et de fonds d’écran et aurions aussi mis l’application sur le Play Store.</w:t>
-      </w:r>
-    </w:p>
-    <w:p>
-      <w:pPr>
-        <w:ind w:firstLine="425"/>
-        <w:jc w:val="both"/>
-        <w:rPr>
-          <w:sz w:val="24"/>
-          <w:szCs w:val="28"/>
-        </w:rPr>
-      </w:pPr>
-    </w:p>
-    <w:p>
-      <w:pPr>
-        <w:ind w:firstLine="425"/>
-        <w:jc w:val="both"/>
-        <w:rPr>
-          <w:sz w:val="24"/>
-          <w:szCs w:val="28"/>
-        </w:rPr>
-      </w:pPr>
-    </w:p>
-    <w:p>
-      <w:pPr>
-        <w:ind w:firstLine="425"/>
-        <w:jc w:val="both"/>
-        <w:rPr>
-          <w:sz w:val="24"/>
-          <w:szCs w:val="28"/>
-        </w:rPr>
-      </w:pPr>
-    </w:p>
-    <w:p>
-      <w:pPr>
-        <w:ind w:firstLine="425"/>
-        <w:jc w:val="both"/>
-        <w:rPr>
-          <w:sz w:val="24"/>
-          <w:szCs w:val="28"/>
-        </w:rPr>
-      </w:pPr>
-      <w:r>
-        <w:rPr>
-          <w:sz w:val="24"/>
-          <w:szCs w:val="28"/>
-        </w:rPr>
-        <w:t>Texte partie base de donnée Sylvain</w:t>
-      </w:r>
-    </w:p>
-    <w:p>
-      <w:pPr>
-        <w:ind w:firstLine="425"/>
-        <w:jc w:val="both"/>
-        <w:rPr>
-          <w:sz w:val="24"/>
-          <w:szCs w:val="28"/>
-        </w:rPr>
-      </w:pPr>
-      <w:r>
-        <w:rPr>
-          <w:sz w:val="24"/>
-          <w:szCs w:val="28"/>
-        </w:rPr>
-        <w:t>Nous avons aussi rajouté un système d’inscription et de connexion dans l’application.(</w:t>
-      </w:r>
-      <w:proofErr w:type="spellStart"/>
-      <w:r>
-        <w:rPr>
-          <w:sz w:val="24"/>
-          <w:szCs w:val="28"/>
-        </w:rPr>
-        <w:t>cf</w:t>
-      </w:r>
-      <w:proofErr w:type="spellEnd"/>
-      <w:r>
-        <w:rPr>
-          <w:sz w:val="24"/>
-          <w:szCs w:val="28"/>
-        </w:rPr>
-        <w:t xml:space="preserve"> img1.jpg et img2.jpg)</w:t>
-      </w:r>
-    </w:p>
-    <w:p>
-      <w:pPr>
-        <w:ind w:firstLine="425"/>
-        <w:jc w:val="both"/>
-        <w:rPr>
-          <w:sz w:val="24"/>
-          <w:szCs w:val="28"/>
-        </w:rPr>
-      </w:pPr>
-      <w:r>
-        <w:rPr>
-          <w:sz w:val="24"/>
-          <w:szCs w:val="28"/>
-        </w:rPr>
-        <w:t>Un nouveau joueur peut s’inscrire. Une fois qu’il appuis sur s’inscrire, une requête est envoyée au serveur. Celui-ci va entrer le nouveau joueur dans la base de donnée.</w:t>
-      </w:r>
-    </w:p>
-    <w:p>
-      <w:pPr>
-        <w:ind w:firstLine="425"/>
-        <w:jc w:val="both"/>
-        <w:rPr>
-          <w:sz w:val="24"/>
-          <w:szCs w:val="28"/>
-        </w:rPr>
-      </w:pPr>
-      <w:r>
-        <w:rPr>
-          <w:sz w:val="24"/>
-          <w:szCs w:val="28"/>
-        </w:rPr>
-        <w:t>Je joueur peut ensuite avoir accès au menu du jeu qui ressemble à (</w:t>
-      </w:r>
-      <w:proofErr w:type="spellStart"/>
-      <w:r>
-        <w:rPr>
-          <w:sz w:val="24"/>
-          <w:szCs w:val="28"/>
-        </w:rPr>
-        <w:t>cf</w:t>
-      </w:r>
-      <w:proofErr w:type="spellEnd"/>
-      <w:r>
-        <w:rPr>
-          <w:sz w:val="24"/>
-          <w:szCs w:val="28"/>
-        </w:rPr>
-        <w:t xml:space="preserve"> img3.jpg). A chaque lancement du jeu, s’il a activé sa connexion internet, le joueur n’aura pas besoin de rentrer son mot de passe à chaque fois.</w:t>
-      </w:r>
-    </w:p>
-    <w:p>
-      <w:pPr>
-        <w:ind w:firstLine="425"/>
-        <w:jc w:val="both"/>
-        <w:rPr>
-          <w:sz w:val="24"/>
-          <w:szCs w:val="28"/>
-        </w:rPr>
-      </w:pPr>
-      <w:r>
-        <w:rPr>
-          <w:sz w:val="24"/>
-          <w:szCs w:val="28"/>
-        </w:rPr>
-        <w:t>Il joue des parties et à chaque fin de partie, le programme vérifie si le score est le meilleur score du joueur, si oui on vérifie la connexion internet. Si celle-ci est ok, on envoie une requête au serveur pour insérer le nouveau score dans  la base de donnée.</w:t>
-      </w:r>
-    </w:p>
-    <w:p>
-      <w:pPr>
-        <w:ind w:firstLine="425"/>
-        <w:jc w:val="both"/>
-        <w:rPr>
-          <w:sz w:val="24"/>
-          <w:szCs w:val="28"/>
-        </w:rPr>
-      </w:pPr>
-      <w:r>
-        <w:rPr>
-          <w:sz w:val="24"/>
-          <w:szCs w:val="28"/>
-        </w:rPr>
-        <w:t>Dans le menu, on a maintenant accès au 10 meilleurs scores du monde</w:t>
-      </w:r>
-      <w:r>
-        <w:rPr>
-          <w:sz w:val="24"/>
-          <w:szCs w:val="28"/>
-        </w:rPr>
-        <w:t xml:space="preserve"> (</w:t>
-      </w:r>
-      <w:proofErr w:type="spellStart"/>
-      <w:r>
-        <w:rPr>
-          <w:sz w:val="24"/>
-          <w:szCs w:val="28"/>
-        </w:rPr>
-        <w:t>cf</w:t>
-      </w:r>
-      <w:proofErr w:type="spellEnd"/>
-      <w:r>
-        <w:rPr>
-          <w:sz w:val="24"/>
-          <w:szCs w:val="28"/>
-        </w:rPr>
-        <w:t xml:space="preserve"> img4.jpg</w:t>
-      </w:r>
-      <w:bookmarkStart w:id="15" w:name="_GoBack"/>
-      <w:bookmarkEnd w:id="15"/>
-      <w:r>
-        <w:rPr>
-          <w:sz w:val="24"/>
-          <w:szCs w:val="28"/>
-        </w:rPr>
-        <w:t>)</w:t>
-      </w:r>
-      <w:r>
-        <w:rPr>
-          <w:sz w:val="24"/>
-          <w:szCs w:val="28"/>
-        </w:rPr>
-        <w:t xml:space="preserve">. Pour les obtenir, on envoie une  </w:t>
-      </w:r>
-      <w:r>
-        <w:rPr>
-          <w:sz w:val="24"/>
-          <w:szCs w:val="28"/>
-        </w:rPr>
-        <w:t>requête</w:t>
-      </w:r>
-      <w:r>
-        <w:rPr>
-          <w:sz w:val="24"/>
-          <w:szCs w:val="28"/>
-        </w:rPr>
-        <w:t xml:space="preserve"> au serveur. Le serveur </w:t>
-      </w:r>
-      <w:r>
-        <w:rPr>
-          <w:sz w:val="24"/>
-          <w:szCs w:val="28"/>
-        </w:rPr>
-        <w:t>renvoi</w:t>
-      </w:r>
-      <w:r>
-        <w:rPr>
-          <w:sz w:val="24"/>
-          <w:szCs w:val="28"/>
-        </w:rPr>
-        <w:t xml:space="preserve"> les 10 meilleurs score en format JSON que l’application peut récupérer facilement</w:t>
-      </w:r>
-      <w:r>
-        <w:rPr>
-          <w:sz w:val="24"/>
-          <w:szCs w:val="28"/>
-        </w:rPr>
-        <w:t>.</w:t>
-      </w:r>
-    </w:p>
-    <w:p>
-      <w:pPr>
-        <w:ind w:firstLine="425"/>
-        <w:jc w:val="both"/>
-        <w:rPr>
-          <w:sz w:val="24"/>
-          <w:szCs w:val="28"/>
-        </w:rPr>
-      </w:pPr>
-      <w:r>
-        <w:rPr>
-          <w:sz w:val="24"/>
-          <w:szCs w:val="28"/>
-        </w:rPr>
-        <w:lastRenderedPageBreak/>
-        <w:t>Au niveau du serveur : Nous utilisons l’</w:t>
-      </w:r>
-      <w:r>
-        <w:rPr>
-          <w:sz w:val="24"/>
-          <w:szCs w:val="28"/>
-        </w:rPr>
-        <w:t>hébergeur</w:t>
-      </w:r>
-      <w:r>
-        <w:rPr>
-          <w:sz w:val="24"/>
-          <w:szCs w:val="28"/>
-        </w:rPr>
-        <w:t xml:space="preserve"> </w:t>
-      </w:r>
-      <w:proofErr w:type="spellStart"/>
-      <w:r>
-        <w:rPr>
-          <w:sz w:val="24"/>
-          <w:szCs w:val="28"/>
-        </w:rPr>
-        <w:t>alwaysdata</w:t>
-      </w:r>
-      <w:proofErr w:type="spellEnd"/>
-      <w:r>
-        <w:rPr>
-          <w:sz w:val="24"/>
-          <w:szCs w:val="28"/>
-        </w:rPr>
-        <w:t>. L’avantage de cet hébergeur est qu’il est gratuit et le support est très bien et extrêmement rapide à répondre.</w:t>
-      </w:r>
-    </w:p>
-    <w:p>
-      <w:pPr>
-        <w:ind w:firstLine="425"/>
-        <w:jc w:val="both"/>
-        <w:rPr>
-          <w:sz w:val="24"/>
-          <w:szCs w:val="28"/>
-        </w:rPr>
-      </w:pPr>
-      <w:r>
-        <w:rPr>
-          <w:sz w:val="24"/>
-          <w:szCs w:val="28"/>
-        </w:rPr>
-        <w:t xml:space="preserve">La base de donnée est une base de donnée </w:t>
-      </w:r>
-      <w:proofErr w:type="spellStart"/>
-      <w:r>
-        <w:rPr>
-          <w:sz w:val="24"/>
-          <w:szCs w:val="28"/>
-        </w:rPr>
-        <w:t>mySql</w:t>
-      </w:r>
-      <w:proofErr w:type="spellEnd"/>
-      <w:r>
-        <w:rPr>
-          <w:sz w:val="24"/>
-          <w:szCs w:val="28"/>
-        </w:rPr>
-        <w:t xml:space="preserve">. Nous y avons accès par le </w:t>
-      </w:r>
-      <w:r>
-        <w:rPr>
-          <w:sz w:val="24"/>
-          <w:szCs w:val="28"/>
-        </w:rPr>
-        <w:t>phpMyAdmin</w:t>
-      </w:r>
-      <w:r>
-        <w:rPr>
-          <w:sz w:val="24"/>
-          <w:szCs w:val="28"/>
-        </w:rPr>
-        <w:t xml:space="preserve"> du site d’</w:t>
-      </w:r>
-      <w:proofErr w:type="spellStart"/>
-      <w:r>
-        <w:rPr>
-          <w:sz w:val="24"/>
-          <w:szCs w:val="28"/>
-        </w:rPr>
-        <w:t>alwaysdata</w:t>
-      </w:r>
-      <w:proofErr w:type="spellEnd"/>
-      <w:r>
-        <w:rPr>
-          <w:sz w:val="24"/>
-          <w:szCs w:val="28"/>
-        </w:rPr>
-        <w:t>. Dans cette base de donnée, il y a 2 tables, une pour les membres et une autre pour les meilleurs scores.</w:t>
-      </w:r>
-    </w:p>
-    <w:p>
-      <w:pPr>
-        <w:ind w:firstLine="425"/>
-        <w:jc w:val="both"/>
-        <w:rPr>
-          <w:sz w:val="24"/>
-          <w:szCs w:val="28"/>
-        </w:rPr>
-      </w:pPr>
-      <w:r>
-        <w:rPr>
-          <w:sz w:val="24"/>
-          <w:szCs w:val="28"/>
-        </w:rPr>
-        <w:t xml:space="preserve">Notre script qui récupère les </w:t>
-      </w:r>
-      <w:r>
-        <w:rPr>
-          <w:sz w:val="24"/>
-          <w:szCs w:val="28"/>
-        </w:rPr>
-        <w:t>requêtes</w:t>
-      </w:r>
-      <w:r>
-        <w:rPr>
-          <w:sz w:val="24"/>
-          <w:szCs w:val="28"/>
-        </w:rPr>
-        <w:t xml:space="preserve"> de l’application est un script </w:t>
-      </w:r>
-      <w:r>
-        <w:rPr>
-          <w:sz w:val="24"/>
-          <w:szCs w:val="28"/>
-        </w:rPr>
-        <w:t>PHP</w:t>
-      </w:r>
-      <w:r>
-        <w:rPr>
-          <w:sz w:val="24"/>
-          <w:szCs w:val="28"/>
-        </w:rPr>
-        <w:t xml:space="preserve">. Celui-ci reçoit les données à partir de l’URL, en GET. Cela n’est pas très sécurisé. Nous allons voir comment faire passer les données en POST. Cependant, pour bien sécuriser, il faudrait crypter les donnée avec https, mais cela est payant sur </w:t>
-      </w:r>
-      <w:proofErr w:type="spellStart"/>
-      <w:r>
-        <w:rPr>
-          <w:sz w:val="24"/>
-          <w:szCs w:val="28"/>
-        </w:rPr>
-        <w:t>alwaysdata</w:t>
-      </w:r>
-      <w:proofErr w:type="spellEnd"/>
-      <w:r>
-        <w:rPr>
-          <w:sz w:val="24"/>
-          <w:szCs w:val="28"/>
-        </w:rPr>
-        <w:t xml:space="preserve">. Fais des requêtes à la base de donnée avec SQL et </w:t>
-      </w:r>
-      <w:r>
-        <w:rPr>
-          <w:sz w:val="24"/>
-          <w:szCs w:val="28"/>
-        </w:rPr>
-        <w:t>renvoi</w:t>
-      </w:r>
-      <w:r>
-        <w:rPr>
-          <w:sz w:val="24"/>
-          <w:szCs w:val="28"/>
-        </w:rPr>
-        <w:t xml:space="preserve"> les données en JSON.</w:t>
+        <w:t xml:space="preserve">Si nous </w:t>
+      </w:r>
+      <w:proofErr w:type="gramStart"/>
+      <w:r>
+        <w:rPr>
+          <w:sz w:val="24"/>
+          <w:szCs w:val="28"/>
+        </w:rPr>
+        <w:t>avions</w:t>
+      </w:r>
+      <w:proofErr w:type="gramEnd"/>
+      <w:r>
+        <w:rPr>
+          <w:sz w:val="24"/>
+          <w:szCs w:val="28"/>
+        </w:rPr>
+        <w:t xml:space="preserve"> eu plus de temps, nous aurions développé un système d’achat de skins et de fonds d’écran et aurions aussi mis l’application sur le Play Store.</w:t>
       </w:r>
     </w:p>
     <w:sectPr>
@@ -8634,7 +10697,7 @@
 </file>
 
 <file path=word/endnotes.xml><?xml version="1.0" encoding="utf-8"?>
-<w:endnotes xmlns:wpc="http://schemas.microsoft.com/office/word/2010/wordprocessingCanvas" xmlns:cx="http://schemas.microsoft.com/office/drawing/2014/chartex" xmlns:cx1="http://schemas.microsoft.com/office/drawing/2015/9/8/chartex" xmlns:cx2="http://schemas.microsoft.com/office/drawing/2015/10/21/chartex" xmlns:cx3="http://schemas.microsoft.com/office/drawing/2016/5/9/chartex" xmlns:cx4="http://schemas.microsoft.com/office/drawing/2016/5/10/chartex" xmlns:cx5="http://schemas.microsoft.com/office/drawing/2016/5/11/chartex" xmlns:cx6="http://schemas.microsoft.com/office/drawing/2016/5/12/chartex" xmlns:cx7="http://schemas.microsoft.com/office/drawing/2016/5/13/chartex" xmlns:cx8="http://schemas.microsoft.com/office/drawing/2016/5/14/chartex" xmlns:mc="http://schemas.openxmlformats.org/markup-compatibility/2006" xmlns:aink="http://schemas.microsoft.com/office/drawing/2016/ink" xmlns:am3d="http://schemas.microsoft.com/office/drawing/2017/model3d" xmlns:o="urn:schemas-microsoft-com:office:office" xmlns:r="http://schemas.openxmlformats.org/officeDocument/2006/relationships" xmlns:m="http://schemas.openxmlformats.org/officeDocument/2006/math" xmlns:v="urn:schemas-microsoft-com:vml" xmlns:wp14="http://schemas.microsoft.com/office/word/2010/wordprocessingDrawing" xmlns:wp="http://schemas.openxmlformats.org/drawingml/2006/wordprocessingDrawing" xmlns:w10="urn:schemas-microsoft-com:office:word" xmlns:w="http://schemas.openxmlformats.org/wordprocessingml/2006/main" xmlns:w14="http://schemas.microsoft.com/office/word/2010/wordml" xmlns:w15="http://schemas.microsoft.com/office/word/2012/wordml" xmlns:w16cid="http://schemas.microsoft.com/office/word/2016/wordml/cid" xmlns:w16se="http://schemas.microsoft.com/office/word/2015/wordml/symex" xmlns:wpg="http://schemas.microsoft.com/office/word/2010/wordprocessingGroup" xmlns:wpi="http://schemas.microsoft.com/office/word/2010/wordprocessingInk" xmlns:wne="http://schemas.microsoft.com/office/word/2006/wordml" xmlns:wps="http://schemas.microsoft.com/office/word/2010/wordprocessingShape" mc:Ignorable="w14 w15 w16se w16cid wp14">
+<w:endnotes xmlns:wpc="http://schemas.microsoft.com/office/word/2010/wordprocessingCanvas" xmlns:mc="http://schemas.openxmlformats.org/markup-compatibility/2006" xmlns:o="urn:schemas-microsoft-com:office:office" xmlns:r="http://schemas.openxmlformats.org/officeDocument/2006/relationships" xmlns:m="http://schemas.openxmlformats.org/officeDocument/2006/math" xmlns:v="urn:schemas-microsoft-com:vml" xmlns:wp14="http://schemas.microsoft.com/office/word/2010/wordprocessingDrawing" xmlns:wp="http://schemas.openxmlformats.org/drawingml/2006/wordprocessingDrawing" xmlns:w10="urn:schemas-microsoft-com:office:word" xmlns:w="http://schemas.openxmlformats.org/wordprocessingml/2006/main" xmlns:w14="http://schemas.microsoft.com/office/word/2010/wordml" xmlns:w15="http://schemas.microsoft.com/office/word/2012/wordml" xmlns:wpg="http://schemas.microsoft.com/office/word/2010/wordprocessingGroup" xmlns:wpi="http://schemas.microsoft.com/office/word/2010/wordprocessingInk" xmlns:wne="http://schemas.microsoft.com/office/word/2006/wordml" xmlns:wps="http://schemas.microsoft.com/office/word/2010/wordprocessingShape" mc:Ignorable="w14 w15 wp14">
   <w:endnote w:type="separator" w:id="-1">
     <w:p>
       <w:pPr>
@@ -8659,7 +10722,7 @@
 </file>
 
 <file path=word/footer1.xml><?xml version="1.0" encoding="utf-8"?>
-<w:ftr xmlns:wpc="http://schemas.microsoft.com/office/word/2010/wordprocessingCanvas" xmlns:cx="http://schemas.microsoft.com/office/drawing/2014/chartex" xmlns:cx1="http://schemas.microsoft.com/office/drawing/2015/9/8/chartex" xmlns:cx2="http://schemas.microsoft.com/office/drawing/2015/10/21/chartex" xmlns:cx3="http://schemas.microsoft.com/office/drawing/2016/5/9/chartex" xmlns:cx4="http://schemas.microsoft.com/office/drawing/2016/5/10/chartex" xmlns:cx5="http://schemas.microsoft.com/office/drawing/2016/5/11/chartex" xmlns:cx6="http://schemas.microsoft.com/office/drawing/2016/5/12/chartex" xmlns:cx7="http://schemas.microsoft.com/office/drawing/2016/5/13/chartex" xmlns:cx8="http://schemas.microsoft.com/office/drawing/2016/5/14/chartex" xmlns:mc="http://schemas.openxmlformats.org/markup-compatibility/2006" xmlns:aink="http://schemas.microsoft.com/office/drawing/2016/ink" xmlns:am3d="http://schemas.microsoft.com/office/drawing/2017/model3d" xmlns:o="urn:schemas-microsoft-com:office:office" xmlns:r="http://schemas.openxmlformats.org/officeDocument/2006/relationships" xmlns:m="http://schemas.openxmlformats.org/officeDocument/2006/math" xmlns:v="urn:schemas-microsoft-com:vml" xmlns:wp14="http://schemas.microsoft.com/office/word/2010/wordprocessingDrawing" xmlns:wp="http://schemas.openxmlformats.org/drawingml/2006/wordprocessingDrawing" xmlns:w10="urn:schemas-microsoft-com:office:word" xmlns:w="http://schemas.openxmlformats.org/wordprocessingml/2006/main" xmlns:w14="http://schemas.microsoft.com/office/word/2010/wordml" xmlns:w15="http://schemas.microsoft.com/office/word/2012/wordml" xmlns:w16cid="http://schemas.microsoft.com/office/word/2016/wordml/cid" xmlns:w16se="http://schemas.microsoft.com/office/word/2015/wordml/symex" xmlns:wpg="http://schemas.microsoft.com/office/word/2010/wordprocessingGroup" xmlns:wpi="http://schemas.microsoft.com/office/word/2010/wordprocessingInk" xmlns:wne="http://schemas.microsoft.com/office/word/2006/wordml" xmlns:wps="http://schemas.microsoft.com/office/word/2010/wordprocessingShape" mc:Ignorable="w14 w15 w16se w16cid wp14">
+<w:ftr xmlns:wpc="http://schemas.microsoft.com/office/word/2010/wordprocessingCanvas" xmlns:mc="http://schemas.openxmlformats.org/markup-compatibility/2006" xmlns:o="urn:schemas-microsoft-com:office:office" xmlns:r="http://schemas.openxmlformats.org/officeDocument/2006/relationships" xmlns:m="http://schemas.openxmlformats.org/officeDocument/2006/math" xmlns:v="urn:schemas-microsoft-com:vml" xmlns:wp14="http://schemas.microsoft.com/office/word/2010/wordprocessingDrawing" xmlns:wp="http://schemas.openxmlformats.org/drawingml/2006/wordprocessingDrawing" xmlns:w10="urn:schemas-microsoft-com:office:word" xmlns:w="http://schemas.openxmlformats.org/wordprocessingml/2006/main" xmlns:w14="http://schemas.microsoft.com/office/word/2010/wordml" xmlns:w15="http://schemas.microsoft.com/office/word/2012/wordml" xmlns:wpg="http://schemas.microsoft.com/office/word/2010/wordprocessingGroup" xmlns:wpi="http://schemas.microsoft.com/office/word/2010/wordprocessingInk" xmlns:wne="http://schemas.microsoft.com/office/word/2006/wordml" xmlns:wps="http://schemas.microsoft.com/office/word/2010/wordprocessingShape" mc:Ignorable="w14 w15 wp14">
   <w:p>
     <w:pPr>
       <w:pStyle w:val="Pieddepage"/>
@@ -8703,7 +10766,7 @@
         <w:rPr>
           <w:noProof/>
         </w:rPr>
-        <w:t>10</w:t>
+        <w:t>12</w:t>
       </w:r>
     </w:fldSimple>
     <w:r>
@@ -8717,7 +10780,7 @@
 </file>
 
 <file path=word/footer2.xml><?xml version="1.0" encoding="utf-8"?>
-<w:ftr xmlns:wpc="http://schemas.microsoft.com/office/word/2010/wordprocessingCanvas" xmlns:cx="http://schemas.microsoft.com/office/drawing/2014/chartex" xmlns:cx1="http://schemas.microsoft.com/office/drawing/2015/9/8/chartex" xmlns:cx2="http://schemas.microsoft.com/office/drawing/2015/10/21/chartex" xmlns:cx3="http://schemas.microsoft.com/office/drawing/2016/5/9/chartex" xmlns:cx4="http://schemas.microsoft.com/office/drawing/2016/5/10/chartex" xmlns:cx5="http://schemas.microsoft.com/office/drawing/2016/5/11/chartex" xmlns:cx6="http://schemas.microsoft.com/office/drawing/2016/5/12/chartex" xmlns:cx7="http://schemas.microsoft.com/office/drawing/2016/5/13/chartex" xmlns:cx8="http://schemas.microsoft.com/office/drawing/2016/5/14/chartex" xmlns:mc="http://schemas.openxmlformats.org/markup-compatibility/2006" xmlns:aink="http://schemas.microsoft.com/office/drawing/2016/ink" xmlns:am3d="http://schemas.microsoft.com/office/drawing/2017/model3d" xmlns:o="urn:schemas-microsoft-com:office:office" xmlns:r="http://schemas.openxmlformats.org/officeDocument/2006/relationships" xmlns:m="http://schemas.openxmlformats.org/officeDocument/2006/math" xmlns:v="urn:schemas-microsoft-com:vml" xmlns:wp14="http://schemas.microsoft.com/office/word/2010/wordprocessingDrawing" xmlns:wp="http://schemas.openxmlformats.org/drawingml/2006/wordprocessingDrawing" xmlns:w10="urn:schemas-microsoft-com:office:word" xmlns:w="http://schemas.openxmlformats.org/wordprocessingml/2006/main" xmlns:w14="http://schemas.microsoft.com/office/word/2010/wordml" xmlns:w15="http://schemas.microsoft.com/office/word/2012/wordml" xmlns:w16cid="http://schemas.microsoft.com/office/word/2016/wordml/cid" xmlns:w16se="http://schemas.microsoft.com/office/word/2015/wordml/symex" xmlns:wpg="http://schemas.microsoft.com/office/word/2010/wordprocessingGroup" xmlns:wpi="http://schemas.microsoft.com/office/word/2010/wordprocessingInk" xmlns:wne="http://schemas.microsoft.com/office/word/2006/wordml" xmlns:wps="http://schemas.microsoft.com/office/word/2010/wordprocessingShape" mc:Ignorable="w14 w15 w16se w16cid wp14">
+<w:ftr xmlns:wpc="http://schemas.microsoft.com/office/word/2010/wordprocessingCanvas" xmlns:mc="http://schemas.openxmlformats.org/markup-compatibility/2006" xmlns:o="urn:schemas-microsoft-com:office:office" xmlns:r="http://schemas.openxmlformats.org/officeDocument/2006/relationships" xmlns:m="http://schemas.openxmlformats.org/officeDocument/2006/math" xmlns:v="urn:schemas-microsoft-com:vml" xmlns:wp14="http://schemas.microsoft.com/office/word/2010/wordprocessingDrawing" xmlns:wp="http://schemas.openxmlformats.org/drawingml/2006/wordprocessingDrawing" xmlns:w10="urn:schemas-microsoft-com:office:word" xmlns:w="http://schemas.openxmlformats.org/wordprocessingml/2006/main" xmlns:w14="http://schemas.microsoft.com/office/word/2010/wordml" xmlns:w15="http://schemas.microsoft.com/office/word/2012/wordml" xmlns:wpg="http://schemas.microsoft.com/office/word/2010/wordprocessingGroup" xmlns:wpi="http://schemas.microsoft.com/office/word/2010/wordprocessingInk" xmlns:wne="http://schemas.microsoft.com/office/word/2006/wordml" xmlns:wps="http://schemas.microsoft.com/office/word/2010/wordprocessingShape" mc:Ignorable="w14 w15 wp14">
   <w:p>
     <w:pPr>
       <w:pStyle w:val="Pieddepage"/>
@@ -8745,7 +10808,7 @@
       <w:rPr>
         <w:noProof/>
       </w:rPr>
-      <w:t>7</w:t>
+      <w:t>12</w:t>
     </w:r>
     <w:r>
       <w:rPr>
@@ -8756,27 +10819,14 @@
     <w:r>
       <w:t>/</w:t>
     </w:r>
-    <w:r>
-      <w:fldChar w:fldCharType="begin"/>
-    </w:r>
-    <w:r>
-      <w:instrText xml:space="preserve"> NUMPAGES   \* MERGEFORMAT </w:instrText>
-    </w:r>
-    <w:r>
-      <w:fldChar w:fldCharType="separate"/>
-    </w:r>
-    <w:r>
-      <w:rPr>
-        <w:noProof/>
-      </w:rPr>
-      <w:t>10</w:t>
-    </w:r>
-    <w:r>
-      <w:rPr>
-        <w:noProof/>
-      </w:rPr>
-      <w:fldChar w:fldCharType="end"/>
-    </w:r>
+    <w:fldSimple w:instr=" NUMPAGES   \* MERGEFORMAT ">
+      <w:r>
+        <w:rPr>
+          <w:noProof/>
+        </w:rPr>
+        <w:t>12</w:t>
+      </w:r>
+    </w:fldSimple>
     <w:r>
       <w:ptab w:relativeTo="margin" w:alignment="right" w:leader="none"/>
     </w:r>
@@ -8788,7 +10838,7 @@
 </file>
 
 <file path=word/footnotes.xml><?xml version="1.0" encoding="utf-8"?>
-<w:footnotes xmlns:wpc="http://schemas.microsoft.com/office/word/2010/wordprocessingCanvas" xmlns:cx="http://schemas.microsoft.com/office/drawing/2014/chartex" xmlns:cx1="http://schemas.microsoft.com/office/drawing/2015/9/8/chartex" xmlns:cx2="http://schemas.microsoft.com/office/drawing/2015/10/21/chartex" xmlns:cx3="http://schemas.microsoft.com/office/drawing/2016/5/9/chartex" xmlns:cx4="http://schemas.microsoft.com/office/drawing/2016/5/10/chartex" xmlns:cx5="http://schemas.microsoft.com/office/drawing/2016/5/11/chartex" xmlns:cx6="http://schemas.microsoft.com/office/drawing/2016/5/12/chartex" xmlns:cx7="http://schemas.microsoft.com/office/drawing/2016/5/13/chartex" xmlns:cx8="http://schemas.microsoft.com/office/drawing/2016/5/14/chartex" xmlns:mc="http://schemas.openxmlformats.org/markup-compatibility/2006" xmlns:aink="http://schemas.microsoft.com/office/drawing/2016/ink" xmlns:am3d="http://schemas.microsoft.com/office/drawing/2017/model3d" xmlns:o="urn:schemas-microsoft-com:office:office" xmlns:r="http://schemas.openxmlformats.org/officeDocument/2006/relationships" xmlns:m="http://schemas.openxmlformats.org/officeDocument/2006/math" xmlns:v="urn:schemas-microsoft-com:vml" xmlns:wp14="http://schemas.microsoft.com/office/word/2010/wordprocessingDrawing" xmlns:wp="http://schemas.openxmlformats.org/drawingml/2006/wordprocessingDrawing" xmlns:w10="urn:schemas-microsoft-com:office:word" xmlns:w="http://schemas.openxmlformats.org/wordprocessingml/2006/main" xmlns:w14="http://schemas.microsoft.com/office/word/2010/wordml" xmlns:w15="http://schemas.microsoft.com/office/word/2012/wordml" xmlns:w16cid="http://schemas.microsoft.com/office/word/2016/wordml/cid" xmlns:w16se="http://schemas.microsoft.com/office/word/2015/wordml/symex" xmlns:wpg="http://schemas.microsoft.com/office/word/2010/wordprocessingGroup" xmlns:wpi="http://schemas.microsoft.com/office/word/2010/wordprocessingInk" xmlns:wne="http://schemas.microsoft.com/office/word/2006/wordml" xmlns:wps="http://schemas.microsoft.com/office/word/2010/wordprocessingShape" mc:Ignorable="w14 w15 w16se w16cid wp14">
+<w:footnotes xmlns:wpc="http://schemas.microsoft.com/office/word/2010/wordprocessingCanvas" xmlns:mc="http://schemas.openxmlformats.org/markup-compatibility/2006" xmlns:o="urn:schemas-microsoft-com:office:office" xmlns:r="http://schemas.openxmlformats.org/officeDocument/2006/relationships" xmlns:m="http://schemas.openxmlformats.org/officeDocument/2006/math" xmlns:v="urn:schemas-microsoft-com:vml" xmlns:wp14="http://schemas.microsoft.com/office/word/2010/wordprocessingDrawing" xmlns:wp="http://schemas.openxmlformats.org/drawingml/2006/wordprocessingDrawing" xmlns:w10="urn:schemas-microsoft-com:office:word" xmlns:w="http://schemas.openxmlformats.org/wordprocessingml/2006/main" xmlns:w14="http://schemas.microsoft.com/office/word/2010/wordml" xmlns:w15="http://schemas.microsoft.com/office/word/2012/wordml" xmlns:wpg="http://schemas.microsoft.com/office/word/2010/wordprocessingGroup" xmlns:wpi="http://schemas.microsoft.com/office/word/2010/wordprocessingInk" xmlns:wne="http://schemas.microsoft.com/office/word/2006/wordml" xmlns:wps="http://schemas.microsoft.com/office/word/2010/wordprocessingShape" mc:Ignorable="w14 w15 wp14">
   <w:footnote w:type="separator" w:id="-1">
     <w:p>
       <w:pPr>
@@ -8813,7 +10863,7 @@
 </file>
 
 <file path=word/header1.xml><?xml version="1.0" encoding="utf-8"?>
-<w:hdr xmlns:wpc="http://schemas.microsoft.com/office/word/2010/wordprocessingCanvas" xmlns:cx="http://schemas.microsoft.com/office/drawing/2014/chartex" xmlns:cx1="http://schemas.microsoft.com/office/drawing/2015/9/8/chartex" xmlns:cx2="http://schemas.microsoft.com/office/drawing/2015/10/21/chartex" xmlns:cx3="http://schemas.microsoft.com/office/drawing/2016/5/9/chartex" xmlns:cx4="http://schemas.microsoft.com/office/drawing/2016/5/10/chartex" xmlns:cx5="http://schemas.microsoft.com/office/drawing/2016/5/11/chartex" xmlns:cx6="http://schemas.microsoft.com/office/drawing/2016/5/12/chartex" xmlns:cx7="http://schemas.microsoft.com/office/drawing/2016/5/13/chartex" xmlns:cx8="http://schemas.microsoft.com/office/drawing/2016/5/14/chartex" xmlns:mc="http://schemas.openxmlformats.org/markup-compatibility/2006" xmlns:aink="http://schemas.microsoft.com/office/drawing/2016/ink" xmlns:am3d="http://schemas.microsoft.com/office/drawing/2017/model3d" xmlns:o="urn:schemas-microsoft-com:office:office" xmlns:r="http://schemas.openxmlformats.org/officeDocument/2006/relationships" xmlns:m="http://schemas.openxmlformats.org/officeDocument/2006/math" xmlns:v="urn:schemas-microsoft-com:vml" xmlns:wp14="http://schemas.microsoft.com/office/word/2010/wordprocessingDrawing" xmlns:wp="http://schemas.openxmlformats.org/drawingml/2006/wordprocessingDrawing" xmlns:w10="urn:schemas-microsoft-com:office:word" xmlns:w="http://schemas.openxmlformats.org/wordprocessingml/2006/main" xmlns:w14="http://schemas.microsoft.com/office/word/2010/wordml" xmlns:w15="http://schemas.microsoft.com/office/word/2012/wordml" xmlns:w16cid="http://schemas.microsoft.com/office/word/2016/wordml/cid" xmlns:w16se="http://schemas.microsoft.com/office/word/2015/wordml/symex" xmlns:wpg="http://schemas.microsoft.com/office/word/2010/wordprocessingGroup" xmlns:wpi="http://schemas.microsoft.com/office/word/2010/wordprocessingInk" xmlns:wne="http://schemas.microsoft.com/office/word/2006/wordml" xmlns:wps="http://schemas.microsoft.com/office/word/2010/wordprocessingShape" mc:Ignorable="w14 w15 w16se w16cid wp14">
+<w:hdr xmlns:wpc="http://schemas.microsoft.com/office/word/2010/wordprocessingCanvas" xmlns:mc="http://schemas.openxmlformats.org/markup-compatibility/2006" xmlns:o="urn:schemas-microsoft-com:office:office" xmlns:r="http://schemas.openxmlformats.org/officeDocument/2006/relationships" xmlns:m="http://schemas.openxmlformats.org/officeDocument/2006/math" xmlns:v="urn:schemas-microsoft-com:vml" xmlns:wp14="http://schemas.microsoft.com/office/word/2010/wordprocessingDrawing" xmlns:wp="http://schemas.openxmlformats.org/drawingml/2006/wordprocessingDrawing" xmlns:w10="urn:schemas-microsoft-com:office:word" xmlns:w="http://schemas.openxmlformats.org/wordprocessingml/2006/main" xmlns:w14="http://schemas.microsoft.com/office/word/2010/wordml" xmlns:w15="http://schemas.microsoft.com/office/word/2012/wordml" xmlns:wpg="http://schemas.microsoft.com/office/word/2010/wordprocessingGroup" xmlns:wpi="http://schemas.microsoft.com/office/word/2010/wordprocessingInk" xmlns:wne="http://schemas.microsoft.com/office/word/2006/wordml" xmlns:wps="http://schemas.microsoft.com/office/word/2010/wordprocessingShape" mc:Ignorable="w14 w15 wp14">
   <w:p>
     <w:pPr>
       <w:pStyle w:val="En-tte"/>
@@ -8836,7 +10886,7 @@
 </file>
 
 <file path=word/numbering.xml><?xml version="1.0" encoding="utf-8"?>
-<w:numbering xmlns:wpc="http://schemas.microsoft.com/office/word/2010/wordprocessingCanvas" xmlns:cx="http://schemas.microsoft.com/office/drawing/2014/chartex" xmlns:cx1="http://schemas.microsoft.com/office/drawing/2015/9/8/chartex" xmlns:cx2="http://schemas.microsoft.com/office/drawing/2015/10/21/chartex" xmlns:cx3="http://schemas.microsoft.com/office/drawing/2016/5/9/chartex" xmlns:cx4="http://schemas.microsoft.com/office/drawing/2016/5/10/chartex" xmlns:cx5="http://schemas.microsoft.com/office/drawing/2016/5/11/chartex" xmlns:cx6="http://schemas.microsoft.com/office/drawing/2016/5/12/chartex" xmlns:cx7="http://schemas.microsoft.com/office/drawing/2016/5/13/chartex" xmlns:cx8="http://schemas.microsoft.com/office/drawing/2016/5/14/chartex" xmlns:mc="http://schemas.openxmlformats.org/markup-compatibility/2006" xmlns:aink="http://schemas.microsoft.com/office/drawing/2016/ink" xmlns:am3d="http://schemas.microsoft.com/office/drawing/2017/model3d" xmlns:o="urn:schemas-microsoft-com:office:office" xmlns:r="http://schemas.openxmlformats.org/officeDocument/2006/relationships" xmlns:m="http://schemas.openxmlformats.org/officeDocument/2006/math" xmlns:v="urn:schemas-microsoft-com:vml" xmlns:wp14="http://schemas.microsoft.com/office/word/2010/wordprocessingDrawing" xmlns:wp="http://schemas.openxmlformats.org/drawingml/2006/wordprocessingDrawing" xmlns:w10="urn:schemas-microsoft-com:office:word" xmlns:w="http://schemas.openxmlformats.org/wordprocessingml/2006/main" xmlns:w14="http://schemas.microsoft.com/office/word/2010/wordml" xmlns:w15="http://schemas.microsoft.com/office/word/2012/wordml" xmlns:w16cid="http://schemas.microsoft.com/office/word/2016/wordml/cid" xmlns:w16se="http://schemas.microsoft.com/office/word/2015/wordml/symex" xmlns:wpg="http://schemas.microsoft.com/office/word/2010/wordprocessingGroup" xmlns:wpi="http://schemas.microsoft.com/office/word/2010/wordprocessingInk" xmlns:wne="http://schemas.microsoft.com/office/word/2006/wordml" xmlns:wps="http://schemas.microsoft.com/office/word/2010/wordprocessingShape" mc:Ignorable="w14 w15 w16se w16cid wp14">
+<w:numbering xmlns:wpc="http://schemas.microsoft.com/office/word/2010/wordprocessingCanvas" xmlns:mc="http://schemas.openxmlformats.org/markup-compatibility/2006" xmlns:o="urn:schemas-microsoft-com:office:office" xmlns:r="http://schemas.openxmlformats.org/officeDocument/2006/relationships" xmlns:m="http://schemas.openxmlformats.org/officeDocument/2006/math" xmlns:v="urn:schemas-microsoft-com:vml" xmlns:wp14="http://schemas.microsoft.com/office/word/2010/wordprocessingDrawing" xmlns:wp="http://schemas.openxmlformats.org/drawingml/2006/wordprocessingDrawing" xmlns:w10="urn:schemas-microsoft-com:office:word" xmlns:w="http://schemas.openxmlformats.org/wordprocessingml/2006/main" xmlns:w14="http://schemas.microsoft.com/office/word/2010/wordml" xmlns:w15="http://schemas.microsoft.com/office/word/2012/wordml" xmlns:wpg="http://schemas.microsoft.com/office/word/2010/wordprocessingGroup" xmlns:wpi="http://schemas.microsoft.com/office/word/2010/wordprocessingInk" xmlns:wne="http://schemas.microsoft.com/office/word/2006/wordml" xmlns:wps="http://schemas.microsoft.com/office/word/2010/wordprocessingShape" mc:Ignorable="w14 w15 wp14">
   <w:abstractNum w:abstractNumId="0" w15:restartNumberingAfterBreak="0">
     <w:nsid w:val="15F752A4"/>
     <w:multiLevelType w:val="hybridMultilevel"/>
@@ -9745,7 +11795,7 @@
 </file>
 
 <file path=word/styles.xml><?xml version="1.0" encoding="utf-8"?>
-<w:styles xmlns:mc="http://schemas.openxmlformats.org/markup-compatibility/2006" xmlns:r="http://schemas.openxmlformats.org/officeDocument/2006/relationships" xmlns:w="http://schemas.openxmlformats.org/wordprocessingml/2006/main" xmlns:w14="http://schemas.microsoft.com/office/word/2010/wordml" xmlns:w15="http://schemas.microsoft.com/office/word/2012/wordml" xmlns:w16cid="http://schemas.microsoft.com/office/word/2016/wordml/cid" xmlns:w16se="http://schemas.microsoft.com/office/word/2015/wordml/symex" mc:Ignorable="w14 w15 w16se w16cid">
+<w:styles xmlns:mc="http://schemas.openxmlformats.org/markup-compatibility/2006" xmlns:r="http://schemas.openxmlformats.org/officeDocument/2006/relationships" xmlns:w="http://schemas.openxmlformats.org/wordprocessingml/2006/main" xmlns:w14="http://schemas.microsoft.com/office/word/2010/wordml" xmlns:w15="http://schemas.microsoft.com/office/word/2012/wordml" mc:Ignorable="w14 w15">
   <w:docDefaults>
     <w:rPrDefault>
       <w:rPr>
@@ -9761,7 +11811,7 @@
       </w:pPr>
     </w:pPrDefault>
   </w:docDefaults>
-  <w:latentStyles w:defLockedState="0" w:defUIPriority="99" w:defSemiHidden="0" w:defUnhideWhenUsed="0" w:defQFormat="0" w:count="375">
+  <w:latentStyles w:defLockedState="0" w:defUIPriority="99" w:defSemiHidden="0" w:defUnhideWhenUsed="0" w:defQFormat="0" w:count="371">
     <w:lsdException w:name="Normal" w:uiPriority="0" w:qFormat="1"/>
     <w:lsdException w:name="heading 1" w:uiPriority="9" w:qFormat="1"/>
     <w:lsdException w:name="heading 2" w:semiHidden="1" w:uiPriority="9" w:unhideWhenUsed="1" w:qFormat="1"/>
@@ -9867,6 +11917,7 @@
     <w:lsdException w:name="HTML Sample" w:semiHidden="1" w:unhideWhenUsed="1"/>
     <w:lsdException w:name="HTML Typewriter" w:semiHidden="1" w:unhideWhenUsed="1"/>
     <w:lsdException w:name="HTML Variable" w:semiHidden="1" w:unhideWhenUsed="1"/>
+    <w:lsdException w:name="Normal Table" w:semiHidden="1" w:unhideWhenUsed="1"/>
     <w:lsdException w:name="annotation subject" w:semiHidden="1" w:unhideWhenUsed="1"/>
     <w:lsdException w:name="No List" w:semiHidden="1" w:unhideWhenUsed="1"/>
     <w:lsdException w:name="Outline List 1" w:semiHidden="1" w:unhideWhenUsed="1"/>
@@ -9910,8 +11961,10 @@
     <w:lsdException w:name="Table Elegant" w:semiHidden="1" w:unhideWhenUsed="1"/>
     <w:lsdException w:name="Table Professional" w:semiHidden="1" w:unhideWhenUsed="1"/>
     <w:lsdException w:name="Table Subtle 1" w:semiHidden="1" w:unhideWhenUsed="1"/>
+    <w:lsdException w:name="Table Subtle 2" w:semiHidden="1" w:unhideWhenUsed="1"/>
     <w:lsdException w:name="Table Web 1" w:semiHidden="1" w:unhideWhenUsed="1"/>
     <w:lsdException w:name="Table Web 2" w:semiHidden="1" w:unhideWhenUsed="1"/>
+    <w:lsdException w:name="Table Web 3" w:semiHidden="1" w:unhideWhenUsed="1"/>
     <w:lsdException w:name="Balloon Text" w:semiHidden="1" w:unhideWhenUsed="1"/>
     <w:lsdException w:name="Table Grid" w:uiPriority="39"/>
     <w:lsdException w:name="Table Theme" w:semiHidden="1" w:unhideWhenUsed="1"/>
@@ -10130,10 +12183,6 @@
     <w:lsdException w:name="List Table 5 Dark Accent 6" w:uiPriority="50"/>
     <w:lsdException w:name="List Table 6 Colorful Accent 6" w:uiPriority="51"/>
     <w:lsdException w:name="List Table 7 Colorful Accent 6" w:uiPriority="52"/>
-    <w:lsdException w:name="Mention" w:semiHidden="1" w:unhideWhenUsed="1"/>
-    <w:lsdException w:name="Smart Hyperlink" w:semiHidden="1" w:unhideWhenUsed="1"/>
-    <w:lsdException w:name="Hashtag" w:semiHidden="1" w:unhideWhenUsed="1"/>
-    <w:lsdException w:name="Unresolved Mention" w:semiHidden="1" w:unhideWhenUsed="1"/>
   </w:latentStyles>
   <w:style w:type="paragraph" w:default="1" w:styleId="Normal">
     <w:name w:val="Normal"/>
@@ -10867,7 +12916,7 @@
 </file>
 
 <file path=customXml/itemProps1.xml><?xml version="1.0" encoding="utf-8"?>
-<ds:datastoreItem xmlns:ds="http://schemas.openxmlformats.org/officeDocument/2006/customXml" ds:itemID="{D495F84F-8823-465A-84D1-1606DEB0E061}">
+<ds:datastoreItem xmlns:ds="http://schemas.openxmlformats.org/officeDocument/2006/customXml" ds:itemID="{9F940E9B-4D10-4091-A88A-CA0BC4894646}">
   <ds:schemaRefs>
     <ds:schemaRef ds:uri="http://schemas.openxmlformats.org/officeDocument/2006/bibliography"/>
   </ds:schemaRefs>

</xml_diff>

<commit_message>
modification de la connexion serveur. Maintenant en POST et https
</commit_message>
<xml_diff>
--- a/Compte rendu.docx
+++ b/Compte rendu.docx
@@ -1,6 +1,6 @@
 
 <file path=word/document.xml><?xml version="1.0" encoding="utf-8"?>
-<w:document xmlns:wpc="http://schemas.microsoft.com/office/word/2010/wordprocessingCanvas" xmlns:mc="http://schemas.openxmlformats.org/markup-compatibility/2006" xmlns:o="urn:schemas-microsoft-com:office:office" xmlns:r="http://schemas.openxmlformats.org/officeDocument/2006/relationships" xmlns:m="http://schemas.openxmlformats.org/officeDocument/2006/math" xmlns:v="urn:schemas-microsoft-com:vml" xmlns:wp14="http://schemas.microsoft.com/office/word/2010/wordprocessingDrawing" xmlns:wp="http://schemas.openxmlformats.org/drawingml/2006/wordprocessingDrawing" xmlns:w10="urn:schemas-microsoft-com:office:word" xmlns:w="http://schemas.openxmlformats.org/wordprocessingml/2006/main" xmlns:w14="http://schemas.microsoft.com/office/word/2010/wordml" xmlns:w15="http://schemas.microsoft.com/office/word/2012/wordml" xmlns:wpg="http://schemas.microsoft.com/office/word/2010/wordprocessingGroup" xmlns:wpi="http://schemas.microsoft.com/office/word/2010/wordprocessingInk" xmlns:wne="http://schemas.microsoft.com/office/word/2006/wordml" xmlns:wps="http://schemas.microsoft.com/office/word/2010/wordprocessingShape" mc:Ignorable="w14 w15 wp14">
+<w:document xmlns:wpc="http://schemas.microsoft.com/office/word/2010/wordprocessingCanvas" xmlns:cx="http://schemas.microsoft.com/office/drawing/2014/chartex" xmlns:cx1="http://schemas.microsoft.com/office/drawing/2015/9/8/chartex" xmlns:cx2="http://schemas.microsoft.com/office/drawing/2015/10/21/chartex" xmlns:cx3="http://schemas.microsoft.com/office/drawing/2016/5/9/chartex" xmlns:cx4="http://schemas.microsoft.com/office/drawing/2016/5/10/chartex" xmlns:cx5="http://schemas.microsoft.com/office/drawing/2016/5/11/chartex" xmlns:cx6="http://schemas.microsoft.com/office/drawing/2016/5/12/chartex" xmlns:cx7="http://schemas.microsoft.com/office/drawing/2016/5/13/chartex" xmlns:cx8="http://schemas.microsoft.com/office/drawing/2016/5/14/chartex" xmlns:mc="http://schemas.openxmlformats.org/markup-compatibility/2006" xmlns:aink="http://schemas.microsoft.com/office/drawing/2016/ink" xmlns:am3d="http://schemas.microsoft.com/office/drawing/2017/model3d" xmlns:o="urn:schemas-microsoft-com:office:office" xmlns:r="http://schemas.openxmlformats.org/officeDocument/2006/relationships" xmlns:m="http://schemas.openxmlformats.org/officeDocument/2006/math" xmlns:v="urn:schemas-microsoft-com:vml" xmlns:wp14="http://schemas.microsoft.com/office/word/2010/wordprocessingDrawing" xmlns:wp="http://schemas.openxmlformats.org/drawingml/2006/wordprocessingDrawing" xmlns:w10="urn:schemas-microsoft-com:office:word" xmlns:w="http://schemas.openxmlformats.org/wordprocessingml/2006/main" xmlns:w14="http://schemas.microsoft.com/office/word/2010/wordml" xmlns:w15="http://schemas.microsoft.com/office/word/2012/wordml" xmlns:w16cid="http://schemas.microsoft.com/office/word/2016/wordml/cid" xmlns:w16se="http://schemas.microsoft.com/office/word/2015/wordml/symex" xmlns:wpg="http://schemas.microsoft.com/office/word/2010/wordprocessingGroup" xmlns:wpi="http://schemas.microsoft.com/office/word/2010/wordprocessingInk" xmlns:wne="http://schemas.microsoft.com/office/word/2006/wordml" xmlns:wps="http://schemas.microsoft.com/office/word/2010/wordprocessingShape" mc:Ignorable="w14 w15 w16se w16cid wp14">
   <w:body>
     <w:p>
       <w:pPr>
@@ -1811,8 +1811,6 @@
       <w:r>
         <w:br w:type="page"/>
       </w:r>
-      <w:bookmarkStart w:id="0" w:name="_GoBack"/>
-      <w:bookmarkEnd w:id="0"/>
     </w:p>
     <w:p>
       <w:pPr>
@@ -1828,7 +1826,7 @@
           <w:sz w:val="36"/>
         </w:rPr>
       </w:pPr>
-      <w:bookmarkStart w:id="1" w:name="_Toc512801645"/>
+      <w:bookmarkStart w:id="0" w:name="_Toc512801645"/>
       <w:r>
         <w:rPr>
           <w:sz w:val="36"/>
@@ -1836,7 +1834,7 @@
         <w:lastRenderedPageBreak/>
         <w:t>Présentation du projet</w:t>
       </w:r>
-      <w:bookmarkEnd w:id="1"/>
+      <w:bookmarkEnd w:id="0"/>
     </w:p>
     <w:p>
       <w:pPr>
@@ -2012,14 +2010,14 @@
           <w:sz w:val="36"/>
         </w:rPr>
       </w:pPr>
-      <w:bookmarkStart w:id="2" w:name="_Toc512801646"/>
+      <w:bookmarkStart w:id="1" w:name="_Toc512801646"/>
       <w:r>
         <w:rPr>
           <w:sz w:val="36"/>
         </w:rPr>
         <w:t>Cahier des charges</w:t>
       </w:r>
-      <w:bookmarkEnd w:id="2"/>
+      <w:bookmarkEnd w:id="1"/>
     </w:p>
     <w:p>
       <w:pPr>
@@ -2033,14 +2031,14 @@
           <w:sz w:val="28"/>
         </w:rPr>
       </w:pPr>
-      <w:bookmarkStart w:id="3" w:name="_Toc512801647"/>
+      <w:bookmarkStart w:id="2" w:name="_Toc512801647"/>
       <w:r>
         <w:rPr>
           <w:sz w:val="32"/>
         </w:rPr>
         <w:t>Liste des fonctionnalités à implémenter</w:t>
       </w:r>
-      <w:bookmarkEnd w:id="3"/>
+      <w:bookmarkEnd w:id="2"/>
     </w:p>
     <w:p>
       <w:pPr>
@@ -2692,14 +2690,14 @@
           <w:sz w:val="32"/>
         </w:rPr>
       </w:pPr>
-      <w:bookmarkStart w:id="4" w:name="_Toc512801648"/>
+      <w:bookmarkStart w:id="3" w:name="_Toc512801648"/>
       <w:r>
         <w:rPr>
           <w:sz w:val="32"/>
         </w:rPr>
         <w:t>Time line de la difficulté</w:t>
       </w:r>
-      <w:bookmarkEnd w:id="4"/>
+      <w:bookmarkEnd w:id="3"/>
     </w:p>
     <w:p>
       <w:pPr>
@@ -5099,7 +5097,7 @@
           <w:sz w:val="36"/>
         </w:rPr>
       </w:pPr>
-      <w:bookmarkStart w:id="5" w:name="_Toc512801649"/>
+      <w:bookmarkStart w:id="4" w:name="_Toc512801649"/>
       <w:r>
         <w:rPr>
           <w:sz w:val="36"/>
@@ -5119,7 +5117,7 @@
         </w:rPr>
         <w:t xml:space="preserve"> et explications techniques</w:t>
       </w:r>
-      <w:bookmarkEnd w:id="5"/>
+      <w:bookmarkEnd w:id="4"/>
     </w:p>
     <w:p>
       <w:pPr>
@@ -5146,7 +5144,7 @@
           <w:sz w:val="28"/>
         </w:rPr>
       </w:pPr>
-      <w:bookmarkStart w:id="6" w:name="_Toc512801650"/>
+      <w:bookmarkStart w:id="5" w:name="_Toc512801650"/>
       <w:r>
         <w:rPr>
           <w:sz w:val="28"/>
@@ -5159,7 +5157,7 @@
         </w:rPr>
         <w:t xml:space="preserve"> – 15 février 2018</w:t>
       </w:r>
-      <w:bookmarkEnd w:id="6"/>
+      <w:bookmarkEnd w:id="5"/>
     </w:p>
     <w:p>
       <w:pPr>
@@ -5431,14 +5429,27 @@
                             <w:r>
                               <w:t xml:space="preserve">Figure </w:t>
                             </w:r>
-                            <w:fldSimple w:instr=" SEQ Figure \* ARABIC ">
-                              <w:r>
-                                <w:rPr>
-                                  <w:noProof/>
-                                </w:rPr>
-                                <w:t>1</w:t>
-                              </w:r>
-                            </w:fldSimple>
+                            <w:r>
+                              <w:fldChar w:fldCharType="begin"/>
+                            </w:r>
+                            <w:r>
+                              <w:instrText xml:space="preserve"> SEQ Figure \* ARABIC </w:instrText>
+                            </w:r>
+                            <w:r>
+                              <w:fldChar w:fldCharType="separate"/>
+                            </w:r>
+                            <w:r>
+                              <w:rPr>
+                                <w:noProof/>
+                              </w:rPr>
+                              <w:t>1</w:t>
+                            </w:r>
+                            <w:r>
+                              <w:rPr>
+                                <w:noProof/>
+                              </w:rPr>
+                              <w:fldChar w:fldCharType="end"/>
+                            </w:r>
                             <w:r>
                               <w:t xml:space="preserve"> : Première image du jeu en plein fonctionnement</w:t>
                             </w:r>
@@ -5481,14 +5492,27 @@
                       <w:r>
                         <w:t xml:space="preserve">Figure </w:t>
                       </w:r>
-                      <w:fldSimple w:instr=" SEQ Figure \* ARABIC ">
-                        <w:r>
-                          <w:rPr>
-                            <w:noProof/>
-                          </w:rPr>
-                          <w:t>1</w:t>
-                        </w:r>
-                      </w:fldSimple>
+                      <w:r>
+                        <w:fldChar w:fldCharType="begin"/>
+                      </w:r>
+                      <w:r>
+                        <w:instrText xml:space="preserve"> SEQ Figure \* ARABIC </w:instrText>
+                      </w:r>
+                      <w:r>
+                        <w:fldChar w:fldCharType="separate"/>
+                      </w:r>
+                      <w:r>
+                        <w:rPr>
+                          <w:noProof/>
+                        </w:rPr>
+                        <w:t>1</w:t>
+                      </w:r>
+                      <w:r>
+                        <w:rPr>
+                          <w:noProof/>
+                        </w:rPr>
+                        <w:fldChar w:fldCharType="end"/>
+                      </w:r>
                       <w:r>
                         <w:t xml:space="preserve"> : Première image du jeu en plein fonctionnement</w:t>
                       </w:r>
@@ -5557,14 +5581,27 @@
                             <w:r>
                               <w:t xml:space="preserve">Figure </w:t>
                             </w:r>
-                            <w:fldSimple w:instr=" SEQ Figure \* ARABIC ">
-                              <w:r>
-                                <w:rPr>
-                                  <w:noProof/>
-                                </w:rPr>
-                                <w:t>2</w:t>
-                              </w:r>
-                            </w:fldSimple>
+                            <w:r>
+                              <w:fldChar w:fldCharType="begin"/>
+                            </w:r>
+                            <w:r>
+                              <w:instrText xml:space="preserve"> SEQ Figure \* ARABIC </w:instrText>
+                            </w:r>
+                            <w:r>
+                              <w:fldChar w:fldCharType="separate"/>
+                            </w:r>
+                            <w:r>
+                              <w:rPr>
+                                <w:noProof/>
+                              </w:rPr>
+                              <w:t>2</w:t>
+                            </w:r>
+                            <w:r>
+                              <w:rPr>
+                                <w:noProof/>
+                              </w:rPr>
+                              <w:fldChar w:fldCharType="end"/>
+                            </w:r>
                             <w:r>
                               <w:t xml:space="preserve"> : Illustration du problème de collision. La fusée à gauche de la balle ne devrait pas entraîner un Game Over</w:t>
                             </w:r>
@@ -5607,14 +5644,27 @@
                       <w:r>
                         <w:t xml:space="preserve">Figure </w:t>
                       </w:r>
-                      <w:fldSimple w:instr=" SEQ Figure \* ARABIC ">
-                        <w:r>
-                          <w:rPr>
-                            <w:noProof/>
-                          </w:rPr>
-                          <w:t>2</w:t>
-                        </w:r>
-                      </w:fldSimple>
+                      <w:r>
+                        <w:fldChar w:fldCharType="begin"/>
+                      </w:r>
+                      <w:r>
+                        <w:instrText xml:space="preserve"> SEQ Figure \* ARABIC </w:instrText>
+                      </w:r>
+                      <w:r>
+                        <w:fldChar w:fldCharType="separate"/>
+                      </w:r>
+                      <w:r>
+                        <w:rPr>
+                          <w:noProof/>
+                        </w:rPr>
+                        <w:t>2</w:t>
+                      </w:r>
+                      <w:r>
+                        <w:rPr>
+                          <w:noProof/>
+                        </w:rPr>
+                        <w:fldChar w:fldCharType="end"/>
+                      </w:r>
                       <w:r>
                         <w:t xml:space="preserve"> : Illustration du problème de collision. La fusée à gauche de la balle ne devrait pas entraîner un Game Over</w:t>
                       </w:r>
@@ -5712,7 +5762,7 @@
           <w:sz w:val="28"/>
         </w:rPr>
       </w:pPr>
-      <w:bookmarkStart w:id="7" w:name="_Toc512801651"/>
+      <w:bookmarkStart w:id="6" w:name="_Toc512801651"/>
       <w:r>
         <w:rPr>
           <w:sz w:val="28"/>
@@ -5738,7 +5788,7 @@
         </w:rPr>
         <w:t xml:space="preserve"> février 2018</w:t>
       </w:r>
-      <w:bookmarkEnd w:id="7"/>
+      <w:bookmarkEnd w:id="6"/>
     </w:p>
     <w:p>
       <w:pPr>
@@ -5873,14 +5923,27 @@
                             <w:r>
                               <w:t xml:space="preserve">Figure </w:t>
                             </w:r>
-                            <w:fldSimple w:instr=" SEQ Figure \* ARABIC ">
-                              <w:r>
-                                <w:rPr>
-                                  <w:noProof/>
-                                </w:rPr>
-                                <w:t>3</w:t>
-                              </w:r>
-                            </w:fldSimple>
+                            <w:r>
+                              <w:fldChar w:fldCharType="begin"/>
+                            </w:r>
+                            <w:r>
+                              <w:instrText xml:space="preserve"> SEQ Figure \* ARABIC </w:instrText>
+                            </w:r>
+                            <w:r>
+                              <w:fldChar w:fldCharType="separate"/>
+                            </w:r>
+                            <w:r>
+                              <w:rPr>
+                                <w:noProof/>
+                              </w:rPr>
+                              <w:t>3</w:t>
+                            </w:r>
+                            <w:r>
+                              <w:rPr>
+                                <w:noProof/>
+                              </w:rPr>
+                              <w:fldChar w:fldCharType="end"/>
+                            </w:r>
                             <w:r>
                               <w:t xml:space="preserve"> : Collision problématique à cause d'une rotation à 90° vers la droite</w:t>
                             </w:r>
@@ -5918,14 +5981,27 @@
                       <w:r>
                         <w:t xml:space="preserve">Figure </w:t>
                       </w:r>
-                      <w:fldSimple w:instr=" SEQ Figure \* ARABIC ">
-                        <w:r>
-                          <w:rPr>
-                            <w:noProof/>
-                          </w:rPr>
-                          <w:t>3</w:t>
-                        </w:r>
-                      </w:fldSimple>
+                      <w:r>
+                        <w:fldChar w:fldCharType="begin"/>
+                      </w:r>
+                      <w:r>
+                        <w:instrText xml:space="preserve"> SEQ Figure \* ARABIC </w:instrText>
+                      </w:r>
+                      <w:r>
+                        <w:fldChar w:fldCharType="separate"/>
+                      </w:r>
+                      <w:r>
+                        <w:rPr>
+                          <w:noProof/>
+                        </w:rPr>
+                        <w:t>3</w:t>
+                      </w:r>
+                      <w:r>
+                        <w:rPr>
+                          <w:noProof/>
+                        </w:rPr>
+                        <w:fldChar w:fldCharType="end"/>
+                      </w:r>
                       <w:r>
                         <w:t xml:space="preserve"> : Collision problématique à cause d'une rotation à 90° vers la droite</w:t>
                       </w:r>
@@ -6064,14 +6140,27 @@
                             <w:r>
                               <w:t xml:space="preserve">Figure </w:t>
                             </w:r>
-                            <w:fldSimple w:instr=" SEQ Figure \* ARABIC ">
-                              <w:r>
-                                <w:rPr>
-                                  <w:noProof/>
-                                </w:rPr>
-                                <w:t>4</w:t>
-                              </w:r>
-                            </w:fldSimple>
+                            <w:r>
+                              <w:fldChar w:fldCharType="begin"/>
+                            </w:r>
+                            <w:r>
+                              <w:instrText xml:space="preserve"> SEQ Figure \* ARABIC </w:instrText>
+                            </w:r>
+                            <w:r>
+                              <w:fldChar w:fldCharType="separate"/>
+                            </w:r>
+                            <w:r>
+                              <w:rPr>
+                                <w:noProof/>
+                              </w:rPr>
+                              <w:t>4</w:t>
+                            </w:r>
+                            <w:r>
+                              <w:rPr>
+                                <w:noProof/>
+                              </w:rPr>
+                              <w:fldChar w:fldCharType="end"/>
+                            </w:r>
                             <w:r>
                               <w:t xml:space="preserve"> : Collision normale. La rotation à 180° n'affecte pas les coordonnées</w:t>
                             </w:r>
@@ -6111,14 +6200,27 @@
                       <w:r>
                         <w:t xml:space="preserve">Figure </w:t>
                       </w:r>
-                      <w:fldSimple w:instr=" SEQ Figure \* ARABIC ">
-                        <w:r>
-                          <w:rPr>
-                            <w:noProof/>
-                          </w:rPr>
-                          <w:t>4</w:t>
-                        </w:r>
-                      </w:fldSimple>
+                      <w:r>
+                        <w:fldChar w:fldCharType="begin"/>
+                      </w:r>
+                      <w:r>
+                        <w:instrText xml:space="preserve"> SEQ Figure \* ARABIC </w:instrText>
+                      </w:r>
+                      <w:r>
+                        <w:fldChar w:fldCharType="separate"/>
+                      </w:r>
+                      <w:r>
+                        <w:rPr>
+                          <w:noProof/>
+                        </w:rPr>
+                        <w:t>4</w:t>
+                      </w:r>
+                      <w:r>
+                        <w:rPr>
+                          <w:noProof/>
+                        </w:rPr>
+                        <w:fldChar w:fldCharType="end"/>
+                      </w:r>
                       <w:r>
                         <w:t xml:space="preserve"> : Collision normale. La rotation à 180° n'affecte pas les coordonnées</w:t>
                       </w:r>
@@ -6223,7 +6325,7 @@
           <w:sz w:val="28"/>
         </w:rPr>
       </w:pPr>
-      <w:bookmarkStart w:id="8" w:name="_Toc512801652"/>
+      <w:bookmarkStart w:id="7" w:name="_Toc512801652"/>
       <w:r>
         <w:rPr>
           <w:noProof/>
@@ -6323,7 +6425,7 @@
         </w:rPr>
         <w:t xml:space="preserve"> février 2018</w:t>
       </w:r>
-      <w:bookmarkEnd w:id="8"/>
+      <w:bookmarkEnd w:id="7"/>
     </w:p>
     <w:p>
       <w:pPr>
@@ -6463,14 +6565,27 @@
                             <w:r>
                               <w:t xml:space="preserve">Figure </w:t>
                             </w:r>
-                            <w:fldSimple w:instr=" SEQ Figure \* ARABIC ">
-                              <w:r>
-                                <w:rPr>
-                                  <w:noProof/>
-                                </w:rPr>
-                                <w:t>5</w:t>
-                              </w:r>
-                            </w:fldSimple>
+                            <w:r>
+                              <w:fldChar w:fldCharType="begin"/>
+                            </w:r>
+                            <w:r>
+                              <w:instrText xml:space="preserve"> SEQ Figure \* ARABIC </w:instrText>
+                            </w:r>
+                            <w:r>
+                              <w:fldChar w:fldCharType="separate"/>
+                            </w:r>
+                            <w:r>
+                              <w:rPr>
+                                <w:noProof/>
+                              </w:rPr>
+                              <w:t>5</w:t>
+                            </w:r>
+                            <w:r>
+                              <w:rPr>
+                                <w:noProof/>
+                              </w:rPr>
+                              <w:fldChar w:fldCharType="end"/>
+                            </w:r>
                             <w:r>
                               <w:t xml:space="preserve"> : Collision anormale dans le coin inférieur</w:t>
                             </w:r>
@@ -6518,14 +6633,27 @@
                       <w:r>
                         <w:t xml:space="preserve">Figure </w:t>
                       </w:r>
-                      <w:fldSimple w:instr=" SEQ Figure \* ARABIC ">
-                        <w:r>
-                          <w:rPr>
-                            <w:noProof/>
-                          </w:rPr>
-                          <w:t>5</w:t>
-                        </w:r>
-                      </w:fldSimple>
+                      <w:r>
+                        <w:fldChar w:fldCharType="begin"/>
+                      </w:r>
+                      <w:r>
+                        <w:instrText xml:space="preserve"> SEQ Figure \* ARABIC </w:instrText>
+                      </w:r>
+                      <w:r>
+                        <w:fldChar w:fldCharType="separate"/>
+                      </w:r>
+                      <w:r>
+                        <w:rPr>
+                          <w:noProof/>
+                        </w:rPr>
+                        <w:t>5</w:t>
+                      </w:r>
+                      <w:r>
+                        <w:rPr>
+                          <w:noProof/>
+                        </w:rPr>
+                        <w:fldChar w:fldCharType="end"/>
+                      </w:r>
                       <w:r>
                         <w:t xml:space="preserve"> : Collision anormale dans le coin inférieur</w:t>
                       </w:r>
@@ -6553,7 +6681,7 @@
           <w:sz w:val="28"/>
         </w:rPr>
       </w:pPr>
-      <w:bookmarkStart w:id="9" w:name="_Toc512801653"/>
+      <w:bookmarkStart w:id="8" w:name="_Toc512801653"/>
       <w:r>
         <w:rPr>
           <w:noProof/>
@@ -6655,7 +6783,7 @@
         </w:rPr>
         <w:t>2018</w:t>
       </w:r>
-      <w:bookmarkEnd w:id="9"/>
+      <w:bookmarkEnd w:id="8"/>
     </w:p>
     <w:p>
       <w:pPr>
@@ -6699,7 +6827,7 @@
           <w:sz w:val="28"/>
         </w:rPr>
       </w:pPr>
-      <w:bookmarkStart w:id="10" w:name="_Toc512801654"/>
+      <w:bookmarkStart w:id="9" w:name="_Toc512801654"/>
       <w:r>
         <w:rPr>
           <w:sz w:val="28"/>
@@ -6718,7 +6846,7 @@
         </w:rPr>
         <w:t xml:space="preserve"> mars 2018</w:t>
       </w:r>
-      <w:bookmarkEnd w:id="10"/>
+      <w:bookmarkEnd w:id="9"/>
     </w:p>
     <w:p>
       <w:pPr>
@@ -6785,14 +6913,27 @@
                             <w:r>
                               <w:t xml:space="preserve">Figure </w:t>
                             </w:r>
-                            <w:fldSimple w:instr=" SEQ Figure \* ARABIC ">
-                              <w:r>
-                                <w:rPr>
-                                  <w:noProof/>
-                                </w:rPr>
-                                <w:t>6</w:t>
-                              </w:r>
-                            </w:fldSimple>
+                            <w:r>
+                              <w:fldChar w:fldCharType="begin"/>
+                            </w:r>
+                            <w:r>
+                              <w:instrText xml:space="preserve"> SEQ Figure \* ARABIC </w:instrText>
+                            </w:r>
+                            <w:r>
+                              <w:fldChar w:fldCharType="separate"/>
+                            </w:r>
+                            <w:r>
+                              <w:rPr>
+                                <w:noProof/>
+                              </w:rPr>
+                              <w:t>6</w:t>
+                            </w:r>
+                            <w:r>
+                              <w:rPr>
+                                <w:noProof/>
+                              </w:rPr>
+                              <w:fldChar w:fldCharType="end"/>
+                            </w:r>
                             <w:r>
                               <w:t xml:space="preserve"> : La </w:t>
                             </w:r>
@@ -6842,14 +6983,27 @@
                       <w:r>
                         <w:t xml:space="preserve">Figure </w:t>
                       </w:r>
-                      <w:fldSimple w:instr=" SEQ Figure \* ARABIC ">
-                        <w:r>
-                          <w:rPr>
-                            <w:noProof/>
-                          </w:rPr>
-                          <w:t>6</w:t>
-                        </w:r>
-                      </w:fldSimple>
+                      <w:r>
+                        <w:fldChar w:fldCharType="begin"/>
+                      </w:r>
+                      <w:r>
+                        <w:instrText xml:space="preserve"> SEQ Figure \* ARABIC </w:instrText>
+                      </w:r>
+                      <w:r>
+                        <w:fldChar w:fldCharType="separate"/>
+                      </w:r>
+                      <w:r>
+                        <w:rPr>
+                          <w:noProof/>
+                        </w:rPr>
+                        <w:t>6</w:t>
+                      </w:r>
+                      <w:r>
+                        <w:rPr>
+                          <w:noProof/>
+                        </w:rPr>
+                        <w:fldChar w:fldCharType="end"/>
+                      </w:r>
                       <w:r>
                         <w:t xml:space="preserve"> : La </w:t>
                       </w:r>
@@ -7033,14 +7187,27 @@
                             <w:r>
                               <w:t xml:space="preserve">Figure </w:t>
                             </w:r>
-                            <w:fldSimple w:instr=" SEQ Figure \* ARABIC ">
-                              <w:r>
-                                <w:rPr>
-                                  <w:noProof/>
-                                </w:rPr>
-                                <w:t>7</w:t>
-                              </w:r>
-                            </w:fldSimple>
+                            <w:r>
+                              <w:fldChar w:fldCharType="begin"/>
+                            </w:r>
+                            <w:r>
+                              <w:instrText xml:space="preserve"> SEQ Figure \* ARABIC </w:instrText>
+                            </w:r>
+                            <w:r>
+                              <w:fldChar w:fldCharType="separate"/>
+                            </w:r>
+                            <w:r>
+                              <w:rPr>
+                                <w:noProof/>
+                              </w:rPr>
+                              <w:t>7</w:t>
+                            </w:r>
+                            <w:r>
+                              <w:rPr>
+                                <w:noProof/>
+                              </w:rPr>
+                              <w:fldChar w:fldCharType="end"/>
+                            </w:r>
                             <w:r>
                               <w:t xml:space="preserve"> : Tableau des scores</w:t>
                             </w:r>
@@ -7075,14 +7242,27 @@
                       <w:r>
                         <w:t xml:space="preserve">Figure </w:t>
                       </w:r>
-                      <w:fldSimple w:instr=" SEQ Figure \* ARABIC ">
-                        <w:r>
-                          <w:rPr>
-                            <w:noProof/>
-                          </w:rPr>
-                          <w:t>7</w:t>
-                        </w:r>
-                      </w:fldSimple>
+                      <w:r>
+                        <w:fldChar w:fldCharType="begin"/>
+                      </w:r>
+                      <w:r>
+                        <w:instrText xml:space="preserve"> SEQ Figure \* ARABIC </w:instrText>
+                      </w:r>
+                      <w:r>
+                        <w:fldChar w:fldCharType="separate"/>
+                      </w:r>
+                      <w:r>
+                        <w:rPr>
+                          <w:noProof/>
+                        </w:rPr>
+                        <w:t>7</w:t>
+                      </w:r>
+                      <w:r>
+                        <w:rPr>
+                          <w:noProof/>
+                        </w:rPr>
+                        <w:fldChar w:fldCharType="end"/>
+                      </w:r>
                       <w:r>
                         <w:t xml:space="preserve"> : Tableau des scores</w:t>
                       </w:r>
@@ -7146,14 +7326,27 @@
                             <w:r>
                               <w:t xml:space="preserve">Figure </w:t>
                             </w:r>
-                            <w:fldSimple w:instr=" SEQ Figure \* ARABIC ">
-                              <w:r>
-                                <w:rPr>
-                                  <w:noProof/>
-                                </w:rPr>
-                                <w:t>8</w:t>
-                              </w:r>
-                            </w:fldSimple>
+                            <w:r>
+                              <w:fldChar w:fldCharType="begin"/>
+                            </w:r>
+                            <w:r>
+                              <w:instrText xml:space="preserve"> SEQ Figure \* ARABIC </w:instrText>
+                            </w:r>
+                            <w:r>
+                              <w:fldChar w:fldCharType="separate"/>
+                            </w:r>
+                            <w:r>
+                              <w:rPr>
+                                <w:noProof/>
+                              </w:rPr>
+                              <w:t>8</w:t>
+                            </w:r>
+                            <w:r>
+                              <w:rPr>
+                                <w:noProof/>
+                              </w:rPr>
+                              <w:fldChar w:fldCharType="end"/>
+                            </w:r>
                             <w:r>
                               <w:t xml:space="preserve"> : </w:t>
                             </w:r>
@@ -7191,14 +7384,27 @@
                       <w:r>
                         <w:t xml:space="preserve">Figure </w:t>
                       </w:r>
-                      <w:fldSimple w:instr=" SEQ Figure \* ARABIC ">
-                        <w:r>
-                          <w:rPr>
-                            <w:noProof/>
-                          </w:rPr>
-                          <w:t>8</w:t>
-                        </w:r>
-                      </w:fldSimple>
+                      <w:r>
+                        <w:fldChar w:fldCharType="begin"/>
+                      </w:r>
+                      <w:r>
+                        <w:instrText xml:space="preserve"> SEQ Figure \* ARABIC </w:instrText>
+                      </w:r>
+                      <w:r>
+                        <w:fldChar w:fldCharType="separate"/>
+                      </w:r>
+                      <w:r>
+                        <w:rPr>
+                          <w:noProof/>
+                        </w:rPr>
+                        <w:t>8</w:t>
+                      </w:r>
+                      <w:r>
+                        <w:rPr>
+                          <w:noProof/>
+                        </w:rPr>
+                        <w:fldChar w:fldCharType="end"/>
+                      </w:r>
                       <w:r>
                         <w:t xml:space="preserve"> : </w:t>
                       </w:r>
@@ -7270,14 +7476,27 @@
                             <w:r>
                               <w:t xml:space="preserve">Figure </w:t>
                             </w:r>
-                            <w:fldSimple w:instr=" SEQ Figure \* ARABIC ">
-                              <w:r>
-                                <w:rPr>
-                                  <w:noProof/>
-                                </w:rPr>
-                                <w:t>9</w:t>
-                              </w:r>
-                            </w:fldSimple>
+                            <w:r>
+                              <w:fldChar w:fldCharType="begin"/>
+                            </w:r>
+                            <w:r>
+                              <w:instrText xml:space="preserve"> SEQ Figure \* ARABIC </w:instrText>
+                            </w:r>
+                            <w:r>
+                              <w:fldChar w:fldCharType="separate"/>
+                            </w:r>
+                            <w:r>
+                              <w:rPr>
+                                <w:noProof/>
+                              </w:rPr>
+                              <w:t>9</w:t>
+                            </w:r>
+                            <w:r>
+                              <w:rPr>
+                                <w:noProof/>
+                              </w:rPr>
+                              <w:fldChar w:fldCharType="end"/>
+                            </w:r>
                             <w:r>
                               <w:t xml:space="preserve"> : Le menu principal de l'application</w:t>
                             </w:r>
@@ -7317,14 +7536,27 @@
                       <w:r>
                         <w:t xml:space="preserve">Figure </w:t>
                       </w:r>
-                      <w:fldSimple w:instr=" SEQ Figure \* ARABIC ">
-                        <w:r>
-                          <w:rPr>
-                            <w:noProof/>
-                          </w:rPr>
-                          <w:t>9</w:t>
-                        </w:r>
-                      </w:fldSimple>
+                      <w:r>
+                        <w:fldChar w:fldCharType="begin"/>
+                      </w:r>
+                      <w:r>
+                        <w:instrText xml:space="preserve"> SEQ Figure \* ARABIC </w:instrText>
+                      </w:r>
+                      <w:r>
+                        <w:fldChar w:fldCharType="separate"/>
+                      </w:r>
+                      <w:r>
+                        <w:rPr>
+                          <w:noProof/>
+                        </w:rPr>
+                        <w:t>9</w:t>
+                      </w:r>
+                      <w:r>
+                        <w:rPr>
+                          <w:noProof/>
+                        </w:rPr>
+                        <w:fldChar w:fldCharType="end"/>
+                      </w:r>
                       <w:r>
                         <w:t xml:space="preserve"> : Le menu principal de l'application</w:t>
                       </w:r>
@@ -7577,14 +7809,14 @@
           <w:sz w:val="28"/>
         </w:rPr>
       </w:pPr>
-      <w:bookmarkStart w:id="11" w:name="_Toc512801655"/>
+      <w:bookmarkStart w:id="10" w:name="_Toc512801655"/>
       <w:r>
         <w:rPr>
           <w:sz w:val="28"/>
         </w:rPr>
         <w:t>Et la physique ? – 9 mars 2018</w:t>
       </w:r>
-      <w:bookmarkEnd w:id="11"/>
+      <w:bookmarkEnd w:id="10"/>
     </w:p>
     <w:p>
       <w:pPr>
@@ -7666,7 +7898,7 @@
           <w:sz w:val="28"/>
         </w:rPr>
       </w:pPr>
-      <w:bookmarkStart w:id="12" w:name="_Toc512801656"/>
+      <w:bookmarkStart w:id="11" w:name="_Toc512801656"/>
       <w:r>
         <w:rPr>
           <w:sz w:val="28"/>
@@ -7685,7 +7917,7 @@
         </w:rPr>
         <w:t xml:space="preserve"> mars 2018</w:t>
       </w:r>
-      <w:bookmarkEnd w:id="12"/>
+      <w:bookmarkEnd w:id="11"/>
     </w:p>
     <w:p>
       <w:pPr>
@@ -7813,14 +8045,14 @@
           <w:sz w:val="28"/>
         </w:rPr>
       </w:pPr>
-      <w:bookmarkStart w:id="13" w:name="_Toc512801657"/>
+      <w:bookmarkStart w:id="12" w:name="_Toc512801657"/>
       <w:r>
         <w:rPr>
           <w:sz w:val="28"/>
         </w:rPr>
         <w:t>Une base de données pour sauvegarder les scores – 16 mars 2018</w:t>
       </w:r>
-      <w:bookmarkEnd w:id="13"/>
+      <w:bookmarkEnd w:id="12"/>
     </w:p>
     <w:p>
       <w:pPr>
@@ -7879,17 +8111,8 @@
           <w:sz w:val="24"/>
           <w:szCs w:val="28"/>
         </w:rPr>
-        <w:t xml:space="preserve"> sous forme d’activité Android, n’aurait pas grand intérêt sans l’utilisation d’une base de données pour sauvegarder les dits scores. C’est pourquoi nous avons implémenté, via la technologie </w:t>
-      </w:r>
-      <w:proofErr w:type="spellStart"/>
-      <w:r>
-        <w:rPr>
-          <w:sz w:val="24"/>
-          <w:szCs w:val="28"/>
-        </w:rPr>
-        <w:t>SQLite</w:t>
-      </w:r>
-      <w:proofErr w:type="spellEnd"/>
+        <w:t xml:space="preserve"> sous forme d’activité Android, n’aurait pas grand intérêt sans l’utilisation d’une base de données pour sauvegarder les dits scores. C’est pourquoi nous avons implémenté, via la technologie SQLite</w:t>
+      </w:r>
       <w:r>
         <w:rPr>
           <w:sz w:val="24"/>
@@ -8008,7 +8231,7 @@
           <w:sz w:val="28"/>
         </w:rPr>
       </w:pPr>
-      <w:bookmarkStart w:id="14" w:name="_Toc512801658"/>
+      <w:bookmarkStart w:id="13" w:name="_Toc512801658"/>
       <w:r>
         <w:rPr>
           <w:noProof/>
@@ -8064,14 +8287,27 @@
                             <w:r>
                               <w:t xml:space="preserve">Figure </w:t>
                             </w:r>
-                            <w:fldSimple w:instr=" SEQ Figure \* ARABIC ">
-                              <w:r>
-                                <w:rPr>
-                                  <w:noProof/>
-                                </w:rPr>
-                                <w:t>10</w:t>
-                              </w:r>
-                            </w:fldSimple>
+                            <w:r>
+                              <w:fldChar w:fldCharType="begin"/>
+                            </w:r>
+                            <w:r>
+                              <w:instrText xml:space="preserve"> SEQ Figure \* ARABIC </w:instrText>
+                            </w:r>
+                            <w:r>
+                              <w:fldChar w:fldCharType="separate"/>
+                            </w:r>
+                            <w:r>
+                              <w:rPr>
+                                <w:noProof/>
+                              </w:rPr>
+                              <w:t>10</w:t>
+                            </w:r>
+                            <w:r>
+                              <w:rPr>
+                                <w:noProof/>
+                              </w:rPr>
+                              <w:fldChar w:fldCharType="end"/>
+                            </w:r>
                             <w:r>
                               <w:t xml:space="preserve"> : Aperçu du tableau des scores locaux</w:t>
                             </w:r>
@@ -8098,7 +8334,7 @@
           </mc:Choice>
           <mc:Fallback>
             <w:pict>
-              <v:shape w14:anchorId="388EE04B" id="Zone de texte 22" o:spid="_x0000_s1035" type="#_x0000_t202" style="position:absolute;margin-left:311.65pt;margin-top:546.75pt;width:126pt;height:24pt;z-index:251691008;visibility:visible;mso-wrap-style:square;mso-width-percent:0;mso-height-percent:0;mso-wrap-distance-left:9pt;mso-wrap-distance-top:0;mso-wrap-distance-right:9pt;mso-wrap-distance-bottom:0;mso-position-horizontal:absolute;mso-position-horizontal-relative:text;mso-position-vertical:absolute;mso-position-vertical-relative:page;mso-width-percent:0;mso-height-percent:0;mso-width-relative:margin;mso-height-relative:margin;v-text-anchor:top" o:gfxdata="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" stroked="f">
+              <v:shape w14:anchorId="388EE04B" id="Zone de texte 22" o:spid="_x0000_s1035" type="#_x0000_t202" style="position:absolute;margin-left:311.65pt;margin-top:546.75pt;width:126pt;height:24pt;z-index:251691008;visibility:visible;mso-wrap-style:square;mso-width-percent:0;mso-height-percent:0;mso-wrap-distance-left:9pt;mso-wrap-distance-top:0;mso-wrap-distance-right:9pt;mso-wrap-distance-bottom:0;mso-position-horizontal:absolute;mso-position-horizontal-relative:text;mso-position-vertical:absolute;mso-position-vertical-relative:page;mso-width-percent:0;mso-height-percent:0;mso-width-relative:margin;mso-height-relative:margin;v-text-anchor:top" o:gfxdata="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" stroked="f">
                 <v:textbox inset="0,0,0,0">
                   <w:txbxContent>
                     <w:p>
@@ -8114,14 +8350,27 @@
                       <w:r>
                         <w:t xml:space="preserve">Figure </w:t>
                       </w:r>
-                      <w:fldSimple w:instr=" SEQ Figure \* ARABIC ">
-                        <w:r>
-                          <w:rPr>
-                            <w:noProof/>
-                          </w:rPr>
-                          <w:t>10</w:t>
-                        </w:r>
-                      </w:fldSimple>
+                      <w:r>
+                        <w:fldChar w:fldCharType="begin"/>
+                      </w:r>
+                      <w:r>
+                        <w:instrText xml:space="preserve"> SEQ Figure \* ARABIC </w:instrText>
+                      </w:r>
+                      <w:r>
+                        <w:fldChar w:fldCharType="separate"/>
+                      </w:r>
+                      <w:r>
+                        <w:rPr>
+                          <w:noProof/>
+                        </w:rPr>
+                        <w:t>10</w:t>
+                      </w:r>
+                      <w:r>
+                        <w:rPr>
+                          <w:noProof/>
+                        </w:rPr>
+                        <w:fldChar w:fldCharType="end"/>
+                      </w:r>
                       <w:r>
                         <w:t xml:space="preserve"> : Aperçu du tableau des scores locaux</w:t>
                       </w:r>
@@ -8140,7 +8389,7 @@
         </w:rPr>
         <w:t>Amélioration graphique : les bordures – 7 avril2018</w:t>
       </w:r>
-      <w:bookmarkEnd w:id="14"/>
+      <w:bookmarkEnd w:id="13"/>
     </w:p>
     <w:p>
       <w:pPr>
@@ -8241,14 +8490,27 @@
                             <w:r>
                               <w:t xml:space="preserve">Figure </w:t>
                             </w:r>
-                            <w:fldSimple w:instr=" SEQ Figure \* ARABIC ">
-                              <w:r>
-                                <w:rPr>
-                                  <w:noProof/>
-                                </w:rPr>
-                                <w:t>11</w:t>
-                              </w:r>
-                            </w:fldSimple>
+                            <w:r>
+                              <w:fldChar w:fldCharType="begin"/>
+                            </w:r>
+                            <w:r>
+                              <w:instrText xml:space="preserve"> SEQ Figure \* ARABIC </w:instrText>
+                            </w:r>
+                            <w:r>
+                              <w:fldChar w:fldCharType="separate"/>
+                            </w:r>
+                            <w:r>
+                              <w:rPr>
+                                <w:noProof/>
+                              </w:rPr>
+                              <w:t>11</w:t>
+                            </w:r>
+                            <w:r>
+                              <w:rPr>
+                                <w:noProof/>
+                              </w:rPr>
+                              <w:fldChar w:fldCharType="end"/>
+                            </w:r>
                             <w:r>
                               <w:t xml:space="preserve"> : </w:t>
                             </w:r>
@@ -8281,7 +8543,7 @@
           </mc:Choice>
           <mc:Fallback>
             <w:pict>
-              <v:shape w14:anchorId="014C2749" id="Zone de texte 12" o:spid="_x0000_s1036" type="#_x0000_t202" style="position:absolute;left:0;text-align:left;margin-left:-3pt;margin-top:756.75pt;width:125.25pt;height:23.25pt;z-index:251687936;visibility:visible;mso-wrap-style:square;mso-width-percent:0;mso-height-percent:0;mso-wrap-distance-left:9pt;mso-wrap-distance-top:0;mso-wrap-distance-right:9pt;mso-wrap-distance-bottom:0;mso-position-horizontal:absolute;mso-position-horizontal-relative:margin;mso-position-vertical:absolute;mso-position-vertical-relative:page;mso-width-percent:0;mso-height-percent:0;mso-width-relative:margin;mso-height-relative:margin;v-text-anchor:top" o:gfxdata="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" stroked="f">
+              <v:shape w14:anchorId="014C2749" id="Zone de texte 12" o:spid="_x0000_s1036" type="#_x0000_t202" style="position:absolute;left:0;text-align:left;margin-left:-3pt;margin-top:756.75pt;width:125.25pt;height:23.25pt;z-index:251687936;visibility:visible;mso-wrap-style:square;mso-width-percent:0;mso-height-percent:0;mso-wrap-distance-left:9pt;mso-wrap-distance-top:0;mso-wrap-distance-right:9pt;mso-wrap-distance-bottom:0;mso-position-horizontal:absolute;mso-position-horizontal-relative:margin;mso-position-vertical:absolute;mso-position-vertical-relative:page;mso-width-percent:0;mso-height-percent:0;mso-width-relative:margin;mso-height-relative:margin;v-text-anchor:top" o:gfxdata="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" stroked="f">
                 <v:textbox inset="0,0,0,0">
                   <w:txbxContent>
                     <w:p>
@@ -8292,14 +8554,27 @@
                       <w:r>
                         <w:t xml:space="preserve">Figure </w:t>
                       </w:r>
-                      <w:fldSimple w:instr=" SEQ Figure \* ARABIC ">
-                        <w:r>
-                          <w:rPr>
-                            <w:noProof/>
-                          </w:rPr>
-                          <w:t>11</w:t>
-                        </w:r>
-                      </w:fldSimple>
+                      <w:r>
+                        <w:fldChar w:fldCharType="begin"/>
+                      </w:r>
+                      <w:r>
+                        <w:instrText xml:space="preserve"> SEQ Figure \* ARABIC </w:instrText>
+                      </w:r>
+                      <w:r>
+                        <w:fldChar w:fldCharType="separate"/>
+                      </w:r>
+                      <w:r>
+                        <w:rPr>
+                          <w:noProof/>
+                        </w:rPr>
+                        <w:t>11</w:t>
+                      </w:r>
+                      <w:r>
+                        <w:rPr>
+                          <w:noProof/>
+                        </w:rPr>
+                        <w:fldChar w:fldCharType="end"/>
+                      </w:r>
                       <w:r>
                         <w:t xml:space="preserve"> : </w:t>
                       </w:r>
@@ -8327,14 +8602,15 @@
           <w:sz w:val="28"/>
         </w:rPr>
       </w:pPr>
-      <w:bookmarkStart w:id="15" w:name="_Toc512801659"/>
+      <w:bookmarkStart w:id="14" w:name="_Toc512801659"/>
       <w:r>
         <w:rPr>
           <w:sz w:val="28"/>
         </w:rPr>
+        <w:lastRenderedPageBreak/>
         <w:t>Un peu plus de difficulté – 13 avril2018</w:t>
       </w:r>
-      <w:bookmarkEnd w:id="15"/>
+      <w:bookmarkEnd w:id="14"/>
     </w:p>
     <w:p>
       <w:pPr>
@@ -8489,23 +8765,7 @@
           <w:sz w:val="24"/>
           <w:szCs w:val="28"/>
         </w:rPr>
-        <w:t>La « </w:t>
-      </w:r>
-      <w:proofErr w:type="spellStart"/>
-      <w:r>
-        <w:rPr>
-          <w:sz w:val="24"/>
-          <w:szCs w:val="28"/>
-        </w:rPr>
-        <w:t>timeline</w:t>
-      </w:r>
-      <w:proofErr w:type="spellEnd"/>
-      <w:r>
-        <w:rPr>
-          <w:sz w:val="24"/>
-          <w:szCs w:val="28"/>
-        </w:rPr>
-        <w:t xml:space="preserve"> de la difficulté » en page 5 </w:t>
+        <w:t xml:space="preserve">La « timeline de la difficulté » en page 5 </w:t>
       </w:r>
       <w:r>
         <w:rPr>
@@ -8607,14 +8867,27 @@
                             <w:r>
                               <w:t xml:space="preserve">Figure </w:t>
                             </w:r>
-                            <w:fldSimple w:instr=" SEQ Figure \* ARABIC ">
-                              <w:r>
-                                <w:rPr>
-                                  <w:noProof/>
-                                </w:rPr>
-                                <w:t>12</w:t>
-                              </w:r>
-                            </w:fldSimple>
+                            <w:r>
+                              <w:fldChar w:fldCharType="begin"/>
+                            </w:r>
+                            <w:r>
+                              <w:instrText xml:space="preserve"> SEQ Figure \* ARABIC </w:instrText>
+                            </w:r>
+                            <w:r>
+                              <w:fldChar w:fldCharType="separate"/>
+                            </w:r>
+                            <w:r>
+                              <w:rPr>
+                                <w:noProof/>
+                              </w:rPr>
+                              <w:t>12</w:t>
+                            </w:r>
+                            <w:r>
+                              <w:rPr>
+                                <w:noProof/>
+                              </w:rPr>
+                              <w:fldChar w:fldCharType="end"/>
+                            </w:r>
                             <w:r>
                               <w:t xml:space="preserve"> : </w:t>
                             </w:r>
@@ -8659,14 +8932,27 @@
                       <w:r>
                         <w:t xml:space="preserve">Figure </w:t>
                       </w:r>
-                      <w:fldSimple w:instr=" SEQ Figure \* ARABIC ">
-                        <w:r>
-                          <w:rPr>
-                            <w:noProof/>
-                          </w:rPr>
-                          <w:t>12</w:t>
-                        </w:r>
-                      </w:fldSimple>
+                      <w:r>
+                        <w:fldChar w:fldCharType="begin"/>
+                      </w:r>
+                      <w:r>
+                        <w:instrText xml:space="preserve"> SEQ Figure \* ARABIC </w:instrText>
+                      </w:r>
+                      <w:r>
+                        <w:fldChar w:fldCharType="separate"/>
+                      </w:r>
+                      <w:r>
+                        <w:rPr>
+                          <w:noProof/>
+                        </w:rPr>
+                        <w:t>12</w:t>
+                      </w:r>
+                      <w:r>
+                        <w:rPr>
+                          <w:noProof/>
+                        </w:rPr>
+                        <w:fldChar w:fldCharType="end"/>
+                      </w:r>
                       <w:r>
                         <w:t xml:space="preserve"> : </w:t>
                       </w:r>
@@ -8735,14 +9021,27 @@
                             <w:r>
                               <w:t xml:space="preserve">Figure </w:t>
                             </w:r>
-                            <w:fldSimple w:instr=" SEQ Figure \* ARABIC ">
-                              <w:r>
-                                <w:rPr>
-                                  <w:noProof/>
-                                </w:rPr>
-                                <w:t>13</w:t>
-                              </w:r>
-                            </w:fldSimple>
+                            <w:r>
+                              <w:fldChar w:fldCharType="begin"/>
+                            </w:r>
+                            <w:r>
+                              <w:instrText xml:space="preserve"> SEQ Figure \* ARABIC </w:instrText>
+                            </w:r>
+                            <w:r>
+                              <w:fldChar w:fldCharType="separate"/>
+                            </w:r>
+                            <w:r>
+                              <w:rPr>
+                                <w:noProof/>
+                              </w:rPr>
+                              <w:t>13</w:t>
+                            </w:r>
+                            <w:r>
+                              <w:rPr>
+                                <w:noProof/>
+                              </w:rPr>
+                              <w:fldChar w:fldCharType="end"/>
+                            </w:r>
                             <w:r>
                               <w:t xml:space="preserve"> :</w:t>
                             </w:r>
@@ -8786,14 +9085,27 @@
                       <w:r>
                         <w:t xml:space="preserve">Figure </w:t>
                       </w:r>
-                      <w:fldSimple w:instr=" SEQ Figure \* ARABIC ">
-                        <w:r>
-                          <w:rPr>
-                            <w:noProof/>
-                          </w:rPr>
-                          <w:t>13</w:t>
-                        </w:r>
-                      </w:fldSimple>
+                      <w:r>
+                        <w:fldChar w:fldCharType="begin"/>
+                      </w:r>
+                      <w:r>
+                        <w:instrText xml:space="preserve"> SEQ Figure \* ARABIC </w:instrText>
+                      </w:r>
+                      <w:r>
+                        <w:fldChar w:fldCharType="separate"/>
+                      </w:r>
+                      <w:r>
+                        <w:rPr>
+                          <w:noProof/>
+                        </w:rPr>
+                        <w:t>13</w:t>
+                      </w:r>
+                      <w:r>
+                        <w:rPr>
+                          <w:noProof/>
+                        </w:rPr>
+                        <w:fldChar w:fldCharType="end"/>
+                      </w:r>
                       <w:r>
                         <w:t xml:space="preserve"> :</w:t>
                       </w:r>
@@ -8860,36 +9172,66 @@
           <w:sz w:val="28"/>
         </w:rPr>
       </w:pPr>
-      <w:bookmarkStart w:id="16" w:name="_Toc512801660"/>
+      <w:bookmarkStart w:id="15" w:name="_Toc512801660"/>
       <w:r>
         <w:rPr>
           <w:sz w:val="28"/>
         </w:rPr>
-        <w:t>Que serait un jeu sans musique ?</w:t>
-      </w:r>
-      <w:r>
+        <w:t>Que serait un jeu sans musique ? – 14 avril2018</w:t>
+      </w:r>
+      <w:bookmarkEnd w:id="15"/>
+    </w:p>
+    <w:p>
+      <w:pPr>
+        <w:spacing w:before="240"/>
+        <w:ind w:firstLine="425"/>
+        <w:jc w:val="both"/>
+        <w:rPr>
+          <w:sz w:val="24"/>
+          <w:szCs w:val="28"/>
+        </w:rPr>
+      </w:pPr>
+      <w:r>
+        <w:rPr>
+          <w:sz w:val="24"/>
+          <w:szCs w:val="28"/>
+        </w:rPr>
+        <w:t>L’intégration</w:t>
+      </w:r>
+      <w:r>
+        <w:rPr>
+          <w:sz w:val="24"/>
+          <w:szCs w:val="28"/>
+        </w:rPr>
+        <w:t xml:space="preserve"> d’une musique ainsi que de bruitages, pour les collisions notamment</w:t>
+      </w:r>
+      <w:r>
+        <w:rPr>
+          <w:sz w:val="24"/>
+          <w:szCs w:val="28"/>
+        </w:rPr>
+        <w:t>, était une tâche demeurant inévitable pour obtenir un jeu plaisant à jouer qui attire au maximum le joueur c’est pourquoi nous avons mis en place une ambiance sonore satisfaisante mais qui pourra néanmoins être améliorée par la suite.</w:t>
+      </w:r>
+    </w:p>
+    <w:p>
+      <w:pPr>
+        <w:pStyle w:val="Titre3"/>
+        <w:spacing w:before="360" w:after="120"/>
         <w:rPr>
           <w:sz w:val="28"/>
         </w:rPr>
-        <w:t xml:space="preserve"> – 1</w:t>
-      </w:r>
+      </w:pPr>
+      <w:bookmarkStart w:id="16" w:name="_Toc512801661"/>
       <w:r>
         <w:rPr>
           <w:sz w:val="28"/>
         </w:rPr>
-        <w:t>4</w:t>
-      </w:r>
-      <w:r>
-        <w:rPr>
-          <w:sz w:val="28"/>
-        </w:rPr>
-        <w:t xml:space="preserve"> avril2018</w:t>
+        <w:t>Consulter ses scores c’est bien, être classé c’est mieux ! – 25 avril2018</w:t>
       </w:r>
       <w:bookmarkEnd w:id="16"/>
     </w:p>
     <w:p>
       <w:pPr>
-        <w:spacing w:before="240"/>
         <w:ind w:firstLine="425"/>
         <w:jc w:val="both"/>
         <w:rPr>
@@ -8902,57 +9244,25 @@
           <w:sz w:val="24"/>
           <w:szCs w:val="28"/>
         </w:rPr>
-        <w:t>L’intégration</w:t>
-      </w:r>
-      <w:r>
-        <w:rPr>
-          <w:sz w:val="24"/>
-          <w:szCs w:val="28"/>
-        </w:rPr>
-        <w:t xml:space="preserve"> d’une musique ainsi que de bruitages, pour les collisions notamment</w:t>
-      </w:r>
-      <w:r>
-        <w:rPr>
-          <w:sz w:val="24"/>
-          <w:szCs w:val="28"/>
-        </w:rPr>
-        <w:t>, était une tâche demeurant inévitable pour obtenir un jeu plaisant à jouer qui attire au maximum le joueur c’est pourquoi nous avons mis en place une ambiance sonore satisfaisante mais qui pourra néanmoins être améliorée par la suite.</w:t>
+        <w:t>Le cahier des charges mentionne l’utilisation d’une base de données distante pour la gestion des scores c’est pourquoi nous avons complété notre application par l’agrégation d’un système d’inscription et de connexion dans l’application et par des modifications du menu principal pour accueillir ces nouvelles fonctionnalités.</w:t>
       </w:r>
     </w:p>
     <w:p>
       <w:pPr>
-        <w:pStyle w:val="Titre3"/>
-        <w:spacing w:before="360" w:after="120"/>
-        <w:rPr>
-          <w:sz w:val="28"/>
-        </w:rPr>
-      </w:pPr>
-      <w:bookmarkStart w:id="17" w:name="_Toc512801661"/>
-      <w:r>
-        <w:rPr>
-          <w:sz w:val="28"/>
-        </w:rPr>
-        <w:t>Consulter ses scores c’est bien, être classé c’est mieux !</w:t>
-      </w:r>
-      <w:r>
-        <w:rPr>
-          <w:sz w:val="28"/>
-        </w:rPr>
-        <w:t xml:space="preserve"> – </w:t>
-      </w:r>
-      <w:r>
-        <w:rPr>
-          <w:sz w:val="28"/>
-        </w:rPr>
-        <w:t>25</w:t>
-      </w:r>
-      <w:r>
-        <w:rPr>
-          <w:sz w:val="28"/>
-        </w:rPr>
-        <w:t xml:space="preserve"> avril2018</w:t>
-      </w:r>
-      <w:bookmarkEnd w:id="17"/>
+        <w:ind w:firstLine="425"/>
+        <w:jc w:val="both"/>
+        <w:rPr>
+          <w:sz w:val="24"/>
+          <w:szCs w:val="28"/>
+        </w:rPr>
+      </w:pPr>
+      <w:r>
+        <w:rPr>
+          <w:sz w:val="24"/>
+          <w:szCs w:val="28"/>
+        </w:rPr>
+        <w:t>Le processus commence en premier lieu par l’inscription d’un joueur lorsque que ce dernier appuie sur « s’inscrire » dans le menu principal. L’utilisateur est alors invité à saisir un nom d’utilisateur et un mot de passe avant qu’une requête soit envoyée au serveur qui se charge d’insérer le nouveau joueur dans la base de données.</w:t>
+      </w:r>
     </w:p>
     <w:p>
       <w:pPr>
@@ -8968,49 +9278,7 @@
           <w:sz w:val="24"/>
           <w:szCs w:val="28"/>
         </w:rPr>
-        <w:t>Le cahier des charges mentionne l’utilisation d’une base de données distante pour la gestion des scores c’est pourquoi n</w:t>
-      </w:r>
-      <w:r>
-        <w:rPr>
-          <w:sz w:val="24"/>
-          <w:szCs w:val="28"/>
-        </w:rPr>
-        <w:t xml:space="preserve">ous avons </w:t>
-      </w:r>
-      <w:r>
-        <w:rPr>
-          <w:sz w:val="24"/>
-          <w:szCs w:val="28"/>
-        </w:rPr>
-        <w:t>complété notre application par l’agrégation</w:t>
-      </w:r>
-      <w:r>
-        <w:rPr>
-          <w:sz w:val="24"/>
-          <w:szCs w:val="28"/>
-        </w:rPr>
-        <w:t xml:space="preserve"> </w:t>
-      </w:r>
-      <w:r>
-        <w:rPr>
-          <w:sz w:val="24"/>
-          <w:szCs w:val="28"/>
-        </w:rPr>
-        <w:t>d’</w:t>
-      </w:r>
-      <w:r>
-        <w:rPr>
-          <w:sz w:val="24"/>
-          <w:szCs w:val="28"/>
-        </w:rPr>
-        <w:t>un système d’inscription et d</w:t>
-      </w:r>
-      <w:r>
-        <w:rPr>
-          <w:sz w:val="24"/>
-          <w:szCs w:val="28"/>
-        </w:rPr>
-        <w:t>e connexion dans l’application et par des modifications du menu principal pour accueillir ces nouvelles fonctionnalités.</w:t>
+        <w:t>Par la suite, à chaque lancement du jeu, si le joueur a pris soin d’activer sa connexion internet, celui-ci n’aura pas besoin de rentrer à nouveau son mot de passe.</w:t>
       </w:r>
     </w:p>
     <w:p>
@@ -9022,104 +9290,6 @@
           <w:szCs w:val="28"/>
         </w:rPr>
       </w:pPr>
-      <w:r>
-        <w:rPr>
-          <w:sz w:val="24"/>
-          <w:szCs w:val="28"/>
-        </w:rPr>
-        <w:t>Le processus commence en premier lieu par l’inscription d’un joueur lorsque que ce dernier appuie</w:t>
-      </w:r>
-      <w:r>
-        <w:rPr>
-          <w:sz w:val="24"/>
-          <w:szCs w:val="28"/>
-        </w:rPr>
-        <w:t xml:space="preserve"> sur </w:t>
-      </w:r>
-      <w:r>
-        <w:rPr>
-          <w:sz w:val="24"/>
-          <w:szCs w:val="28"/>
-        </w:rPr>
-        <w:t>« </w:t>
-      </w:r>
-      <w:r>
-        <w:rPr>
-          <w:sz w:val="24"/>
-          <w:szCs w:val="28"/>
-        </w:rPr>
-        <w:t>s’inscrire</w:t>
-      </w:r>
-      <w:r>
-        <w:rPr>
-          <w:sz w:val="24"/>
-          <w:szCs w:val="28"/>
-        </w:rPr>
-        <w:t> » dans le menu principal. L’utilisateur est alors invité à saisir un nom d’utilisateur et un mot de passe avant qu’u</w:t>
-      </w:r>
-      <w:r>
-        <w:rPr>
-          <w:sz w:val="24"/>
-          <w:szCs w:val="28"/>
-        </w:rPr>
-        <w:t xml:space="preserve">ne requête </w:t>
-      </w:r>
-      <w:r>
-        <w:rPr>
-          <w:sz w:val="24"/>
-          <w:szCs w:val="28"/>
-        </w:rPr>
-        <w:t xml:space="preserve">soit </w:t>
-      </w:r>
-      <w:r>
-        <w:rPr>
-          <w:sz w:val="24"/>
-          <w:szCs w:val="28"/>
-        </w:rPr>
-        <w:t>envoyée au serveur</w:t>
-      </w:r>
-      <w:r>
-        <w:rPr>
-          <w:sz w:val="24"/>
-          <w:szCs w:val="28"/>
-        </w:rPr>
-        <w:t xml:space="preserve"> qui</w:t>
-      </w:r>
-      <w:r>
-        <w:rPr>
-          <w:sz w:val="24"/>
-          <w:szCs w:val="28"/>
-        </w:rPr>
-        <w:t xml:space="preserve"> </w:t>
-      </w:r>
-      <w:r>
-        <w:rPr>
-          <w:sz w:val="24"/>
-          <w:szCs w:val="28"/>
-        </w:rPr>
-        <w:t xml:space="preserve">se charge d’insérer </w:t>
-      </w:r>
-      <w:r>
-        <w:rPr>
-          <w:sz w:val="24"/>
-          <w:szCs w:val="28"/>
-        </w:rPr>
-        <w:t>le nouveau joueur dans la base de donnée</w:t>
-      </w:r>
-      <w:r>
-        <w:rPr>
-          <w:sz w:val="24"/>
-          <w:szCs w:val="28"/>
-        </w:rPr>
-        <w:t>s</w:t>
-      </w:r>
-      <w:r>
-        <w:rPr>
-          <w:sz w:val="24"/>
-          <w:szCs w:val="28"/>
-        </w:rPr>
-        <w:t>.</w:t>
-      </w:r>
     </w:p>
     <w:p>
       <w:pPr>
@@ -9135,7 +9305,15 @@
           <w:sz w:val="24"/>
           <w:szCs w:val="28"/>
         </w:rPr>
-        <w:t>Par la suite,</w:t>
+        <w:lastRenderedPageBreak/>
+        <w:t>Après chaque partie, l’application vérifie si le score que vient d’effectuer le joueur est un nouveau meilleur score en utilisant la base de données locale</w:t>
+      </w:r>
+      <w:r>
+        <w:rPr>
+          <w:sz w:val="24"/>
+          <w:szCs w:val="28"/>
+        </w:rPr>
+        <w:t>. Si oui, elle</w:t>
       </w:r>
       <w:r>
         <w:rPr>
@@ -9149,49 +9327,70 @@
           <w:sz w:val="24"/>
           <w:szCs w:val="28"/>
         </w:rPr>
-        <w:t>à</w:t>
-      </w:r>
-      <w:r>
-        <w:rPr>
-          <w:sz w:val="24"/>
-          <w:szCs w:val="28"/>
-        </w:rPr>
-        <w:t xml:space="preserve"> chaque lancement du jeu, s</w:t>
-      </w:r>
-      <w:r>
-        <w:rPr>
-          <w:sz w:val="24"/>
-          <w:szCs w:val="28"/>
-        </w:rPr>
-        <w:t>i le joueur a pris soin d’activer</w:t>
-      </w:r>
-      <w:r>
-        <w:rPr>
-          <w:sz w:val="24"/>
-          <w:szCs w:val="28"/>
-        </w:rPr>
-        <w:t xml:space="preserve"> sa connexion internet, </w:t>
-      </w:r>
-      <w:r>
-        <w:rPr>
-          <w:sz w:val="24"/>
-          <w:szCs w:val="28"/>
-        </w:rPr>
-        <w:t>celui-ci</w:t>
-      </w:r>
-      <w:r>
-        <w:rPr>
-          <w:sz w:val="24"/>
-          <w:szCs w:val="28"/>
-        </w:rPr>
-        <w:t xml:space="preserve"> n’aura pas besoin de rentrer</w:t>
-      </w:r>
-      <w:r>
-        <w:rPr>
-          <w:sz w:val="24"/>
-          <w:szCs w:val="28"/>
-        </w:rPr>
-        <w:t xml:space="preserve"> à nouveau son mot de passe.</w:t>
+        <w:t>examine</w:t>
+      </w:r>
+      <w:r>
+        <w:rPr>
+          <w:sz w:val="24"/>
+          <w:szCs w:val="28"/>
+        </w:rPr>
+        <w:t xml:space="preserve"> la</w:t>
+      </w:r>
+      <w:r>
+        <w:rPr>
+          <w:sz w:val="24"/>
+          <w:szCs w:val="28"/>
+        </w:rPr>
+        <w:t xml:space="preserve"> présence d’une</w:t>
+      </w:r>
+      <w:r>
+        <w:rPr>
+          <w:sz w:val="24"/>
+          <w:szCs w:val="28"/>
+        </w:rPr>
+        <w:t xml:space="preserve"> connexion internet</w:t>
+      </w:r>
+      <w:r>
+        <w:rPr>
+          <w:sz w:val="24"/>
+          <w:szCs w:val="28"/>
+        </w:rPr>
+        <w:t xml:space="preserve"> et </w:t>
+      </w:r>
+      <w:r>
+        <w:rPr>
+          <w:sz w:val="24"/>
+          <w:szCs w:val="28"/>
+        </w:rPr>
+        <w:t xml:space="preserve">envoie une requête au serveur </w:t>
+      </w:r>
+      <w:r>
+        <w:rPr>
+          <w:sz w:val="24"/>
+          <w:szCs w:val="28"/>
+        </w:rPr>
+        <w:t xml:space="preserve">pour mettre à jour le classement de </w:t>
+      </w:r>
+      <w:r>
+        <w:rPr>
+          <w:sz w:val="24"/>
+          <w:szCs w:val="28"/>
+        </w:rPr>
+        <w:t xml:space="preserve">la base de </w:t>
+      </w:r>
+      <w:r>
+        <w:rPr>
+          <w:sz w:val="24"/>
+          <w:szCs w:val="28"/>
+        </w:rPr>
+        <w:t>données</w:t>
+      </w:r>
+      <w:r>
+        <w:rPr>
+          <w:sz w:val="24"/>
+          <w:szCs w:val="28"/>
+        </w:rPr>
+        <w:t>. Cette dernière comporte d’ailleurs deux tables. L’une regroupe les utilisateurs tandis que l’autre, les meilleurs scores.</w:t>
       </w:r>
     </w:p>
     <w:p>
@@ -9203,6 +9402,125 @@
           <w:szCs w:val="28"/>
         </w:rPr>
       </w:pPr>
+      <w:r>
+        <w:rPr>
+          <w:sz w:val="24"/>
+          <w:szCs w:val="28"/>
+        </w:rPr>
+        <w:t xml:space="preserve">Dans le menu, </w:t>
+      </w:r>
+      <w:r>
+        <w:rPr>
+          <w:sz w:val="24"/>
+          <w:szCs w:val="28"/>
+        </w:rPr>
+        <w:t>l’utilisateur a la possibilité de pouvoir accéder aux dix</w:t>
+      </w:r>
+      <w:r>
+        <w:rPr>
+          <w:sz w:val="24"/>
+          <w:szCs w:val="28"/>
+        </w:rPr>
+        <w:t xml:space="preserve"> meilleurs scores </w:t>
+      </w:r>
+      <w:r>
+        <w:rPr>
+          <w:sz w:val="24"/>
+          <w:szCs w:val="28"/>
+        </w:rPr>
+        <w:t>mondiaux</w:t>
+      </w:r>
+      <w:r>
+        <w:rPr>
+          <w:sz w:val="24"/>
+          <w:szCs w:val="28"/>
+        </w:rPr>
+        <w:t xml:space="preserve">. Pour les obtenir, </w:t>
+      </w:r>
+      <w:r>
+        <w:rPr>
+          <w:sz w:val="24"/>
+          <w:szCs w:val="28"/>
+        </w:rPr>
+        <w:t>notre programme envoie une</w:t>
+      </w:r>
+      <w:r>
+        <w:rPr>
+          <w:sz w:val="24"/>
+          <w:szCs w:val="28"/>
+        </w:rPr>
+        <w:t xml:space="preserve"> requête au serveur</w:t>
+      </w:r>
+      <w:r>
+        <w:rPr>
+          <w:sz w:val="24"/>
+          <w:szCs w:val="28"/>
+        </w:rPr>
+        <w:t xml:space="preserve"> qui, par la suite, renvoie </w:t>
+      </w:r>
+      <w:r>
+        <w:rPr>
+          <w:sz w:val="24"/>
+          <w:szCs w:val="28"/>
+        </w:rPr>
+        <w:t xml:space="preserve">les </w:t>
+      </w:r>
+      <w:r>
+        <w:rPr>
+          <w:sz w:val="24"/>
+          <w:szCs w:val="28"/>
+        </w:rPr>
+        <w:t>dix</w:t>
+      </w:r>
+      <w:r>
+        <w:rPr>
+          <w:sz w:val="24"/>
+          <w:szCs w:val="28"/>
+        </w:rPr>
+        <w:t xml:space="preserve"> meilleurs score</w:t>
+      </w:r>
+      <w:r>
+        <w:rPr>
+          <w:sz w:val="24"/>
+          <w:szCs w:val="28"/>
+        </w:rPr>
+        <w:t>s</w:t>
+      </w:r>
+      <w:r>
+        <w:rPr>
+          <w:sz w:val="24"/>
+          <w:szCs w:val="28"/>
+        </w:rPr>
+        <w:t xml:space="preserve"> en format JSON</w:t>
+      </w:r>
+      <w:r>
+        <w:rPr>
+          <w:sz w:val="24"/>
+          <w:szCs w:val="28"/>
+        </w:rPr>
+        <w:t xml:space="preserve"> de manière à ce que </w:t>
+      </w:r>
+      <w:r>
+        <w:rPr>
+          <w:sz w:val="24"/>
+          <w:szCs w:val="28"/>
+        </w:rPr>
+        <w:t xml:space="preserve">l’application </w:t>
+      </w:r>
+      <w:r>
+        <w:rPr>
+          <w:sz w:val="24"/>
+          <w:szCs w:val="28"/>
+        </w:rPr>
+        <w:t xml:space="preserve">puisse les traiter </w:t>
+      </w:r>
+      <w:r>
+        <w:rPr>
+          <w:sz w:val="24"/>
+          <w:szCs w:val="28"/>
+        </w:rPr>
+        <w:t>facilement.</w:t>
+      </w:r>
     </w:p>
     <w:p>
       <w:pPr>
@@ -9218,14 +9536,65 @@
           <w:sz w:val="24"/>
           <w:szCs w:val="28"/>
         </w:rPr>
-        <w:t>Après chaque partie, l’application vérifie si le score que vient d’effectuer le joueur est un nouveau meilleur score en utilisant la base de données locale</w:t>
-      </w:r>
-      <w:r>
-        <w:rPr>
-          <w:sz w:val="24"/>
-          <w:szCs w:val="28"/>
-        </w:rPr>
-        <w:t>. Si oui, elle</w:t>
+        <w:t>Concernant les outils utilisés, n</w:t>
+      </w:r>
+      <w:r>
+        <w:rPr>
+          <w:sz w:val="24"/>
+          <w:szCs w:val="28"/>
+        </w:rPr>
+        <w:t xml:space="preserve">ous </w:t>
+      </w:r>
+      <w:r>
+        <w:rPr>
+          <w:sz w:val="24"/>
+          <w:szCs w:val="28"/>
+        </w:rPr>
+        <w:t>faisons appel à</w:t>
+      </w:r>
+      <w:r>
+        <w:rPr>
+          <w:sz w:val="24"/>
+          <w:szCs w:val="28"/>
+        </w:rPr>
+        <w:t xml:space="preserve"> l’hébergeur</w:t>
+      </w:r>
+      <w:r>
+        <w:rPr>
+          <w:sz w:val="24"/>
+          <w:szCs w:val="28"/>
+        </w:rPr>
+        <w:t xml:space="preserve"> « </w:t>
+      </w:r>
+      <w:proofErr w:type="spellStart"/>
+      <w:r>
+        <w:rPr>
+          <w:sz w:val="24"/>
+          <w:szCs w:val="28"/>
+        </w:rPr>
+        <w:t>alwaysdata</w:t>
+      </w:r>
+      <w:proofErr w:type="spellEnd"/>
+      <w:r>
+        <w:rPr>
+          <w:sz w:val="24"/>
+          <w:szCs w:val="28"/>
+        </w:rPr>
+        <w:t xml:space="preserve"> » qui possède l’avantage de fournir un service </w:t>
+      </w:r>
+      <w:r>
+        <w:rPr>
+          <w:sz w:val="24"/>
+          <w:szCs w:val="28"/>
+        </w:rPr>
+        <w:t>gratuit</w:t>
+      </w:r>
+      <w:r>
+        <w:rPr>
+          <w:sz w:val="24"/>
+          <w:szCs w:val="28"/>
+        </w:rPr>
+        <w:t xml:space="preserve"> pour les fonctionnalités qui nous intéressent</w:t>
       </w:r>
       <w:r>
         <w:rPr>
@@ -9239,161 +9608,116 @@
           <w:sz w:val="24"/>
           <w:szCs w:val="28"/>
         </w:rPr>
-        <w:t>examine</w:t>
-      </w:r>
-      <w:r>
-        <w:rPr>
-          <w:sz w:val="24"/>
-          <w:szCs w:val="28"/>
-        </w:rPr>
-        <w:t xml:space="preserve"> la</w:t>
-      </w:r>
-      <w:r>
-        <w:rPr>
-          <w:sz w:val="24"/>
-          <w:szCs w:val="28"/>
-        </w:rPr>
-        <w:t xml:space="preserve"> présence d’une</w:t>
-      </w:r>
-      <w:r>
-        <w:rPr>
-          <w:sz w:val="24"/>
-          <w:szCs w:val="28"/>
-        </w:rPr>
-        <w:t xml:space="preserve"> connexion internet</w:t>
-      </w:r>
-      <w:r>
-        <w:rPr>
-          <w:sz w:val="24"/>
-          <w:szCs w:val="28"/>
-        </w:rPr>
-        <w:t xml:space="preserve"> et </w:t>
-      </w:r>
-      <w:r>
-        <w:rPr>
-          <w:sz w:val="24"/>
-          <w:szCs w:val="28"/>
-        </w:rPr>
-        <w:t xml:space="preserve">envoie une requête au serveur </w:t>
-      </w:r>
-      <w:r>
-        <w:rPr>
-          <w:sz w:val="24"/>
-          <w:szCs w:val="28"/>
-        </w:rPr>
-        <w:t xml:space="preserve">pour mettre à jour le classement de </w:t>
-      </w:r>
-      <w:r>
-        <w:rPr>
-          <w:sz w:val="24"/>
-          <w:szCs w:val="28"/>
-        </w:rPr>
-        <w:t xml:space="preserve">la base de </w:t>
-      </w:r>
-      <w:r>
-        <w:rPr>
-          <w:sz w:val="24"/>
-          <w:szCs w:val="28"/>
-        </w:rPr>
-        <w:t>données</w:t>
-      </w:r>
-      <w:r>
-        <w:rPr>
-          <w:sz w:val="24"/>
-          <w:szCs w:val="28"/>
-        </w:rPr>
-        <w:t xml:space="preserve">. Cette dernière </w:t>
-      </w:r>
-      <w:r>
-        <w:rPr>
-          <w:sz w:val="24"/>
-          <w:szCs w:val="28"/>
-        </w:rPr>
-        <w:t>comport</w:t>
-      </w:r>
-      <w:r>
-        <w:rPr>
-          <w:sz w:val="24"/>
-          <w:szCs w:val="28"/>
-        </w:rPr>
-        <w:t>e d’ailleurs</w:t>
-      </w:r>
-      <w:r>
-        <w:rPr>
-          <w:sz w:val="24"/>
-          <w:szCs w:val="28"/>
-        </w:rPr>
-        <w:t xml:space="preserve"> deux tables. </w:t>
-      </w:r>
-      <w:r>
-        <w:rPr>
-          <w:sz w:val="24"/>
-          <w:szCs w:val="28"/>
-        </w:rPr>
-        <w:t>L’</w:t>
-      </w:r>
-      <w:r>
-        <w:rPr>
-          <w:sz w:val="24"/>
-          <w:szCs w:val="28"/>
-        </w:rPr>
-        <w:t>une</w:t>
-      </w:r>
-      <w:r>
-        <w:rPr>
-          <w:sz w:val="24"/>
-          <w:szCs w:val="28"/>
-        </w:rPr>
-        <w:t xml:space="preserve"> regroupe</w:t>
-      </w:r>
-      <w:r>
-        <w:rPr>
-          <w:sz w:val="24"/>
-          <w:szCs w:val="28"/>
-        </w:rPr>
-        <w:t xml:space="preserve"> les </w:t>
-      </w:r>
-      <w:r>
-        <w:rPr>
-          <w:sz w:val="24"/>
-          <w:szCs w:val="28"/>
-        </w:rPr>
-        <w:t>utilisateurs tandis que</w:t>
-      </w:r>
-      <w:r>
-        <w:rPr>
-          <w:sz w:val="24"/>
-          <w:szCs w:val="28"/>
-        </w:rPr>
-        <w:t xml:space="preserve"> </w:t>
-      </w:r>
-      <w:r>
-        <w:rPr>
-          <w:sz w:val="24"/>
-          <w:szCs w:val="28"/>
-        </w:rPr>
-        <w:t>l’a</w:t>
-      </w:r>
-      <w:r>
-        <w:rPr>
-          <w:sz w:val="24"/>
-          <w:szCs w:val="28"/>
-        </w:rPr>
-        <w:t>utre</w:t>
-      </w:r>
-      <w:r>
-        <w:rPr>
-          <w:sz w:val="24"/>
-          <w:szCs w:val="28"/>
-        </w:rPr>
-        <w:t>,</w:t>
-      </w:r>
-      <w:r>
-        <w:rPr>
-          <w:sz w:val="24"/>
-          <w:szCs w:val="28"/>
-        </w:rPr>
-        <w:t xml:space="preserve"> les meilleurs scores.</w:t>
+        <w:t>ainsi qu’un</w:t>
+      </w:r>
+      <w:r>
+        <w:rPr>
+          <w:sz w:val="24"/>
+          <w:szCs w:val="28"/>
+        </w:rPr>
+        <w:t xml:space="preserve"> support extrêmement </w:t>
+      </w:r>
+      <w:r>
+        <w:rPr>
+          <w:sz w:val="24"/>
+          <w:szCs w:val="28"/>
+        </w:rPr>
+        <w:t xml:space="preserve">sérieux. </w:t>
+      </w:r>
+      <w:r>
+        <w:rPr>
+          <w:sz w:val="24"/>
+          <w:szCs w:val="28"/>
+        </w:rPr>
+        <w:t>La base de donnée est</w:t>
+      </w:r>
+      <w:r>
+        <w:rPr>
+          <w:sz w:val="24"/>
+          <w:szCs w:val="28"/>
+        </w:rPr>
+        <w:t>, quant à elle fournie grâce au système « </w:t>
+      </w:r>
+      <w:proofErr w:type="spellStart"/>
+      <w:r>
+        <w:rPr>
+          <w:sz w:val="24"/>
+          <w:szCs w:val="28"/>
+        </w:rPr>
+        <w:t>mySql</w:t>
+      </w:r>
+      <w:proofErr w:type="spellEnd"/>
+      <w:r>
+        <w:rPr>
+          <w:sz w:val="24"/>
+          <w:szCs w:val="28"/>
+        </w:rPr>
+        <w:t xml:space="preserve"> » à laquelle on accède via </w:t>
+      </w:r>
+      <w:r>
+        <w:rPr>
+          <w:sz w:val="24"/>
+          <w:szCs w:val="28"/>
+        </w:rPr>
+        <w:t xml:space="preserve">le </w:t>
+      </w:r>
+      <w:r>
+        <w:rPr>
+          <w:sz w:val="24"/>
+          <w:szCs w:val="28"/>
+        </w:rPr>
+        <w:t>« </w:t>
+      </w:r>
+      <w:r>
+        <w:rPr>
+          <w:sz w:val="24"/>
+          <w:szCs w:val="28"/>
+        </w:rPr>
+        <w:t>phpMyAdmin</w:t>
+      </w:r>
+      <w:r>
+        <w:rPr>
+          <w:sz w:val="24"/>
+          <w:szCs w:val="28"/>
+        </w:rPr>
+        <w:t> »</w:t>
+      </w:r>
+      <w:r>
+        <w:rPr>
+          <w:sz w:val="24"/>
+          <w:szCs w:val="28"/>
+        </w:rPr>
+        <w:t xml:space="preserve"> du site d’</w:t>
+      </w:r>
+      <w:r>
+        <w:rPr>
+          <w:sz w:val="24"/>
+          <w:szCs w:val="28"/>
+        </w:rPr>
+        <w:t> « </w:t>
+      </w:r>
+      <w:proofErr w:type="spellStart"/>
+      <w:r>
+        <w:rPr>
+          <w:sz w:val="24"/>
+          <w:szCs w:val="28"/>
+        </w:rPr>
+        <w:t>alwaysdata</w:t>
+      </w:r>
+      <w:proofErr w:type="spellEnd"/>
+      <w:r>
+        <w:rPr>
+          <w:sz w:val="24"/>
+          <w:szCs w:val="28"/>
+        </w:rPr>
+        <w:t> »</w:t>
+      </w:r>
+      <w:r>
+        <w:rPr>
+          <w:sz w:val="24"/>
+          <w:szCs w:val="28"/>
+        </w:rPr>
+        <w:t>.</w:t>
       </w:r>
     </w:p>
     <w:p>
@@ -9410,194 +9734,21 @@
           <w:sz w:val="24"/>
           <w:szCs w:val="28"/>
         </w:rPr>
-        <w:t xml:space="preserve">Dans le menu, </w:t>
-      </w:r>
-      <w:r>
-        <w:rPr>
-          <w:sz w:val="24"/>
-          <w:szCs w:val="28"/>
-        </w:rPr>
-        <w:t>l’utilisateur a la possibilité de pouvoir accéder aux dix</w:t>
-      </w:r>
-      <w:r>
-        <w:rPr>
-          <w:sz w:val="24"/>
-          <w:szCs w:val="28"/>
-        </w:rPr>
-        <w:t xml:space="preserve"> meilleurs scores </w:t>
-      </w:r>
-      <w:r>
-        <w:rPr>
-          <w:sz w:val="24"/>
-          <w:szCs w:val="28"/>
-        </w:rPr>
-        <w:t>mondiaux</w:t>
-      </w:r>
-      <w:r>
-        <w:rPr>
-          <w:sz w:val="24"/>
-          <w:szCs w:val="28"/>
-        </w:rPr>
-        <w:t xml:space="preserve">. Pour les obtenir, </w:t>
-      </w:r>
-      <w:r>
-        <w:rPr>
-          <w:sz w:val="24"/>
-          <w:szCs w:val="28"/>
-        </w:rPr>
-        <w:t>notre programme envoie une</w:t>
-      </w:r>
-      <w:r>
-        <w:rPr>
-          <w:sz w:val="24"/>
-          <w:szCs w:val="28"/>
-        </w:rPr>
-        <w:t xml:space="preserve"> requête au serveur</w:t>
-      </w:r>
-      <w:r>
-        <w:rPr>
-          <w:sz w:val="24"/>
-          <w:szCs w:val="28"/>
-        </w:rPr>
-        <w:t xml:space="preserve"> qui, par la suite, renvoie </w:t>
-      </w:r>
-      <w:r>
-        <w:rPr>
-          <w:sz w:val="24"/>
-          <w:szCs w:val="28"/>
-        </w:rPr>
-        <w:t xml:space="preserve">les </w:t>
-      </w:r>
-      <w:r>
-        <w:rPr>
-          <w:sz w:val="24"/>
-          <w:szCs w:val="28"/>
-        </w:rPr>
-        <w:t>dix</w:t>
-      </w:r>
-      <w:r>
-        <w:rPr>
-          <w:sz w:val="24"/>
-          <w:szCs w:val="28"/>
-        </w:rPr>
-        <w:t xml:space="preserve"> meilleurs score</w:t>
-      </w:r>
-      <w:r>
-        <w:rPr>
-          <w:sz w:val="24"/>
-          <w:szCs w:val="28"/>
-        </w:rPr>
-        <w:t>s</w:t>
-      </w:r>
-      <w:r>
-        <w:rPr>
-          <w:sz w:val="24"/>
-          <w:szCs w:val="28"/>
-        </w:rPr>
-        <w:t xml:space="preserve"> en format JSON</w:t>
-      </w:r>
-      <w:r>
-        <w:rPr>
-          <w:sz w:val="24"/>
-          <w:szCs w:val="28"/>
-        </w:rPr>
-        <w:t xml:space="preserve"> de manière à ce que </w:t>
-      </w:r>
-      <w:r>
-        <w:rPr>
-          <w:sz w:val="24"/>
-          <w:szCs w:val="28"/>
-        </w:rPr>
-        <w:t xml:space="preserve">l’application </w:t>
-      </w:r>
-      <w:r>
-        <w:rPr>
-          <w:sz w:val="24"/>
-          <w:szCs w:val="28"/>
-        </w:rPr>
-        <w:t xml:space="preserve">puisse les traiter </w:t>
-      </w:r>
-      <w:r>
-        <w:rPr>
-          <w:sz w:val="24"/>
-          <w:szCs w:val="28"/>
-        </w:rPr>
-        <w:t>facilement.</w:t>
-      </w:r>
-    </w:p>
-    <w:p>
-      <w:pPr>
-        <w:ind w:firstLine="425"/>
-        <w:jc w:val="both"/>
-        <w:rPr>
-          <w:sz w:val="24"/>
-          <w:szCs w:val="28"/>
-        </w:rPr>
-      </w:pPr>
-      <w:r>
-        <w:rPr>
-          <w:sz w:val="24"/>
-          <w:szCs w:val="28"/>
-        </w:rPr>
-        <w:t>Concernant les outils utilisés, n</w:t>
-      </w:r>
-      <w:r>
-        <w:rPr>
-          <w:sz w:val="24"/>
-          <w:szCs w:val="28"/>
-        </w:rPr>
-        <w:t xml:space="preserve">ous </w:t>
-      </w:r>
-      <w:r>
-        <w:rPr>
-          <w:sz w:val="24"/>
-          <w:szCs w:val="28"/>
-        </w:rPr>
-        <w:t>faisons appel à</w:t>
-      </w:r>
-      <w:r>
-        <w:rPr>
-          <w:sz w:val="24"/>
-          <w:szCs w:val="28"/>
-        </w:rPr>
-        <w:t xml:space="preserve"> l’hébergeur </w:t>
-      </w:r>
-      <w:r>
-        <w:rPr>
-          <w:sz w:val="24"/>
-          <w:szCs w:val="28"/>
-        </w:rPr>
-        <w:t>« </w:t>
-      </w:r>
-      <w:proofErr w:type="spellStart"/>
-      <w:r>
-        <w:rPr>
-          <w:sz w:val="24"/>
-          <w:szCs w:val="28"/>
-        </w:rPr>
-        <w:t>alwaysdata</w:t>
-      </w:r>
-      <w:proofErr w:type="spellEnd"/>
-      <w:r>
-        <w:rPr>
-          <w:sz w:val="24"/>
-          <w:szCs w:val="28"/>
-        </w:rPr>
-        <w:t xml:space="preserve"> » qui possède l’avantage de fournir un service </w:t>
-      </w:r>
-      <w:r>
-        <w:rPr>
-          <w:sz w:val="24"/>
-          <w:szCs w:val="28"/>
-        </w:rPr>
-        <w:t>gratuit</w:t>
-      </w:r>
-      <w:r>
-        <w:rPr>
-          <w:sz w:val="24"/>
-          <w:szCs w:val="28"/>
-        </w:rPr>
-        <w:t xml:space="preserve"> pour les fonctionnalités qui nous intéressent</w:t>
+        <w:t>Notre script qui récupère les requêtes de l’application est un script PHP. Celui-ci reçoit les donn</w:t>
+      </w:r>
+      <w:r>
+        <w:rPr>
+          <w:sz w:val="24"/>
+          <w:szCs w:val="28"/>
+        </w:rPr>
+        <w:t xml:space="preserve">ées à partir de l’URL, en </w:t>
+      </w:r>
+      <w:r>
+        <w:rPr>
+          <w:sz w:val="24"/>
+          <w:szCs w:val="28"/>
+        </w:rPr>
+        <w:t>POST en utilisant le protocole https</w:t>
       </w:r>
       <w:r>
         <w:rPr>
@@ -9611,291 +9762,23 @@
           <w:sz w:val="24"/>
           <w:szCs w:val="28"/>
         </w:rPr>
-        <w:t>ainsi qu’un</w:t>
-      </w:r>
-      <w:r>
-        <w:rPr>
-          <w:sz w:val="24"/>
-          <w:szCs w:val="28"/>
-        </w:rPr>
-        <w:t xml:space="preserve"> support extrêmement </w:t>
-      </w:r>
-      <w:r>
-        <w:rPr>
-          <w:sz w:val="24"/>
-          <w:szCs w:val="28"/>
-        </w:rPr>
-        <w:t xml:space="preserve">sérieux. </w:t>
-      </w:r>
-      <w:r>
-        <w:rPr>
-          <w:sz w:val="24"/>
-          <w:szCs w:val="28"/>
-        </w:rPr>
-        <w:t>La base de donnée est</w:t>
-      </w:r>
-      <w:r>
-        <w:rPr>
-          <w:sz w:val="24"/>
-          <w:szCs w:val="28"/>
-        </w:rPr>
-        <w:t>, quant à elle fournie grâce au système « </w:t>
-      </w:r>
-      <w:proofErr w:type="spellStart"/>
-      <w:r>
-        <w:rPr>
-          <w:sz w:val="24"/>
-          <w:szCs w:val="28"/>
-        </w:rPr>
-        <w:t>mySql</w:t>
-      </w:r>
-      <w:proofErr w:type="spellEnd"/>
-      <w:r>
-        <w:rPr>
-          <w:sz w:val="24"/>
-          <w:szCs w:val="28"/>
-        </w:rPr>
-        <w:t xml:space="preserve"> » à laquelle on accède via </w:t>
-      </w:r>
-      <w:r>
-        <w:rPr>
-          <w:sz w:val="24"/>
-          <w:szCs w:val="28"/>
-        </w:rPr>
-        <w:t xml:space="preserve">le </w:t>
-      </w:r>
-      <w:r>
-        <w:rPr>
-          <w:sz w:val="24"/>
-          <w:szCs w:val="28"/>
-        </w:rPr>
-        <w:t>« </w:t>
-      </w:r>
-      <w:proofErr w:type="spellStart"/>
-      <w:r>
-        <w:rPr>
-          <w:sz w:val="24"/>
-          <w:szCs w:val="28"/>
-        </w:rPr>
-        <w:t>phpMyAdmin</w:t>
-      </w:r>
-      <w:proofErr w:type="spellEnd"/>
-      <w:r>
-        <w:rPr>
-          <w:sz w:val="24"/>
-          <w:szCs w:val="28"/>
-        </w:rPr>
-        <w:t> »</w:t>
-      </w:r>
-      <w:r>
-        <w:rPr>
-          <w:sz w:val="24"/>
-          <w:szCs w:val="28"/>
-        </w:rPr>
-        <w:t xml:space="preserve"> du site d’</w:t>
-      </w:r>
-      <w:r>
-        <w:rPr>
-          <w:sz w:val="24"/>
-          <w:szCs w:val="28"/>
-        </w:rPr>
-        <w:t> »</w:t>
-      </w:r>
-      <w:proofErr w:type="spellStart"/>
-      <w:r>
-        <w:rPr>
-          <w:sz w:val="24"/>
-          <w:szCs w:val="28"/>
-        </w:rPr>
-        <w:t>alwaysdata</w:t>
-      </w:r>
-      <w:proofErr w:type="spellEnd"/>
-      <w:r>
-        <w:rPr>
-          <w:sz w:val="24"/>
-          <w:szCs w:val="28"/>
-        </w:rPr>
-        <w:t> »</w:t>
-      </w:r>
+        <w:t>afin d</w:t>
+      </w:r>
+      <w:r>
+        <w:rPr>
+          <w:sz w:val="24"/>
+          <w:szCs w:val="28"/>
+        </w:rPr>
+        <w:t>’atteindre une sécurité optimale</w:t>
+      </w:r>
+      <w:bookmarkStart w:id="17" w:name="_GoBack"/>
+      <w:bookmarkEnd w:id="17"/>
       <w:r>
         <w:rPr>
           <w:sz w:val="24"/>
           <w:szCs w:val="28"/>
         </w:rPr>
         <w:t>.</w:t>
-      </w:r>
-    </w:p>
-    <w:p>
-      <w:pPr>
-        <w:ind w:firstLine="425"/>
-        <w:jc w:val="both"/>
-        <w:rPr>
-          <w:sz w:val="24"/>
-          <w:szCs w:val="28"/>
-        </w:rPr>
-      </w:pPr>
-      <w:r>
-        <w:rPr>
-          <w:sz w:val="24"/>
-          <w:szCs w:val="28"/>
-        </w:rPr>
-        <w:t>Notre script qui récupère les requêtes de l’application est un script PHP. Celui-ci reçoit les donn</w:t>
-      </w:r>
-      <w:r>
-        <w:rPr>
-          <w:sz w:val="24"/>
-          <w:szCs w:val="28"/>
-        </w:rPr>
-        <w:t>ées à partir de l’URL, en GET mais c</w:t>
-      </w:r>
-      <w:r>
-        <w:rPr>
-          <w:sz w:val="24"/>
-          <w:szCs w:val="28"/>
-        </w:rPr>
-        <w:t>ela</w:t>
-      </w:r>
-      <w:r>
-        <w:rPr>
-          <w:sz w:val="24"/>
-          <w:szCs w:val="28"/>
-        </w:rPr>
-        <w:t xml:space="preserve"> présente néanmoins l’inconvénient de ne pas</w:t>
-      </w:r>
-      <w:r>
-        <w:rPr>
-          <w:sz w:val="24"/>
-          <w:szCs w:val="28"/>
-        </w:rPr>
-        <w:t xml:space="preserve"> </w:t>
-      </w:r>
-      <w:r>
-        <w:rPr>
-          <w:sz w:val="24"/>
-          <w:szCs w:val="28"/>
-        </w:rPr>
-        <w:t xml:space="preserve">être convenablement </w:t>
-      </w:r>
-      <w:r>
-        <w:rPr>
-          <w:sz w:val="24"/>
-          <w:szCs w:val="28"/>
-        </w:rPr>
-        <w:t>sécurisé</w:t>
-      </w:r>
-      <w:r>
-        <w:rPr>
-          <w:sz w:val="24"/>
-          <w:szCs w:val="28"/>
-        </w:rPr>
-        <w:t>.</w:t>
-      </w:r>
-      <w:r>
-        <w:rPr>
-          <w:sz w:val="24"/>
-          <w:szCs w:val="28"/>
-        </w:rPr>
-        <w:t xml:space="preserve"> </w:t>
-      </w:r>
-      <w:r>
-        <w:rPr>
-          <w:sz w:val="24"/>
-          <w:szCs w:val="28"/>
-        </w:rPr>
-        <w:t>C</w:t>
-      </w:r>
-      <w:r>
-        <w:rPr>
-          <w:sz w:val="24"/>
-          <w:szCs w:val="28"/>
-        </w:rPr>
-        <w:t>’est pourquoi nous</w:t>
-      </w:r>
-      <w:r>
-        <w:rPr>
-          <w:sz w:val="24"/>
-          <w:szCs w:val="28"/>
-        </w:rPr>
-        <w:t xml:space="preserve"> allons </w:t>
-      </w:r>
-      <w:r>
-        <w:rPr>
-          <w:sz w:val="24"/>
-          <w:szCs w:val="28"/>
-        </w:rPr>
-        <w:t xml:space="preserve">nous renseigner sur la manière de </w:t>
-      </w:r>
-      <w:r>
-        <w:rPr>
-          <w:sz w:val="24"/>
-          <w:szCs w:val="28"/>
-        </w:rPr>
-        <w:t>passer les données en POST.</w:t>
-      </w:r>
-      <w:r>
-        <w:rPr>
-          <w:sz w:val="24"/>
-          <w:szCs w:val="28"/>
-        </w:rPr>
-        <w:t xml:space="preserve"> Cependant,</w:t>
-      </w:r>
-      <w:r>
-        <w:rPr>
-          <w:sz w:val="24"/>
-          <w:szCs w:val="28"/>
-        </w:rPr>
-        <w:t xml:space="preserve"> </w:t>
-      </w:r>
-      <w:r>
-        <w:rPr>
-          <w:sz w:val="24"/>
-          <w:szCs w:val="28"/>
-        </w:rPr>
-        <w:t>dans l’optique d’atteindre une sécurité optimale,</w:t>
-      </w:r>
-      <w:r>
-        <w:rPr>
-          <w:sz w:val="24"/>
-          <w:szCs w:val="28"/>
-        </w:rPr>
-        <w:t xml:space="preserve"> il faudrait crypter les donnée avec</w:t>
-      </w:r>
-      <w:r>
-        <w:rPr>
-          <w:sz w:val="24"/>
-          <w:szCs w:val="28"/>
-        </w:rPr>
-        <w:t xml:space="preserve"> le protocole</w:t>
-      </w:r>
-      <w:r>
-        <w:rPr>
-          <w:sz w:val="24"/>
-          <w:szCs w:val="28"/>
-        </w:rPr>
-        <w:t xml:space="preserve"> https, mais cela est payant sur</w:t>
-      </w:r>
-      <w:r>
-        <w:rPr>
-          <w:sz w:val="24"/>
-          <w:szCs w:val="28"/>
-        </w:rPr>
-        <w:t xml:space="preserve"> le service </w:t>
-      </w:r>
-      <w:proofErr w:type="spellStart"/>
-      <w:r>
-        <w:rPr>
-          <w:sz w:val="24"/>
-          <w:szCs w:val="28"/>
-        </w:rPr>
-        <w:t>alwaysdata</w:t>
-      </w:r>
-      <w:proofErr w:type="spellEnd"/>
-      <w:r>
-        <w:rPr>
-          <w:sz w:val="24"/>
-          <w:szCs w:val="28"/>
-        </w:rPr>
-        <w:t xml:space="preserve"> que l’on utilise.</w:t>
       </w:r>
     </w:p>
     <w:p>
@@ -10214,7 +10097,6 @@
         </w:rPr>
         <w:t xml:space="preserve">nous aura offert la possibilité de renforcer nos capacités en langage Java ainsi que de nous </w:t>
       </w:r>
-      <w:proofErr w:type="gramStart"/>
       <w:r>
         <w:rPr>
           <w:sz w:val="24"/>
@@ -10222,7 +10104,6 @@
         </w:rPr>
         <w:t>familiariser</w:t>
       </w:r>
-      <w:proofErr w:type="gramEnd"/>
       <w:r>
         <w:rPr>
           <w:sz w:val="24"/>
@@ -10333,7 +10214,15 @@
           <w:sz w:val="24"/>
           <w:szCs w:val="28"/>
         </w:rPr>
-        <w:t xml:space="preserve"> nous aurons pu nous rendre compte de l’utilité et de la puissance d’Android Studio qui reste une référence pour le développement mobile en offrant énormément de raccourcis et options pour faciliter les étapes d’implémentation</w:t>
+        <w:t xml:space="preserve"> nous aurons pu nous rendre compte de l’utilité et de la puissance d’Android Studio qui reste </w:t>
+      </w:r>
+      <w:r>
+        <w:rPr>
+          <w:sz w:val="24"/>
+          <w:szCs w:val="28"/>
+        </w:rPr>
+        <w:lastRenderedPageBreak/>
+        <w:t>une référence pour le développement mobile en offrant énormément de raccourcis et options pour faciliter les étapes d’implémentation</w:t>
       </w:r>
       <w:r>
         <w:rPr>
@@ -10550,23 +10439,7 @@
           <w:sz w:val="24"/>
           <w:szCs w:val="28"/>
         </w:rPr>
-        <w:t xml:space="preserve">Nous avons par exemple pensé à rajouter une page d’inscription et de connexion. L’utilisation devra alors créer un pseudo et un mot de passe pour pouvoir se connecter au jeu. Ces informations seraient stockées dans une base de </w:t>
-      </w:r>
-      <w:proofErr w:type="gramStart"/>
-      <w:r>
-        <w:rPr>
-          <w:sz w:val="24"/>
-          <w:szCs w:val="28"/>
-        </w:rPr>
-        <w:t>donnée</w:t>
-      </w:r>
-      <w:proofErr w:type="gramEnd"/>
-      <w:r>
-        <w:rPr>
-          <w:sz w:val="24"/>
-          <w:szCs w:val="28"/>
-        </w:rPr>
-        <w:t xml:space="preserve"> externe. La technologie utilisée serait soit un script python avec Django au niveau du serveur, soit un script </w:t>
+        <w:t xml:space="preserve">Nous avons par exemple pensé à rajouter une page d’inscription et de connexion. L’utilisation devra alors créer un pseudo et un mot de passe pour pouvoir se connecter au jeu. Ces informations seraient stockées dans une base de donnée externe. La technologie utilisée serait soit un script python avec Django au niveau du serveur, soit un script </w:t>
       </w:r>
       <w:r>
         <w:rPr>
@@ -10597,7 +10470,6 @@
           <w:sz w:val="24"/>
           <w:szCs w:val="28"/>
         </w:rPr>
-        <w:lastRenderedPageBreak/>
         <w:t>Nous avons aussi pensé à rajouter des skins de balle</w:t>
       </w:r>
       <w:r>
@@ -10667,23 +10539,7 @@
           <w:sz w:val="24"/>
           <w:szCs w:val="28"/>
         </w:rPr>
-        <w:t xml:space="preserve">Si nous </w:t>
-      </w:r>
-      <w:proofErr w:type="gramStart"/>
-      <w:r>
-        <w:rPr>
-          <w:sz w:val="24"/>
-          <w:szCs w:val="28"/>
-        </w:rPr>
-        <w:t>avions</w:t>
-      </w:r>
-      <w:proofErr w:type="gramEnd"/>
-      <w:r>
-        <w:rPr>
-          <w:sz w:val="24"/>
-          <w:szCs w:val="28"/>
-        </w:rPr>
-        <w:t xml:space="preserve"> eu plus de temps, nous aurions développé un système d’achat de skins et de fonds d’écran et aurions aussi mis l’application sur le Play Store.</w:t>
+        <w:t>Si nous avions eu plus de temps, nous aurions développé un système d’achat de skins et de fonds d’écran et aurions aussi mis l’application sur le Play Store.</w:t>
       </w:r>
     </w:p>
     <w:sectPr>
@@ -10697,7 +10553,7 @@
 </file>
 
 <file path=word/endnotes.xml><?xml version="1.0" encoding="utf-8"?>
-<w:endnotes xmlns:wpc="http://schemas.microsoft.com/office/word/2010/wordprocessingCanvas" xmlns:mc="http://schemas.openxmlformats.org/markup-compatibility/2006" xmlns:o="urn:schemas-microsoft-com:office:office" xmlns:r="http://schemas.openxmlformats.org/officeDocument/2006/relationships" xmlns:m="http://schemas.openxmlformats.org/officeDocument/2006/math" xmlns:v="urn:schemas-microsoft-com:vml" xmlns:wp14="http://schemas.microsoft.com/office/word/2010/wordprocessingDrawing" xmlns:wp="http://schemas.openxmlformats.org/drawingml/2006/wordprocessingDrawing" xmlns:w10="urn:schemas-microsoft-com:office:word" xmlns:w="http://schemas.openxmlformats.org/wordprocessingml/2006/main" xmlns:w14="http://schemas.microsoft.com/office/word/2010/wordml" xmlns:w15="http://schemas.microsoft.com/office/word/2012/wordml" xmlns:wpg="http://schemas.microsoft.com/office/word/2010/wordprocessingGroup" xmlns:wpi="http://schemas.microsoft.com/office/word/2010/wordprocessingInk" xmlns:wne="http://schemas.microsoft.com/office/word/2006/wordml" xmlns:wps="http://schemas.microsoft.com/office/word/2010/wordprocessingShape" mc:Ignorable="w14 w15 wp14">
+<w:endnotes xmlns:wpc="http://schemas.microsoft.com/office/word/2010/wordprocessingCanvas" xmlns:cx="http://schemas.microsoft.com/office/drawing/2014/chartex" xmlns:cx1="http://schemas.microsoft.com/office/drawing/2015/9/8/chartex" xmlns:cx2="http://schemas.microsoft.com/office/drawing/2015/10/21/chartex" xmlns:cx3="http://schemas.microsoft.com/office/drawing/2016/5/9/chartex" xmlns:cx4="http://schemas.microsoft.com/office/drawing/2016/5/10/chartex" xmlns:cx5="http://schemas.microsoft.com/office/drawing/2016/5/11/chartex" xmlns:cx6="http://schemas.microsoft.com/office/drawing/2016/5/12/chartex" xmlns:cx7="http://schemas.microsoft.com/office/drawing/2016/5/13/chartex" xmlns:cx8="http://schemas.microsoft.com/office/drawing/2016/5/14/chartex" xmlns:mc="http://schemas.openxmlformats.org/markup-compatibility/2006" xmlns:aink="http://schemas.microsoft.com/office/drawing/2016/ink" xmlns:am3d="http://schemas.microsoft.com/office/drawing/2017/model3d" xmlns:o="urn:schemas-microsoft-com:office:office" xmlns:r="http://schemas.openxmlformats.org/officeDocument/2006/relationships" xmlns:m="http://schemas.openxmlformats.org/officeDocument/2006/math" xmlns:v="urn:schemas-microsoft-com:vml" xmlns:wp14="http://schemas.microsoft.com/office/word/2010/wordprocessingDrawing" xmlns:wp="http://schemas.openxmlformats.org/drawingml/2006/wordprocessingDrawing" xmlns:w10="urn:schemas-microsoft-com:office:word" xmlns:w="http://schemas.openxmlformats.org/wordprocessingml/2006/main" xmlns:w14="http://schemas.microsoft.com/office/word/2010/wordml" xmlns:w15="http://schemas.microsoft.com/office/word/2012/wordml" xmlns:w16cid="http://schemas.microsoft.com/office/word/2016/wordml/cid" xmlns:w16se="http://schemas.microsoft.com/office/word/2015/wordml/symex" xmlns:wpg="http://schemas.microsoft.com/office/word/2010/wordprocessingGroup" xmlns:wpi="http://schemas.microsoft.com/office/word/2010/wordprocessingInk" xmlns:wne="http://schemas.microsoft.com/office/word/2006/wordml" xmlns:wps="http://schemas.microsoft.com/office/word/2010/wordprocessingShape" mc:Ignorable="w14 w15 w16se w16cid wp14">
   <w:endnote w:type="separator" w:id="-1">
     <w:p>
       <w:pPr>
@@ -10722,7 +10578,7 @@
 </file>
 
 <file path=word/footer1.xml><?xml version="1.0" encoding="utf-8"?>
-<w:ftr xmlns:wpc="http://schemas.microsoft.com/office/word/2010/wordprocessingCanvas" xmlns:mc="http://schemas.openxmlformats.org/markup-compatibility/2006" xmlns:o="urn:schemas-microsoft-com:office:office" xmlns:r="http://schemas.openxmlformats.org/officeDocument/2006/relationships" xmlns:m="http://schemas.openxmlformats.org/officeDocument/2006/math" xmlns:v="urn:schemas-microsoft-com:vml" xmlns:wp14="http://schemas.microsoft.com/office/word/2010/wordprocessingDrawing" xmlns:wp="http://schemas.openxmlformats.org/drawingml/2006/wordprocessingDrawing" xmlns:w10="urn:schemas-microsoft-com:office:word" xmlns:w="http://schemas.openxmlformats.org/wordprocessingml/2006/main" xmlns:w14="http://schemas.microsoft.com/office/word/2010/wordml" xmlns:w15="http://schemas.microsoft.com/office/word/2012/wordml" xmlns:wpg="http://schemas.microsoft.com/office/word/2010/wordprocessingGroup" xmlns:wpi="http://schemas.microsoft.com/office/word/2010/wordprocessingInk" xmlns:wne="http://schemas.microsoft.com/office/word/2006/wordml" xmlns:wps="http://schemas.microsoft.com/office/word/2010/wordprocessingShape" mc:Ignorable="w14 w15 wp14">
+<w:ftr xmlns:wpc="http://schemas.microsoft.com/office/word/2010/wordprocessingCanvas" xmlns:cx="http://schemas.microsoft.com/office/drawing/2014/chartex" xmlns:cx1="http://schemas.microsoft.com/office/drawing/2015/9/8/chartex" xmlns:cx2="http://schemas.microsoft.com/office/drawing/2015/10/21/chartex" xmlns:cx3="http://schemas.microsoft.com/office/drawing/2016/5/9/chartex" xmlns:cx4="http://schemas.microsoft.com/office/drawing/2016/5/10/chartex" xmlns:cx5="http://schemas.microsoft.com/office/drawing/2016/5/11/chartex" xmlns:cx6="http://schemas.microsoft.com/office/drawing/2016/5/12/chartex" xmlns:cx7="http://schemas.microsoft.com/office/drawing/2016/5/13/chartex" xmlns:cx8="http://schemas.microsoft.com/office/drawing/2016/5/14/chartex" xmlns:mc="http://schemas.openxmlformats.org/markup-compatibility/2006" xmlns:aink="http://schemas.microsoft.com/office/drawing/2016/ink" xmlns:am3d="http://schemas.microsoft.com/office/drawing/2017/model3d" xmlns:o="urn:schemas-microsoft-com:office:office" xmlns:r="http://schemas.openxmlformats.org/officeDocument/2006/relationships" xmlns:m="http://schemas.openxmlformats.org/officeDocument/2006/math" xmlns:v="urn:schemas-microsoft-com:vml" xmlns:wp14="http://schemas.microsoft.com/office/word/2010/wordprocessingDrawing" xmlns:wp="http://schemas.openxmlformats.org/drawingml/2006/wordprocessingDrawing" xmlns:w10="urn:schemas-microsoft-com:office:word" xmlns:w="http://schemas.openxmlformats.org/wordprocessingml/2006/main" xmlns:w14="http://schemas.microsoft.com/office/word/2010/wordml" xmlns:w15="http://schemas.microsoft.com/office/word/2012/wordml" xmlns:w16cid="http://schemas.microsoft.com/office/word/2016/wordml/cid" xmlns:w16se="http://schemas.microsoft.com/office/word/2015/wordml/symex" xmlns:wpg="http://schemas.microsoft.com/office/word/2010/wordprocessingGroup" xmlns:wpi="http://schemas.microsoft.com/office/word/2010/wordprocessingInk" xmlns:wne="http://schemas.microsoft.com/office/word/2006/wordml" xmlns:wps="http://schemas.microsoft.com/office/word/2010/wordprocessingShape" mc:Ignorable="w14 w15 w16se w16cid wp14">
   <w:p>
     <w:pPr>
       <w:pStyle w:val="Pieddepage"/>
@@ -10761,14 +10617,27 @@
     <w:r>
       <w:t>/</w:t>
     </w:r>
-    <w:fldSimple w:instr=" NUMPAGES   \* MERGEFORMAT ">
-      <w:r>
-        <w:rPr>
-          <w:noProof/>
-        </w:rPr>
-        <w:t>12</w:t>
-      </w:r>
-    </w:fldSimple>
+    <w:r>
+      <w:fldChar w:fldCharType="begin"/>
+    </w:r>
+    <w:r>
+      <w:instrText xml:space="preserve"> NUMPAGES   \* MERGEFORMAT </w:instrText>
+    </w:r>
+    <w:r>
+      <w:fldChar w:fldCharType="separate"/>
+    </w:r>
+    <w:r>
+      <w:rPr>
+        <w:noProof/>
+      </w:rPr>
+      <w:t>12</w:t>
+    </w:r>
+    <w:r>
+      <w:rPr>
+        <w:noProof/>
+      </w:rPr>
+      <w:fldChar w:fldCharType="end"/>
+    </w:r>
     <w:r>
       <w:ptab w:relativeTo="margin" w:alignment="right" w:leader="none"/>
     </w:r>
@@ -10780,7 +10649,7 @@
 </file>
 
 <file path=word/footer2.xml><?xml version="1.0" encoding="utf-8"?>
-<w:ftr xmlns:wpc="http://schemas.microsoft.com/office/word/2010/wordprocessingCanvas" xmlns:mc="http://schemas.openxmlformats.org/markup-compatibility/2006" xmlns:o="urn:schemas-microsoft-com:office:office" xmlns:r="http://schemas.openxmlformats.org/officeDocument/2006/relationships" xmlns:m="http://schemas.openxmlformats.org/officeDocument/2006/math" xmlns:v="urn:schemas-microsoft-com:vml" xmlns:wp14="http://schemas.microsoft.com/office/word/2010/wordprocessingDrawing" xmlns:wp="http://schemas.openxmlformats.org/drawingml/2006/wordprocessingDrawing" xmlns:w10="urn:schemas-microsoft-com:office:word" xmlns:w="http://schemas.openxmlformats.org/wordprocessingml/2006/main" xmlns:w14="http://schemas.microsoft.com/office/word/2010/wordml" xmlns:w15="http://schemas.microsoft.com/office/word/2012/wordml" xmlns:wpg="http://schemas.microsoft.com/office/word/2010/wordprocessingGroup" xmlns:wpi="http://schemas.microsoft.com/office/word/2010/wordprocessingInk" xmlns:wne="http://schemas.microsoft.com/office/word/2006/wordml" xmlns:wps="http://schemas.microsoft.com/office/word/2010/wordprocessingShape" mc:Ignorable="w14 w15 wp14">
+<w:ftr xmlns:wpc="http://schemas.microsoft.com/office/word/2010/wordprocessingCanvas" xmlns:cx="http://schemas.microsoft.com/office/drawing/2014/chartex" xmlns:cx1="http://schemas.microsoft.com/office/drawing/2015/9/8/chartex" xmlns:cx2="http://schemas.microsoft.com/office/drawing/2015/10/21/chartex" xmlns:cx3="http://schemas.microsoft.com/office/drawing/2016/5/9/chartex" xmlns:cx4="http://schemas.microsoft.com/office/drawing/2016/5/10/chartex" xmlns:cx5="http://schemas.microsoft.com/office/drawing/2016/5/11/chartex" xmlns:cx6="http://schemas.microsoft.com/office/drawing/2016/5/12/chartex" xmlns:cx7="http://schemas.microsoft.com/office/drawing/2016/5/13/chartex" xmlns:cx8="http://schemas.microsoft.com/office/drawing/2016/5/14/chartex" xmlns:mc="http://schemas.openxmlformats.org/markup-compatibility/2006" xmlns:aink="http://schemas.microsoft.com/office/drawing/2016/ink" xmlns:am3d="http://schemas.microsoft.com/office/drawing/2017/model3d" xmlns:o="urn:schemas-microsoft-com:office:office" xmlns:r="http://schemas.openxmlformats.org/officeDocument/2006/relationships" xmlns:m="http://schemas.openxmlformats.org/officeDocument/2006/math" xmlns:v="urn:schemas-microsoft-com:vml" xmlns:wp14="http://schemas.microsoft.com/office/word/2010/wordprocessingDrawing" xmlns:wp="http://schemas.openxmlformats.org/drawingml/2006/wordprocessingDrawing" xmlns:w10="urn:schemas-microsoft-com:office:word" xmlns:w="http://schemas.openxmlformats.org/wordprocessingml/2006/main" xmlns:w14="http://schemas.microsoft.com/office/word/2010/wordml" xmlns:w15="http://schemas.microsoft.com/office/word/2012/wordml" xmlns:w16cid="http://schemas.microsoft.com/office/word/2016/wordml/cid" xmlns:w16se="http://schemas.microsoft.com/office/word/2015/wordml/symex" xmlns:wpg="http://schemas.microsoft.com/office/word/2010/wordprocessingGroup" xmlns:wpi="http://schemas.microsoft.com/office/word/2010/wordprocessingInk" xmlns:wne="http://schemas.microsoft.com/office/word/2006/wordml" xmlns:wps="http://schemas.microsoft.com/office/word/2010/wordprocessingShape" mc:Ignorable="w14 w15 w16se w16cid wp14">
   <w:p>
     <w:pPr>
       <w:pStyle w:val="Pieddepage"/>
@@ -10819,14 +10688,27 @@
     <w:r>
       <w:t>/</w:t>
     </w:r>
-    <w:fldSimple w:instr=" NUMPAGES   \* MERGEFORMAT ">
-      <w:r>
-        <w:rPr>
-          <w:noProof/>
-        </w:rPr>
-        <w:t>12</w:t>
-      </w:r>
-    </w:fldSimple>
+    <w:r>
+      <w:fldChar w:fldCharType="begin"/>
+    </w:r>
+    <w:r>
+      <w:instrText xml:space="preserve"> NUMPAGES   \* MERGEFORMAT </w:instrText>
+    </w:r>
+    <w:r>
+      <w:fldChar w:fldCharType="separate"/>
+    </w:r>
+    <w:r>
+      <w:rPr>
+        <w:noProof/>
+      </w:rPr>
+      <w:t>12</w:t>
+    </w:r>
+    <w:r>
+      <w:rPr>
+        <w:noProof/>
+      </w:rPr>
+      <w:fldChar w:fldCharType="end"/>
+    </w:r>
     <w:r>
       <w:ptab w:relativeTo="margin" w:alignment="right" w:leader="none"/>
     </w:r>
@@ -10838,7 +10720,7 @@
 </file>
 
 <file path=word/footnotes.xml><?xml version="1.0" encoding="utf-8"?>
-<w:footnotes xmlns:wpc="http://schemas.microsoft.com/office/word/2010/wordprocessingCanvas" xmlns:mc="http://schemas.openxmlformats.org/markup-compatibility/2006" xmlns:o="urn:schemas-microsoft-com:office:office" xmlns:r="http://schemas.openxmlformats.org/officeDocument/2006/relationships" xmlns:m="http://schemas.openxmlformats.org/officeDocument/2006/math" xmlns:v="urn:schemas-microsoft-com:vml" xmlns:wp14="http://schemas.microsoft.com/office/word/2010/wordprocessingDrawing" xmlns:wp="http://schemas.openxmlformats.org/drawingml/2006/wordprocessingDrawing" xmlns:w10="urn:schemas-microsoft-com:office:word" xmlns:w="http://schemas.openxmlformats.org/wordprocessingml/2006/main" xmlns:w14="http://schemas.microsoft.com/office/word/2010/wordml" xmlns:w15="http://schemas.microsoft.com/office/word/2012/wordml" xmlns:wpg="http://schemas.microsoft.com/office/word/2010/wordprocessingGroup" xmlns:wpi="http://schemas.microsoft.com/office/word/2010/wordprocessingInk" xmlns:wne="http://schemas.microsoft.com/office/word/2006/wordml" xmlns:wps="http://schemas.microsoft.com/office/word/2010/wordprocessingShape" mc:Ignorable="w14 w15 wp14">
+<w:footnotes xmlns:wpc="http://schemas.microsoft.com/office/word/2010/wordprocessingCanvas" xmlns:cx="http://schemas.microsoft.com/office/drawing/2014/chartex" xmlns:cx1="http://schemas.microsoft.com/office/drawing/2015/9/8/chartex" xmlns:cx2="http://schemas.microsoft.com/office/drawing/2015/10/21/chartex" xmlns:cx3="http://schemas.microsoft.com/office/drawing/2016/5/9/chartex" xmlns:cx4="http://schemas.microsoft.com/office/drawing/2016/5/10/chartex" xmlns:cx5="http://schemas.microsoft.com/office/drawing/2016/5/11/chartex" xmlns:cx6="http://schemas.microsoft.com/office/drawing/2016/5/12/chartex" xmlns:cx7="http://schemas.microsoft.com/office/drawing/2016/5/13/chartex" xmlns:cx8="http://schemas.microsoft.com/office/drawing/2016/5/14/chartex" xmlns:mc="http://schemas.openxmlformats.org/markup-compatibility/2006" xmlns:aink="http://schemas.microsoft.com/office/drawing/2016/ink" xmlns:am3d="http://schemas.microsoft.com/office/drawing/2017/model3d" xmlns:o="urn:schemas-microsoft-com:office:office" xmlns:r="http://schemas.openxmlformats.org/officeDocument/2006/relationships" xmlns:m="http://schemas.openxmlformats.org/officeDocument/2006/math" xmlns:v="urn:schemas-microsoft-com:vml" xmlns:wp14="http://schemas.microsoft.com/office/word/2010/wordprocessingDrawing" xmlns:wp="http://schemas.openxmlformats.org/drawingml/2006/wordprocessingDrawing" xmlns:w10="urn:schemas-microsoft-com:office:word" xmlns:w="http://schemas.openxmlformats.org/wordprocessingml/2006/main" xmlns:w14="http://schemas.microsoft.com/office/word/2010/wordml" xmlns:w15="http://schemas.microsoft.com/office/word/2012/wordml" xmlns:w16cid="http://schemas.microsoft.com/office/word/2016/wordml/cid" xmlns:w16se="http://schemas.microsoft.com/office/word/2015/wordml/symex" xmlns:wpg="http://schemas.microsoft.com/office/word/2010/wordprocessingGroup" xmlns:wpi="http://schemas.microsoft.com/office/word/2010/wordprocessingInk" xmlns:wne="http://schemas.microsoft.com/office/word/2006/wordml" xmlns:wps="http://schemas.microsoft.com/office/word/2010/wordprocessingShape" mc:Ignorable="w14 w15 w16se w16cid wp14">
   <w:footnote w:type="separator" w:id="-1">
     <w:p>
       <w:pPr>
@@ -10863,7 +10745,7 @@
 </file>
 
 <file path=word/header1.xml><?xml version="1.0" encoding="utf-8"?>
-<w:hdr xmlns:wpc="http://schemas.microsoft.com/office/word/2010/wordprocessingCanvas" xmlns:mc="http://schemas.openxmlformats.org/markup-compatibility/2006" xmlns:o="urn:schemas-microsoft-com:office:office" xmlns:r="http://schemas.openxmlformats.org/officeDocument/2006/relationships" xmlns:m="http://schemas.openxmlformats.org/officeDocument/2006/math" xmlns:v="urn:schemas-microsoft-com:vml" xmlns:wp14="http://schemas.microsoft.com/office/word/2010/wordprocessingDrawing" xmlns:wp="http://schemas.openxmlformats.org/drawingml/2006/wordprocessingDrawing" xmlns:w10="urn:schemas-microsoft-com:office:word" xmlns:w="http://schemas.openxmlformats.org/wordprocessingml/2006/main" xmlns:w14="http://schemas.microsoft.com/office/word/2010/wordml" xmlns:w15="http://schemas.microsoft.com/office/word/2012/wordml" xmlns:wpg="http://schemas.microsoft.com/office/word/2010/wordprocessingGroup" xmlns:wpi="http://schemas.microsoft.com/office/word/2010/wordprocessingInk" xmlns:wne="http://schemas.microsoft.com/office/word/2006/wordml" xmlns:wps="http://schemas.microsoft.com/office/word/2010/wordprocessingShape" mc:Ignorable="w14 w15 wp14">
+<w:hdr xmlns:wpc="http://schemas.microsoft.com/office/word/2010/wordprocessingCanvas" xmlns:cx="http://schemas.microsoft.com/office/drawing/2014/chartex" xmlns:cx1="http://schemas.microsoft.com/office/drawing/2015/9/8/chartex" xmlns:cx2="http://schemas.microsoft.com/office/drawing/2015/10/21/chartex" xmlns:cx3="http://schemas.microsoft.com/office/drawing/2016/5/9/chartex" xmlns:cx4="http://schemas.microsoft.com/office/drawing/2016/5/10/chartex" xmlns:cx5="http://schemas.microsoft.com/office/drawing/2016/5/11/chartex" xmlns:cx6="http://schemas.microsoft.com/office/drawing/2016/5/12/chartex" xmlns:cx7="http://schemas.microsoft.com/office/drawing/2016/5/13/chartex" xmlns:cx8="http://schemas.microsoft.com/office/drawing/2016/5/14/chartex" xmlns:mc="http://schemas.openxmlformats.org/markup-compatibility/2006" xmlns:aink="http://schemas.microsoft.com/office/drawing/2016/ink" xmlns:am3d="http://schemas.microsoft.com/office/drawing/2017/model3d" xmlns:o="urn:schemas-microsoft-com:office:office" xmlns:r="http://schemas.openxmlformats.org/officeDocument/2006/relationships" xmlns:m="http://schemas.openxmlformats.org/officeDocument/2006/math" xmlns:v="urn:schemas-microsoft-com:vml" xmlns:wp14="http://schemas.microsoft.com/office/word/2010/wordprocessingDrawing" xmlns:wp="http://schemas.openxmlformats.org/drawingml/2006/wordprocessingDrawing" xmlns:w10="urn:schemas-microsoft-com:office:word" xmlns:w="http://schemas.openxmlformats.org/wordprocessingml/2006/main" xmlns:w14="http://schemas.microsoft.com/office/word/2010/wordml" xmlns:w15="http://schemas.microsoft.com/office/word/2012/wordml" xmlns:w16cid="http://schemas.microsoft.com/office/word/2016/wordml/cid" xmlns:w16se="http://schemas.microsoft.com/office/word/2015/wordml/symex" xmlns:wpg="http://schemas.microsoft.com/office/word/2010/wordprocessingGroup" xmlns:wpi="http://schemas.microsoft.com/office/word/2010/wordprocessingInk" xmlns:wne="http://schemas.microsoft.com/office/word/2006/wordml" xmlns:wps="http://schemas.microsoft.com/office/word/2010/wordprocessingShape" mc:Ignorable="w14 w15 w16se w16cid wp14">
   <w:p>
     <w:pPr>
       <w:pStyle w:val="En-tte"/>
@@ -10886,7 +10768,7 @@
 </file>
 
 <file path=word/numbering.xml><?xml version="1.0" encoding="utf-8"?>
-<w:numbering xmlns:wpc="http://schemas.microsoft.com/office/word/2010/wordprocessingCanvas" xmlns:mc="http://schemas.openxmlformats.org/markup-compatibility/2006" xmlns:o="urn:schemas-microsoft-com:office:office" xmlns:r="http://schemas.openxmlformats.org/officeDocument/2006/relationships" xmlns:m="http://schemas.openxmlformats.org/officeDocument/2006/math" xmlns:v="urn:schemas-microsoft-com:vml" xmlns:wp14="http://schemas.microsoft.com/office/word/2010/wordprocessingDrawing" xmlns:wp="http://schemas.openxmlformats.org/drawingml/2006/wordprocessingDrawing" xmlns:w10="urn:schemas-microsoft-com:office:word" xmlns:w="http://schemas.openxmlformats.org/wordprocessingml/2006/main" xmlns:w14="http://schemas.microsoft.com/office/word/2010/wordml" xmlns:w15="http://schemas.microsoft.com/office/word/2012/wordml" xmlns:wpg="http://schemas.microsoft.com/office/word/2010/wordprocessingGroup" xmlns:wpi="http://schemas.microsoft.com/office/word/2010/wordprocessingInk" xmlns:wne="http://schemas.microsoft.com/office/word/2006/wordml" xmlns:wps="http://schemas.microsoft.com/office/word/2010/wordprocessingShape" mc:Ignorable="w14 w15 wp14">
+<w:numbering xmlns:wpc="http://schemas.microsoft.com/office/word/2010/wordprocessingCanvas" xmlns:cx="http://schemas.microsoft.com/office/drawing/2014/chartex" xmlns:cx1="http://schemas.microsoft.com/office/drawing/2015/9/8/chartex" xmlns:cx2="http://schemas.microsoft.com/office/drawing/2015/10/21/chartex" xmlns:cx3="http://schemas.microsoft.com/office/drawing/2016/5/9/chartex" xmlns:cx4="http://schemas.microsoft.com/office/drawing/2016/5/10/chartex" xmlns:cx5="http://schemas.microsoft.com/office/drawing/2016/5/11/chartex" xmlns:cx6="http://schemas.microsoft.com/office/drawing/2016/5/12/chartex" xmlns:cx7="http://schemas.microsoft.com/office/drawing/2016/5/13/chartex" xmlns:cx8="http://schemas.microsoft.com/office/drawing/2016/5/14/chartex" xmlns:mc="http://schemas.openxmlformats.org/markup-compatibility/2006" xmlns:aink="http://schemas.microsoft.com/office/drawing/2016/ink" xmlns:am3d="http://schemas.microsoft.com/office/drawing/2017/model3d" xmlns:o="urn:schemas-microsoft-com:office:office" xmlns:r="http://schemas.openxmlformats.org/officeDocument/2006/relationships" xmlns:m="http://schemas.openxmlformats.org/officeDocument/2006/math" xmlns:v="urn:schemas-microsoft-com:vml" xmlns:wp14="http://schemas.microsoft.com/office/word/2010/wordprocessingDrawing" xmlns:wp="http://schemas.openxmlformats.org/drawingml/2006/wordprocessingDrawing" xmlns:w10="urn:schemas-microsoft-com:office:word" xmlns:w="http://schemas.openxmlformats.org/wordprocessingml/2006/main" xmlns:w14="http://schemas.microsoft.com/office/word/2010/wordml" xmlns:w15="http://schemas.microsoft.com/office/word/2012/wordml" xmlns:w16cid="http://schemas.microsoft.com/office/word/2016/wordml/cid" xmlns:w16se="http://schemas.microsoft.com/office/word/2015/wordml/symex" xmlns:wpg="http://schemas.microsoft.com/office/word/2010/wordprocessingGroup" xmlns:wpi="http://schemas.microsoft.com/office/word/2010/wordprocessingInk" xmlns:wne="http://schemas.microsoft.com/office/word/2006/wordml" xmlns:wps="http://schemas.microsoft.com/office/word/2010/wordprocessingShape" mc:Ignorable="w14 w15 w16se w16cid wp14">
   <w:abstractNum w:abstractNumId="0" w15:restartNumberingAfterBreak="0">
     <w:nsid w:val="15F752A4"/>
     <w:multiLevelType w:val="hybridMultilevel"/>
@@ -11795,7 +11677,7 @@
 </file>
 
 <file path=word/styles.xml><?xml version="1.0" encoding="utf-8"?>
-<w:styles xmlns:mc="http://schemas.openxmlformats.org/markup-compatibility/2006" xmlns:r="http://schemas.openxmlformats.org/officeDocument/2006/relationships" xmlns:w="http://schemas.openxmlformats.org/wordprocessingml/2006/main" xmlns:w14="http://schemas.microsoft.com/office/word/2010/wordml" xmlns:w15="http://schemas.microsoft.com/office/word/2012/wordml" mc:Ignorable="w14 w15">
+<w:styles xmlns:mc="http://schemas.openxmlformats.org/markup-compatibility/2006" xmlns:r="http://schemas.openxmlformats.org/officeDocument/2006/relationships" xmlns:w="http://schemas.openxmlformats.org/wordprocessingml/2006/main" xmlns:w14="http://schemas.microsoft.com/office/word/2010/wordml" xmlns:w15="http://schemas.microsoft.com/office/word/2012/wordml" xmlns:w16cid="http://schemas.microsoft.com/office/word/2016/wordml/cid" xmlns:w16se="http://schemas.microsoft.com/office/word/2015/wordml/symex" mc:Ignorable="w14 w15 w16se w16cid">
   <w:docDefaults>
     <w:rPrDefault>
       <w:rPr>
@@ -11811,7 +11693,7 @@
       </w:pPr>
     </w:pPrDefault>
   </w:docDefaults>
-  <w:latentStyles w:defLockedState="0" w:defUIPriority="99" w:defSemiHidden="0" w:defUnhideWhenUsed="0" w:defQFormat="0" w:count="371">
+  <w:latentStyles w:defLockedState="0" w:defUIPriority="99" w:defSemiHidden="0" w:defUnhideWhenUsed="0" w:defQFormat="0" w:count="375">
     <w:lsdException w:name="Normal" w:uiPriority="0" w:qFormat="1"/>
     <w:lsdException w:name="heading 1" w:uiPriority="9" w:qFormat="1"/>
     <w:lsdException w:name="heading 2" w:semiHidden="1" w:uiPriority="9" w:unhideWhenUsed="1" w:qFormat="1"/>
@@ -11917,7 +11799,6 @@
     <w:lsdException w:name="HTML Sample" w:semiHidden="1" w:unhideWhenUsed="1"/>
     <w:lsdException w:name="HTML Typewriter" w:semiHidden="1" w:unhideWhenUsed="1"/>
     <w:lsdException w:name="HTML Variable" w:semiHidden="1" w:unhideWhenUsed="1"/>
-    <w:lsdException w:name="Normal Table" w:semiHidden="1" w:unhideWhenUsed="1"/>
     <w:lsdException w:name="annotation subject" w:semiHidden="1" w:unhideWhenUsed="1"/>
     <w:lsdException w:name="No List" w:semiHidden="1" w:unhideWhenUsed="1"/>
     <w:lsdException w:name="Outline List 1" w:semiHidden="1" w:unhideWhenUsed="1"/>
@@ -11961,10 +11842,8 @@
     <w:lsdException w:name="Table Elegant" w:semiHidden="1" w:unhideWhenUsed="1"/>
     <w:lsdException w:name="Table Professional" w:semiHidden="1" w:unhideWhenUsed="1"/>
     <w:lsdException w:name="Table Subtle 1" w:semiHidden="1" w:unhideWhenUsed="1"/>
-    <w:lsdException w:name="Table Subtle 2" w:semiHidden="1" w:unhideWhenUsed="1"/>
     <w:lsdException w:name="Table Web 1" w:semiHidden="1" w:unhideWhenUsed="1"/>
     <w:lsdException w:name="Table Web 2" w:semiHidden="1" w:unhideWhenUsed="1"/>
-    <w:lsdException w:name="Table Web 3" w:semiHidden="1" w:unhideWhenUsed="1"/>
     <w:lsdException w:name="Balloon Text" w:semiHidden="1" w:unhideWhenUsed="1"/>
     <w:lsdException w:name="Table Grid" w:uiPriority="39"/>
     <w:lsdException w:name="Table Theme" w:semiHidden="1" w:unhideWhenUsed="1"/>
@@ -12183,6 +12062,10 @@
     <w:lsdException w:name="List Table 5 Dark Accent 6" w:uiPriority="50"/>
     <w:lsdException w:name="List Table 6 Colorful Accent 6" w:uiPriority="51"/>
     <w:lsdException w:name="List Table 7 Colorful Accent 6" w:uiPriority="52"/>
+    <w:lsdException w:name="Mention" w:semiHidden="1" w:unhideWhenUsed="1"/>
+    <w:lsdException w:name="Smart Hyperlink" w:semiHidden="1" w:unhideWhenUsed="1"/>
+    <w:lsdException w:name="Hashtag" w:semiHidden="1" w:unhideWhenUsed="1"/>
+    <w:lsdException w:name="Unresolved Mention" w:semiHidden="1" w:unhideWhenUsed="1"/>
   </w:latentStyles>
   <w:style w:type="paragraph" w:default="1" w:styleId="Normal">
     <w:name w:val="Normal"/>
@@ -12916,7 +12799,7 @@
 </file>
 
 <file path=customXml/itemProps1.xml><?xml version="1.0" encoding="utf-8"?>
-<ds:datastoreItem xmlns:ds="http://schemas.openxmlformats.org/officeDocument/2006/customXml" ds:itemID="{9F940E9B-4D10-4091-A88A-CA0BC4894646}">
+<ds:datastoreItem xmlns:ds="http://schemas.openxmlformats.org/officeDocument/2006/customXml" ds:itemID="{2628F5A2-B049-41D6-B78C-E39964ECC9C4}">
   <ds:schemaRefs>
     <ds:schemaRef ds:uri="http://schemas.openxmlformats.org/officeDocument/2006/bibliography"/>
   </ds:schemaRefs>

</xml_diff>

<commit_message>
Dernière version du compte rendu.
</commit_message>
<xml_diff>
--- a/Compte rendu.docx
+++ b/Compte rendu.docx
@@ -164,7 +164,7 @@
             </w:rPr>
             <w:fldChar w:fldCharType="separate"/>
           </w:r>
-          <w:hyperlink w:anchor="_Toc513143779" w:history="1">
+          <w:hyperlink w:anchor="_Toc513826523" w:history="1">
             <w:r>
               <w:rPr>
                 <w:rStyle w:val="Lienhypertexte"/>
@@ -204,7 +204,7 @@
               <w:rPr>
                 <w:webHidden/>
               </w:rPr>
-              <w:instrText xml:space="preserve"> PAGEREF _Toc513143779 \h </w:instrText>
+              <w:instrText xml:space="preserve"> PAGEREF _Toc513826523 \h </w:instrText>
             </w:r>
             <w:r>
               <w:rPr>
@@ -243,7 +243,7 @@
               <w:lang w:eastAsia="fr-FR"/>
             </w:rPr>
           </w:pPr>
-          <w:hyperlink w:anchor="_Toc513143780" w:history="1">
+          <w:hyperlink w:anchor="_Toc513826524" w:history="1">
             <w:r>
               <w:rPr>
                 <w:rStyle w:val="Lienhypertexte"/>
@@ -283,7 +283,7 @@
               <w:rPr>
                 <w:webHidden/>
               </w:rPr>
-              <w:instrText xml:space="preserve"> PAGEREF _Toc513143780 \h </w:instrText>
+              <w:instrText xml:space="preserve"> PAGEREF _Toc513826524 \h </w:instrText>
             </w:r>
             <w:r>
               <w:rPr>
@@ -326,7 +326,7 @@
               <w:lang w:eastAsia="fr-FR"/>
             </w:rPr>
           </w:pPr>
-          <w:hyperlink w:anchor="_Toc513143781" w:history="1">
+          <w:hyperlink w:anchor="_Toc513826525" w:history="1">
             <w:r>
               <w:rPr>
                 <w:rStyle w:val="Lienhypertexte"/>
@@ -376,7 +376,7 @@
                 <w:webHidden/>
                 <w:sz w:val="32"/>
               </w:rPr>
-              <w:instrText xml:space="preserve"> PAGEREF _Toc513143781 \h </w:instrText>
+              <w:instrText xml:space="preserve"> PAGEREF _Toc513826525 \h </w:instrText>
             </w:r>
             <w:r>
               <w:rPr>
@@ -427,7 +427,7 @@
               <w:lang w:eastAsia="fr-FR"/>
             </w:rPr>
           </w:pPr>
-          <w:hyperlink w:anchor="_Toc513143782" w:history="1">
+          <w:hyperlink w:anchor="_Toc513826526" w:history="1">
             <w:r>
               <w:rPr>
                 <w:rStyle w:val="Lienhypertexte"/>
@@ -477,7 +477,7 @@
                 <w:webHidden/>
                 <w:sz w:val="32"/>
               </w:rPr>
-              <w:instrText xml:space="preserve"> PAGEREF _Toc513143782 \h </w:instrText>
+              <w:instrText xml:space="preserve"> PAGEREF _Toc513826526 \h </w:instrText>
             </w:r>
             <w:r>
               <w:rPr>
@@ -524,7 +524,7 @@
               <w:lang w:eastAsia="fr-FR"/>
             </w:rPr>
           </w:pPr>
-          <w:hyperlink w:anchor="_Toc513143783" w:history="1">
+          <w:hyperlink w:anchor="_Toc513826527" w:history="1">
             <w:r>
               <w:rPr>
                 <w:rStyle w:val="Lienhypertexte"/>
@@ -564,7 +564,7 @@
               <w:rPr>
                 <w:webHidden/>
               </w:rPr>
-              <w:instrText xml:space="preserve"> PAGEREF _Toc513143783 \h </w:instrText>
+              <w:instrText xml:space="preserve"> PAGEREF _Toc513826527 \h </w:instrText>
             </w:r>
             <w:r>
               <w:rPr>
@@ -606,7 +606,7 @@
               <w:lang w:eastAsia="fr-FR"/>
             </w:rPr>
           </w:pPr>
-          <w:hyperlink w:anchor="_Toc513143784" w:history="1">
+          <w:hyperlink w:anchor="_Toc513826528" w:history="1">
             <w:r>
               <w:rPr>
                 <w:rStyle w:val="Lienhypertexte"/>
@@ -641,7 +641,7 @@
                 <w:webHidden/>
                 <w:sz w:val="28"/>
               </w:rPr>
-              <w:instrText xml:space="preserve"> PAGEREF _Toc513143784 \h </w:instrText>
+              <w:instrText xml:space="preserve"> PAGEREF _Toc513826528 \h </w:instrText>
             </w:r>
             <w:r>
               <w:rPr>
@@ -695,7 +695,7 @@
               <w:lang w:eastAsia="fr-FR"/>
             </w:rPr>
           </w:pPr>
-          <w:hyperlink w:anchor="_Toc513143785" w:history="1">
+          <w:hyperlink w:anchor="_Toc513826529" w:history="1">
             <w:r>
               <w:rPr>
                 <w:rStyle w:val="Lienhypertexte"/>
@@ -730,7 +730,7 @@
                 <w:webHidden/>
                 <w:sz w:val="28"/>
               </w:rPr>
-              <w:instrText xml:space="preserve"> PAGEREF _Toc513143785 \h </w:instrText>
+              <w:instrText xml:space="preserve"> PAGEREF _Toc513826529 \h </w:instrText>
             </w:r>
             <w:r>
               <w:rPr>
@@ -784,7 +784,7 @@
               <w:lang w:eastAsia="fr-FR"/>
             </w:rPr>
           </w:pPr>
-          <w:hyperlink w:anchor="_Toc513143786" w:history="1">
+          <w:hyperlink w:anchor="_Toc513826530" w:history="1">
             <w:r>
               <w:rPr>
                 <w:rStyle w:val="Lienhypertexte"/>
@@ -819,7 +819,7 @@
                 <w:webHidden/>
                 <w:sz w:val="28"/>
               </w:rPr>
-              <w:instrText xml:space="preserve"> PAGEREF _Toc513143786 \h </w:instrText>
+              <w:instrText xml:space="preserve"> PAGEREF _Toc513826530 \h </w:instrText>
             </w:r>
             <w:r>
               <w:rPr>
@@ -873,7 +873,7 @@
               <w:lang w:eastAsia="fr-FR"/>
             </w:rPr>
           </w:pPr>
-          <w:hyperlink w:anchor="_Toc513143787" w:history="1">
+          <w:hyperlink w:anchor="_Toc513826531" w:history="1">
             <w:r>
               <w:rPr>
                 <w:rStyle w:val="Lienhypertexte"/>
@@ -927,7 +927,7 @@
                 <w:webHidden/>
                 <w:sz w:val="28"/>
               </w:rPr>
-              <w:instrText xml:space="preserve"> PAGEREF _Toc513143787 \h </w:instrText>
+              <w:instrText xml:space="preserve"> PAGEREF _Toc513826531 \h </w:instrText>
             </w:r>
             <w:r>
               <w:rPr>
@@ -981,7 +981,7 @@
               <w:lang w:eastAsia="fr-FR"/>
             </w:rPr>
           </w:pPr>
-          <w:hyperlink w:anchor="_Toc513143788" w:history="1">
+          <w:hyperlink w:anchor="_Toc513826532" w:history="1">
             <w:r>
               <w:rPr>
                 <w:rStyle w:val="Lienhypertexte"/>
@@ -1016,7 +1016,7 @@
                 <w:webHidden/>
                 <w:sz w:val="28"/>
               </w:rPr>
-              <w:instrText xml:space="preserve"> PAGEREF _Toc513143788 \h </w:instrText>
+              <w:instrText xml:space="preserve"> PAGEREF _Toc513826532 \h </w:instrText>
             </w:r>
             <w:r>
               <w:rPr>
@@ -1070,7 +1070,7 @@
               <w:lang w:eastAsia="fr-FR"/>
             </w:rPr>
           </w:pPr>
-          <w:hyperlink w:anchor="_Toc513143789" w:history="1">
+          <w:hyperlink w:anchor="_Toc513826533" w:history="1">
             <w:r>
               <w:rPr>
                 <w:rStyle w:val="Lienhypertexte"/>
@@ -1105,7 +1105,7 @@
                 <w:webHidden/>
                 <w:sz w:val="28"/>
               </w:rPr>
-              <w:instrText xml:space="preserve"> PAGEREF _Toc513143789 \h </w:instrText>
+              <w:instrText xml:space="preserve"> PAGEREF _Toc513826533 \h </w:instrText>
             </w:r>
             <w:r>
               <w:rPr>
@@ -1159,7 +1159,7 @@
               <w:lang w:eastAsia="fr-FR"/>
             </w:rPr>
           </w:pPr>
-          <w:hyperlink w:anchor="_Toc513143790" w:history="1">
+          <w:hyperlink w:anchor="_Toc513826534" w:history="1">
             <w:r>
               <w:rPr>
                 <w:rStyle w:val="Lienhypertexte"/>
@@ -1194,7 +1194,7 @@
                 <w:webHidden/>
                 <w:sz w:val="28"/>
               </w:rPr>
-              <w:instrText xml:space="preserve"> PAGEREF _Toc513143790 \h </w:instrText>
+              <w:instrText xml:space="preserve"> PAGEREF _Toc513826534 \h </w:instrText>
             </w:r>
             <w:r>
               <w:rPr>
@@ -1248,7 +1248,7 @@
               <w:lang w:eastAsia="fr-FR"/>
             </w:rPr>
           </w:pPr>
-          <w:hyperlink w:anchor="_Toc513143791" w:history="1">
+          <w:hyperlink w:anchor="_Toc513826535" w:history="1">
             <w:r>
               <w:rPr>
                 <w:rStyle w:val="Lienhypertexte"/>
@@ -1283,7 +1283,7 @@
                 <w:webHidden/>
                 <w:sz w:val="28"/>
               </w:rPr>
-              <w:instrText xml:space="preserve"> PAGEREF _Toc513143791 \h </w:instrText>
+              <w:instrText xml:space="preserve"> PAGEREF _Toc513826535 \h </w:instrText>
             </w:r>
             <w:r>
               <w:rPr>
@@ -1337,7 +1337,7 @@
               <w:lang w:eastAsia="fr-FR"/>
             </w:rPr>
           </w:pPr>
-          <w:hyperlink w:anchor="_Toc513143792" w:history="1">
+          <w:hyperlink w:anchor="_Toc513826536" w:history="1">
             <w:r>
               <w:rPr>
                 <w:rStyle w:val="Lienhypertexte"/>
@@ -1372,7 +1372,7 @@
                 <w:webHidden/>
                 <w:sz w:val="28"/>
               </w:rPr>
-              <w:instrText xml:space="preserve"> PAGEREF _Toc513143792 \h </w:instrText>
+              <w:instrText xml:space="preserve"> PAGEREF _Toc513826536 \h </w:instrText>
             </w:r>
             <w:r>
               <w:rPr>
@@ -1398,7 +1398,7 @@
                 <w:webHidden/>
                 <w:sz w:val="28"/>
               </w:rPr>
-              <w:t>9</w:t>
+              <w:t>10</w:t>
             </w:r>
             <w:r>
               <w:rPr>
@@ -1426,7 +1426,7 @@
               <w:lang w:eastAsia="fr-FR"/>
             </w:rPr>
           </w:pPr>
-          <w:hyperlink w:anchor="_Toc513143793" w:history="1">
+          <w:hyperlink w:anchor="_Toc513826537" w:history="1">
             <w:r>
               <w:rPr>
                 <w:rStyle w:val="Lienhypertexte"/>
@@ -1461,7 +1461,7 @@
                 <w:webHidden/>
                 <w:sz w:val="28"/>
               </w:rPr>
-              <w:instrText xml:space="preserve"> PAGEREF _Toc513143793 \h </w:instrText>
+              <w:instrText xml:space="preserve"> PAGEREF _Toc513826537 \h </w:instrText>
             </w:r>
             <w:r>
               <w:rPr>
@@ -1515,7 +1515,7 @@
               <w:lang w:eastAsia="fr-FR"/>
             </w:rPr>
           </w:pPr>
-          <w:hyperlink w:anchor="_Toc513143794" w:history="1">
+          <w:hyperlink w:anchor="_Toc513826538" w:history="1">
             <w:r>
               <w:rPr>
                 <w:rStyle w:val="Lienhypertexte"/>
@@ -1550,7 +1550,7 @@
                 <w:webHidden/>
                 <w:sz w:val="28"/>
               </w:rPr>
-              <w:instrText xml:space="preserve"> PAGEREF _Toc513143794 \h </w:instrText>
+              <w:instrText xml:space="preserve"> PAGEREF _Toc513826538 \h </w:instrText>
             </w:r>
             <w:r>
               <w:rPr>
@@ -1604,7 +1604,7 @@
               <w:lang w:eastAsia="fr-FR"/>
             </w:rPr>
           </w:pPr>
-          <w:hyperlink w:anchor="_Toc513143795" w:history="1">
+          <w:hyperlink w:anchor="_Toc513826539" w:history="1">
             <w:r>
               <w:rPr>
                 <w:rStyle w:val="Lienhypertexte"/>
@@ -1639,7 +1639,7 @@
                 <w:webHidden/>
                 <w:sz w:val="28"/>
               </w:rPr>
-              <w:instrText xml:space="preserve"> PAGEREF _Toc513143795 \h </w:instrText>
+              <w:instrText xml:space="preserve"> PAGEREF _Toc513826539 \h </w:instrText>
             </w:r>
             <w:r>
               <w:rPr>
@@ -1665,7 +1665,7 @@
                 <w:webHidden/>
                 <w:sz w:val="28"/>
               </w:rPr>
-              <w:t>10</w:t>
+              <w:t>11</w:t>
             </w:r>
             <w:r>
               <w:rPr>
@@ -1690,7 +1690,7 @@
               <w:lang w:eastAsia="fr-FR"/>
             </w:rPr>
           </w:pPr>
-          <w:hyperlink w:anchor="_Toc513143796" w:history="1">
+          <w:hyperlink w:anchor="_Toc513826540" w:history="1">
             <w:r>
               <w:rPr>
                 <w:rStyle w:val="Lienhypertexte"/>
@@ -1730,7 +1730,7 @@
               <w:rPr>
                 <w:webHidden/>
               </w:rPr>
-              <w:instrText xml:space="preserve"> PAGEREF _Toc513143796 \h </w:instrText>
+              <w:instrText xml:space="preserve"> PAGEREF _Toc513826540 \h </w:instrText>
             </w:r>
             <w:r>
               <w:rPr>
@@ -1769,7 +1769,7 @@
               <w:lang w:eastAsia="fr-FR"/>
             </w:rPr>
           </w:pPr>
-          <w:hyperlink w:anchor="_Toc513143797" w:history="1">
+          <w:hyperlink w:anchor="_Toc513826541" w:history="1">
             <w:r>
               <w:rPr>
                 <w:rStyle w:val="Lienhypertexte"/>
@@ -1809,7 +1809,7 @@
               <w:rPr>
                 <w:webHidden/>
               </w:rPr>
-              <w:instrText xml:space="preserve"> PAGEREF _Toc513143797 \h </w:instrText>
+              <w:instrText xml:space="preserve"> PAGEREF _Toc513826541 \h </w:instrText>
             </w:r>
             <w:r>
               <w:rPr>
@@ -1826,7 +1826,7 @@
               <w:rPr>
                 <w:webHidden/>
               </w:rPr>
-              <w:t>12</w:t>
+              <w:t>13</w:t>
             </w:r>
             <w:r>
               <w:rPr>
@@ -1848,7 +1848,7 @@
               <w:lang w:eastAsia="fr-FR"/>
             </w:rPr>
           </w:pPr>
-          <w:hyperlink w:anchor="_Toc513143798" w:history="1">
+          <w:hyperlink w:anchor="_Toc513826542" w:history="1">
             <w:r>
               <w:rPr>
                 <w:rStyle w:val="Lienhypertexte"/>
@@ -1888,7 +1888,7 @@
               <w:rPr>
                 <w:webHidden/>
               </w:rPr>
-              <w:instrText xml:space="preserve"> PAGEREF _Toc513143798 \h </w:instrText>
+              <w:instrText xml:space="preserve"> PAGEREF _Toc513826542 \h </w:instrText>
             </w:r>
             <w:r>
               <w:rPr>
@@ -1905,7 +1905,7 @@
               <w:rPr>
                 <w:webHidden/>
               </w:rPr>
-              <w:t>12</w:t>
+              <w:t>13</w:t>
             </w:r>
             <w:r>
               <w:rPr>
@@ -1959,7 +1959,7 @@
           <w:sz w:val="36"/>
         </w:rPr>
       </w:pPr>
-      <w:bookmarkStart w:id="0" w:name="_Toc513143779"/>
+      <w:bookmarkStart w:id="0" w:name="_Toc513826523"/>
       <w:r>
         <w:rPr>
           <w:sz w:val="36"/>
@@ -2162,7 +2162,49 @@
           <w:sz w:val="24"/>
           <w:szCs w:val="28"/>
         </w:rPr>
-        <w:t xml:space="preserve"> 4.4 car cette dernière proposait l’ensemble des fonctionnalités nécessaires au développement tout en permettant de cibler un maximum de terminaux Android (le nombre se chiffrant approximativement à 90% des téléphones du marché utilisant ce système).</w:t>
+        <w:t xml:space="preserve"> 4.4 car cette dernière proposait l’ensemble des fonctionnalités nécessaires au développement tout en permettant de cibler un maximum de terminaux Android</w:t>
+      </w:r>
+      <w:r>
+        <w:rPr>
+          <w:sz w:val="24"/>
+          <w:szCs w:val="28"/>
+        </w:rPr>
+        <w:t>. Effectivement,</w:t>
+      </w:r>
+      <w:r>
+        <w:rPr>
+          <w:sz w:val="24"/>
+          <w:szCs w:val="28"/>
+        </w:rPr>
+        <w:t xml:space="preserve"> le nombre</w:t>
+      </w:r>
+      <w:r>
+        <w:rPr>
+          <w:sz w:val="24"/>
+          <w:szCs w:val="28"/>
+        </w:rPr>
+        <w:t xml:space="preserve"> de téléphones du marché utilisant cette version ou une version ultérieure de ce système d’exploitation se chiffrait</w:t>
+      </w:r>
+      <w:r>
+        <w:rPr>
+          <w:sz w:val="24"/>
+          <w:szCs w:val="28"/>
+        </w:rPr>
+        <w:t xml:space="preserve"> approximativement à 90% </w:t>
+      </w:r>
+      <w:r>
+        <w:rPr>
+          <w:sz w:val="24"/>
+          <w:szCs w:val="28"/>
+        </w:rPr>
+        <w:t>en août 2017</w:t>
+      </w:r>
+      <w:r>
+        <w:rPr>
+          <w:sz w:val="24"/>
+          <w:szCs w:val="28"/>
+        </w:rPr>
+        <w:t>.</w:t>
       </w:r>
     </w:p>
     <w:p>
@@ -2177,7 +2219,7 @@
           <w:sz w:val="36"/>
         </w:rPr>
       </w:pPr>
-      <w:bookmarkStart w:id="1" w:name="_Toc513143780"/>
+      <w:bookmarkStart w:id="1" w:name="_Toc513826524"/>
       <w:r>
         <w:rPr>
           <w:sz w:val="36"/>
@@ -2198,7 +2240,7 @@
           <w:sz w:val="28"/>
         </w:rPr>
       </w:pPr>
-      <w:bookmarkStart w:id="2" w:name="_Toc513143781"/>
+      <w:bookmarkStart w:id="2" w:name="_Toc513826525"/>
       <w:r>
         <w:rPr>
           <w:sz w:val="32"/>
@@ -2353,7 +2395,23 @@
           <w:color w:val="auto"/>
           <w:szCs w:val="28"/>
         </w:rPr>
-        <w:t>Programmer un système de collision le plus réaliste et optimal possible.</w:t>
+        <w:t>Programmer un système de collision</w:t>
+      </w:r>
+      <w:r>
+        <w:rPr>
+          <w:rFonts w:asciiTheme="minorHAnsi" w:hAnsiTheme="minorHAnsi" w:cstheme="minorBidi"/>
+          <w:color w:val="auto"/>
+          <w:szCs w:val="28"/>
+        </w:rPr>
+        <w:t>s</w:t>
+      </w:r>
+      <w:r>
+        <w:rPr>
+          <w:rFonts w:asciiTheme="minorHAnsi" w:hAnsiTheme="minorHAnsi" w:cstheme="minorBidi"/>
+          <w:color w:val="auto"/>
+          <w:szCs w:val="28"/>
+        </w:rPr>
+        <w:t xml:space="preserve"> le plus réaliste et optimal possible.</w:t>
       </w:r>
     </w:p>
     <w:p>
@@ -2843,7 +2901,63 @@
           <w:color w:val="auto"/>
           <w:szCs w:val="28"/>
         </w:rPr>
-        <w:t>Rajouter des crédits que l’on obtient à chaque fin de partie, puis, ajouter une boutique qui permet d’acheter des bonus temporaires, des skins pour la bille, un nouveau thème (tunnels ou murs), etc.</w:t>
+        <w:t xml:space="preserve">Rajouter des crédits que l’on obtient à chaque fin de partie, puis, ajouter une boutique qui permet d’acheter des bonus temporaires, des skins pour la bille, un nouveau thème </w:t>
+      </w:r>
+      <w:r>
+        <w:rPr>
+          <w:rFonts w:asciiTheme="minorHAnsi" w:hAnsiTheme="minorHAnsi" w:cstheme="minorBidi"/>
+          <w:color w:val="auto"/>
+          <w:szCs w:val="28"/>
+        </w:rPr>
+        <w:t xml:space="preserve">notamment au niveau des bordures </w:t>
+      </w:r>
+      <w:r>
+        <w:rPr>
+          <w:rFonts w:asciiTheme="minorHAnsi" w:hAnsiTheme="minorHAnsi" w:cstheme="minorBidi"/>
+          <w:color w:val="auto"/>
+          <w:szCs w:val="28"/>
+        </w:rPr>
+        <w:t>(tunnels</w:t>
+      </w:r>
+      <w:r>
+        <w:rPr>
+          <w:rFonts w:asciiTheme="minorHAnsi" w:hAnsiTheme="minorHAnsi" w:cstheme="minorBidi"/>
+          <w:color w:val="auto"/>
+          <w:szCs w:val="28"/>
+        </w:rPr>
+        <w:t xml:space="preserve"> qui permettent le passage d’un bord à l’autre</w:t>
+      </w:r>
+      <w:r>
+        <w:rPr>
+          <w:rFonts w:asciiTheme="minorHAnsi" w:hAnsiTheme="minorHAnsi" w:cstheme="minorBidi"/>
+          <w:color w:val="auto"/>
+          <w:szCs w:val="28"/>
+        </w:rPr>
+        <w:t xml:space="preserve"> ou murs</w:t>
+      </w:r>
+      <w:r>
+        <w:rPr>
+          <w:rFonts w:asciiTheme="minorHAnsi" w:hAnsiTheme="minorHAnsi" w:cstheme="minorBidi"/>
+          <w:color w:val="auto"/>
+          <w:szCs w:val="28"/>
+        </w:rPr>
+        <w:t xml:space="preserve"> qui </w:t>
+      </w:r>
+      <w:r>
+        <w:rPr>
+          <w:rFonts w:asciiTheme="minorHAnsi" w:hAnsiTheme="minorHAnsi" w:cstheme="minorBidi"/>
+          <w:color w:val="auto"/>
+          <w:szCs w:val="28"/>
+        </w:rPr>
+        <w:t>empêchent toute traversée</w:t>
+      </w:r>
+      <w:r>
+        <w:rPr>
+          <w:rFonts w:asciiTheme="minorHAnsi" w:hAnsiTheme="minorHAnsi" w:cstheme="minorBidi"/>
+          <w:color w:val="auto"/>
+          <w:szCs w:val="28"/>
+        </w:rPr>
+        <w:t>), etc.</w:t>
       </w:r>
     </w:p>
     <w:p>
@@ -2857,7 +2971,7 @@
           <w:sz w:val="32"/>
         </w:rPr>
       </w:pPr>
-      <w:bookmarkStart w:id="3" w:name="_Toc513143782"/>
+      <w:bookmarkStart w:id="3" w:name="_Toc513826526"/>
       <w:r>
         <w:rPr>
           <w:sz w:val="32"/>
@@ -3212,6 +3326,13 @@
               </w:rPr>
               <w:t>FREQUENCE D’APPARITION</w:t>
             </w:r>
+            <w:r>
+              <w:rPr>
+                <w:sz w:val="26"/>
+                <w:szCs w:val="26"/>
+              </w:rPr>
+              <w:t xml:space="preserve"> (en Hz)</w:t>
+            </w:r>
           </w:p>
         </w:tc>
       </w:tr>
@@ -4709,7 +4830,21 @@
                 <w:sz w:val="26"/>
                 <w:szCs w:val="26"/>
               </w:rPr>
-              <w:t>Des ennemis C apparaissent depuis un bord arbitrairement ou déterminé de manière aléatoire.</w:t>
+              <w:t>Des ennemis C apparaissent depuis un bord</w:t>
+            </w:r>
+            <w:r>
+              <w:rPr>
+                <w:sz w:val="26"/>
+                <w:szCs w:val="26"/>
+              </w:rPr>
+              <w:t xml:space="preserve"> fixé</w:t>
+            </w:r>
+            <w:r>
+              <w:rPr>
+                <w:sz w:val="26"/>
+                <w:szCs w:val="26"/>
+              </w:rPr>
+              <w:t xml:space="preserve"> arbitrairement ou déterminé de manière aléatoire.</w:t>
             </w:r>
           </w:p>
         </w:tc>
@@ -5264,7 +5399,7 @@
           <w:sz w:val="36"/>
         </w:rPr>
       </w:pPr>
-      <w:bookmarkStart w:id="4" w:name="_Toc513143783"/>
+      <w:bookmarkStart w:id="4" w:name="_Toc513826527"/>
       <w:r>
         <w:rPr>
           <w:sz w:val="36"/>
@@ -5311,7 +5446,7 @@
           <w:sz w:val="28"/>
         </w:rPr>
       </w:pPr>
-      <w:bookmarkStart w:id="5" w:name="_Toc513143784"/>
+      <w:bookmarkStart w:id="5" w:name="_Toc513826528"/>
       <w:r>
         <w:rPr>
           <w:sz w:val="28"/>
@@ -5529,7 +5664,21 @@
           <w:sz w:val="24"/>
           <w:szCs w:val="28"/>
         </w:rPr>
-        <w:t xml:space="preserve"> et est dans les faits totalement inefficace. Cela est dû à un mauvais calcul au niveau des coordonnées</w:t>
+        <w:t xml:space="preserve"> et </w:t>
+      </w:r>
+      <w:r>
+        <w:rPr>
+          <w:sz w:val="24"/>
+          <w:szCs w:val="28"/>
+        </w:rPr>
+        <w:t>demeure</w:t>
+      </w:r>
+      <w:r>
+        <w:rPr>
+          <w:sz w:val="24"/>
+          <w:szCs w:val="28"/>
+        </w:rPr>
+        <w:t xml:space="preserve"> dans les faits totalement inefficace. Cela est dû à un mauvais calcul au niveau des coordonnées</w:t>
       </w:r>
     </w:p>
     <w:p>
@@ -5549,15 +5698,15 @@
         <mc:AlternateContent>
           <mc:Choice Requires="wps">
             <w:drawing>
-              <wp:anchor distT="0" distB="0" distL="114300" distR="114300" simplePos="0" relativeHeight="251660288" behindDoc="0" locked="0" layoutInCell="1" allowOverlap="1" wp14:anchorId="3D1FEFD1" wp14:editId="12DFE73B">
+              <wp:anchor distT="0" distB="0" distL="114300" distR="114300" simplePos="0" relativeHeight="251660288" behindDoc="0" locked="0" layoutInCell="1" allowOverlap="1" wp14:anchorId="3D1FEFD1" wp14:editId="22BF3B4C">
                 <wp:simplePos x="0" y="0"/>
                 <wp:positionH relativeFrom="margin">
-                  <wp:posOffset>-80645</wp:posOffset>
+                  <wp:align>left</wp:align>
                 </wp:positionH>
                 <wp:positionV relativeFrom="paragraph">
                   <wp:posOffset>213995</wp:posOffset>
                 </wp:positionV>
-                <wp:extent cx="1949450" cy="600075"/>
+                <wp:extent cx="1771650" cy="600075"/>
                 <wp:effectExtent l="0" t="0" r="0" b="9525"/>
                 <wp:wrapSquare wrapText="bothSides"/>
                 <wp:docPr id="2" name="Zone de texte 2"/>
@@ -5569,7 +5718,7 @@
                       <wps:spPr>
                         <a:xfrm>
                           <a:off x="0" y="0"/>
-                          <a:ext cx="1949450" cy="600075"/>
+                          <a:ext cx="1771650" cy="600075"/>
                         </a:xfrm>
                         <a:prstGeom prst="rect">
                           <a:avLst/>
@@ -5647,7 +5796,7 @@
                 <v:stroke joinstyle="miter"/>
                 <v:path gradientshapeok="t" o:connecttype="rect"/>
               </v:shapetype>
-              <v:shape id="Zone de texte 2" o:spid="_x0000_s1026" type="#_x0000_t202" style="position:absolute;left:0;text-align:left;margin-left:-6.35pt;margin-top:16.85pt;width:153.5pt;height:47.25pt;z-index:251660288;visibility:visible;mso-wrap-style:square;mso-width-percent:0;mso-height-percent:0;mso-wrap-distance-left:9pt;mso-wrap-distance-top:0;mso-wrap-distance-right:9pt;mso-wrap-distance-bottom:0;mso-position-horizontal:absolute;mso-position-horizontal-relative:margin;mso-position-vertical:absolute;mso-position-vertical-relative:text;mso-width-percent:0;mso-height-percent:0;mso-width-relative:margin;mso-height-relative:margin;v-text-anchor:top" o:gfxdata="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" stroked="f">
+              <v:shape id="Zone de texte 2" o:spid="_x0000_s1026" type="#_x0000_t202" style="position:absolute;left:0;text-align:left;margin-left:0;margin-top:16.85pt;width:139.5pt;height:47.25pt;z-index:251660288;visibility:visible;mso-wrap-style:square;mso-width-percent:0;mso-height-percent:0;mso-wrap-distance-left:9pt;mso-wrap-distance-top:0;mso-wrap-distance-right:9pt;mso-wrap-distance-bottom:0;mso-position-horizontal:left;mso-position-horizontal-relative:margin;mso-position-vertical:absolute;mso-position-vertical-relative:text;mso-width-percent:0;mso-height-percent:0;mso-width-relative:margin;mso-height-relative:margin;v-text-anchor:top" o:gfxdata="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" stroked="f">
                 <v:textbox inset="0,0,0,0">
                   <w:txbxContent>
                     <w:p>
@@ -5912,7 +6061,21 @@
           <w:sz w:val="24"/>
           <w:szCs w:val="28"/>
         </w:rPr>
-        <w:t xml:space="preserve"> Ce bug du « recommencer » demeurera d’ailleurs été récurrent car il reviendra à plusieurs reprises même après avoir été corrigé jusqu’à disparaître définitivement.</w:t>
+        <w:t xml:space="preserve"> Ce bug du « recommencer » demeurera d’ailleurs récurrent car il reviendra à plusieurs reprises même après avoir été corrigé jusqu’à</w:t>
+      </w:r>
+      <w:r>
+        <w:rPr>
+          <w:sz w:val="24"/>
+          <w:szCs w:val="28"/>
+        </w:rPr>
+        <w:t>, heureusement,</w:t>
+      </w:r>
+      <w:r>
+        <w:rPr>
+          <w:sz w:val="24"/>
+          <w:szCs w:val="28"/>
+        </w:rPr>
+        <w:t xml:space="preserve"> disparaître définitivement.</w:t>
       </w:r>
       <w:r>
         <w:rPr>
@@ -5932,7 +6095,7 @@
           <w:sz w:val="28"/>
         </w:rPr>
       </w:pPr>
-      <w:bookmarkStart w:id="6" w:name="_Toc513143785"/>
+      <w:bookmarkStart w:id="6" w:name="_Toc513826529"/>
       <w:r>
         <w:rPr>
           <w:sz w:val="28"/>
@@ -6484,6 +6647,13 @@
           <w:sz w:val="24"/>
           <w:szCs w:val="28"/>
         </w:rPr>
+        <w:t xml:space="preserve"> ou 270°</w:t>
+      </w:r>
+      <w:r>
+        <w:rPr>
+          <w:sz w:val="24"/>
+          <w:szCs w:val="28"/>
+        </w:rPr>
         <w:t xml:space="preserve"> ce qui provoque évidemment un problème au niveau des collisions.</w:t>
       </w:r>
     </w:p>
@@ -6507,13 +6677,14 @@
     </w:p>
     <w:p>
       <w:pPr>
-        <w:pStyle w:val="Titre3"/>
-        <w:spacing w:after="120"/>
-        <w:rPr>
-          <w:sz w:val="28"/>
-        </w:rPr>
-      </w:pPr>
-      <w:bookmarkStart w:id="7" w:name="_Toc513143786"/>
+        <w:spacing w:before="240"/>
+        <w:ind w:firstLine="425"/>
+        <w:jc w:val="both"/>
+        <w:rPr>
+          <w:sz w:val="24"/>
+          <w:szCs w:val="28"/>
+        </w:rPr>
+      </w:pPr>
       <w:r>
         <w:rPr>
           <w:noProof/>
@@ -6521,13 +6692,13 @@
           <w:lang w:eastAsia="fr-FR"/>
         </w:rPr>
         <w:drawing>
-          <wp:anchor distT="0" distB="0" distL="114300" distR="114300" simplePos="0" relativeHeight="251670528" behindDoc="0" locked="0" layoutInCell="1" allowOverlap="1" wp14:anchorId="783AF7C5" wp14:editId="28FB1D0A">
+          <wp:anchor distT="0" distB="0" distL="114300" distR="114300" simplePos="0" relativeHeight="251670528" behindDoc="0" locked="0" layoutInCell="1" allowOverlap="1" wp14:anchorId="783AF7C5" wp14:editId="7DEA4FD6">
             <wp:simplePos x="0" y="0"/>
             <wp:positionH relativeFrom="margin">
               <wp:posOffset>3979545</wp:posOffset>
             </wp:positionH>
             <wp:positionV relativeFrom="paragraph">
-              <wp:posOffset>276225</wp:posOffset>
+              <wp:posOffset>267335</wp:posOffset>
             </wp:positionV>
             <wp:extent cx="1371600" cy="2439670"/>
             <wp:effectExtent l="0" t="0" r="0" b="0"/>
@@ -6583,6 +6754,16 @@
           </wp:anchor>
         </w:drawing>
       </w:r>
+    </w:p>
+    <w:p>
+      <w:pPr>
+        <w:pStyle w:val="Titre3"/>
+        <w:spacing w:after="120"/>
+        <w:rPr>
+          <w:sz w:val="28"/>
+        </w:rPr>
+      </w:pPr>
+      <w:bookmarkStart w:id="7" w:name="_Toc513826530"/>
       <w:r>
         <w:rPr>
           <w:sz w:val="28"/>
@@ -6634,16 +6815,6 @@
           <w:szCs w:val="28"/>
         </w:rPr>
       </w:pPr>
-    </w:p>
-    <w:p>
-      <w:pPr>
-        <w:ind w:firstLine="425"/>
-        <w:jc w:val="both"/>
-        <w:rPr>
-          <w:sz w:val="24"/>
-          <w:szCs w:val="28"/>
-        </w:rPr>
-      </w:pPr>
       <w:r>
         <w:rPr>
           <w:sz w:val="24"/>
@@ -6663,7 +6834,21 @@
           <w:sz w:val="24"/>
           <w:szCs w:val="28"/>
         </w:rPr>
-        <w:t>. « Le bug du recommencer » est toujours présent.</w:t>
+        <w:t>. « Le bug du recommencer » est</w:t>
+      </w:r>
+      <w:r>
+        <w:rPr>
+          <w:sz w:val="24"/>
+          <w:szCs w:val="28"/>
+        </w:rPr>
+        <w:t xml:space="preserve"> par ailleurs</w:t>
+      </w:r>
+      <w:r>
+        <w:rPr>
+          <w:sz w:val="24"/>
+          <w:szCs w:val="28"/>
+        </w:rPr>
+        <w:t xml:space="preserve"> toujours présent.</w:t>
       </w:r>
     </w:p>
     <w:p>
@@ -6869,7 +7054,7 @@
           <w:sz w:val="28"/>
         </w:rPr>
       </w:pPr>
-      <w:bookmarkStart w:id="8" w:name="_Toc513143787"/>
+      <w:bookmarkStart w:id="8" w:name="_Toc513826531"/>
       <w:r>
         <w:rPr>
           <w:noProof/>
@@ -6988,11 +7173,26 @@
           <w:sz w:val="24"/>
           <w:szCs w:val="28"/>
         </w:rPr>
-        <w:t xml:space="preserve">Tous les problèmes de collision sont résolus grâce à l’utilisation de </w:t>
+        <w:t xml:space="preserve">Tous les problèmes de collision </w:t>
+      </w:r>
+      <w:r>
+        <w:rPr>
+          <w:sz w:val="24"/>
+          <w:szCs w:val="28"/>
+        </w:rPr>
+        <w:t xml:space="preserve">ont été </w:t>
+      </w:r>
+      <w:r>
+        <w:rPr>
+          <w:sz w:val="24"/>
+          <w:szCs w:val="28"/>
+        </w:rPr>
+        <w:t xml:space="preserve">résolus grâce à l’utilisation de </w:t>
       </w:r>
       <w:proofErr w:type="spellStart"/>
       <w:r>
         <w:rPr>
+          <w:i/>
           <w:sz w:val="24"/>
           <w:szCs w:val="28"/>
         </w:rPr>
@@ -7001,10 +7201,18 @@
       <w:proofErr w:type="spellEnd"/>
       <w:r>
         <w:rPr>
-          <w:sz w:val="24"/>
-          <w:szCs w:val="28"/>
-        </w:rPr>
-        <w:t xml:space="preserve"> boxes qui permettent de grandement simplifier le calcul et d’optimiser la tâche pour le processeur.</w:t>
+          <w:i/>
+          <w:sz w:val="24"/>
+          <w:szCs w:val="28"/>
+        </w:rPr>
+        <w:t xml:space="preserve"> boxes</w:t>
+      </w:r>
+      <w:r>
+        <w:rPr>
+          <w:sz w:val="24"/>
+          <w:szCs w:val="28"/>
+        </w:rPr>
+        <w:t xml:space="preserve"> qui permettent de grandement simplifier le calcul et d’optimiser la tâche pour le processeur.</w:t>
       </w:r>
     </w:p>
     <w:p>
@@ -7015,7 +7223,7 @@
           <w:sz w:val="28"/>
         </w:rPr>
       </w:pPr>
-      <w:bookmarkStart w:id="9" w:name="_Toc513143788"/>
+      <w:bookmarkStart w:id="9" w:name="_Toc513826532"/>
       <w:r>
         <w:rPr>
           <w:sz w:val="28"/>
@@ -7238,7 +7446,21 @@
           <w:sz w:val="24"/>
           <w:szCs w:val="28"/>
         </w:rPr>
-        <w:t xml:space="preserve"> Concernant les scores, l’utilisateur est invité en fin de partie à sauvegarder son </w:t>
+        <w:t xml:space="preserve"> Concernant les scores, l</w:t>
+      </w:r>
+      <w:r>
+        <w:rPr>
+          <w:sz w:val="24"/>
+          <w:szCs w:val="28"/>
+        </w:rPr>
+        <w:t>e joueur</w:t>
+      </w:r>
+      <w:r>
+        <w:rPr>
+          <w:sz w:val="24"/>
+          <w:szCs w:val="28"/>
+        </w:rPr>
+        <w:t xml:space="preserve"> est invité en fin de partie à sauvegarder son </w:t>
       </w:r>
       <w:r>
         <w:rPr>
@@ -7411,10 +7633,7 @@
                               <w:fldChar w:fldCharType="end"/>
                             </w:r>
                             <w:r>
-                              <w:t xml:space="preserve"> : </w:t>
-                            </w:r>
-                            <w:r>
-                              <w:t>Le menu principal de l’application</w:t>
+                              <w:t xml:space="preserve"> : Le menu principal de l’application</w:t>
                             </w:r>
                           </w:p>
                         </w:txbxContent>
@@ -7439,7 +7658,7 @@
           </mc:Choice>
           <mc:Fallback>
             <w:pict>
-              <v:shape w14:anchorId="4F184FC0" id="Zone de texte 20" o:spid="_x0000_s1032" type="#_x0000_t202" style="position:absolute;left:0;text-align:left;margin-left:-13.5pt;margin-top:294.7pt;width:134.55pt;height:24pt;z-index:251682816;visibility:visible;mso-wrap-style:square;mso-width-percent:0;mso-height-percent:0;mso-wrap-distance-left:9pt;mso-wrap-distance-top:0;mso-wrap-distance-right:9pt;mso-wrap-distance-bottom:0;mso-position-horizontal:absolute;mso-position-horizontal-relative:margin;mso-position-vertical:absolute;mso-position-vertical-relative:text;mso-width-percent:0;mso-height-percent:0;mso-width-relative:margin;mso-height-relative:margin;v-text-anchor:top" o:gfxdata="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" stroked="f">
+              <v:shape w14:anchorId="4F184FC0" id="Zone de texte 20" o:spid="_x0000_s1032" type="#_x0000_t202" style="position:absolute;left:0;text-align:left;margin-left:-13.5pt;margin-top:294.7pt;width:134.55pt;height:24pt;z-index:251682816;visibility:visible;mso-wrap-style:square;mso-width-percent:0;mso-height-percent:0;mso-wrap-distance-left:9pt;mso-wrap-distance-top:0;mso-wrap-distance-right:9pt;mso-wrap-distance-bottom:0;mso-position-horizontal:absolute;mso-position-horizontal-relative:margin;mso-position-vertical:absolute;mso-position-vertical-relative:text;mso-width-percent:0;mso-height-percent:0;mso-width-relative:margin;mso-height-relative:margin;v-text-anchor:top" o:gfxdata="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" stroked="f">
                 <v:textbox inset="0,0,0,0">
                   <w:txbxContent>
                     <w:p>
@@ -7475,10 +7694,7 @@
                         <w:fldChar w:fldCharType="end"/>
                       </w:r>
                       <w:r>
-                        <w:t xml:space="preserve"> : </w:t>
-                      </w:r>
-                      <w:r>
-                        <w:t>Le menu principal de l’application</w:t>
+                        <w:t xml:space="preserve"> : Le menu principal de l’application</w:t>
                       </w:r>
                     </w:p>
                   </w:txbxContent>
@@ -7562,10 +7778,7 @@
                               <w:fldChar w:fldCharType="end"/>
                             </w:r>
                             <w:r>
-                              <w:t xml:space="preserve"> : </w:t>
-                            </w:r>
-                            <w:r>
-                              <w:t>Nouvelle fenêtre de fin de partie</w:t>
+                              <w:t xml:space="preserve"> : Nouvelle fenêtre de fin de partie</w:t>
                             </w:r>
                           </w:p>
                         </w:txbxContent>
@@ -7587,7 +7800,7 @@
           </mc:Choice>
           <mc:Fallback>
             <w:pict>
-              <v:shape w14:anchorId="0ED1BA72" id="Zone de texte 18" o:spid="_x0000_s1033" type="#_x0000_t202" style="position:absolute;left:0;text-align:left;margin-left:0;margin-top:294.7pt;width:134.8pt;height:24.75pt;z-index:251680768;visibility:visible;mso-wrap-style:square;mso-height-percent:0;mso-wrap-distance-left:9pt;mso-wrap-distance-top:0;mso-wrap-distance-right:9pt;mso-wrap-distance-bottom:0;mso-position-horizontal:center;mso-position-horizontal-relative:margin;mso-position-vertical:absolute;mso-position-vertical-relative:text;mso-height-percent:0;mso-height-relative:margin;v-text-anchor:top" o:gfxdata="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" stroked="f">
+              <v:shape w14:anchorId="0ED1BA72" id="Zone de texte 18" o:spid="_x0000_s1033" type="#_x0000_t202" style="position:absolute;left:0;text-align:left;margin-left:0;margin-top:294.7pt;width:134.8pt;height:24.75pt;z-index:251680768;visibility:visible;mso-wrap-style:square;mso-height-percent:0;mso-wrap-distance-left:9pt;mso-wrap-distance-top:0;mso-wrap-distance-right:9pt;mso-wrap-distance-bottom:0;mso-position-horizontal:center;mso-position-horizontal-relative:margin;mso-position-vertical:absolute;mso-position-vertical-relative:text;mso-height-percent:0;mso-height-relative:margin;v-text-anchor:top" o:gfxdata="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" stroked="f">
                 <v:textbox inset="0,0,0,0">
                   <w:txbxContent>
                     <w:p>
@@ -7620,10 +7833,7 @@
                         <w:fldChar w:fldCharType="end"/>
                       </w:r>
                       <w:r>
-                        <w:t xml:space="preserve"> : </w:t>
-                      </w:r>
-                      <w:r>
-                        <w:t>Nouvelle fenêtre de fin de partie</w:t>
+                        <w:t xml:space="preserve"> : Nouvelle fenêtre de fin de partie</w:t>
                       </w:r>
                     </w:p>
                   </w:txbxContent>
@@ -7707,10 +7917,7 @@
                               <w:fldChar w:fldCharType="end"/>
                             </w:r>
                             <w:r>
-                              <w:t xml:space="preserve"> : </w:t>
-                            </w:r>
-                            <w:r>
-                              <w:t>Tableau des scores</w:t>
+                              <w:t xml:space="preserve"> : Tableau des scores</w:t>
                             </w:r>
                           </w:p>
                         </w:txbxContent>
@@ -7732,7 +7939,7 @@
           </mc:Choice>
           <mc:Fallback>
             <w:pict>
-              <v:shape w14:anchorId="63314DE6" id="Zone de texte 21" o:spid="_x0000_s1034" type="#_x0000_t202" style="position:absolute;left:0;text-align:left;margin-left:328.9pt;margin-top:293.9pt;width:134.6pt;height:23.25pt;z-index:251684864;visibility:visible;mso-wrap-style:square;mso-height-percent:0;mso-wrap-distance-left:9pt;mso-wrap-distance-top:0;mso-wrap-distance-right:9pt;mso-wrap-distance-bottom:0;mso-position-horizontal:absolute;mso-position-horizontal-relative:margin;mso-position-vertical:absolute;mso-position-vertical-relative:text;mso-height-percent:0;mso-height-relative:margin;v-text-anchor:top" o:gfxdata="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" stroked="f">
+              <v:shape w14:anchorId="63314DE6" id="Zone de texte 21" o:spid="_x0000_s1034" type="#_x0000_t202" style="position:absolute;left:0;text-align:left;margin-left:328.9pt;margin-top:293.9pt;width:134.6pt;height:23.25pt;z-index:251684864;visibility:visible;mso-wrap-style:square;mso-height-percent:0;mso-wrap-distance-left:9pt;mso-wrap-distance-top:0;mso-wrap-distance-right:9pt;mso-wrap-distance-bottom:0;mso-position-horizontal:absolute;mso-position-horizontal-relative:margin;mso-position-vertical:absolute;mso-position-vertical-relative:text;mso-height-percent:0;mso-height-relative:margin;v-text-anchor:top" o:gfxdata="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" stroked="f">
                 <v:textbox inset="0,0,0,0">
                   <w:txbxContent>
                     <w:p>
@@ -7765,10 +7972,7 @@
                         <w:fldChar w:fldCharType="end"/>
                       </w:r>
                       <w:r>
-                        <w:t xml:space="preserve"> : </w:t>
-                      </w:r>
-                      <w:r>
-                        <w:t>Tableau des scores</w:t>
+                        <w:t xml:space="preserve"> : Tableau des scores</w:t>
                       </w:r>
                     </w:p>
                   </w:txbxContent>
@@ -8019,15 +8223,230 @@
           <w:sz w:val="28"/>
         </w:rPr>
       </w:pPr>
-      <w:bookmarkStart w:id="10" w:name="_Toc513143789"/>
+      <w:bookmarkStart w:id="10" w:name="_Toc513826533"/>
       <w:r>
         <w:rPr>
           <w:sz w:val="28"/>
         </w:rPr>
         <w:t>Et la physique ? – 9 mars 2018</w:t>
       </w:r>
-      <w:bookmarkStart w:id="11" w:name="_GoBack"/>
       <w:bookmarkEnd w:id="10"/>
+    </w:p>
+    <w:p>
+      <w:pPr>
+        <w:spacing w:before="240"/>
+        <w:ind w:firstLine="425"/>
+        <w:jc w:val="both"/>
+        <w:rPr>
+          <w:sz w:val="24"/>
+          <w:szCs w:val="28"/>
+        </w:rPr>
+      </w:pPr>
+      <w:r>
+        <w:rPr>
+          <w:sz w:val="24"/>
+          <w:szCs w:val="28"/>
+        </w:rPr>
+        <w:t xml:space="preserve">L’amélioration de la physique des déplacements est une fonctionnalité essentielle car elle offre d’une part une dimension réaliste non négligeable au jeu et permet, d’autre part une </w:t>
+      </w:r>
+      <w:r>
+        <w:rPr>
+          <w:sz w:val="24"/>
+          <w:szCs w:val="28"/>
+        </w:rPr>
+        <w:lastRenderedPageBreak/>
+        <w:t xml:space="preserve">identité certaine. D’ailleurs, cette composante mérite d’être étudiée minutieusement avant le déploiement d’un jeu car elle ne doit pas être amenée à changer </w:t>
+      </w:r>
+      <w:r>
+        <w:rPr>
+          <w:sz w:val="24"/>
+          <w:szCs w:val="28"/>
+        </w:rPr>
+        <w:t>régulièrement</w:t>
+      </w:r>
+      <w:r>
+        <w:rPr>
+          <w:sz w:val="24"/>
+          <w:szCs w:val="28"/>
+        </w:rPr>
+        <w:t xml:space="preserve">. En effet, des modifications trop </w:t>
+      </w:r>
+      <w:r>
+        <w:rPr>
+          <w:sz w:val="24"/>
+          <w:szCs w:val="28"/>
+        </w:rPr>
+        <w:t>fréquentes</w:t>
+      </w:r>
+      <w:r>
+        <w:rPr>
+          <w:sz w:val="24"/>
+          <w:szCs w:val="28"/>
+        </w:rPr>
+        <w:t xml:space="preserve"> perturbent le joueur dans ses habitudes en plus de venir casser l’identité du jeu.</w:t>
+      </w:r>
+    </w:p>
+    <w:p>
+      <w:pPr>
+        <w:spacing w:before="240"/>
+        <w:ind w:firstLine="425"/>
+        <w:jc w:val="both"/>
+        <w:rPr>
+          <w:sz w:val="24"/>
+          <w:szCs w:val="28"/>
+        </w:rPr>
+      </w:pPr>
+      <w:r>
+        <w:rPr>
+          <w:sz w:val="24"/>
+          <w:szCs w:val="28"/>
+        </w:rPr>
+        <w:t>Après plusieurs</w:t>
+      </w:r>
+      <w:r>
+        <w:rPr>
+          <w:sz w:val="24"/>
+          <w:szCs w:val="28"/>
+        </w:rPr>
+        <w:t xml:space="preserve"> recherches, nous avons convenu</w:t>
+      </w:r>
+      <w:r>
+        <w:rPr>
+          <w:sz w:val="24"/>
+          <w:szCs w:val="28"/>
+        </w:rPr>
+        <w:t xml:space="preserve"> qu’il était catégoriquement </w:t>
+      </w:r>
+      <w:r>
+        <w:rPr>
+          <w:sz w:val="24"/>
+          <w:szCs w:val="28"/>
+        </w:rPr>
+        <w:t>plus adapté</w:t>
+      </w:r>
+      <w:r>
+        <w:rPr>
+          <w:sz w:val="24"/>
+          <w:szCs w:val="28"/>
+        </w:rPr>
+        <w:t xml:space="preserve"> de créer nous même un système physique se rapprochant au maximum de la réalité tout en étant basé sur des </w:t>
+      </w:r>
+      <w:r>
+        <w:rPr>
+          <w:sz w:val="24"/>
+          <w:szCs w:val="28"/>
+        </w:rPr>
+        <w:t>observations</w:t>
+      </w:r>
+      <w:r>
+        <w:rPr>
+          <w:sz w:val="24"/>
+          <w:szCs w:val="28"/>
+        </w:rPr>
+        <w:t xml:space="preserve"> empiriques plutôt que d’implémenter un réel moteur physique exact au sens mathématique. La complexité d’une telle solution aurait été effectivement beaucoup trop chronophage et complexe pour notre projet.</w:t>
+      </w:r>
+    </w:p>
+    <w:p>
+      <w:pPr>
+        <w:spacing w:before="240"/>
+        <w:ind w:firstLine="425"/>
+        <w:jc w:val="both"/>
+        <w:rPr>
+          <w:sz w:val="24"/>
+          <w:szCs w:val="28"/>
+        </w:rPr>
+      </w:pPr>
+      <w:r>
+        <w:rPr>
+          <w:sz w:val="24"/>
+          <w:szCs w:val="28"/>
+        </w:rPr>
+        <w:t>Ainsi, l</w:t>
+      </w:r>
+      <w:r>
+        <w:rPr>
+          <w:sz w:val="24"/>
+          <w:szCs w:val="28"/>
+        </w:rPr>
+        <w:t xml:space="preserve">es </w:t>
+      </w:r>
+      <w:r>
+        <w:rPr>
+          <w:sz w:val="24"/>
+          <w:szCs w:val="28"/>
+        </w:rPr>
+        <w:t>déplacements</w:t>
+      </w:r>
+      <w:r>
+        <w:rPr>
+          <w:sz w:val="24"/>
+          <w:szCs w:val="28"/>
+        </w:rPr>
+        <w:t xml:space="preserve"> de la balle sont </w:t>
+      </w:r>
+      <w:r>
+        <w:rPr>
+          <w:sz w:val="24"/>
+          <w:szCs w:val="28"/>
+        </w:rPr>
+        <w:t xml:space="preserve">actuellement </w:t>
+      </w:r>
+      <w:r>
+        <w:rPr>
+          <w:sz w:val="24"/>
+          <w:szCs w:val="28"/>
+        </w:rPr>
+        <w:t>plus réaliste</w:t>
+      </w:r>
+      <w:r>
+        <w:rPr>
+          <w:sz w:val="24"/>
+          <w:szCs w:val="28"/>
+        </w:rPr>
+        <w:t>s</w:t>
+      </w:r>
+      <w:r>
+        <w:rPr>
+          <w:sz w:val="24"/>
+          <w:szCs w:val="28"/>
+        </w:rPr>
+        <w:t xml:space="preserve"> d’un point de vue ph</w:t>
+      </w:r>
+      <w:r>
+        <w:rPr>
+          <w:sz w:val="24"/>
+          <w:szCs w:val="28"/>
+        </w:rPr>
+        <w:t>ysique grâce à l’ajout d’une composante servant à représenter l’inertie.</w:t>
+      </w:r>
+    </w:p>
+    <w:p>
+      <w:pPr>
+        <w:pStyle w:val="Titre3"/>
+        <w:spacing w:before="360" w:after="120"/>
+        <w:rPr>
+          <w:sz w:val="28"/>
+        </w:rPr>
+      </w:pPr>
+      <w:bookmarkStart w:id="11" w:name="_Toc513826534"/>
+      <w:r>
+        <w:rPr>
+          <w:sz w:val="28"/>
+        </w:rPr>
+        <w:t xml:space="preserve">Toujours plus de réalisme physique – </w:t>
+      </w:r>
+      <w:r>
+        <w:rPr>
+          <w:sz w:val="28"/>
+        </w:rPr>
+        <w:t>14</w:t>
+      </w:r>
+      <w:r>
+        <w:rPr>
+          <w:sz w:val="28"/>
+        </w:rPr>
+        <w:t xml:space="preserve"> mars 2018</w:t>
+      </w:r>
       <w:bookmarkEnd w:id="11"/>
     </w:p>
     <w:p>
@@ -8045,42 +8464,51 @@
           <w:sz w:val="24"/>
           <w:szCs w:val="28"/>
         </w:rPr>
-        <w:t xml:space="preserve">Les </w:t>
-      </w:r>
-      <w:r>
-        <w:rPr>
-          <w:sz w:val="24"/>
-          <w:szCs w:val="28"/>
-        </w:rPr>
-        <w:t>déplacements</w:t>
-      </w:r>
-      <w:r>
-        <w:rPr>
-          <w:sz w:val="24"/>
-          <w:szCs w:val="28"/>
-        </w:rPr>
-        <w:t xml:space="preserve"> de la balle sont plus réaliste</w:t>
-      </w:r>
-      <w:r>
-        <w:rPr>
-          <w:sz w:val="24"/>
-          <w:szCs w:val="28"/>
-        </w:rPr>
-        <w:t>s</w:t>
-      </w:r>
-      <w:r>
-        <w:rPr>
-          <w:sz w:val="24"/>
-          <w:szCs w:val="28"/>
-        </w:rPr>
-        <w:t xml:space="preserve"> d’un point de vue ph</w:t>
-      </w:r>
-      <w:r>
-        <w:rPr>
-          <w:sz w:val="24"/>
-          <w:szCs w:val="28"/>
-        </w:rPr>
-        <w:t>ysique grâce à l’ajout d’une composante servant à représenter l’inertie.</w:t>
+        <w:t>L’ajout d’une composante visant à modéliser la dispersion de l’inertie, c’est-à-dire la manière que cette dernière a de s’atténuer avec le temps par la faute des frottements, nous a permis d’atteindre des résultats très satisfaisants. Les coefficients ainsi créé</w:t>
+      </w:r>
+      <w:r>
+        <w:rPr>
+          <w:sz w:val="24"/>
+          <w:szCs w:val="28"/>
+        </w:rPr>
+        <w:t>s peuvent</w:t>
+      </w:r>
+      <w:bookmarkStart w:id="12" w:name="_GoBack"/>
+      <w:bookmarkEnd w:id="12"/>
+      <w:r>
+        <w:rPr>
+          <w:sz w:val="24"/>
+          <w:szCs w:val="28"/>
+        </w:rPr>
+        <w:t xml:space="preserve"> par la suite</w:t>
+      </w:r>
+      <w:r>
+        <w:rPr>
+          <w:sz w:val="24"/>
+          <w:szCs w:val="28"/>
+        </w:rPr>
+        <w:t xml:space="preserve"> être modifiés</w:t>
+      </w:r>
+      <w:r>
+        <w:rPr>
+          <w:sz w:val="24"/>
+          <w:szCs w:val="28"/>
+        </w:rPr>
+        <w:t>,</w:t>
+      </w:r>
+      <w:r>
+        <w:rPr>
+          <w:sz w:val="24"/>
+          <w:szCs w:val="28"/>
+        </w:rPr>
+        <w:t xml:space="preserve"> en toute légèreté néanmoins, </w:t>
+      </w:r>
+      <w:r>
+        <w:rPr>
+          <w:sz w:val="24"/>
+          <w:szCs w:val="28"/>
+        </w:rPr>
+        <w:t>pour parvenir à mimer la réalité de la meilleure manière possible.</w:t>
       </w:r>
     </w:p>
     <w:p>
@@ -8098,8 +8526,7 @@
           <w:sz w:val="24"/>
           <w:szCs w:val="28"/>
         </w:rPr>
-        <w:lastRenderedPageBreak/>
-        <w:t>Après plusieurs recherches, nous avons convenus qu’il était catégoriquement mieux de créer nous même un système physique se rapprochant au maximum de la réalité tout en étant basé sur des faits empiriques plutôt que d’implémenter un réel moteur physique exact au sens mathématique. La complexité d’une telle solution aurait été effectivement beaucoup trop chronophage pour notre projet.</w:t>
+        <w:t>Le bug du « recommencer » malgré ses corrections antérieures, s’est présenté à nouveau.</w:t>
       </w:r>
     </w:p>
     <w:p>
@@ -8110,26 +8537,14 @@
           <w:sz w:val="28"/>
         </w:rPr>
       </w:pPr>
-      <w:bookmarkStart w:id="12" w:name="_Toc513143790"/>
+      <w:bookmarkStart w:id="13" w:name="_Toc513826535"/>
       <w:r>
         <w:rPr>
           <w:sz w:val="28"/>
         </w:rPr>
-        <w:t xml:space="preserve">Toujours plus de réalisme physique – </w:t>
-      </w:r>
-      <w:r>
-        <w:rPr>
-          <w:sz w:val="28"/>
-        </w:rPr>
-        <w:t>14</w:t>
-      </w:r>
-      <w:r>
-        <w:rPr>
-          <w:sz w:val="28"/>
-        </w:rPr>
-        <w:t xml:space="preserve"> mars 2018</w:t>
-      </w:r>
-      <w:bookmarkEnd w:id="12"/>
+        <w:t>Une base de données pour sauvegarder les scores – 16 mars 2018</w:t>
+      </w:r>
+      <w:bookmarkEnd w:id="13"/>
     </w:p>
     <w:p>
       <w:pPr>
@@ -8143,56 +8558,19 @@
       </w:pPr>
       <w:r>
         <w:rPr>
-          <w:sz w:val="24"/>
-          <w:szCs w:val="28"/>
-        </w:rPr>
-        <w:t>L’ajout d’une composante visant à modéliser la dispersion de l’inertie, c’est-à-dire la manière que cette dernière a de s’atténuer avec le temps par la faute des frottements, nous a permis d’atteindre des résultats très satisfaisants. Les coefficients ainsi créés peuvent amenés à être modifier pour parvenir à mimer la réalité de la meilleure manière possible.</w:t>
-      </w:r>
-    </w:p>
-    <w:p>
-      <w:pPr>
-        <w:spacing w:before="240"/>
-        <w:ind w:firstLine="425"/>
-        <w:jc w:val="both"/>
-        <w:rPr>
-          <w:sz w:val="24"/>
-          <w:szCs w:val="28"/>
-        </w:rPr>
-      </w:pPr>
-      <w:r>
-        <w:rPr>
-          <w:sz w:val="24"/>
-          <w:szCs w:val="28"/>
-        </w:rPr>
-        <w:t>Le bug du « recommencer » malgré ses corrections antérieures, s’est présenté à nouveau.</w:t>
-      </w:r>
-    </w:p>
-    <w:p>
-      <w:pPr>
-        <w:spacing w:before="240"/>
-        <w:ind w:firstLine="425"/>
-        <w:jc w:val="both"/>
-        <w:rPr>
-          <w:sz w:val="24"/>
-          <w:szCs w:val="28"/>
-        </w:rPr>
-      </w:pPr>
-      <w:r>
-        <w:rPr>
           <w:b/>
           <w:bCs/>
           <w:noProof/>
-          <w:sz w:val="24"/>
           <w:lang w:eastAsia="fr-FR"/>
         </w:rPr>
         <w:drawing>
-          <wp:anchor distT="0" distB="0" distL="114300" distR="114300" simplePos="0" relativeHeight="251685888" behindDoc="0" locked="0" layoutInCell="1" allowOverlap="1" wp14:anchorId="02BB51F9" wp14:editId="1DCC17D7">
+          <wp:anchor distT="0" distB="0" distL="114300" distR="114300" simplePos="0" relativeHeight="251685888" behindDoc="0" locked="0" layoutInCell="1" allowOverlap="1" wp14:anchorId="02BB51F9" wp14:editId="543E1235">
             <wp:simplePos x="0" y="0"/>
             <wp:positionH relativeFrom="column">
-              <wp:posOffset>3964940</wp:posOffset>
+              <wp:posOffset>3898265</wp:posOffset>
             </wp:positionH>
             <wp:positionV relativeFrom="paragraph">
-              <wp:posOffset>243840</wp:posOffset>
+              <wp:posOffset>34925</wp:posOffset>
             </wp:positionV>
             <wp:extent cx="1602105" cy="2847975"/>
             <wp:effectExtent l="0" t="0" r="0" b="9525"/>
@@ -8251,23 +8629,6 @@
     </w:p>
     <w:p>
       <w:pPr>
-        <w:pStyle w:val="Titre3"/>
-        <w:spacing w:before="360" w:after="120"/>
-        <w:rPr>
-          <w:sz w:val="28"/>
-        </w:rPr>
-      </w:pPr>
-      <w:bookmarkStart w:id="13" w:name="_Toc513143791"/>
-      <w:r>
-        <w:rPr>
-          <w:sz w:val="28"/>
-        </w:rPr>
-        <w:t>Une base de données pour sauvegarder les scores – 16 mars 2018</w:t>
-      </w:r>
-      <w:bookmarkEnd w:id="13"/>
-    </w:p>
-    <w:p>
-      <w:pPr>
         <w:spacing w:before="240"/>
         <w:ind w:firstLine="425"/>
         <w:jc w:val="both"/>
@@ -8278,199 +8639,22 @@
       </w:pPr>
       <w:r>
         <w:rPr>
-          <w:sz w:val="24"/>
-          <w:szCs w:val="28"/>
-        </w:rPr>
-        <w:t>L’ajout de l’interface graphique</w:t>
-      </w:r>
-      <w:r>
-        <w:rPr>
-          <w:sz w:val="24"/>
-          <w:szCs w:val="28"/>
-        </w:rPr>
-        <w:t>,</w:t>
-      </w:r>
-      <w:r>
-        <w:rPr>
-          <w:sz w:val="24"/>
-          <w:szCs w:val="28"/>
-        </w:rPr>
-        <w:t xml:space="preserve"> </w:t>
-      </w:r>
-      <w:r>
-        <w:rPr>
-          <w:sz w:val="24"/>
-          <w:szCs w:val="28"/>
-        </w:rPr>
-        <w:t>le 9 mars 2018</w:t>
-      </w:r>
-      <w:r>
-        <w:rPr>
-          <w:sz w:val="24"/>
-          <w:szCs w:val="28"/>
-        </w:rPr>
-        <w:t xml:space="preserve">, </w:t>
-      </w:r>
-      <w:r>
-        <w:rPr>
-          <w:sz w:val="24"/>
-          <w:szCs w:val="28"/>
-        </w:rPr>
-        <w:t>pour le classement des scores</w:t>
-      </w:r>
-      <w:r>
-        <w:rPr>
-          <w:sz w:val="24"/>
-          <w:szCs w:val="28"/>
-        </w:rPr>
-        <w:t xml:space="preserve"> sous forme d’activité Android, n’aurait pas grand intérêt sans l’utilisation d’une base de données pour sauvegarder les dits scores. C’est pourquoi nous avons implémenté, via la technologie </w:t>
-      </w:r>
-      <w:proofErr w:type="spellStart"/>
-      <w:r>
-        <w:rPr>
-          <w:sz w:val="24"/>
-          <w:szCs w:val="28"/>
-        </w:rPr>
-        <w:t>SQLite</w:t>
-      </w:r>
-      <w:proofErr w:type="spellEnd"/>
-      <w:r>
-        <w:rPr>
-          <w:sz w:val="24"/>
-          <w:szCs w:val="28"/>
-        </w:rPr>
-        <w:t xml:space="preserve"> de l’application</w:t>
-      </w:r>
-      <w:r>
-        <w:rPr>
-          <w:sz w:val="24"/>
-          <w:szCs w:val="28"/>
-        </w:rPr>
-        <w:t>,</w:t>
-      </w:r>
-      <w:r>
-        <w:rPr>
-          <w:sz w:val="24"/>
-          <w:szCs w:val="28"/>
-        </w:rPr>
-        <w:t xml:space="preserve"> la gestion d’une base de données locale c’est-à-dire non reliée au réseau Internet afin de garder en mémoire les dix meilleurs scores du joueur.</w:t>
-      </w:r>
-      <w:r>
-        <w:rPr>
-          <w:sz w:val="24"/>
-          <w:szCs w:val="28"/>
-        </w:rPr>
-        <w:t xml:space="preserve"> </w:t>
-      </w:r>
-    </w:p>
-    <w:p>
-      <w:pPr>
-        <w:spacing w:before="240"/>
-        <w:ind w:firstLine="425"/>
-        <w:jc w:val="both"/>
-        <w:rPr>
-          <w:sz w:val="24"/>
-          <w:szCs w:val="28"/>
-        </w:rPr>
-      </w:pPr>
-      <w:r>
-        <w:rPr>
-          <w:noProof/>
-          <w:sz w:val="24"/>
-          <w:szCs w:val="28"/>
-          <w:lang w:eastAsia="fr-FR"/>
-        </w:rPr>
-        <w:drawing>
-          <wp:anchor distT="0" distB="0" distL="114300" distR="114300" simplePos="0" relativeHeight="251688960" behindDoc="0" locked="0" layoutInCell="1" allowOverlap="1" wp14:anchorId="7D557628" wp14:editId="39182642">
-            <wp:simplePos x="0" y="0"/>
-            <wp:positionH relativeFrom="margin">
-              <wp:posOffset>-52070</wp:posOffset>
-            </wp:positionH>
-            <wp:positionV relativeFrom="paragraph">
-              <wp:posOffset>53340</wp:posOffset>
-            </wp:positionV>
-            <wp:extent cx="1638300" cy="2910205"/>
-            <wp:effectExtent l="0" t="0" r="0" b="4445"/>
-            <wp:wrapSquare wrapText="bothSides"/>
-            <wp:docPr id="19" name="Image 19" descr="E:\Sauvegarde du 21-04-18 projet Java + syst exploitation\screenshots_projetisima\cf45ab8\Screenshot_20180420-160906.png"/>
-            <wp:cNvGraphicFramePr>
-              <a:graphicFrameLocks xmlns:a="http://schemas.openxmlformats.org/drawingml/2006/main" noChangeAspect="1"/>
-            </wp:cNvGraphicFramePr>
-            <a:graphic xmlns:a="http://schemas.openxmlformats.org/drawingml/2006/main">
-              <a:graphicData uri="http://schemas.openxmlformats.org/drawingml/2006/picture">
-                <pic:pic xmlns:pic="http://schemas.openxmlformats.org/drawingml/2006/picture">
-                  <pic:nvPicPr>
-                    <pic:cNvPr id="0" name="Picture 3" descr="E:\Sauvegarde du 21-04-18 projet Java + syst exploitation\screenshots_projetisima\cf45ab8\Screenshot_20180420-160906.png"/>
-                    <pic:cNvPicPr>
-                      <a:picLocks noChangeAspect="1" noChangeArrowheads="1"/>
-                    </pic:cNvPicPr>
-                  </pic:nvPicPr>
-                  <pic:blipFill>
-                    <a:blip r:embed="rId21" cstate="print">
-                      <a:extLst>
-                        <a:ext uri="{28A0092B-C50C-407E-A947-70E740481C1C}">
-                          <a14:useLocalDpi xmlns:a14="http://schemas.microsoft.com/office/drawing/2010/main" val="0"/>
-                        </a:ext>
-                      </a:extLst>
-                    </a:blip>
-                    <a:srcRect/>
-                    <a:stretch>
-                      <a:fillRect/>
-                    </a:stretch>
-                  </pic:blipFill>
-                  <pic:spPr bwMode="auto">
-                    <a:xfrm>
-                      <a:off x="0" y="0"/>
-                      <a:ext cx="1638300" cy="2910205"/>
-                    </a:xfrm>
-                    <a:prstGeom prst="rect">
-                      <a:avLst/>
-                    </a:prstGeom>
-                    <a:noFill/>
-                    <a:ln>
-                      <a:noFill/>
-                    </a:ln>
-                  </pic:spPr>
-                </pic:pic>
-              </a:graphicData>
-            </a:graphic>
-            <wp14:sizeRelH relativeFrom="margin">
-              <wp14:pctWidth>0</wp14:pctWidth>
-            </wp14:sizeRelH>
-            <wp14:sizeRelV relativeFrom="margin">
-              <wp14:pctHeight>0</wp14:pctHeight>
-            </wp14:sizeRelV>
-          </wp:anchor>
-        </w:drawing>
-      </w:r>
-    </w:p>
-    <w:p>
-      <w:pPr>
-        <w:pStyle w:val="Titre3"/>
-        <w:spacing w:before="360" w:after="120"/>
-        <w:rPr>
-          <w:sz w:val="28"/>
-        </w:rPr>
-      </w:pPr>
-      <w:bookmarkStart w:id="14" w:name="_Toc513143792"/>
-      <w:r>
-        <w:rPr>
           <w:noProof/>
           <w:lang w:eastAsia="fr-FR"/>
         </w:rPr>
         <mc:AlternateContent>
           <mc:Choice Requires="wps">
             <w:drawing>
-              <wp:anchor distT="0" distB="0" distL="114300" distR="114300" simplePos="0" relativeHeight="251691008" behindDoc="0" locked="0" layoutInCell="1" allowOverlap="1" wp14:anchorId="388EE04B" wp14:editId="4CC6E97B">
+              <wp:anchor distT="0" distB="0" distL="114300" distR="114300" simplePos="0" relativeHeight="251691008" behindDoc="0" locked="0" layoutInCell="1" allowOverlap="1" wp14:anchorId="388EE04B" wp14:editId="50A4AFB3">
                 <wp:simplePos x="0" y="0"/>
                 <wp:positionH relativeFrom="column">
-                  <wp:posOffset>3957955</wp:posOffset>
+                  <wp:posOffset>3900805</wp:posOffset>
                 </wp:positionH>
                 <wp:positionV relativeFrom="page">
-                  <wp:posOffset>6943725</wp:posOffset>
+                  <wp:posOffset>8886190</wp:posOffset>
                 </wp:positionV>
-                <wp:extent cx="1600200" cy="304800"/>
-                <wp:effectExtent l="0" t="0" r="0" b="0"/>
+                <wp:extent cx="1600200" cy="314325"/>
+                <wp:effectExtent l="0" t="0" r="0" b="9525"/>
                 <wp:wrapSquare wrapText="bothSides"/>
                 <wp:docPr id="22" name="Zone de texte 22"/>
                 <wp:cNvGraphicFramePr/>
@@ -8481,7 +8665,7 @@
                       <wps:spPr>
                         <a:xfrm>
                           <a:off x="0" y="0"/>
-                          <a:ext cx="1600200" cy="304800"/>
+                          <a:ext cx="1600200" cy="314325"/>
                         </a:xfrm>
                         <a:prstGeom prst="rect">
                           <a:avLst/>
@@ -8556,7 +8740,7 @@
           </mc:Choice>
           <mc:Fallback>
             <w:pict>
-              <v:shape w14:anchorId="388EE04B" id="Zone de texte 22" o:spid="_x0000_s1035" type="#_x0000_t202" style="position:absolute;margin-left:311.65pt;margin-top:546.75pt;width:126pt;height:24pt;z-index:251691008;visibility:visible;mso-wrap-style:square;mso-width-percent:0;mso-height-percent:0;mso-wrap-distance-left:9pt;mso-wrap-distance-top:0;mso-wrap-distance-right:9pt;mso-wrap-distance-bottom:0;mso-position-horizontal:absolute;mso-position-horizontal-relative:text;mso-position-vertical:absolute;mso-position-vertical-relative:page;mso-width-percent:0;mso-height-percent:0;mso-width-relative:margin;mso-height-relative:margin;v-text-anchor:top" o:gfxdata="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" stroked="f">
+              <v:shape w14:anchorId="388EE04B" id="Zone de texte 22" o:spid="_x0000_s1035" type="#_x0000_t202" style="position:absolute;left:0;text-align:left;margin-left:307.15pt;margin-top:699.7pt;width:126pt;height:24.75pt;z-index:251691008;visibility:visible;mso-wrap-style:square;mso-width-percent:0;mso-height-percent:0;mso-wrap-distance-left:9pt;mso-wrap-distance-top:0;mso-wrap-distance-right:9pt;mso-wrap-distance-bottom:0;mso-position-horizontal:absolute;mso-position-horizontal-relative:text;mso-position-vertical:absolute;mso-position-vertical-relative:page;mso-width-percent:0;mso-height-percent:0;mso-width-relative:margin;mso-height-relative:margin;v-text-anchor:top" o:gfxdata="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" stroked="f">
                 <v:textbox inset="0,0,0,0">
                   <w:txbxContent>
                     <w:p>
@@ -8607,6 +8791,184 @@
       </w:r>
       <w:r>
         <w:rPr>
+          <w:sz w:val="24"/>
+          <w:szCs w:val="28"/>
+        </w:rPr>
+        <w:t>L’ajout de l’interface graphique</w:t>
+      </w:r>
+      <w:r>
+        <w:rPr>
+          <w:sz w:val="24"/>
+          <w:szCs w:val="28"/>
+        </w:rPr>
+        <w:t>,</w:t>
+      </w:r>
+      <w:r>
+        <w:rPr>
+          <w:sz w:val="24"/>
+          <w:szCs w:val="28"/>
+        </w:rPr>
+        <w:t xml:space="preserve"> </w:t>
+      </w:r>
+      <w:r>
+        <w:rPr>
+          <w:sz w:val="24"/>
+          <w:szCs w:val="28"/>
+        </w:rPr>
+        <w:t>le 9 mars 2018</w:t>
+      </w:r>
+      <w:r>
+        <w:rPr>
+          <w:sz w:val="24"/>
+          <w:szCs w:val="28"/>
+        </w:rPr>
+        <w:t xml:space="preserve">, </w:t>
+      </w:r>
+      <w:r>
+        <w:rPr>
+          <w:sz w:val="24"/>
+          <w:szCs w:val="28"/>
+        </w:rPr>
+        <w:t>pour le classement des scores</w:t>
+      </w:r>
+      <w:r>
+        <w:rPr>
+          <w:sz w:val="24"/>
+          <w:szCs w:val="28"/>
+        </w:rPr>
+        <w:t xml:space="preserve"> sous forme d’activité Android, n’aurait pas grand intérêt sans l’utilisation d’une base de données pour sauvegarder les dits scores. C’est pourquoi nous avons implémenté, via la technologie </w:t>
+      </w:r>
+      <w:proofErr w:type="spellStart"/>
+      <w:r>
+        <w:rPr>
+          <w:sz w:val="24"/>
+          <w:szCs w:val="28"/>
+        </w:rPr>
+        <w:t>SQLite</w:t>
+      </w:r>
+      <w:proofErr w:type="spellEnd"/>
+      <w:r>
+        <w:rPr>
+          <w:sz w:val="24"/>
+          <w:szCs w:val="28"/>
+        </w:rPr>
+        <w:t xml:space="preserve"> de l’application</w:t>
+      </w:r>
+      <w:r>
+        <w:rPr>
+          <w:sz w:val="24"/>
+          <w:szCs w:val="28"/>
+        </w:rPr>
+        <w:t>,</w:t>
+      </w:r>
+      <w:r>
+        <w:rPr>
+          <w:sz w:val="24"/>
+          <w:szCs w:val="28"/>
+        </w:rPr>
+        <w:t xml:space="preserve"> la gestion d’une base de données locale c’est-à-dire non reliée au réseau Internet afin de garder en mémoire les dix meilleurs scores du joueur.</w:t>
+      </w:r>
+      <w:r>
+        <w:rPr>
+          <w:sz w:val="24"/>
+          <w:szCs w:val="28"/>
+        </w:rPr>
+        <w:t xml:space="preserve"> </w:t>
+      </w:r>
+    </w:p>
+    <w:p>
+      <w:pPr>
+        <w:spacing w:before="240"/>
+        <w:ind w:firstLine="425"/>
+        <w:jc w:val="both"/>
+        <w:rPr>
+          <w:sz w:val="24"/>
+          <w:szCs w:val="28"/>
+        </w:rPr>
+      </w:pPr>
+      <w:r>
+        <w:rPr>
+          <w:noProof/>
+          <w:sz w:val="24"/>
+          <w:szCs w:val="28"/>
+          <w:lang w:eastAsia="fr-FR"/>
+        </w:rPr>
+        <w:lastRenderedPageBreak/>
+        <w:drawing>
+          <wp:anchor distT="0" distB="0" distL="114300" distR="114300" simplePos="0" relativeHeight="251688960" behindDoc="0" locked="0" layoutInCell="1" allowOverlap="1" wp14:anchorId="7D557628" wp14:editId="22006EA0">
+            <wp:simplePos x="0" y="0"/>
+            <wp:positionH relativeFrom="margin">
+              <wp:posOffset>4510405</wp:posOffset>
+            </wp:positionH>
+            <wp:positionV relativeFrom="paragraph">
+              <wp:posOffset>0</wp:posOffset>
+            </wp:positionV>
+            <wp:extent cx="1638300" cy="2910205"/>
+            <wp:effectExtent l="0" t="0" r="0" b="4445"/>
+            <wp:wrapSquare wrapText="bothSides"/>
+            <wp:docPr id="19" name="Image 19" descr="E:\Sauvegarde du 21-04-18 projet Java + syst exploitation\screenshots_projetisima\cf45ab8\Screenshot_20180420-160906.png"/>
+            <wp:cNvGraphicFramePr>
+              <a:graphicFrameLocks xmlns:a="http://schemas.openxmlformats.org/drawingml/2006/main" noChangeAspect="1"/>
+            </wp:cNvGraphicFramePr>
+            <a:graphic xmlns:a="http://schemas.openxmlformats.org/drawingml/2006/main">
+              <a:graphicData uri="http://schemas.openxmlformats.org/drawingml/2006/picture">
+                <pic:pic xmlns:pic="http://schemas.openxmlformats.org/drawingml/2006/picture">
+                  <pic:nvPicPr>
+                    <pic:cNvPr id="0" name="Picture 3" descr="E:\Sauvegarde du 21-04-18 projet Java + syst exploitation\screenshots_projetisima\cf45ab8\Screenshot_20180420-160906.png"/>
+                    <pic:cNvPicPr>
+                      <a:picLocks noChangeAspect="1" noChangeArrowheads="1"/>
+                    </pic:cNvPicPr>
+                  </pic:nvPicPr>
+                  <pic:blipFill>
+                    <a:blip r:embed="rId21" cstate="print">
+                      <a:extLst>
+                        <a:ext uri="{28A0092B-C50C-407E-A947-70E740481C1C}">
+                          <a14:useLocalDpi xmlns:a14="http://schemas.microsoft.com/office/drawing/2010/main" val="0"/>
+                        </a:ext>
+                      </a:extLst>
+                    </a:blip>
+                    <a:srcRect/>
+                    <a:stretch>
+                      <a:fillRect/>
+                    </a:stretch>
+                  </pic:blipFill>
+                  <pic:spPr bwMode="auto">
+                    <a:xfrm>
+                      <a:off x="0" y="0"/>
+                      <a:ext cx="1638300" cy="2910205"/>
+                    </a:xfrm>
+                    <a:prstGeom prst="rect">
+                      <a:avLst/>
+                    </a:prstGeom>
+                    <a:noFill/>
+                    <a:ln>
+                      <a:noFill/>
+                    </a:ln>
+                  </pic:spPr>
+                </pic:pic>
+              </a:graphicData>
+            </a:graphic>
+            <wp14:sizeRelH relativeFrom="margin">
+              <wp14:pctWidth>0</wp14:pctWidth>
+            </wp14:sizeRelH>
+            <wp14:sizeRelV relativeFrom="margin">
+              <wp14:pctHeight>0</wp14:pctHeight>
+            </wp14:sizeRelV>
+          </wp:anchor>
+        </w:drawing>
+      </w:r>
+    </w:p>
+    <w:p>
+      <w:pPr>
+        <w:pStyle w:val="Titre3"/>
+        <w:spacing w:before="360" w:after="120"/>
+        <w:rPr>
+          <w:sz w:val="28"/>
+        </w:rPr>
+      </w:pPr>
+      <w:bookmarkStart w:id="14" w:name="_Toc513826536"/>
+      <w:r>
+        <w:rPr>
           <w:sz w:val="28"/>
         </w:rPr>
         <w:t>Amélioration graphique : les bordures – 7 avril</w:t>
@@ -8674,6 +9036,16 @@
           <w:szCs w:val="28"/>
         </w:rPr>
       </w:pPr>
+    </w:p>
+    <w:p>
+      <w:pPr>
+        <w:pStyle w:val="Titre3"/>
+        <w:spacing w:before="360" w:after="120"/>
+        <w:rPr>
+          <w:sz w:val="28"/>
+        </w:rPr>
+      </w:pPr>
+      <w:bookmarkStart w:id="15" w:name="_Toc513826537"/>
       <w:r>
         <w:rPr>
           <w:noProof/>
@@ -8682,16 +9054,16 @@
         <mc:AlternateContent>
           <mc:Choice Requires="wps">
             <w:drawing>
-              <wp:anchor distT="0" distB="0" distL="114300" distR="114300" simplePos="0" relativeHeight="251687936" behindDoc="0" locked="0" layoutInCell="1" allowOverlap="1" wp14:anchorId="014C2749" wp14:editId="4F712D2E">
+              <wp:anchor distT="0" distB="0" distL="114300" distR="114300" simplePos="0" relativeHeight="251687936" behindDoc="0" locked="0" layoutInCell="1" allowOverlap="1" wp14:anchorId="014C2749" wp14:editId="277DCBC4">
                 <wp:simplePos x="0" y="0"/>
                 <wp:positionH relativeFrom="margin">
-                  <wp:posOffset>-38100</wp:posOffset>
+                  <wp:posOffset>4558030</wp:posOffset>
                 </wp:positionH>
                 <wp:positionV relativeFrom="page">
-                  <wp:posOffset>9610725</wp:posOffset>
+                  <wp:posOffset>3848100</wp:posOffset>
                 </wp:positionV>
-                <wp:extent cx="1590675" cy="295275"/>
-                <wp:effectExtent l="0" t="0" r="9525" b="9525"/>
+                <wp:extent cx="1590675" cy="590550"/>
+                <wp:effectExtent l="0" t="0" r="9525" b="0"/>
                 <wp:wrapSquare wrapText="bothSides"/>
                 <wp:docPr id="12" name="Zone de texte 12"/>
                 <wp:cNvGraphicFramePr/>
@@ -8702,7 +9074,7 @@
                       <wps:spPr>
                         <a:xfrm>
                           <a:off x="0" y="0"/>
-                          <a:ext cx="1590675" cy="295275"/>
+                          <a:ext cx="1590675" cy="590550"/>
                         </a:xfrm>
                         <a:prstGeom prst="rect">
                           <a:avLst/>
@@ -8778,7 +9150,7 @@
           </mc:Choice>
           <mc:Fallback>
             <w:pict>
-              <v:shape w14:anchorId="014C2749" id="Zone de texte 12" o:spid="_x0000_s1036" type="#_x0000_t202" style="position:absolute;left:0;text-align:left;margin-left:-3pt;margin-top:756.75pt;width:125.25pt;height:23.25pt;z-index:251687936;visibility:visible;mso-wrap-style:square;mso-width-percent:0;mso-height-percent:0;mso-wrap-distance-left:9pt;mso-wrap-distance-top:0;mso-wrap-distance-right:9pt;mso-wrap-distance-bottom:0;mso-position-horizontal:absolute;mso-position-horizontal-relative:margin;mso-position-vertical:absolute;mso-position-vertical-relative:page;mso-width-percent:0;mso-height-percent:0;mso-width-relative:margin;mso-height-relative:margin;v-text-anchor:top" o:gfxdata="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" stroked="f">
+              <v:shape w14:anchorId="014C2749" id="Zone de texte 12" o:spid="_x0000_s1036" type="#_x0000_t202" style="position:absolute;margin-left:358.9pt;margin-top:303pt;width:125.25pt;height:46.5pt;z-index:251687936;visibility:visible;mso-wrap-style:square;mso-width-percent:0;mso-height-percent:0;mso-wrap-distance-left:9pt;mso-wrap-distance-top:0;mso-wrap-distance-right:9pt;mso-wrap-distance-bottom:0;mso-position-horizontal:absolute;mso-position-horizontal-relative:margin;mso-position-vertical:absolute;mso-position-vertical-relative:page;mso-width-percent:0;mso-height-percent:0;mso-width-relative:margin;mso-height-relative:margin;v-text-anchor:top" o:gfxdata="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" stroked="f">
                 <v:textbox inset="0,0,0,0">
                   <w:txbxContent>
                     <w:p>
@@ -8828,21 +9200,10 @@
           </mc:Fallback>
         </mc:AlternateContent>
       </w:r>
-    </w:p>
-    <w:p>
-      <w:pPr>
-        <w:pStyle w:val="Titre3"/>
-        <w:spacing w:before="360" w:after="120"/>
+      <w:r>
         <w:rPr>
           <w:sz w:val="28"/>
         </w:rPr>
-      </w:pPr>
-      <w:bookmarkStart w:id="15" w:name="_Toc513143793"/>
-      <w:r>
-        <w:rPr>
-          <w:sz w:val="28"/>
-        </w:rPr>
-        <w:lastRenderedPageBreak/>
         <w:t>Un peu plus de difficulté – 13 avril</w:t>
       </w:r>
       <w:r>
@@ -8876,13 +9237,13 @@
           <w:lang w:eastAsia="fr-FR"/>
         </w:rPr>
         <w:drawing>
-          <wp:anchor distT="0" distB="0" distL="114300" distR="114300" simplePos="0" relativeHeight="251692032" behindDoc="0" locked="0" layoutInCell="1" allowOverlap="1" wp14:anchorId="07BCF42B" wp14:editId="7F1A6866">
+          <wp:anchor distT="0" distB="0" distL="114300" distR="114300" simplePos="0" relativeHeight="251692032" behindDoc="0" locked="0" layoutInCell="1" allowOverlap="1" wp14:anchorId="07BCF42B" wp14:editId="31C260FC">
             <wp:simplePos x="0" y="0"/>
             <wp:positionH relativeFrom="margin">
               <wp:posOffset>4548505</wp:posOffset>
             </wp:positionH>
             <wp:positionV relativeFrom="paragraph">
-              <wp:posOffset>44450</wp:posOffset>
+              <wp:posOffset>568325</wp:posOffset>
             </wp:positionV>
             <wp:extent cx="1619250" cy="2878455"/>
             <wp:effectExtent l="0" t="0" r="0" b="0"/>
@@ -8945,13 +9306,13 @@
           <w:lang w:eastAsia="fr-FR"/>
         </w:rPr>
         <w:drawing>
-          <wp:anchor distT="0" distB="0" distL="114300" distR="114300" simplePos="0" relativeHeight="251695104" behindDoc="0" locked="0" layoutInCell="1" allowOverlap="1" wp14:anchorId="6D1401A3" wp14:editId="2533FF17">
+          <wp:anchor distT="0" distB="0" distL="114300" distR="114300" simplePos="0" relativeHeight="251695104" behindDoc="0" locked="0" layoutInCell="1" allowOverlap="1" wp14:anchorId="6D1401A3" wp14:editId="721A6D8A">
             <wp:simplePos x="0" y="0"/>
             <wp:positionH relativeFrom="column">
-              <wp:posOffset>-299720</wp:posOffset>
+              <wp:posOffset>-223520</wp:posOffset>
             </wp:positionH>
             <wp:positionV relativeFrom="paragraph">
-              <wp:posOffset>85090</wp:posOffset>
+              <wp:posOffset>151765</wp:posOffset>
             </wp:positionV>
             <wp:extent cx="1622425" cy="2886075"/>
             <wp:effectExtent l="0" t="0" r="0" b="9525"/>
@@ -9042,7 +9403,21 @@
           <w:sz w:val="24"/>
           <w:szCs w:val="28"/>
         </w:rPr>
-        <w:t xml:space="preserve"> les fusées de type B, de couleur rose, </w:t>
+        <w:t xml:space="preserve"> les fusées de type B, de couleur </w:t>
+      </w:r>
+      <w:r>
+        <w:rPr>
+          <w:sz w:val="24"/>
+          <w:szCs w:val="28"/>
+        </w:rPr>
+        <w:t>bleue</w:t>
+      </w:r>
+      <w:r>
+        <w:rPr>
+          <w:sz w:val="24"/>
+          <w:szCs w:val="28"/>
+        </w:rPr>
+        <w:t xml:space="preserve">, </w:t>
       </w:r>
       <w:r>
         <w:rPr>
@@ -9056,7 +9431,21 @@
           <w:sz w:val="24"/>
           <w:szCs w:val="28"/>
         </w:rPr>
-        <w:t xml:space="preserve"> et les fusées de type C, de couleur bleue, </w:t>
+        <w:t xml:space="preserve"> et les fusées de type C, de couleur </w:t>
+      </w:r>
+      <w:r>
+        <w:rPr>
+          <w:sz w:val="24"/>
+          <w:szCs w:val="28"/>
+        </w:rPr>
+        <w:t>rose</w:t>
+      </w:r>
+      <w:r>
+        <w:rPr>
+          <w:sz w:val="24"/>
+          <w:szCs w:val="28"/>
+        </w:rPr>
+        <w:t xml:space="preserve">, </w:t>
       </w:r>
       <w:r>
         <w:rPr>
@@ -9084,16 +9473,16 @@
         <mc:AlternateContent>
           <mc:Choice Requires="wps">
             <w:drawing>
-              <wp:anchor distT="0" distB="0" distL="114300" distR="114300" simplePos="0" relativeHeight="251694080" behindDoc="0" locked="0" layoutInCell="1" allowOverlap="1" wp14:anchorId="1F5F0FF3" wp14:editId="587EA8A3">
+              <wp:anchor distT="0" distB="0" distL="114300" distR="114300" simplePos="0" relativeHeight="251694080" behindDoc="0" locked="0" layoutInCell="1" allowOverlap="1" wp14:anchorId="1F5F0FF3" wp14:editId="7AE93DE4">
                 <wp:simplePos x="0" y="0"/>
                 <wp:positionH relativeFrom="column">
-                  <wp:posOffset>-280670</wp:posOffset>
+                  <wp:posOffset>-213995</wp:posOffset>
                 </wp:positionH>
                 <wp:positionV relativeFrom="paragraph">
-                  <wp:posOffset>450850</wp:posOffset>
+                  <wp:posOffset>533400</wp:posOffset>
                 </wp:positionV>
-                <wp:extent cx="1590675" cy="323850"/>
-                <wp:effectExtent l="0" t="0" r="9525" b="0"/>
+                <wp:extent cx="1590675" cy="428625"/>
+                <wp:effectExtent l="0" t="0" r="9525" b="9525"/>
                 <wp:wrapSquare wrapText="bothSides"/>
                 <wp:docPr id="24" name="Zone de texte 24"/>
                 <wp:cNvGraphicFramePr/>
@@ -9104,7 +9493,7 @@
                       <wps:spPr>
                         <a:xfrm>
                           <a:off x="0" y="0"/>
-                          <a:ext cx="1590675" cy="323850"/>
+                          <a:ext cx="1590675" cy="428625"/>
                         </a:xfrm>
                         <a:prstGeom prst="rect">
                           <a:avLst/>
@@ -9178,7 +9567,7 @@
           </mc:Choice>
           <mc:Fallback>
             <w:pict>
-              <v:shape w14:anchorId="1F5F0FF3" id="Zone de texte 24" o:spid="_x0000_s1037" type="#_x0000_t202" style="position:absolute;left:0;text-align:left;margin-left:-22.1pt;margin-top:35.5pt;width:125.25pt;height:25.5pt;z-index:251694080;visibility:visible;mso-wrap-style:square;mso-width-percent:0;mso-height-percent:0;mso-wrap-distance-left:9pt;mso-wrap-distance-top:0;mso-wrap-distance-right:9pt;mso-wrap-distance-bottom:0;mso-position-horizontal:absolute;mso-position-horizontal-relative:text;mso-position-vertical:absolute;mso-position-vertical-relative:text;mso-width-percent:0;mso-height-percent:0;mso-width-relative:margin;mso-height-relative:margin;v-text-anchor:top" o:gfxdata="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" stroked="f">
+              <v:shape w14:anchorId="1F5F0FF3" id="Zone de texte 24" o:spid="_x0000_s1037" type="#_x0000_t202" style="position:absolute;left:0;text-align:left;margin-left:-16.85pt;margin-top:42pt;width:125.25pt;height:33.75pt;z-index:251694080;visibility:visible;mso-wrap-style:square;mso-width-percent:0;mso-height-percent:0;mso-wrap-distance-left:9pt;mso-wrap-distance-top:0;mso-wrap-distance-right:9pt;mso-wrap-distance-bottom:0;mso-position-horizontal:absolute;mso-position-horizontal-relative:text;mso-position-vertical:absolute;mso-position-vertical-relative:text;mso-width-percent:0;mso-height-percent:0;mso-width-relative:margin;mso-height-relative:margin;v-text-anchor:top" o:gfxdata="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" stroked="f">
                 <v:textbox inset="0,0,0,0">
                   <w:txbxContent>
                     <w:p>
@@ -9228,21 +9617,39 @@
       </w:r>
       <w:r>
         <w:rPr>
+          <w:sz w:val="24"/>
+          <w:szCs w:val="28"/>
+        </w:rPr>
+        <w:t>Par ailleurs, un fond a été rajouté en jeu pour améliorer le design graphique.</w:t>
+      </w:r>
+    </w:p>
+    <w:p>
+      <w:pPr>
+        <w:spacing w:before="240"/>
+        <w:ind w:firstLine="425"/>
+        <w:jc w:val="both"/>
+        <w:rPr>
+          <w:sz w:val="24"/>
+          <w:szCs w:val="28"/>
+        </w:rPr>
+      </w:pPr>
+      <w:r>
+        <w:rPr>
           <w:noProof/>
           <w:lang w:eastAsia="fr-FR"/>
         </w:rPr>
         <mc:AlternateContent>
           <mc:Choice Requires="wps">
             <w:drawing>
-              <wp:anchor distT="0" distB="0" distL="114300" distR="114300" simplePos="0" relativeHeight="251697152" behindDoc="0" locked="0" layoutInCell="1" allowOverlap="1" wp14:anchorId="466E7AC5" wp14:editId="763E16C4">
+              <wp:anchor distT="0" distB="0" distL="114300" distR="114300" simplePos="0" relativeHeight="251697152" behindDoc="0" locked="0" layoutInCell="1" allowOverlap="1" wp14:anchorId="466E7AC5" wp14:editId="0F852CC6">
                 <wp:simplePos x="0" y="0"/>
                 <wp:positionH relativeFrom="column">
-                  <wp:posOffset>4545330</wp:posOffset>
+                  <wp:posOffset>4548505</wp:posOffset>
                 </wp:positionH>
                 <wp:positionV relativeFrom="paragraph">
-                  <wp:posOffset>423545</wp:posOffset>
+                  <wp:posOffset>399415</wp:posOffset>
                 </wp:positionV>
-                <wp:extent cx="1622425" cy="600075"/>
+                <wp:extent cx="1622425" cy="428625"/>
                 <wp:effectExtent l="0" t="0" r="0" b="9525"/>
                 <wp:wrapSquare wrapText="bothSides"/>
                 <wp:docPr id="27" name="Zone de texte 27"/>
@@ -9254,7 +9661,7 @@
                       <wps:spPr>
                         <a:xfrm>
                           <a:off x="0" y="0"/>
-                          <a:ext cx="1622425" cy="600075"/>
+                          <a:ext cx="1622425" cy="428625"/>
                         </a:xfrm>
                         <a:prstGeom prst="rect">
                           <a:avLst/>
@@ -9330,7 +9737,7 @@
           </mc:Choice>
           <mc:Fallback>
             <w:pict>
-              <v:shape w14:anchorId="466E7AC5" id="Zone de texte 27" o:spid="_x0000_s1038" type="#_x0000_t202" style="position:absolute;left:0;text-align:left;margin-left:357.9pt;margin-top:33.35pt;width:127.75pt;height:47.25pt;z-index:251697152;visibility:visible;mso-wrap-style:square;mso-height-percent:0;mso-wrap-distance-left:9pt;mso-wrap-distance-top:0;mso-wrap-distance-right:9pt;mso-wrap-distance-bottom:0;mso-position-horizontal:absolute;mso-position-horizontal-relative:text;mso-position-vertical:absolute;mso-position-vertical-relative:text;mso-height-percent:0;mso-height-relative:margin;v-text-anchor:top" o:gfxdata="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" stroked="f">
+              <v:shape w14:anchorId="466E7AC5" id="Zone de texte 27" o:spid="_x0000_s1038" type="#_x0000_t202" style="position:absolute;left:0;text-align:left;margin-left:358.15pt;margin-top:31.45pt;width:127.75pt;height:33.75pt;z-index:251697152;visibility:visible;mso-wrap-style:square;mso-height-percent:0;mso-wrap-distance-left:9pt;mso-wrap-distance-top:0;mso-wrap-distance-right:9pt;mso-wrap-distance-bottom:0;mso-position-horizontal:absolute;mso-position-horizontal-relative:text;mso-position-vertical:absolute;mso-position-vertical-relative:text;mso-height-percent:0;mso-height-relative:margin;v-text-anchor:top" o:gfxdata="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" stroked="f">
                 <v:textbox inset="0,0,0,0">
                   <w:txbxContent>
                     <w:p>
@@ -9388,8 +9795,79 @@
           <w:sz w:val="24"/>
           <w:szCs w:val="28"/>
         </w:rPr>
-        <w:t>Par ailleurs, un fond a été rajouté en jeu pour améliorer le design graphique.</w:t>
-      </w:r>
+        <w:t>Le menu principal a d’ailleurs subi quelques modifications puisqu’il n’est plus possible de renseigner un pseudonyme. Son utilité étant en effet pour le moins limitée car les scores</w:t>
+      </w:r>
+      <w:r>
+        <w:rPr>
+          <w:sz w:val="24"/>
+          <w:szCs w:val="28"/>
+        </w:rPr>
+        <w:t xml:space="preserve"> ne</w:t>
+      </w:r>
+      <w:r>
+        <w:rPr>
+          <w:sz w:val="24"/>
+          <w:szCs w:val="28"/>
+        </w:rPr>
+        <w:t xml:space="preserve"> sont</w:t>
+      </w:r>
+      <w:r>
+        <w:rPr>
+          <w:sz w:val="24"/>
+          <w:szCs w:val="28"/>
+        </w:rPr>
+        <w:t xml:space="preserve"> pour le moment</w:t>
+      </w:r>
+      <w:r>
+        <w:rPr>
+          <w:sz w:val="24"/>
+          <w:szCs w:val="28"/>
+        </w:rPr>
+        <w:t xml:space="preserve"> que</w:t>
+      </w:r>
+      <w:r>
+        <w:rPr>
+          <w:sz w:val="24"/>
+          <w:szCs w:val="28"/>
+        </w:rPr>
+        <w:t xml:space="preserve"> gérés en local</w:t>
+      </w:r>
+      <w:r>
+        <w:rPr>
+          <w:sz w:val="24"/>
+          <w:szCs w:val="28"/>
+        </w:rPr>
+        <w:t>.</w:t>
+      </w:r>
+    </w:p>
+    <w:p>
+      <w:pPr>
+        <w:pStyle w:val="Titre3"/>
+        <w:spacing w:before="360" w:after="120"/>
+        <w:rPr>
+          <w:sz w:val="28"/>
+        </w:rPr>
+      </w:pPr>
+      <w:bookmarkStart w:id="16" w:name="_Toc513826538"/>
+      <w:r>
+        <w:rPr>
+          <w:sz w:val="28"/>
+        </w:rPr>
+        <w:t>Que serait un jeu sans musique ? – 14 avril</w:t>
+      </w:r>
+      <w:r>
+        <w:rPr>
+          <w:sz w:val="28"/>
+        </w:rPr>
+        <w:t xml:space="preserve"> </w:t>
+      </w:r>
+      <w:r>
+        <w:rPr>
+          <w:sz w:val="28"/>
+        </w:rPr>
+        <w:t>2018</w:t>
+      </w:r>
+      <w:bookmarkEnd w:id="16"/>
     </w:p>
     <w:p>
       <w:pPr>
@@ -9406,21 +9884,63 @@
           <w:sz w:val="24"/>
           <w:szCs w:val="28"/>
         </w:rPr>
-        <w:t>Le menu principal a d’ailleurs subi quelques modifications puisqu’il n’est plus possible de renseigner un pseudonyme. Son utilité étant en effet pour le moins limitée car les scores sont</w:t>
-      </w:r>
-      <w:r>
-        <w:rPr>
-          <w:sz w:val="24"/>
-          <w:szCs w:val="28"/>
-        </w:rPr>
-        <w:t xml:space="preserve"> pour le moment</w:t>
-      </w:r>
-      <w:r>
-        <w:rPr>
-          <w:sz w:val="24"/>
-          <w:szCs w:val="28"/>
-        </w:rPr>
-        <w:t xml:space="preserve"> gérés en local</w:t>
+        <w:t>L’intégration</w:t>
+      </w:r>
+      <w:r>
+        <w:rPr>
+          <w:sz w:val="24"/>
+          <w:szCs w:val="28"/>
+        </w:rPr>
+        <w:t xml:space="preserve"> d’une musique ainsi que de bruitages, pour les collisions notamment</w:t>
+      </w:r>
+      <w:r>
+        <w:rPr>
+          <w:sz w:val="24"/>
+          <w:szCs w:val="28"/>
+        </w:rPr>
+        <w:t>, était une tâche demeurant inévitable pour obtenir un jeu plaisant à jouer qui attire au maximum le joueur</w:t>
+      </w:r>
+      <w:r>
+        <w:rPr>
+          <w:sz w:val="24"/>
+          <w:szCs w:val="28"/>
+        </w:rPr>
+        <w:t>.</w:t>
+      </w:r>
+      <w:r>
+        <w:rPr>
+          <w:sz w:val="24"/>
+          <w:szCs w:val="28"/>
+        </w:rPr>
+        <w:t xml:space="preserve"> </w:t>
+      </w:r>
+      <w:r>
+        <w:rPr>
+          <w:sz w:val="24"/>
+          <w:szCs w:val="28"/>
+        </w:rPr>
+        <w:t>C</w:t>
+      </w:r>
+      <w:r>
+        <w:rPr>
+          <w:sz w:val="24"/>
+          <w:szCs w:val="28"/>
+        </w:rPr>
+        <w:t xml:space="preserve">’est pourquoi nous avons mis en place une ambiance sonore satisfaisante qui pourra </w:t>
+      </w:r>
+      <w:r>
+        <w:rPr>
+          <w:sz w:val="24"/>
+          <w:szCs w:val="28"/>
+        </w:rPr>
+        <w:t>tout à fait</w:t>
+      </w:r>
+      <w:r>
+        <w:rPr>
+          <w:sz w:val="24"/>
+          <w:szCs w:val="28"/>
+        </w:rPr>
+        <w:t xml:space="preserve"> être améliorée par la suite.</w:t>
       </w:r>
     </w:p>
     <w:p>
@@ -9431,12 +9951,13 @@
           <w:sz w:val="28"/>
         </w:rPr>
       </w:pPr>
-      <w:bookmarkStart w:id="16" w:name="_Toc513143794"/>
+      <w:bookmarkStart w:id="17" w:name="_Toc513826539"/>
       <w:r>
         <w:rPr>
           <w:sz w:val="28"/>
         </w:rPr>
-        <w:t>Que serait un jeu sans musique ? – 14 avril</w:t>
+        <w:lastRenderedPageBreak/>
+        <w:t>Consulter ses scores c’est bien, être classé c’est mieux ! – 25 avril</w:t>
       </w:r>
       <w:r>
         <w:rPr>
@@ -9450,11 +9971,10 @@
         </w:rPr>
         <w:t>2018</w:t>
       </w:r>
-      <w:bookmarkEnd w:id="16"/>
+      <w:bookmarkEnd w:id="17"/>
     </w:p>
     <w:p>
       <w:pPr>
-        <w:spacing w:before="240"/>
         <w:ind w:firstLine="425"/>
         <w:jc w:val="both"/>
         <w:rPr>
@@ -9470,13 +9990,13 @@
           <w:lang w:eastAsia="fr-FR"/>
         </w:rPr>
         <w:drawing>
-          <wp:anchor distT="0" distB="0" distL="114300" distR="114300" simplePos="0" relativeHeight="251699200" behindDoc="0" locked="0" layoutInCell="1" allowOverlap="1" wp14:anchorId="234A5D8A" wp14:editId="425376DC">
+          <wp:anchor distT="0" distB="0" distL="114300" distR="114300" simplePos="0" relativeHeight="251699200" behindDoc="0" locked="0" layoutInCell="1" allowOverlap="1" wp14:anchorId="234A5D8A" wp14:editId="64533488">
             <wp:simplePos x="0" y="0"/>
             <wp:positionH relativeFrom="margin">
               <wp:align>right</wp:align>
             </wp:positionH>
             <wp:positionV relativeFrom="paragraph">
-              <wp:posOffset>747395</wp:posOffset>
+              <wp:posOffset>5715</wp:posOffset>
             </wp:positionV>
             <wp:extent cx="1801495" cy="3202305"/>
             <wp:effectExtent l="0" t="0" r="8255" b="0"/>
@@ -9537,67 +10057,7 @@
           <w:sz w:val="24"/>
           <w:szCs w:val="28"/>
         </w:rPr>
-        <w:t>L’intégration</w:t>
-      </w:r>
-      <w:r>
-        <w:rPr>
-          <w:sz w:val="24"/>
-          <w:szCs w:val="28"/>
-        </w:rPr>
-        <w:t xml:space="preserve"> d’une musique ainsi que de bruitages, pour les collisions notamment</w:t>
-      </w:r>
-      <w:r>
-        <w:rPr>
-          <w:sz w:val="24"/>
-          <w:szCs w:val="28"/>
-        </w:rPr>
-        <w:t>, était une tâche demeurant inévitable pour obtenir un jeu plaisant à jouer qui attire au maximum le joueur c’est pourquoi nous avons mis en place une ambiance sonore satisfaisante mais qui pourra néanmoins être améliorée par la suite.</w:t>
-      </w:r>
-    </w:p>
-    <w:p>
-      <w:pPr>
-        <w:pStyle w:val="Titre3"/>
-        <w:spacing w:before="360" w:after="120"/>
-        <w:rPr>
-          <w:sz w:val="28"/>
-        </w:rPr>
-      </w:pPr>
-      <w:bookmarkStart w:id="17" w:name="_Toc513143795"/>
-      <w:r>
-        <w:rPr>
-          <w:sz w:val="28"/>
-        </w:rPr>
-        <w:t>Consulter ses scores c’est bien, être classé c’est mieux ! – 25 avril</w:t>
-      </w:r>
-      <w:r>
-        <w:rPr>
-          <w:sz w:val="28"/>
-        </w:rPr>
-        <w:t xml:space="preserve"> </w:t>
-      </w:r>
-      <w:r>
-        <w:rPr>
-          <w:sz w:val="28"/>
-        </w:rPr>
-        <w:t>2018</w:t>
-      </w:r>
-      <w:bookmarkEnd w:id="17"/>
-    </w:p>
-    <w:p>
-      <w:pPr>
-        <w:ind w:firstLine="425"/>
-        <w:jc w:val="both"/>
-        <w:rPr>
-          <w:sz w:val="24"/>
-          <w:szCs w:val="28"/>
-        </w:rPr>
-      </w:pPr>
-      <w:r>
-        <w:rPr>
-          <w:sz w:val="24"/>
-          <w:szCs w:val="28"/>
-        </w:rPr>
-        <w:t>Le cahier des charges mentionne l’utilisation d’une base de données distante pour la gestion des scores c’est pourquoi nous avons complété notre application par l’agrégation d’un système d’inscription et de connexion dans l’application et par des modifications du menu principal pour accueillir ces nouvelles fonctionnalités.</w:t>
+        <w:t>Le cahier des charges mentionne l’utilisation d’une base de données distante pour la gestion des scores c’est pourquoi nous avons complété notre application par l’agrégation d’un système d’inscription et de connexion et par des modifications du menu principal pour accueillir ces nouvelles fonctionnalités.</w:t>
       </w:r>
     </w:p>
     <w:p>
@@ -9617,16 +10077,16 @@
         <mc:AlternateContent>
           <mc:Choice Requires="wps">
             <w:drawing>
-              <wp:anchor distT="0" distB="0" distL="114300" distR="114300" simplePos="0" relativeHeight="251703296" behindDoc="0" locked="0" layoutInCell="1" allowOverlap="1" wp14:anchorId="7F4F0962" wp14:editId="1389A607">
+              <wp:anchor distT="0" distB="0" distL="114300" distR="114300" simplePos="0" relativeHeight="251703296" behindDoc="0" locked="0" layoutInCell="1" allowOverlap="1" wp14:anchorId="7F4F0962" wp14:editId="204C454F">
                 <wp:simplePos x="0" y="0"/>
                 <wp:positionH relativeFrom="margin">
-                  <wp:posOffset>3748405</wp:posOffset>
+                  <wp:posOffset>3960495</wp:posOffset>
                 </wp:positionH>
                 <wp:positionV relativeFrom="page">
-                  <wp:posOffset>9725025</wp:posOffset>
+                  <wp:posOffset>4514850</wp:posOffset>
                 </wp:positionV>
-                <wp:extent cx="2192020" cy="171450"/>
-                <wp:effectExtent l="0" t="0" r="0" b="0"/>
+                <wp:extent cx="1782445" cy="323850"/>
+                <wp:effectExtent l="0" t="0" r="8255" b="0"/>
                 <wp:wrapSquare wrapText="bothSides"/>
                 <wp:docPr id="31" name="Zone de texte 31"/>
                 <wp:cNvGraphicFramePr/>
@@ -9637,7 +10097,7 @@
                       <wps:spPr>
                         <a:xfrm>
                           <a:off x="0" y="0"/>
-                          <a:ext cx="2192020" cy="171450"/>
+                          <a:ext cx="1782445" cy="323850"/>
                         </a:xfrm>
                         <a:prstGeom prst="rect">
                           <a:avLst/>
@@ -9712,7 +10172,7 @@
           </mc:Choice>
           <mc:Fallback>
             <w:pict>
-              <v:shape w14:anchorId="7F4F0962" id="Zone de texte 31" o:spid="_x0000_s1039" type="#_x0000_t202" style="position:absolute;left:0;text-align:left;margin-left:295.15pt;margin-top:765.75pt;width:172.6pt;height:13.5pt;z-index:251703296;visibility:visible;mso-wrap-style:square;mso-width-percent:0;mso-height-percent:0;mso-wrap-distance-left:9pt;mso-wrap-distance-top:0;mso-wrap-distance-right:9pt;mso-wrap-distance-bottom:0;mso-position-horizontal:absolute;mso-position-horizontal-relative:margin;mso-position-vertical:absolute;mso-position-vertical-relative:page;mso-width-percent:0;mso-height-percent:0;mso-width-relative:margin;mso-height-relative:margin;v-text-anchor:top" o:gfxdata="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" stroked="f">
+              <v:shape w14:anchorId="7F4F0962" id="Zone de texte 31" o:spid="_x0000_s1039" type="#_x0000_t202" style="position:absolute;left:0;text-align:left;margin-left:311.85pt;margin-top:355.5pt;width:140.35pt;height:25.5pt;z-index:251703296;visibility:visible;mso-wrap-style:square;mso-width-percent:0;mso-height-percent:0;mso-wrap-distance-left:9pt;mso-wrap-distance-top:0;mso-wrap-distance-right:9pt;mso-wrap-distance-bottom:0;mso-position-horizontal:absolute;mso-position-horizontal-relative:margin;mso-position-vertical:absolute;mso-position-vertical-relative:page;mso-width-percent:0;mso-height-percent:0;mso-width-relative:margin;mso-height-relative:margin;v-text-anchor:top" o:gfxdata="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" stroked="f">
                 <v:textbox inset="0,0,0,0">
                   <w:txbxContent>
                     <w:p>
@@ -9763,27 +10223,19 @@
       </w:r>
       <w:r>
         <w:rPr>
-          <w:sz w:val="24"/>
-          <w:szCs w:val="28"/>
-        </w:rPr>
-        <w:t xml:space="preserve">Le processus commence en premier lieu par l’inscription d’un joueur lorsque que ce dernier appuie sur « s’inscrire » dans le menu principal. L’utilisateur est alors invité à saisir un </w:t>
-      </w:r>
-      <w:r>
-        <w:rPr>
           <w:noProof/>
           <w:sz w:val="24"/>
           <w:szCs w:val="28"/>
           <w:lang w:eastAsia="fr-FR"/>
         </w:rPr>
-        <w:lastRenderedPageBreak/>
         <w:drawing>
-          <wp:anchor distT="0" distB="0" distL="114300" distR="114300" simplePos="0" relativeHeight="251698176" behindDoc="0" locked="0" layoutInCell="1" allowOverlap="1" wp14:anchorId="419158DD" wp14:editId="440607B1">
+          <wp:anchor distT="0" distB="0" distL="114300" distR="114300" simplePos="0" relativeHeight="251698176" behindDoc="0" locked="0" layoutInCell="1" allowOverlap="1" wp14:anchorId="419158DD" wp14:editId="5E8618F0">
             <wp:simplePos x="0" y="0"/>
             <wp:positionH relativeFrom="margin">
               <wp:posOffset>-19050</wp:posOffset>
             </wp:positionH>
             <wp:positionV relativeFrom="paragraph">
-              <wp:posOffset>0</wp:posOffset>
+              <wp:posOffset>66675</wp:posOffset>
             </wp:positionV>
             <wp:extent cx="1851660" cy="3291205"/>
             <wp:effectExtent l="0" t="0" r="0" b="4445"/>
@@ -9844,24 +10296,21 @@
           <w:sz w:val="24"/>
           <w:szCs w:val="28"/>
         </w:rPr>
-        <w:t>nom d’utilisateur et un mot de passe avant qu’une requête soit envoyée au serveur qui se charge d’insérer le nouveau joueur dans la base de données.</w:t>
-      </w:r>
-    </w:p>
-    <w:p>
-      <w:pPr>
-        <w:ind w:firstLine="425"/>
-        <w:jc w:val="both"/>
-        <w:rPr>
-          <w:sz w:val="24"/>
-          <w:szCs w:val="28"/>
-        </w:rPr>
-      </w:pPr>
-      <w:r>
-        <w:rPr>
-          <w:sz w:val="24"/>
-          <w:szCs w:val="28"/>
-        </w:rPr>
-        <w:t>Par la suite, à chaque lancement du jeu, si le joueur a pris soin d’activer sa connexion internet, celui-ci n’aura pas besoin de rentrer à nouveau son mot de passe.</w:t>
+        <w:t>Le processus commence en premier lieu par l’inscription d’un joueur lorsque que ce dernier appuie sur « s’inscrire » dans le menu principal. L’utilisateur est alors invité à saisir un nom d’utilisateur et un mot de passe avant qu’une requête soit envoyée au serveur qui se charge</w:t>
+      </w:r>
+      <w:r>
+        <w:rPr>
+          <w:sz w:val="24"/>
+          <w:szCs w:val="28"/>
+        </w:rPr>
+        <w:t>ra</w:t>
+      </w:r>
+      <w:r>
+        <w:rPr>
+          <w:sz w:val="24"/>
+          <w:szCs w:val="28"/>
+        </w:rPr>
+        <w:t xml:space="preserve"> d’insérer le nouveau joueur dans la base de données.</w:t>
       </w:r>
     </w:p>
     <w:p>
@@ -9881,13 +10330,13 @@
         <mc:AlternateContent>
           <mc:Choice Requires="wps">
             <w:drawing>
-              <wp:anchor distT="0" distB="0" distL="114300" distR="114300" simplePos="0" relativeHeight="251705344" behindDoc="0" locked="0" layoutInCell="1" allowOverlap="1" wp14:anchorId="169FA72C" wp14:editId="046DA731">
+              <wp:anchor distT="0" distB="0" distL="114300" distR="114300" simplePos="0" relativeHeight="251705344" behindDoc="0" locked="0" layoutInCell="1" allowOverlap="1" wp14:anchorId="169FA72C" wp14:editId="023FC588">
                 <wp:simplePos x="0" y="0"/>
-                <wp:positionH relativeFrom="column">
-                  <wp:posOffset>-80645</wp:posOffset>
+                <wp:positionH relativeFrom="margin">
+                  <wp:posOffset>-9525</wp:posOffset>
                 </wp:positionH>
                 <wp:positionV relativeFrom="paragraph">
-                  <wp:posOffset>1978660</wp:posOffset>
+                  <wp:posOffset>809625</wp:posOffset>
                 </wp:positionV>
                 <wp:extent cx="1851660" cy="323850"/>
                 <wp:effectExtent l="0" t="0" r="0" b="0"/>
@@ -9931,10 +10380,7 @@
                               <w:fldChar w:fldCharType="begin"/>
                             </w:r>
                             <w:r>
-                              <w:instrText xml:space="preserve"> </w:instrText>
-                            </w:r>
-                            <w:r>
-                              <w:instrText xml:space="preserve">SEQ Figure \* ARABIC </w:instrText>
+                              <w:instrText xml:space="preserve"> SEQ Figure \* ARABIC </w:instrText>
                             </w:r>
                             <w:r>
                               <w:fldChar w:fldCharType="separate"/>
@@ -9974,7 +10420,7 @@
           </mc:Choice>
           <mc:Fallback>
             <w:pict>
-              <v:shape w14:anchorId="169FA72C" id="Zone de texte 32" o:spid="_x0000_s1040" type="#_x0000_t202" style="position:absolute;left:0;text-align:left;margin-left:-6.35pt;margin-top:155.8pt;width:145.8pt;height:25.5pt;z-index:251705344;visibility:visible;mso-wrap-style:square;mso-height-percent:0;mso-wrap-distance-left:9pt;mso-wrap-distance-top:0;mso-wrap-distance-right:9pt;mso-wrap-distance-bottom:0;mso-position-horizontal:absolute;mso-position-horizontal-relative:text;mso-position-vertical:absolute;mso-position-vertical-relative:text;mso-height-percent:0;mso-height-relative:margin;v-text-anchor:top" o:gfxdata="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" stroked="f">
+              <v:shape w14:anchorId="169FA72C" id="Zone de texte 32" o:spid="_x0000_s1040" type="#_x0000_t202" style="position:absolute;left:0;text-align:left;margin-left:-.75pt;margin-top:63.75pt;width:145.8pt;height:25.5pt;z-index:251705344;visibility:visible;mso-wrap-style:square;mso-height-percent:0;mso-wrap-distance-left:9pt;mso-wrap-distance-top:0;mso-wrap-distance-right:9pt;mso-wrap-distance-bottom:0;mso-position-horizontal:absolute;mso-position-horizontal-relative:margin;mso-position-vertical:absolute;mso-position-vertical-relative:text;mso-height-percent:0;mso-height-relative:margin;v-text-anchor:top" o:gfxdata="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" stroked="f">
                 <v:textbox inset="0,0,0,0">
                   <w:txbxContent>
                     <w:p>
@@ -9992,10 +10438,7 @@
                         <w:fldChar w:fldCharType="begin"/>
                       </w:r>
                       <w:r>
-                        <w:instrText xml:space="preserve"> </w:instrText>
-                      </w:r>
-                      <w:r>
-                        <w:instrText xml:space="preserve">SEQ Figure \* ARABIC </w:instrText>
+                        <w:instrText xml:space="preserve"> SEQ Figure \* ARABIC </w:instrText>
                       </w:r>
                       <w:r>
                         <w:fldChar w:fldCharType="separate"/>
@@ -10018,7 +10461,7 @@
                     </w:p>
                   </w:txbxContent>
                 </v:textbox>
-                <w10:wrap type="square"/>
+                <w10:wrap type="square" anchorx="margin"/>
               </v:shape>
             </w:pict>
           </mc:Fallback>
@@ -10032,13 +10475,13 @@
           <w:lang w:eastAsia="fr-FR"/>
         </w:rPr>
         <w:drawing>
-          <wp:anchor distT="0" distB="0" distL="114300" distR="114300" simplePos="0" relativeHeight="251701248" behindDoc="0" locked="0" layoutInCell="1" allowOverlap="1" wp14:anchorId="643BF956" wp14:editId="22CD10CC">
+          <wp:anchor distT="0" distB="0" distL="114300" distR="114300" simplePos="0" relativeHeight="251701248" behindDoc="0" locked="0" layoutInCell="1" allowOverlap="1" wp14:anchorId="643BF956" wp14:editId="76FB216E">
             <wp:simplePos x="0" y="0"/>
             <wp:positionH relativeFrom="margin">
               <wp:align>right</wp:align>
             </wp:positionH>
             <wp:positionV relativeFrom="paragraph">
-              <wp:posOffset>11430</wp:posOffset>
+              <wp:posOffset>10160</wp:posOffset>
             </wp:positionV>
             <wp:extent cx="1851660" cy="3290570"/>
             <wp:effectExtent l="0" t="0" r="0" b="5080"/>
@@ -10099,91 +10542,7 @@
           <w:sz w:val="24"/>
           <w:szCs w:val="28"/>
         </w:rPr>
-        <w:t>Après chaque partie, l’application vérifie si le score que vient d’effectuer le joueur est un nouveau meilleur score en utilisant la base de données locale</w:t>
-      </w:r>
-      <w:r>
-        <w:rPr>
-          <w:sz w:val="24"/>
-          <w:szCs w:val="28"/>
-        </w:rPr>
-        <w:t>. Si oui, elle</w:t>
-      </w:r>
-      <w:r>
-        <w:rPr>
-          <w:sz w:val="24"/>
-          <w:szCs w:val="28"/>
-        </w:rPr>
-        <w:t xml:space="preserve"> </w:t>
-      </w:r>
-      <w:r>
-        <w:rPr>
-          <w:sz w:val="24"/>
-          <w:szCs w:val="28"/>
-        </w:rPr>
-        <w:t>examine</w:t>
-      </w:r>
-      <w:r>
-        <w:rPr>
-          <w:sz w:val="24"/>
-          <w:szCs w:val="28"/>
-        </w:rPr>
-        <w:t xml:space="preserve"> la</w:t>
-      </w:r>
-      <w:r>
-        <w:rPr>
-          <w:sz w:val="24"/>
-          <w:szCs w:val="28"/>
-        </w:rPr>
-        <w:t xml:space="preserve"> présence d’une</w:t>
-      </w:r>
-      <w:r>
-        <w:rPr>
-          <w:sz w:val="24"/>
-          <w:szCs w:val="28"/>
-        </w:rPr>
-        <w:t xml:space="preserve"> connexion internet</w:t>
-      </w:r>
-      <w:r>
-        <w:rPr>
-          <w:sz w:val="24"/>
-          <w:szCs w:val="28"/>
-        </w:rPr>
-        <w:t xml:space="preserve"> et </w:t>
-      </w:r>
-      <w:r>
-        <w:rPr>
-          <w:sz w:val="24"/>
-          <w:szCs w:val="28"/>
-        </w:rPr>
-        <w:t xml:space="preserve">envoie une requête au serveur </w:t>
-      </w:r>
-      <w:r>
-        <w:rPr>
-          <w:sz w:val="24"/>
-          <w:szCs w:val="28"/>
-        </w:rPr>
-        <w:t xml:space="preserve">pour mettre à jour le classement de </w:t>
-      </w:r>
-      <w:r>
-        <w:rPr>
-          <w:sz w:val="24"/>
-          <w:szCs w:val="28"/>
-        </w:rPr>
-        <w:t xml:space="preserve">la base de </w:t>
-      </w:r>
-      <w:r>
-        <w:rPr>
-          <w:sz w:val="24"/>
-          <w:szCs w:val="28"/>
-        </w:rPr>
-        <w:t>données</w:t>
-      </w:r>
-      <w:r>
-        <w:rPr>
-          <w:sz w:val="24"/>
-          <w:szCs w:val="28"/>
-        </w:rPr>
-        <w:t>. Cette dernière comporte d’ailleurs deux tables. L’une regroupe les utilisateurs tandis que l’autre, les meilleurs scores.</w:t>
+        <w:t>Par la suite, à chaque lancement du jeu, si le joueur a pris soin d’activer sa connexion internet, celui-ci n’aura pas besoin de rentrer à nouveau son mot de passe.</w:t>
       </w:r>
     </w:p>
     <w:p>
@@ -10203,16 +10562,16 @@
         <mc:AlternateContent>
           <mc:Choice Requires="wps">
             <w:drawing>
-              <wp:anchor distT="0" distB="0" distL="114300" distR="114300" simplePos="0" relativeHeight="251707392" behindDoc="0" locked="0" layoutInCell="1" allowOverlap="1" wp14:anchorId="0A6513A9" wp14:editId="59C995D0">
+              <wp:anchor distT="0" distB="0" distL="114300" distR="114300" simplePos="0" relativeHeight="251707392" behindDoc="0" locked="0" layoutInCell="1" allowOverlap="1" wp14:anchorId="0A6513A9" wp14:editId="32626465">
                 <wp:simplePos x="0" y="0"/>
                 <wp:positionH relativeFrom="margin">
                   <wp:posOffset>3909060</wp:posOffset>
                 </wp:positionH>
                 <wp:positionV relativeFrom="paragraph">
-                  <wp:posOffset>476250</wp:posOffset>
+                  <wp:posOffset>2105025</wp:posOffset>
                 </wp:positionV>
-                <wp:extent cx="1851660" cy="295275"/>
-                <wp:effectExtent l="0" t="0" r="0" b="9525"/>
+                <wp:extent cx="1851660" cy="304800"/>
+                <wp:effectExtent l="0" t="0" r="0" b="0"/>
                 <wp:wrapSquare wrapText="bothSides"/>
                 <wp:docPr id="33" name="Zone de texte 33"/>
                 <wp:cNvGraphicFramePr/>
@@ -10223,7 +10582,7 @@
                       <wps:spPr>
                         <a:xfrm>
                           <a:off x="0" y="0"/>
-                          <a:ext cx="1851660" cy="295275"/>
+                          <a:ext cx="1851660" cy="304800"/>
                         </a:xfrm>
                         <a:prstGeom prst="rect">
                           <a:avLst/>
@@ -10293,7 +10652,7 @@
           </mc:Choice>
           <mc:Fallback>
             <w:pict>
-              <v:shape w14:anchorId="0A6513A9" id="Zone de texte 33" o:spid="_x0000_s1041" type="#_x0000_t202" style="position:absolute;left:0;text-align:left;margin-left:307.8pt;margin-top:37.5pt;width:145.8pt;height:23.25pt;z-index:251707392;visibility:visible;mso-wrap-style:square;mso-height-percent:0;mso-wrap-distance-left:9pt;mso-wrap-distance-top:0;mso-wrap-distance-right:9pt;mso-wrap-distance-bottom:0;mso-position-horizontal:absolute;mso-position-horizontal-relative:margin;mso-position-vertical:absolute;mso-position-vertical-relative:text;mso-height-percent:0;mso-height-relative:margin;v-text-anchor:top" o:gfxdata="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" stroked="f">
+              <v:shape w14:anchorId="0A6513A9" id="Zone de texte 33" o:spid="_x0000_s1041" type="#_x0000_t202" style="position:absolute;left:0;text-align:left;margin-left:307.8pt;margin-top:165.75pt;width:145.8pt;height:24pt;z-index:251707392;visibility:visible;mso-wrap-style:square;mso-height-percent:0;mso-wrap-distance-left:9pt;mso-wrap-distance-top:0;mso-wrap-distance-right:9pt;mso-wrap-distance-bottom:0;mso-position-horizontal:absolute;mso-position-horizontal-relative:margin;mso-position-vertical:absolute;mso-position-vertical-relative:text;mso-height-percent:0;mso-height-relative:margin;v-text-anchor:top" o:gfxdata="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" stroked="f">
                 <v:textbox inset="0,0,0,0">
                   <w:txbxContent>
                     <w:p>
@@ -10342,19 +10701,149 @@
       </w:r>
       <w:r>
         <w:rPr>
+          <w:sz w:val="24"/>
+          <w:szCs w:val="28"/>
+        </w:rPr>
+        <w:t>Après chaque partie, l’application vérifie si le score que vient d’effectuer le joueur est un nouveau meilleur score en utilisant la base de données locale</w:t>
+      </w:r>
+      <w:r>
+        <w:rPr>
+          <w:sz w:val="24"/>
+          <w:szCs w:val="28"/>
+        </w:rPr>
+        <w:t>. Si oui, elle</w:t>
+      </w:r>
+      <w:r>
+        <w:rPr>
+          <w:sz w:val="24"/>
+          <w:szCs w:val="28"/>
+        </w:rPr>
+        <w:t xml:space="preserve"> </w:t>
+      </w:r>
+      <w:r>
+        <w:rPr>
+          <w:sz w:val="24"/>
+          <w:szCs w:val="28"/>
+        </w:rPr>
+        <w:t>examine</w:t>
+      </w:r>
+      <w:r>
+        <w:rPr>
+          <w:sz w:val="24"/>
+          <w:szCs w:val="28"/>
+        </w:rPr>
+        <w:t xml:space="preserve"> la</w:t>
+      </w:r>
+      <w:r>
+        <w:rPr>
+          <w:sz w:val="24"/>
+          <w:szCs w:val="28"/>
+        </w:rPr>
+        <w:t xml:space="preserve"> présence d’une</w:t>
+      </w:r>
+      <w:r>
+        <w:rPr>
+          <w:sz w:val="24"/>
+          <w:szCs w:val="28"/>
+        </w:rPr>
+        <w:t xml:space="preserve"> connexion internet</w:t>
+      </w:r>
+      <w:r>
+        <w:rPr>
+          <w:sz w:val="24"/>
+          <w:szCs w:val="28"/>
+        </w:rPr>
+        <w:t xml:space="preserve"> et </w:t>
+      </w:r>
+      <w:r>
+        <w:rPr>
+          <w:sz w:val="24"/>
+          <w:szCs w:val="28"/>
+        </w:rPr>
+        <w:t xml:space="preserve">envoie une requête au serveur </w:t>
+      </w:r>
+      <w:r>
+        <w:rPr>
+          <w:sz w:val="24"/>
+          <w:szCs w:val="28"/>
+        </w:rPr>
+        <w:t xml:space="preserve">pour mettre à jour le classement de </w:t>
+      </w:r>
+      <w:r>
+        <w:rPr>
+          <w:sz w:val="24"/>
+          <w:szCs w:val="28"/>
+        </w:rPr>
+        <w:t xml:space="preserve">la base de </w:t>
+      </w:r>
+      <w:r>
+        <w:rPr>
+          <w:sz w:val="24"/>
+          <w:szCs w:val="28"/>
+        </w:rPr>
+        <w:t>données</w:t>
+      </w:r>
+      <w:r>
+        <w:rPr>
+          <w:sz w:val="24"/>
+          <w:szCs w:val="28"/>
+        </w:rPr>
+        <w:t>. Cette dernière comporte d’ailleurs deux tables</w:t>
+      </w:r>
+      <w:r>
+        <w:rPr>
+          <w:sz w:val="24"/>
+          <w:szCs w:val="28"/>
+        </w:rPr>
+        <w:t> :</w:t>
+      </w:r>
+      <w:r>
+        <w:rPr>
+          <w:sz w:val="24"/>
+          <w:szCs w:val="28"/>
+        </w:rPr>
+        <w:t xml:space="preserve"> </w:t>
+      </w:r>
+      <w:r>
+        <w:rPr>
+          <w:sz w:val="24"/>
+          <w:szCs w:val="28"/>
+        </w:rPr>
+        <w:t>l</w:t>
+      </w:r>
+      <w:r>
+        <w:rPr>
+          <w:sz w:val="24"/>
+          <w:szCs w:val="28"/>
+        </w:rPr>
+        <w:t>’une regroupe les utilisateurs tandis que l’autre, les meilleurs scores.</w:t>
+      </w:r>
+    </w:p>
+    <w:p>
+      <w:pPr>
+        <w:ind w:firstLine="425"/>
+        <w:jc w:val="both"/>
+        <w:rPr>
+          <w:sz w:val="24"/>
+          <w:szCs w:val="28"/>
+        </w:rPr>
+      </w:pPr>
+      <w:r>
+        <w:rPr>
           <w:noProof/>
           <w:sz w:val="24"/>
           <w:szCs w:val="28"/>
           <w:lang w:eastAsia="fr-FR"/>
         </w:rPr>
+        <w:lastRenderedPageBreak/>
         <w:drawing>
-          <wp:anchor distT="0" distB="0" distL="114300" distR="114300" simplePos="0" relativeHeight="251700224" behindDoc="0" locked="0" layoutInCell="1" allowOverlap="1" wp14:anchorId="74E84EFC" wp14:editId="650F8FAB">
+          <wp:anchor distT="0" distB="0" distL="114300" distR="114300" simplePos="0" relativeHeight="251700224" behindDoc="0" locked="0" layoutInCell="1" allowOverlap="1" wp14:anchorId="74E84EFC" wp14:editId="6B5230E5">
             <wp:simplePos x="0" y="0"/>
             <wp:positionH relativeFrom="margin">
-              <wp:posOffset>0</wp:posOffset>
+              <wp:align>left</wp:align>
             </wp:positionH>
             <wp:positionV relativeFrom="paragraph">
-              <wp:posOffset>43180</wp:posOffset>
+              <wp:posOffset>9525</wp:posOffset>
             </wp:positionV>
             <wp:extent cx="1858645" cy="3303905"/>
             <wp:effectExtent l="0" t="0" r="8255" b="0"/>
@@ -10745,15 +11234,15 @@
         <mc:AlternateContent>
           <mc:Choice Requires="wps">
             <w:drawing>
-              <wp:anchor distT="0" distB="0" distL="114300" distR="114300" simplePos="0" relativeHeight="251709440" behindDoc="0" locked="0" layoutInCell="1" allowOverlap="1" wp14:anchorId="7AFBC938" wp14:editId="6926E03D">
+              <wp:anchor distT="0" distB="0" distL="114300" distR="114300" simplePos="0" relativeHeight="251709440" behindDoc="0" locked="0" layoutInCell="1" allowOverlap="1" wp14:anchorId="7AFBC938" wp14:editId="6D537114">
                 <wp:simplePos x="0" y="0"/>
                 <wp:positionH relativeFrom="margin">
                   <wp:align>left</wp:align>
                 </wp:positionH>
                 <wp:positionV relativeFrom="paragraph">
-                  <wp:posOffset>242570</wp:posOffset>
+                  <wp:posOffset>805180</wp:posOffset>
                 </wp:positionV>
-                <wp:extent cx="1858645" cy="504825"/>
+                <wp:extent cx="1858645" cy="295275"/>
                 <wp:effectExtent l="0" t="0" r="8255" b="9525"/>
                 <wp:wrapSquare wrapText="bothSides"/>
                 <wp:docPr id="34" name="Zone de texte 34"/>
@@ -10765,7 +11254,7 @@
                       <wps:spPr>
                         <a:xfrm>
                           <a:off x="0" y="0"/>
-                          <a:ext cx="1858645" cy="504825"/>
+                          <a:ext cx="1858645" cy="295275"/>
                         </a:xfrm>
                         <a:prstGeom prst="rect">
                           <a:avLst/>
@@ -10835,7 +11324,7 @@
           </mc:Choice>
           <mc:Fallback>
             <w:pict>
-              <v:shape w14:anchorId="7AFBC938" id="Zone de texte 34" o:spid="_x0000_s1042" type="#_x0000_t202" style="position:absolute;left:0;text-align:left;margin-left:0;margin-top:19.1pt;width:146.35pt;height:39.75pt;z-index:251709440;visibility:visible;mso-wrap-style:square;mso-height-percent:0;mso-wrap-distance-left:9pt;mso-wrap-distance-top:0;mso-wrap-distance-right:9pt;mso-wrap-distance-bottom:0;mso-position-horizontal:left;mso-position-horizontal-relative:margin;mso-position-vertical:absolute;mso-position-vertical-relative:text;mso-height-percent:0;mso-height-relative:margin;v-text-anchor:top" o:gfxdata="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" stroked="f">
+              <v:shape w14:anchorId="7AFBC938" id="Zone de texte 34" o:spid="_x0000_s1042" type="#_x0000_t202" style="position:absolute;left:0;text-align:left;margin-left:0;margin-top:63.4pt;width:146.35pt;height:23.25pt;z-index:251709440;visibility:visible;mso-wrap-style:square;mso-height-percent:0;mso-wrap-distance-left:9pt;mso-wrap-distance-top:0;mso-wrap-distance-right:9pt;mso-wrap-distance-bottom:0;mso-position-horizontal:left;mso-position-horizontal-relative:margin;mso-position-vertical:absolute;mso-position-vertical-relative:text;mso-height-percent:0;mso-height-relative:margin;v-text-anchor:top" o:gfxdata="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" stroked="f">
                 <v:textbox inset="0,0,0,0">
                   <w:txbxContent>
                     <w:p>
@@ -10927,6 +11416,16 @@
     </w:p>
     <w:p>
       <w:pPr>
+        <w:ind w:firstLine="425"/>
+        <w:jc w:val="both"/>
+        <w:rPr>
+          <w:sz w:val="24"/>
+          <w:szCs w:val="28"/>
+        </w:rPr>
+      </w:pPr>
+    </w:p>
+    <w:p>
+      <w:pPr>
         <w:pStyle w:val="Titre1"/>
         <w:numPr>
           <w:ilvl w:val="0"/>
@@ -10938,12 +11437,11 @@
           <w:sz w:val="36"/>
         </w:rPr>
       </w:pPr>
-      <w:bookmarkStart w:id="18" w:name="_Toc513143796"/>
+      <w:bookmarkStart w:id="18" w:name="_Toc513826540"/>
       <w:r>
         <w:rPr>
           <w:sz w:val="36"/>
         </w:rPr>
-        <w:lastRenderedPageBreak/>
         <w:t>Problèmes et difficultés rencontrées</w:t>
       </w:r>
       <w:bookmarkEnd w:id="18"/>
@@ -11181,7 +11679,21 @@
           <w:sz w:val="24"/>
           <w:szCs w:val="28"/>
         </w:rPr>
-        <w:t xml:space="preserve">Par la suite, la recherche d’un système de collision convenable n’aura pas été une mince affaire car elle aura nécessité l’apparition de plusieurs fonctions mathématiques ainsi que l’inclusion de </w:t>
+        <w:t>Par la suite, la recherche d’un système de collision</w:t>
+      </w:r>
+      <w:r>
+        <w:rPr>
+          <w:sz w:val="24"/>
+          <w:szCs w:val="28"/>
+        </w:rPr>
+        <w:t>s</w:t>
+      </w:r>
+      <w:r>
+        <w:rPr>
+          <w:sz w:val="24"/>
+          <w:szCs w:val="28"/>
+        </w:rPr>
+        <w:t xml:space="preserve"> convenable n’aura pas été une mince affaire car elle aura nécessité l’apparition de plusieurs fonctions mathématiques ainsi que l’inclusion de </w:t>
       </w:r>
       <w:proofErr w:type="spellStart"/>
       <w:r>
@@ -11204,7 +11716,28 @@
           <w:sz w:val="24"/>
           <w:szCs w:val="28"/>
         </w:rPr>
-        <w:t xml:space="preserve"> pour optimiser la collision entre formes géométriques complexes (on se rappellera notamment de la collision entre la balle du joueur et les différentes fusées)</w:t>
+        <w:t xml:space="preserve"> pour optimiser la collision entre</w:t>
+      </w:r>
+      <w:r>
+        <w:rPr>
+          <w:sz w:val="24"/>
+          <w:szCs w:val="28"/>
+        </w:rPr>
+        <w:t xml:space="preserve"> formes géométriques complexes. O</w:t>
+      </w:r>
+      <w:r>
+        <w:rPr>
+          <w:sz w:val="24"/>
+          <w:szCs w:val="28"/>
+        </w:rPr>
+        <w:t>n se rappellera notamment de la collision entre la balle du j</w:t>
+      </w:r>
+      <w:r>
+        <w:rPr>
+          <w:sz w:val="24"/>
+          <w:szCs w:val="28"/>
+        </w:rPr>
+        <w:t>oueur et les différentes fusées</w:t>
       </w:r>
       <w:r>
         <w:rPr>
@@ -11227,11 +11760,12 @@
           <w:sz w:val="32"/>
         </w:rPr>
       </w:pPr>
-      <w:bookmarkStart w:id="19" w:name="_Toc513143797"/>
+      <w:bookmarkStart w:id="19" w:name="_Toc513826541"/>
       <w:r>
         <w:rPr>
           <w:sz w:val="32"/>
         </w:rPr>
+        <w:lastRenderedPageBreak/>
         <w:t>Idées d’amélioration</w:t>
       </w:r>
       <w:bookmarkEnd w:id="19"/>
@@ -11307,14 +11841,14 @@
           <w:sz w:val="24"/>
           <w:szCs w:val="28"/>
         </w:rPr>
-        <w:t>l’expérience de l’utilisateur</w:t>
-      </w:r>
-      <w:r>
-        <w:rPr>
-          <w:sz w:val="24"/>
-          <w:szCs w:val="28"/>
-        </w:rPr>
-        <w:t xml:space="preserve"> et pour évidemment le maintenir en attrait.</w:t>
+        <w:t xml:space="preserve">son expérience </w:t>
+      </w:r>
+      <w:r>
+        <w:rPr>
+          <w:sz w:val="24"/>
+          <w:szCs w:val="28"/>
+        </w:rPr>
+        <w:t>et pour évidemment le maintenir en attrait.</w:t>
       </w:r>
       <w:r>
         <w:rPr>
@@ -11567,7 +12101,21 @@
           <w:sz w:val="24"/>
           <w:szCs w:val="28"/>
         </w:rPr>
-        <w:t xml:space="preserve"> en plus </w:t>
+        <w:t xml:space="preserve"> </w:t>
+      </w:r>
+      <w:r>
+        <w:rPr>
+          <w:sz w:val="24"/>
+          <w:szCs w:val="28"/>
+        </w:rPr>
+        <w:t xml:space="preserve">et immersif </w:t>
+      </w:r>
+      <w:r>
+        <w:rPr>
+          <w:sz w:val="24"/>
+          <w:szCs w:val="28"/>
+        </w:rPr>
+        <w:t xml:space="preserve">en plus </w:t>
       </w:r>
       <w:r>
         <w:rPr>
@@ -11595,6 +12143,74 @@
       </w:pPr>
       <w:r>
         <w:rPr>
+          <w:noProof/>
+          <w:lang w:eastAsia="fr-FR"/>
+        </w:rPr>
+        <w:drawing>
+          <wp:anchor distT="0" distB="0" distL="114300" distR="114300" simplePos="0" relativeHeight="251710464" behindDoc="0" locked="0" layoutInCell="1" allowOverlap="1" wp14:anchorId="10F9E5E5" wp14:editId="5D694137">
+            <wp:simplePos x="0" y="0"/>
+            <wp:positionH relativeFrom="margin">
+              <wp:posOffset>3798570</wp:posOffset>
+            </wp:positionH>
+            <wp:positionV relativeFrom="paragraph">
+              <wp:posOffset>122555</wp:posOffset>
+            </wp:positionV>
+            <wp:extent cx="1962150" cy="1971040"/>
+            <wp:effectExtent l="0" t="0" r="0" b="0"/>
+            <wp:wrapSquare wrapText="bothSides"/>
+            <wp:docPr id="35" name="Image 35" descr="https://upload.wikimedia.org/wikipedia/commons/thumb/d/d2/Oauth_logo.svg/220px-Oauth_logo.svg.png"/>
+            <wp:cNvGraphicFramePr>
+              <a:graphicFrameLocks xmlns:a="http://schemas.openxmlformats.org/drawingml/2006/main" noChangeAspect="1"/>
+            </wp:cNvGraphicFramePr>
+            <a:graphic xmlns:a="http://schemas.openxmlformats.org/drawingml/2006/main">
+              <a:graphicData uri="http://schemas.openxmlformats.org/drawingml/2006/picture">
+                <pic:pic xmlns:pic="http://schemas.openxmlformats.org/drawingml/2006/picture">
+                  <pic:nvPicPr>
+                    <pic:cNvPr id="0" name="Picture 3" descr="https://upload.wikimedia.org/wikipedia/commons/thumb/d/d2/Oauth_logo.svg/220px-Oauth_logo.svg.png"/>
+                    <pic:cNvPicPr>
+                      <a:picLocks noChangeAspect="1" noChangeArrowheads="1"/>
+                    </pic:cNvPicPr>
+                  </pic:nvPicPr>
+                  <pic:blipFill>
+                    <a:blip r:embed="rId28">
+                      <a:extLst>
+                        <a:ext uri="{28A0092B-C50C-407E-A947-70E740481C1C}">
+                          <a14:useLocalDpi xmlns:a14="http://schemas.microsoft.com/office/drawing/2010/main" val="0"/>
+                        </a:ext>
+                      </a:extLst>
+                    </a:blip>
+                    <a:srcRect/>
+                    <a:stretch>
+                      <a:fillRect/>
+                    </a:stretch>
+                  </pic:blipFill>
+                  <pic:spPr bwMode="auto">
+                    <a:xfrm>
+                      <a:off x="0" y="0"/>
+                      <a:ext cx="1962150" cy="1971040"/>
+                    </a:xfrm>
+                    <a:prstGeom prst="rect">
+                      <a:avLst/>
+                    </a:prstGeom>
+                    <a:noFill/>
+                    <a:ln>
+                      <a:noFill/>
+                    </a:ln>
+                  </pic:spPr>
+                </pic:pic>
+              </a:graphicData>
+            </a:graphic>
+            <wp14:sizeRelH relativeFrom="margin">
+              <wp14:pctWidth>0</wp14:pctWidth>
+            </wp14:sizeRelH>
+            <wp14:sizeRelV relativeFrom="margin">
+              <wp14:pctHeight>0</wp14:pctHeight>
+            </wp14:sizeRelV>
+          </wp:anchor>
+        </w:drawing>
+      </w:r>
+      <w:r>
+        <w:rPr>
           <w:sz w:val="24"/>
           <w:szCs w:val="28"/>
         </w:rPr>
@@ -11649,6 +12265,304 @@
           <w:szCs w:val="28"/>
         </w:rPr>
         <w:t xml:space="preserve"> Par ailleurs, un ajout de publicités aurait également pu être une opportunité pertinente.</w:t>
+      </w:r>
+    </w:p>
+    <w:p>
+      <w:pPr>
+        <w:ind w:firstLine="425"/>
+        <w:jc w:val="both"/>
+        <w:rPr>
+          <w:sz w:val="24"/>
+          <w:szCs w:val="28"/>
+        </w:rPr>
+      </w:pPr>
+      <w:r>
+        <w:rPr>
+          <w:noProof/>
+        </w:rPr>
+        <mc:AlternateContent>
+          <mc:Choice Requires="wps">
+            <w:drawing>
+              <wp:anchor distT="0" distB="0" distL="114300" distR="114300" simplePos="0" relativeHeight="251712512" behindDoc="0" locked="0" layoutInCell="1" allowOverlap="1" wp14:anchorId="6597651C" wp14:editId="28516E8A">
+                <wp:simplePos x="0" y="0"/>
+                <wp:positionH relativeFrom="margin">
+                  <wp:align>right</wp:align>
+                </wp:positionH>
+                <wp:positionV relativeFrom="paragraph">
+                  <wp:posOffset>1064895</wp:posOffset>
+                </wp:positionV>
+                <wp:extent cx="1962150" cy="476250"/>
+                <wp:effectExtent l="0" t="0" r="0" b="0"/>
+                <wp:wrapSquare wrapText="bothSides"/>
+                <wp:docPr id="36" name="Zone de texte 36"/>
+                <wp:cNvGraphicFramePr/>
+                <a:graphic xmlns:a="http://schemas.openxmlformats.org/drawingml/2006/main">
+                  <a:graphicData uri="http://schemas.microsoft.com/office/word/2010/wordprocessingShape">
+                    <wps:wsp>
+                      <wps:cNvSpPr txBox="1"/>
+                      <wps:spPr>
+                        <a:xfrm>
+                          <a:off x="0" y="0"/>
+                          <a:ext cx="1962150" cy="476250"/>
+                        </a:xfrm>
+                        <a:prstGeom prst="rect">
+                          <a:avLst/>
+                        </a:prstGeom>
+                        <a:solidFill>
+                          <a:prstClr val="white"/>
+                        </a:solidFill>
+                        <a:ln>
+                          <a:noFill/>
+                        </a:ln>
+                        <a:effectLst/>
+                      </wps:spPr>
+                      <wps:txbx>
+                        <w:txbxContent>
+                          <w:p>
+                            <w:pPr>
+                              <w:pStyle w:val="Lgende"/>
+                              <w:jc w:val="center"/>
+                              <w:rPr>
+                                <w:noProof/>
+                              </w:rPr>
+                            </w:pPr>
+                            <w:r>
+                              <w:t xml:space="preserve">Logo officiel du protocole </w:t>
+                            </w:r>
+                            <w:proofErr w:type="spellStart"/>
+                            <w:r>
+                              <w:t>OAuth</w:t>
+                            </w:r>
+                            <w:proofErr w:type="spellEnd"/>
+                          </w:p>
+                        </w:txbxContent>
+                      </wps:txbx>
+                      <wps:bodyPr rot="0" spcFirstLastPara="0" vertOverflow="overflow" horzOverflow="overflow" vert="horz" wrap="square" lIns="0" tIns="0" rIns="0" bIns="0" numCol="1" spcCol="0" rtlCol="0" fromWordArt="0" anchor="t" anchorCtr="0" forceAA="0" compatLnSpc="1">
+                        <a:prstTxWarp prst="textNoShape">
+                          <a:avLst/>
+                        </a:prstTxWarp>
+                        <a:noAutofit/>
+                      </wps:bodyPr>
+                    </wps:wsp>
+                  </a:graphicData>
+                </a:graphic>
+                <wp14:sizeRelV relativeFrom="margin">
+                  <wp14:pctHeight>0</wp14:pctHeight>
+                </wp14:sizeRelV>
+              </wp:anchor>
+            </w:drawing>
+          </mc:Choice>
+          <mc:Fallback>
+            <w:pict>
+              <v:shape w14:anchorId="6597651C" id="Zone de texte 36" o:spid="_x0000_s1043" type="#_x0000_t202" style="position:absolute;left:0;text-align:left;margin-left:103.3pt;margin-top:83.85pt;width:154.5pt;height:37.5pt;z-index:251712512;visibility:visible;mso-wrap-style:square;mso-height-percent:0;mso-wrap-distance-left:9pt;mso-wrap-distance-top:0;mso-wrap-distance-right:9pt;mso-wrap-distance-bottom:0;mso-position-horizontal:right;mso-position-horizontal-relative:margin;mso-position-vertical:absolute;mso-position-vertical-relative:text;mso-height-percent:0;mso-height-relative:margin;v-text-anchor:top" o:gfxdata="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" stroked="f">
+                <v:textbox inset="0,0,0,0">
+                  <w:txbxContent>
+                    <w:p>
+                      <w:pPr>
+                        <w:pStyle w:val="Lgende"/>
+                        <w:jc w:val="center"/>
+                        <w:rPr>
+                          <w:noProof/>
+                        </w:rPr>
+                      </w:pPr>
+                      <w:r>
+                        <w:t xml:space="preserve">Logo officiel du protocole </w:t>
+                      </w:r>
+                      <w:proofErr w:type="spellStart"/>
+                      <w:r>
+                        <w:t>OAuth</w:t>
+                      </w:r>
+                      <w:proofErr w:type="spellEnd"/>
+                    </w:p>
+                  </w:txbxContent>
+                </v:textbox>
+                <w10:wrap type="square" anchorx="margin"/>
+              </v:shape>
+            </w:pict>
+          </mc:Fallback>
+        </mc:AlternateContent>
+      </w:r>
+      <w:r>
+        <w:rPr>
+          <w:sz w:val="24"/>
+          <w:szCs w:val="28"/>
+        </w:rPr>
+        <w:t>D’autre part</w:t>
+      </w:r>
+      <w:r>
+        <w:rPr>
+          <w:sz w:val="24"/>
+          <w:szCs w:val="28"/>
+        </w:rPr>
+        <w:t xml:space="preserve">, comme conseillé par notre tuteur en fin de développement, l’ajout d’un protocole de </w:t>
+      </w:r>
+      <w:r>
+        <w:rPr>
+          <w:sz w:val="24"/>
+          <w:szCs w:val="28"/>
+        </w:rPr>
+        <w:t>délégation d'autorisation</w:t>
+      </w:r>
+      <w:r>
+        <w:rPr>
+          <w:sz w:val="24"/>
+          <w:szCs w:val="28"/>
+        </w:rPr>
+        <w:t xml:space="preserve"> comme </w:t>
+      </w:r>
+      <w:proofErr w:type="spellStart"/>
+      <w:r>
+        <w:rPr>
+          <w:sz w:val="24"/>
+          <w:szCs w:val="28"/>
+        </w:rPr>
+        <w:t>OAuth</w:t>
+      </w:r>
+      <w:proofErr w:type="spellEnd"/>
+      <w:r>
+        <w:rPr>
+          <w:sz w:val="24"/>
+          <w:szCs w:val="28"/>
+        </w:rPr>
+        <w:t xml:space="preserve"> aurait permis à notre application </w:t>
+      </w:r>
+      <w:r>
+        <w:rPr>
+          <w:sz w:val="24"/>
+          <w:szCs w:val="28"/>
+        </w:rPr>
+        <w:t>(dite « consommat</w:t>
+      </w:r>
+      <w:r>
+        <w:rPr>
+          <w:sz w:val="24"/>
+          <w:szCs w:val="28"/>
+        </w:rPr>
+        <w:t>rice du service</w:t>
+      </w:r>
+      <w:r>
+        <w:rPr>
+          <w:sz w:val="24"/>
+          <w:szCs w:val="28"/>
+        </w:rPr>
+        <w:t xml:space="preserve"> ») d’</w:t>
+      </w:r>
+      <w:r>
+        <w:rPr>
+          <w:sz w:val="24"/>
+          <w:szCs w:val="28"/>
+        </w:rPr>
+        <w:t>utiliser l'API sécurisée d'un autre site web (dit « fournisseur ») pour le compte d'un utilisateur</w:t>
+      </w:r>
+      <w:r>
+        <w:rPr>
+          <w:sz w:val="24"/>
+          <w:szCs w:val="28"/>
+        </w:rPr>
+        <w:t xml:space="preserve">. Cette solution aurait </w:t>
+      </w:r>
+      <w:r>
+        <w:rPr>
+          <w:sz w:val="24"/>
+          <w:szCs w:val="28"/>
+        </w:rPr>
+        <w:t>donné l’opportunité</w:t>
+      </w:r>
+      <w:r>
+        <w:rPr>
+          <w:sz w:val="24"/>
+          <w:szCs w:val="28"/>
+        </w:rPr>
+        <w:t xml:space="preserve"> de déléguer le processus de connexion en offrant notamment la possibilité de s’authentifier grâce aux services de Facebook, Google ou autre</w:t>
+      </w:r>
+      <w:r>
+        <w:rPr>
+          <w:sz w:val="24"/>
+          <w:szCs w:val="28"/>
+        </w:rPr>
+        <w:t>.</w:t>
+      </w:r>
+      <w:r>
+        <w:rPr>
+          <w:noProof/>
+          <w:lang w:eastAsia="fr-FR"/>
+        </w:rPr>
+        <w:t xml:space="preserve"> </w:t>
+      </w:r>
+    </w:p>
+    <w:p>
+      <w:pPr>
+        <w:ind w:firstLine="425"/>
+        <w:jc w:val="both"/>
+        <w:rPr>
+          <w:sz w:val="24"/>
+          <w:szCs w:val="28"/>
+        </w:rPr>
+      </w:pPr>
+      <w:r>
+        <w:rPr>
+          <w:sz w:val="24"/>
+          <w:szCs w:val="28"/>
+        </w:rPr>
+        <w:t xml:space="preserve">Enfin, une autre </w:t>
+      </w:r>
+      <w:r>
+        <w:rPr>
+          <w:sz w:val="24"/>
+          <w:szCs w:val="28"/>
+        </w:rPr>
+        <w:t>alternative pertinente</w:t>
+      </w:r>
+      <w:r>
+        <w:rPr>
+          <w:sz w:val="24"/>
+          <w:szCs w:val="28"/>
+        </w:rPr>
+        <w:t xml:space="preserve"> aurait été d’implémenter une authentification basée sur les jetons (</w:t>
+      </w:r>
+      <w:proofErr w:type="spellStart"/>
+      <w:r>
+        <w:rPr>
+          <w:sz w:val="24"/>
+          <w:szCs w:val="28"/>
+        </w:rPr>
+        <w:t>tokens</w:t>
+      </w:r>
+      <w:proofErr w:type="spellEnd"/>
+      <w:r>
+        <w:rPr>
+          <w:sz w:val="24"/>
+          <w:szCs w:val="28"/>
+        </w:rPr>
+        <w:t>) dont le concept général est de permettre aux utilisateurs d’obtenir, via leur nom d’utilisateur et leur mot de passe, un jeton valide pour une durée fixée arbitrairement</w:t>
+      </w:r>
+      <w:r>
+        <w:rPr>
+          <w:sz w:val="24"/>
+          <w:szCs w:val="28"/>
+        </w:rPr>
+        <w:t xml:space="preserve"> et </w:t>
+      </w:r>
+      <w:r>
+        <w:rPr>
+          <w:sz w:val="24"/>
+          <w:szCs w:val="28"/>
+        </w:rPr>
+        <w:t>ainsi d’accéder aux ressources d’un site distant (ici le classement mondial). Notre application stockant actuellement le nom d’utilisateur et le mot de passe dans un cache local, cette solution aurait présenté l’avantage de ne pas nécessiter une telle sauvegarde mais seulement la conservation d’un jeton offrant, par définition, un accès à durée limitée</w:t>
+      </w:r>
+      <w:r>
+        <w:rPr>
+          <w:sz w:val="24"/>
+          <w:szCs w:val="28"/>
+        </w:rPr>
+        <w:t xml:space="preserve"> pour renforcer la sécurité de notre application</w:t>
+      </w:r>
+      <w:r>
+        <w:rPr>
+          <w:sz w:val="24"/>
+          <w:szCs w:val="28"/>
+        </w:rPr>
+        <w:t>.</w:t>
       </w:r>
     </w:p>
     <w:p>
@@ -11664,7 +12578,7 @@
           <w:sz w:val="32"/>
         </w:rPr>
       </w:pPr>
-      <w:bookmarkStart w:id="20" w:name="_Toc513143798"/>
+      <w:bookmarkStart w:id="20" w:name="_Toc513826542"/>
       <w:r>
         <w:rPr>
           <w:sz w:val="32"/>
@@ -11731,7 +12645,42 @@
           <w:sz w:val="24"/>
           <w:szCs w:val="28"/>
         </w:rPr>
-        <w:t xml:space="preserve">ndroid que nous avons eu l’occasion </w:t>
+        <w:t>ndroid que nous avons eu l’occasion d’utiliser</w:t>
+      </w:r>
+      <w:r>
+        <w:rPr>
+          <w:sz w:val="24"/>
+          <w:szCs w:val="28"/>
+        </w:rPr>
+        <w:t xml:space="preserve">. </w:t>
+      </w:r>
+      <w:r>
+        <w:rPr>
+          <w:sz w:val="24"/>
+          <w:szCs w:val="28"/>
+        </w:rPr>
+        <w:t xml:space="preserve">Mener un projet en rapport avec la </w:t>
+      </w:r>
+      <w:r>
+        <w:rPr>
+          <w:sz w:val="24"/>
+          <w:szCs w:val="28"/>
+        </w:rPr>
+        <w:t xml:space="preserve">technologie embraquée </w:t>
+      </w:r>
+      <w:r>
+        <w:rPr>
+          <w:sz w:val="24"/>
+          <w:szCs w:val="28"/>
+        </w:rPr>
+        <w:t xml:space="preserve">aura été </w:t>
+      </w:r>
+      <w:r>
+        <w:rPr>
+          <w:sz w:val="24"/>
+          <w:szCs w:val="28"/>
+        </w:rPr>
+        <w:t xml:space="preserve">très intéressant </w:t>
       </w:r>
       <w:r>
         <w:rPr>
@@ -11739,42 +12688,7 @@
           <w:szCs w:val="28"/>
         </w:rPr>
         <w:lastRenderedPageBreak/>
-        <w:t>d’utiliser</w:t>
-      </w:r>
-      <w:r>
-        <w:rPr>
-          <w:sz w:val="24"/>
-          <w:szCs w:val="28"/>
-        </w:rPr>
-        <w:t xml:space="preserve">. </w:t>
-      </w:r>
-      <w:r>
-        <w:rPr>
-          <w:sz w:val="24"/>
-          <w:szCs w:val="28"/>
-        </w:rPr>
-        <w:t xml:space="preserve">Mener un projet en rapport avec la </w:t>
-      </w:r>
-      <w:r>
-        <w:rPr>
-          <w:sz w:val="24"/>
-          <w:szCs w:val="28"/>
-        </w:rPr>
-        <w:t xml:space="preserve">technologie embraquée </w:t>
-      </w:r>
-      <w:r>
-        <w:rPr>
-          <w:sz w:val="24"/>
-          <w:szCs w:val="28"/>
-        </w:rPr>
-        <w:t xml:space="preserve">aura été </w:t>
-      </w:r>
-      <w:r>
-        <w:rPr>
-          <w:sz w:val="24"/>
-          <w:szCs w:val="28"/>
-        </w:rPr>
-        <w:t>très intéressant et enrichissant</w:t>
+        <w:t>et enrichissant</w:t>
       </w:r>
       <w:r>
         <w:rPr>
@@ -11974,6 +12888,41 @@
           <w:szCs w:val="28"/>
         </w:rPr>
         <w:t xml:space="preserve"> manque de temps. </w:t>
+      </w:r>
+      <w:r>
+        <w:rPr>
+          <w:sz w:val="24"/>
+          <w:szCs w:val="28"/>
+        </w:rPr>
+        <w:t>Par ailleurs, il a insisté sur l’importance, pour nos projets futurs, de toujours utiliser des ressources libres de droits car les bordures, bien qu</w:t>
+      </w:r>
+      <w:r>
+        <w:rPr>
+          <w:sz w:val="24"/>
+          <w:szCs w:val="28"/>
+        </w:rPr>
+        <w:t>’étant</w:t>
+      </w:r>
+      <w:r>
+        <w:rPr>
+          <w:sz w:val="24"/>
+          <w:szCs w:val="28"/>
+        </w:rPr>
+        <w:t xml:space="preserve"> les seules images à ne pas suivre cette démarche, provenaient d’un jeu </w:t>
+      </w:r>
+      <w:r>
+        <w:rPr>
+          <w:sz w:val="24"/>
+          <w:szCs w:val="28"/>
+        </w:rPr>
+        <w:t xml:space="preserve">tiers </w:t>
+      </w:r>
+      <w:r>
+        <w:rPr>
+          <w:sz w:val="24"/>
+          <w:szCs w:val="28"/>
+        </w:rPr>
+        <w:t>protégé par des droits d’auteurs.</w:t>
       </w:r>
     </w:p>
     <w:sectPr>
@@ -12051,27 +13000,14 @@
     <w:r>
       <w:t>/</w:t>
     </w:r>
-    <w:r>
-      <w:fldChar w:fldCharType="begin"/>
-    </w:r>
-    <w:r>
-      <w:instrText xml:space="preserve"> NUMPAGES   \* MERGEFORMAT </w:instrText>
-    </w:r>
-    <w:r>
-      <w:fldChar w:fldCharType="separate"/>
-    </w:r>
-    <w:r>
-      <w:rPr>
-        <w:noProof/>
-      </w:rPr>
-      <w:t>13</w:t>
-    </w:r>
-    <w:r>
-      <w:rPr>
-        <w:noProof/>
-      </w:rPr>
-      <w:fldChar w:fldCharType="end"/>
-    </w:r>
+    <w:fldSimple w:instr=" NUMPAGES   \* MERGEFORMAT ">
+      <w:r>
+        <w:rPr>
+          <w:noProof/>
+        </w:rPr>
+        <w:t>14</w:t>
+      </w:r>
+    </w:fldSimple>
     <w:r>
       <w:ptab w:relativeTo="margin" w:alignment="right" w:leader="none"/>
     </w:r>
@@ -12111,7 +13047,7 @@
       <w:rPr>
         <w:noProof/>
       </w:rPr>
-      <w:t>11</w:t>
+      <w:t>14</w:t>
     </w:r>
     <w:r>
       <w:rPr>
@@ -12122,27 +13058,14 @@
     <w:r>
       <w:t>/</w:t>
     </w:r>
-    <w:r>
-      <w:fldChar w:fldCharType="begin"/>
-    </w:r>
-    <w:r>
-      <w:instrText xml:space="preserve"> NUMPAGES   \* MERGEFORMAT </w:instrText>
-    </w:r>
-    <w:r>
-      <w:fldChar w:fldCharType="separate"/>
-    </w:r>
-    <w:r>
-      <w:rPr>
-        <w:noProof/>
-      </w:rPr>
-      <w:t>13</w:t>
-    </w:r>
-    <w:r>
-      <w:rPr>
-        <w:noProof/>
-      </w:rPr>
-      <w:fldChar w:fldCharType="end"/>
-    </w:r>
+    <w:fldSimple w:instr=" NUMPAGES   \* MERGEFORMAT ">
+      <w:r>
+        <w:rPr>
+          <w:noProof/>
+        </w:rPr>
+        <w:t>14</w:t>
+      </w:r>
+    </w:fldSimple>
     <w:r>
       <w:ptab w:relativeTo="margin" w:alignment="right" w:leader="none"/>
     </w:r>
@@ -14331,7 +15254,7 @@
 </file>
 
 <file path=customXml/itemProps1.xml><?xml version="1.0" encoding="utf-8"?>
-<ds:datastoreItem xmlns:ds="http://schemas.openxmlformats.org/officeDocument/2006/customXml" ds:itemID="{333C1967-B4EC-4AA4-980A-F654F6F30BEE}">
+<ds:datastoreItem xmlns:ds="http://schemas.openxmlformats.org/officeDocument/2006/customXml" ds:itemID="{E1C34776-2B8C-4D76-8CA8-F56BDE3BFB84}">
   <ds:schemaRefs>
     <ds:schemaRef ds:uri="http://schemas.openxmlformats.org/officeDocument/2006/bibliography"/>
   </ds:schemaRefs>

</xml_diff>